<commit_message>
Correção de bug (leitura de casas decimais das frequências) e documentação.
</commit_message>
<xml_diff>
--- a/Documentação.docx
+++ b/Documentação.docx
@@ -10,7 +10,6 @@
           <w:bCs/>
         </w:rPr>
       </w:pPr>
-      <w:proofErr w:type="spellStart"/>
       <w:r>
         <w:rPr>
           <w:b/>
@@ -18,22 +17,13 @@
         </w:rPr>
         <w:t>appAnálise</w:t>
       </w:r>
-      <w:proofErr w:type="spellEnd"/>
     </w:p>
     <w:p>
       <w:pPr>
         <w:jc w:val="both"/>
       </w:pPr>
       <w:r>
-        <w:t xml:space="preserve">Aplicação desenvolvida no </w:t>
-      </w:r>
-      <w:proofErr w:type="spellStart"/>
-      <w:r>
-        <w:t>Matlab</w:t>
-      </w:r>
-      <w:proofErr w:type="spellEnd"/>
-      <w:r>
-        <w:t xml:space="preserve"> R2020b (Update 3).</w:t>
+        <w:t>Aplicação desenvolvida no Matlab R2020b (Update 3).</w:t>
       </w:r>
     </w:p>
     <w:p>
@@ -46,15 +36,7 @@
         <w:pStyle w:val="Ttulo2"/>
       </w:pPr>
       <w:r>
-        <w:t xml:space="preserve">Da compatibilidade com outras versões do </w:t>
-      </w:r>
-      <w:proofErr w:type="spellStart"/>
-      <w:r>
-        <w:t>Matlab</w:t>
-      </w:r>
-      <w:proofErr w:type="spellEnd"/>
-      <w:r>
-        <w:t>.</w:t>
+        <w:t>Da compatibilidade com outras versões do Matlab.</w:t>
       </w:r>
     </w:p>
     <w:p>
@@ -71,15 +53,7 @@
         <w:t xml:space="preserve">é executada </w:t>
       </w:r>
       <w:r>
-        <w:t xml:space="preserve">na versão anterior do </w:t>
-      </w:r>
-      <w:proofErr w:type="spellStart"/>
-      <w:r>
-        <w:t>Matlab</w:t>
-      </w:r>
-      <w:proofErr w:type="spellEnd"/>
-      <w:r>
-        <w:t xml:space="preserve">, a </w:t>
+        <w:t xml:space="preserve">na versão anterior do Matlab, a </w:t>
       </w:r>
       <w:r>
         <w:t>R2020</w:t>
@@ -107,21 +81,7 @@
         <w:rPr>
           <w:lang w:val="en-US"/>
         </w:rPr>
-        <w:t xml:space="preserve">Unrecognized property Icon for class </w:t>
-      </w:r>
-      <w:proofErr w:type="spellStart"/>
-      <w:r>
-        <w:rPr>
-          <w:lang w:val="en-US"/>
-        </w:rPr>
-        <w:t>UIFigure</w:t>
-      </w:r>
-      <w:proofErr w:type="spellEnd"/>
-      <w:r>
-        <w:rPr>
-          <w:lang w:val="en-US"/>
-        </w:rPr>
-        <w:t>.</w:t>
+        <w:t>Unrecognized property Icon for class UIFigure.</w:t>
       </w:r>
     </w:p>
     <w:p>
@@ -140,21 +100,7 @@
         <w:rPr>
           <w:lang w:val="en-US"/>
         </w:rPr>
-        <w:t xml:space="preserve">Unrecognized property </w:t>
-      </w:r>
-      <w:proofErr w:type="spellStart"/>
-      <w:r>
-        <w:rPr>
-          <w:lang w:val="en-US"/>
-        </w:rPr>
-        <w:t>TitleHorizontalAlignment</w:t>
-      </w:r>
-      <w:proofErr w:type="spellEnd"/>
-      <w:r>
-        <w:rPr>
-          <w:lang w:val="en-US"/>
-        </w:rPr>
-        <w:t xml:space="preserve"> for class Axes.</w:t>
+        <w:t>Unrecognized property TitleHorizontalAlignment for class Axes.</w:t>
       </w:r>
     </w:p>
     <w:p>
@@ -192,37 +138,7 @@
         <w:rPr>
           <w:lang w:val="en-US"/>
         </w:rPr>
-        <w:t xml:space="preserve">Error using </w:t>
-      </w:r>
-      <w:proofErr w:type="spellStart"/>
-      <w:proofErr w:type="gramStart"/>
-      <w:r>
-        <w:rPr>
-          <w:lang w:val="en-US"/>
-        </w:rPr>
-        <w:t>images.roi.Rectangle</w:t>
-      </w:r>
-      <w:proofErr w:type="spellEnd"/>
-      <w:proofErr w:type="gramEnd"/>
-      <w:r>
-        <w:rPr>
-          <w:lang w:val="en-US"/>
-        </w:rPr>
-        <w:t xml:space="preserve">/set: Unrecognized property </w:t>
-      </w:r>
-      <w:proofErr w:type="spellStart"/>
-      <w:r>
-        <w:rPr>
-          <w:lang w:val="en-US"/>
-        </w:rPr>
-        <w:t>EdgeAlpha</w:t>
-      </w:r>
-      <w:proofErr w:type="spellEnd"/>
-      <w:r>
-        <w:rPr>
-          <w:lang w:val="en-US"/>
-        </w:rPr>
-        <w:t xml:space="preserve"> for class Rectangle.</w:t>
+        <w:t>Error using images.roi.Rectangle/set: Unrecognized property EdgeAlpha for class Rectangle.</w:t>
       </w:r>
     </w:p>
     <w:p>
@@ -243,17 +159,8 @@
         <w:jc w:val="both"/>
       </w:pPr>
       <w:r>
-        <w:t xml:space="preserve">Todos os erros estão relacionados a inovações trazidas no </w:t>
-      </w:r>
-      <w:proofErr w:type="spellStart"/>
-      <w:r>
-        <w:t>Matlab</w:t>
-      </w:r>
-      <w:proofErr w:type="spellEnd"/>
-      <w:r>
-        <w:t xml:space="preserve"> R2020b. O ícone do app é o mais simples, sendo resolvido pelo próprio App Designer. Os outros devem passar por edição. Em relação ao título, a função </w:t>
-      </w:r>
-      <w:proofErr w:type="spellStart"/>
+        <w:t xml:space="preserve">Todos os erros estão relacionados a inovações trazidas no Matlab R2020b. O ícone do app é o mais simples, sendo resolvido pelo próprio App Designer. Os outros devem passar por edição. Em relação ao título, a função </w:t>
+      </w:r>
       <w:r>
         <w:rPr>
           <w:i/>
@@ -261,17 +168,8 @@
         </w:rPr>
         <w:t>title</w:t>
       </w:r>
-      <w:proofErr w:type="spellEnd"/>
-      <w:r>
-        <w:t xml:space="preserve"> não aceita Subtítulo, assim como alinhamento. O mesmo pra ROI que não possui a propriedade do </w:t>
-      </w:r>
-      <w:proofErr w:type="spellStart"/>
-      <w:r>
-        <w:t>EdgeAlpha</w:t>
-      </w:r>
-      <w:proofErr w:type="spellEnd"/>
-      <w:r>
-        <w:t>.</w:t>
+      <w:r>
+        <w:t xml:space="preserve"> não aceita Subtítulo, assim como alinhamento. O mesmo pra ROI que não possui a propriedade do EdgeAlpha.</w:t>
       </w:r>
       <w:r>
         <w:t xml:space="preserve"> </w:t>
@@ -469,23 +367,7 @@
         <w:t>:</w:t>
       </w:r>
       <w:r>
-        <w:t xml:space="preserve"> Executar o arquivo </w:t>
-      </w:r>
-      <w:proofErr w:type="spellStart"/>
-      <w:r>
-        <w:t>Main.mlapp</w:t>
-      </w:r>
-      <w:proofErr w:type="spellEnd"/>
-      <w:r>
-        <w:t xml:space="preserve">, acessando a opção </w:t>
-      </w:r>
-      <w:proofErr w:type="spellStart"/>
-      <w:r>
-        <w:t>Run</w:t>
-      </w:r>
-      <w:proofErr w:type="spellEnd"/>
-      <w:r>
-        <w:t xml:space="preserve"> com o botão direito do mouse.</w:t>
+        <w:t xml:space="preserve"> Executar o arquivo Main.mlapp, acessando a opção Run com o botão direito do mouse.</w:t>
       </w:r>
     </w:p>
     <w:p>
@@ -1667,29 +1549,11 @@
         <w:t xml:space="preserve"> Funcionalidade “Gerador de relatório”.</w:t>
       </w:r>
       <w:r>
-        <w:t xml:space="preserve"> O relatório gerado (e as suas imagens) ficarão salvos na Subpasta “</w:t>
-      </w:r>
-      <w:proofErr w:type="spellStart"/>
-      <w:r>
-        <w:t>Temp</w:t>
-      </w:r>
-      <w:proofErr w:type="spellEnd"/>
-      <w:r>
-        <w:t xml:space="preserve">”, exceto se a pasta de trabalho do </w:t>
-      </w:r>
-      <w:proofErr w:type="spellStart"/>
-      <w:r>
-        <w:t>Matlab</w:t>
-      </w:r>
-      <w:proofErr w:type="spellEnd"/>
-      <w:r>
-        <w:t xml:space="preserve"> não coincidir com a pasta do Projeto, quando, então, </w:t>
+        <w:t xml:space="preserve"> O relatório gerado (e as suas imagens) ficarão salvos na Subpasta “Temp”, exceto se a pasta de trabalho do Matlab não coincidir com a pasta do Projeto, quando, então, </w:t>
       </w:r>
       <w:r>
         <w:t>o relatório ficará nessa pasta de trabalho.</w:t>
       </w:r>
-      <w:bookmarkStart w:id="0" w:name="_GoBack"/>
-      <w:bookmarkEnd w:id="0"/>
     </w:p>
     <w:p>
       <w:r>
@@ -1746,6 +1610,1332 @@
         </w:drawing>
       </w:r>
     </w:p>
+    <w:p>
+      <w:pPr>
+        <w:pStyle w:val="Ttulo2"/>
+      </w:pPr>
+      <w:r>
+        <w:lastRenderedPageBreak/>
+        <w:t>Da</w:t>
+      </w:r>
+      <w:r>
+        <w:t>s principais variáveis.</w:t>
+      </w:r>
+    </w:p>
+    <w:p>
+      <w:r>
+        <w:t>A seguir são descritas as principais variáveis da aplicação</w:t>
+      </w:r>
+      <w:r>
+        <w:t>.</w:t>
+      </w:r>
+    </w:p>
+    <w:p>
+      <w:pPr>
+        <w:pStyle w:val="PargrafodaLista"/>
+        <w:numPr>
+          <w:ilvl w:val="0"/>
+          <w:numId w:val="3"/>
+        </w:numPr>
+        <w:ind w:left="360"/>
+        <w:rPr>
+          <w:b/>
+          <w:bCs/>
+        </w:rPr>
+      </w:pPr>
+      <w:r>
+        <w:rPr>
+          <w:b/>
+          <w:bCs/>
+        </w:rPr>
+        <w:t>metaData</w:t>
+      </w:r>
+    </w:p>
+    <w:p>
+      <w:pPr>
+        <w:pStyle w:val="PargrafodaLista"/>
+        <w:shd w:val="clear" w:color="auto" w:fill="F7F7F7"/>
+        <w:spacing w:before="150" w:after="150" w:line="259" w:lineRule="atLeast"/>
+        <w:ind w:left="0"/>
+        <w:rPr>
+          <w:rFonts w:ascii="Consolas" w:eastAsia="Times New Roman" w:hAnsi="Consolas" w:cs="Times New Roman"/>
+          <w:color w:val="000000"/>
+          <w:sz w:val="18"/>
+          <w:szCs w:val="18"/>
+          <w:lang w:val="en-US" w:eastAsia="pt-BR"/>
+        </w:rPr>
+      </w:pPr>
+      <w:r>
+        <w:rPr>
+          <w:rFonts w:ascii="Consolas" w:eastAsia="Times New Roman" w:hAnsi="Consolas" w:cs="Times New Roman"/>
+          <w:color w:val="000000"/>
+          <w:sz w:val="18"/>
+          <w:szCs w:val="18"/>
+          <w:lang w:val="en-US" w:eastAsia="pt-BR"/>
+        </w:rPr>
+        <w:t>metaData = struct(</w:t>
+      </w:r>
+      <w:r>
+        <w:rPr>
+          <w:rFonts w:ascii="Consolas" w:eastAsia="Times New Roman" w:hAnsi="Consolas" w:cs="Times New Roman"/>
+          <w:color w:val="AA04F9"/>
+          <w:sz w:val="18"/>
+          <w:szCs w:val="18"/>
+          <w:lang w:val="en-US" w:eastAsia="pt-BR"/>
+        </w:rPr>
+        <w:t>'File'</w:t>
+      </w:r>
+      <w:r>
+        <w:rPr>
+          <w:rFonts w:ascii="Consolas" w:eastAsia="Times New Roman" w:hAnsi="Consolas" w:cs="Times New Roman"/>
+          <w:color w:val="000000"/>
+          <w:sz w:val="18"/>
+          <w:szCs w:val="18"/>
+          <w:lang w:val="en-US" w:eastAsia="pt-BR"/>
+        </w:rPr>
+        <w:t xml:space="preserve">, [], </w:t>
+      </w:r>
+      <w:r>
+        <w:rPr>
+          <w:rFonts w:ascii="Consolas" w:eastAsia="Times New Roman" w:hAnsi="Consolas" w:cs="Times New Roman"/>
+          <w:color w:val="AA04F9"/>
+          <w:sz w:val="18"/>
+          <w:szCs w:val="18"/>
+          <w:lang w:val="en-US" w:eastAsia="pt-BR"/>
+        </w:rPr>
+        <w:t>'Data'</w:t>
+      </w:r>
+      <w:r>
+        <w:rPr>
+          <w:rFonts w:ascii="Consolas" w:eastAsia="Times New Roman" w:hAnsi="Consolas" w:cs="Times New Roman"/>
+          <w:color w:val="000000"/>
+          <w:sz w:val="18"/>
+          <w:szCs w:val="18"/>
+          <w:lang w:val="en-US" w:eastAsia="pt-BR"/>
+        </w:rPr>
+        <w:t xml:space="preserve">, [], </w:t>
+      </w:r>
+      <w:r>
+        <w:rPr>
+          <w:rFonts w:ascii="Consolas" w:eastAsia="Times New Roman" w:hAnsi="Consolas" w:cs="Times New Roman"/>
+          <w:color w:val="AA04F9"/>
+          <w:sz w:val="18"/>
+          <w:szCs w:val="18"/>
+          <w:lang w:val="en-US" w:eastAsia="pt-BR"/>
+        </w:rPr>
+        <w:t>'Samples'</w:t>
+      </w:r>
+      <w:r>
+        <w:rPr>
+          <w:rFonts w:ascii="Consolas" w:eastAsia="Times New Roman" w:hAnsi="Consolas" w:cs="Times New Roman"/>
+          <w:color w:val="000000"/>
+          <w:sz w:val="18"/>
+          <w:szCs w:val="18"/>
+          <w:lang w:val="en-US" w:eastAsia="pt-BR"/>
+        </w:rPr>
+        <w:t>, [])</w:t>
+      </w:r>
+    </w:p>
+    <w:p>
+      <w:pPr>
+        <w:rPr>
+          <w:lang w:val="en-US"/>
+        </w:rPr>
+      </w:pPr>
+      <w:r>
+        <w:rPr>
+          <w:noProof/>
+        </w:rPr>
+        <mc:AlternateContent>
+          <mc:Choice Requires="wps">
+            <w:drawing>
+              <wp:anchor distT="0" distB="0" distL="114300" distR="114300" simplePos="0" relativeHeight="251679744" behindDoc="0" locked="0" layoutInCell="1" allowOverlap="1" wp14:anchorId="3010F48B" wp14:editId="27B8D60B">
+                <wp:simplePos x="0" y="0"/>
+                <wp:positionH relativeFrom="column">
+                  <wp:posOffset>4773168</wp:posOffset>
+                </wp:positionH>
+                <wp:positionV relativeFrom="paragraph">
+                  <wp:posOffset>344044</wp:posOffset>
+                </wp:positionV>
+                <wp:extent cx="120117" cy="490118"/>
+                <wp:effectExtent l="0" t="0" r="70485" b="62865"/>
+                <wp:wrapNone/>
+                <wp:docPr id="11" name="Conector: Angulado 11"/>
+                <wp:cNvGraphicFramePr/>
+                <a:graphic xmlns:a="http://schemas.openxmlformats.org/drawingml/2006/main">
+                  <a:graphicData uri="http://schemas.microsoft.com/office/word/2010/wordprocessingShape">
+                    <wps:wsp>
+                      <wps:cNvCnPr/>
+                      <wps:spPr>
+                        <a:xfrm>
+                          <a:off x="0" y="0"/>
+                          <a:ext cx="120117" cy="490118"/>
+                        </a:xfrm>
+                        <a:prstGeom prst="bentConnector3">
+                          <a:avLst>
+                            <a:gd name="adj1" fmla="val 98616"/>
+                          </a:avLst>
+                        </a:prstGeom>
+                        <a:ln>
+                          <a:solidFill>
+                            <a:srgbClr val="FF0000"/>
+                          </a:solidFill>
+                          <a:tailEnd type="triangle"/>
+                        </a:ln>
+                      </wps:spPr>
+                      <wps:style>
+                        <a:lnRef idx="1">
+                          <a:schemeClr val="accent1"/>
+                        </a:lnRef>
+                        <a:fillRef idx="0">
+                          <a:schemeClr val="accent1"/>
+                        </a:fillRef>
+                        <a:effectRef idx="0">
+                          <a:schemeClr val="accent1"/>
+                        </a:effectRef>
+                        <a:fontRef idx="minor">
+                          <a:schemeClr val="tx1"/>
+                        </a:fontRef>
+                      </wps:style>
+                      <wps:bodyPr/>
+                    </wps:wsp>
+                  </a:graphicData>
+                </a:graphic>
+                <wp14:sizeRelH relativeFrom="margin">
+                  <wp14:pctWidth>0</wp14:pctWidth>
+                </wp14:sizeRelH>
+                <wp14:sizeRelV relativeFrom="margin">
+                  <wp14:pctHeight>0</wp14:pctHeight>
+                </wp14:sizeRelV>
+              </wp:anchor>
+            </w:drawing>
+          </mc:Choice>
+          <mc:Fallback>
+            <w:pict>
+              <v:shapetype w14:anchorId="31DBD5CD" id="_x0000_t34" coordsize="21600,21600" o:spt="34" o:oned="t" adj="10800" path="m,l@0,0@0,21600,21600,21600e" filled="f">
+                <v:stroke joinstyle="miter"/>
+                <v:formulas>
+                  <v:f eqn="val #0"/>
+                </v:formulas>
+                <v:path arrowok="t" fillok="f" o:connecttype="none"/>
+                <v:handles>
+                  <v:h position="#0,center"/>
+                </v:handles>
+                <o:lock v:ext="edit" shapetype="t"/>
+              </v:shapetype>
+              <v:shape id="Conector: Angulado 11" o:spid="_x0000_s1026" type="#_x0000_t34" style="position:absolute;margin-left:375.85pt;margin-top:27.1pt;width:9.45pt;height:38.6pt;z-index:251679744;visibility:visible;mso-wrap-style:square;mso-width-percent:0;mso-height-percent:0;mso-wrap-distance-left:9pt;mso-wrap-distance-top:0;mso-wrap-distance-right:9pt;mso-wrap-distance-bottom:0;mso-position-horizontal:absolute;mso-position-horizontal-relative:text;mso-position-vertical:absolute;mso-position-vertical-relative:text;mso-width-percent:0;mso-height-percent:0;mso-width-relative:margin;mso-height-relative:margin" o:gfxdata="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" adj="21301" strokecolor="red" strokeweight=".5pt">
+                <v:stroke endarrow="block"/>
+              </v:shape>
+            </w:pict>
+          </mc:Fallback>
+        </mc:AlternateContent>
+      </w:r>
+      <w:r>
+        <w:rPr>
+          <w:noProof/>
+        </w:rPr>
+        <mc:AlternateContent>
+          <mc:Choice Requires="wps">
+            <w:drawing>
+              <wp:anchor distT="0" distB="0" distL="114300" distR="114300" simplePos="0" relativeHeight="251676672" behindDoc="0" locked="0" layoutInCell="1" allowOverlap="1" wp14:anchorId="15808B70" wp14:editId="38A7C3F2">
+                <wp:simplePos x="0" y="0"/>
+                <wp:positionH relativeFrom="column">
+                  <wp:posOffset>4385462</wp:posOffset>
+                </wp:positionH>
+                <wp:positionV relativeFrom="paragraph">
+                  <wp:posOffset>256261</wp:posOffset>
+                </wp:positionV>
+                <wp:extent cx="387706" cy="153619"/>
+                <wp:effectExtent l="0" t="0" r="12700" b="18415"/>
+                <wp:wrapNone/>
+                <wp:docPr id="5" name="Retângulo 5"/>
+                <wp:cNvGraphicFramePr/>
+                <a:graphic xmlns:a="http://schemas.openxmlformats.org/drawingml/2006/main">
+                  <a:graphicData uri="http://schemas.microsoft.com/office/word/2010/wordprocessingShape">
+                    <wps:wsp>
+                      <wps:cNvSpPr/>
+                      <wps:spPr>
+                        <a:xfrm>
+                          <a:off x="0" y="0"/>
+                          <a:ext cx="387706" cy="153619"/>
+                        </a:xfrm>
+                        <a:prstGeom prst="rect">
+                          <a:avLst/>
+                        </a:prstGeom>
+                        <a:noFill/>
+                        <a:ln>
+                          <a:solidFill>
+                            <a:srgbClr val="FF0000"/>
+                          </a:solidFill>
+                        </a:ln>
+                      </wps:spPr>
+                      <wps:style>
+                        <a:lnRef idx="2">
+                          <a:schemeClr val="accent1">
+                            <a:shade val="50000"/>
+                          </a:schemeClr>
+                        </a:lnRef>
+                        <a:fillRef idx="1">
+                          <a:schemeClr val="accent1"/>
+                        </a:fillRef>
+                        <a:effectRef idx="0">
+                          <a:schemeClr val="accent1"/>
+                        </a:effectRef>
+                        <a:fontRef idx="minor">
+                          <a:schemeClr val="lt1"/>
+                        </a:fontRef>
+                      </wps:style>
+                      <wps:bodyPr rot="0" spcFirstLastPara="0" vertOverflow="overflow" horzOverflow="overflow" vert="horz" wrap="square" lIns="91440" tIns="45720" rIns="91440" bIns="45720" numCol="1" spcCol="0" rtlCol="0" fromWordArt="0" anchor="ctr" anchorCtr="0" forceAA="0" compatLnSpc="1">
+                        <a:prstTxWarp prst="textNoShape">
+                          <a:avLst/>
+                        </a:prstTxWarp>
+                        <a:noAutofit/>
+                      </wps:bodyPr>
+                    </wps:wsp>
+                  </a:graphicData>
+                </a:graphic>
+              </wp:anchor>
+            </w:drawing>
+          </mc:Choice>
+          <mc:Fallback>
+            <w:pict>
+              <v:rect w14:anchorId="085964F9" id="Retângulo 5" o:spid="_x0000_s1026" style="position:absolute;margin-left:345.3pt;margin-top:20.2pt;width:30.55pt;height:12.1pt;z-index:251676672;visibility:visible;mso-wrap-style:square;mso-wrap-distance-left:9pt;mso-wrap-distance-top:0;mso-wrap-distance-right:9pt;mso-wrap-distance-bottom:0;mso-position-horizontal:absolute;mso-position-horizontal-relative:text;mso-position-vertical:absolute;mso-position-vertical-relative:text;v-text-anchor:middle" o:gfxdata="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" filled="f" strokecolor="red" strokeweight="1pt"/>
+            </w:pict>
+          </mc:Fallback>
+        </mc:AlternateContent>
+      </w:r>
+      <w:r>
+        <w:rPr>
+          <w:noProof/>
+        </w:rPr>
+        <w:drawing>
+          <wp:inline distT="0" distB="0" distL="0" distR="0" wp14:anchorId="7D65D512" wp14:editId="1714E5C5">
+            <wp:extent cx="5747462" cy="704018"/>
+            <wp:effectExtent l="0" t="0" r="5715" b="1270"/>
+            <wp:docPr id="1" name="Imagem 1"/>
+            <wp:cNvGraphicFramePr>
+              <a:graphicFrameLocks xmlns:a="http://schemas.openxmlformats.org/drawingml/2006/main" noChangeAspect="1"/>
+            </wp:cNvGraphicFramePr>
+            <a:graphic xmlns:a="http://schemas.openxmlformats.org/drawingml/2006/main">
+              <a:graphicData uri="http://schemas.openxmlformats.org/drawingml/2006/picture">
+                <pic:pic xmlns:pic="http://schemas.openxmlformats.org/drawingml/2006/picture">
+                  <pic:nvPicPr>
+                    <pic:cNvPr id="1" name=""/>
+                    <pic:cNvPicPr/>
+                  </pic:nvPicPr>
+                  <pic:blipFill>
+                    <a:blip r:embed="rId18"/>
+                    <a:stretch>
+                      <a:fillRect/>
+                    </a:stretch>
+                  </pic:blipFill>
+                  <pic:spPr>
+                    <a:xfrm>
+                      <a:off x="0" y="0"/>
+                      <a:ext cx="5947191" cy="728483"/>
+                    </a:xfrm>
+                    <a:prstGeom prst="rect">
+                      <a:avLst/>
+                    </a:prstGeom>
+                  </pic:spPr>
+                </pic:pic>
+              </a:graphicData>
+            </a:graphic>
+          </wp:inline>
+        </w:drawing>
+      </w:r>
+    </w:p>
+    <w:p>
+      <w:pPr>
+        <w:rPr>
+          <w:lang w:val="en-US"/>
+        </w:rPr>
+      </w:pPr>
+      <w:r>
+        <w:rPr>
+          <w:noProof/>
+        </w:rPr>
+        <w:drawing>
+          <wp:inline distT="0" distB="0" distL="0" distR="0" wp14:anchorId="069D372D" wp14:editId="20FB139F">
+            <wp:extent cx="6690609" cy="577901"/>
+            <wp:effectExtent l="19050" t="19050" r="15240" b="12700"/>
+            <wp:docPr id="3" name="Imagem 3"/>
+            <wp:cNvGraphicFramePr>
+              <a:graphicFrameLocks xmlns:a="http://schemas.openxmlformats.org/drawingml/2006/main" noChangeAspect="1"/>
+            </wp:cNvGraphicFramePr>
+            <a:graphic xmlns:a="http://schemas.openxmlformats.org/drawingml/2006/main">
+              <a:graphicData uri="http://schemas.openxmlformats.org/drawingml/2006/picture">
+                <pic:pic xmlns:pic="http://schemas.openxmlformats.org/drawingml/2006/picture">
+                  <pic:nvPicPr>
+                    <pic:cNvPr id="1" name=""/>
+                    <pic:cNvPicPr/>
+                  </pic:nvPicPr>
+                  <pic:blipFill>
+                    <a:blip r:embed="rId19"/>
+                    <a:stretch>
+                      <a:fillRect/>
+                    </a:stretch>
+                  </pic:blipFill>
+                  <pic:spPr>
+                    <a:xfrm>
+                      <a:off x="0" y="0"/>
+                      <a:ext cx="7278563" cy="628685"/>
+                    </a:xfrm>
+                    <a:prstGeom prst="rect">
+                      <a:avLst/>
+                    </a:prstGeom>
+                    <a:ln w="12700">
+                      <a:solidFill>
+                        <a:srgbClr val="FF0000"/>
+                      </a:solidFill>
+                    </a:ln>
+                  </pic:spPr>
+                </pic:pic>
+              </a:graphicData>
+            </a:graphic>
+          </wp:inline>
+        </w:drawing>
+      </w:r>
+    </w:p>
+    <w:p>
+      <w:pPr>
+        <w:pStyle w:val="PargrafodaLista"/>
+        <w:rPr>
+          <w:lang w:val="en-US"/>
+        </w:rPr>
+      </w:pPr>
+    </w:p>
+    <w:p>
+      <w:pPr>
+        <w:pStyle w:val="PargrafodaLista"/>
+        <w:numPr>
+          <w:ilvl w:val="0"/>
+          <w:numId w:val="3"/>
+        </w:numPr>
+        <w:ind w:left="360"/>
+        <w:rPr>
+          <w:b/>
+          <w:bCs/>
+        </w:rPr>
+      </w:pPr>
+      <w:r>
+        <w:rPr>
+          <w:b/>
+          <w:bCs/>
+        </w:rPr>
+        <w:t>specData</w:t>
+      </w:r>
+    </w:p>
+    <w:p>
+      <w:pPr>
+        <w:pStyle w:val="PargrafodaLista"/>
+        <w:shd w:val="clear" w:color="auto" w:fill="F7F7F7"/>
+        <w:spacing w:before="150" w:after="150" w:line="259" w:lineRule="atLeast"/>
+        <w:ind w:left="0"/>
+        <w:rPr>
+          <w:rFonts w:ascii="Consolas" w:eastAsia="Times New Roman" w:hAnsi="Consolas" w:cs="Times New Roman"/>
+          <w:color w:val="000000"/>
+          <w:sz w:val="18"/>
+          <w:szCs w:val="18"/>
+          <w:lang w:eastAsia="pt-BR"/>
+        </w:rPr>
+      </w:pPr>
+      <w:r>
+        <w:rPr>
+          <w:rFonts w:ascii="Consolas" w:eastAsia="Times New Roman" w:hAnsi="Consolas" w:cs="Times New Roman"/>
+          <w:color w:val="000000"/>
+          <w:sz w:val="18"/>
+          <w:szCs w:val="18"/>
+          <w:lang w:eastAsia="pt-BR"/>
+        </w:rPr>
+        <w:t xml:space="preserve">specData = </w:t>
+      </w:r>
+      <w:r>
+        <w:rPr>
+          <w:rFonts w:ascii="Consolas" w:eastAsia="Times New Roman" w:hAnsi="Consolas" w:cs="Times New Roman"/>
+          <w:color w:val="000000"/>
+          <w:sz w:val="18"/>
+          <w:szCs w:val="18"/>
+          <w:lang w:eastAsia="pt-BR"/>
+        </w:rPr>
+        <w:t>struct(</w:t>
+      </w:r>
+      <w:r>
+        <w:rPr>
+          <w:rFonts w:ascii="Consolas" w:eastAsia="Times New Roman" w:hAnsi="Consolas" w:cs="Times New Roman"/>
+          <w:color w:val="AA04F9"/>
+          <w:sz w:val="18"/>
+          <w:szCs w:val="18"/>
+          <w:lang w:eastAsia="pt-BR"/>
+        </w:rPr>
+        <w:t>'Node'</w:t>
+      </w:r>
+      <w:r>
+        <w:rPr>
+          <w:rFonts w:ascii="Consolas" w:eastAsia="Times New Roman" w:hAnsi="Consolas" w:cs="Times New Roman"/>
+          <w:color w:val="000000"/>
+          <w:sz w:val="18"/>
+          <w:szCs w:val="18"/>
+          <w:lang w:eastAsia="pt-BR"/>
+        </w:rPr>
+        <w:t xml:space="preserve">, [], </w:t>
+      </w:r>
+      <w:r>
+        <w:rPr>
+          <w:rFonts w:ascii="Consolas" w:eastAsia="Times New Roman" w:hAnsi="Consolas" w:cs="Times New Roman"/>
+          <w:color w:val="AA04F9"/>
+          <w:sz w:val="18"/>
+          <w:szCs w:val="18"/>
+          <w:lang w:eastAsia="pt-BR"/>
+        </w:rPr>
+        <w:t>'ThreadID'</w:t>
+      </w:r>
+      <w:r>
+        <w:rPr>
+          <w:rFonts w:ascii="Consolas" w:eastAsia="Times New Roman" w:hAnsi="Consolas" w:cs="Times New Roman"/>
+          <w:color w:val="000000"/>
+          <w:sz w:val="18"/>
+          <w:szCs w:val="18"/>
+          <w:lang w:eastAsia="pt-BR"/>
+        </w:rPr>
+        <w:t xml:space="preserve">, [], </w:t>
+      </w:r>
+      <w:r>
+        <w:rPr>
+          <w:rFonts w:ascii="Consolas" w:eastAsia="Times New Roman" w:hAnsi="Consolas" w:cs="Times New Roman"/>
+          <w:color w:val="AA04F9"/>
+          <w:sz w:val="18"/>
+          <w:szCs w:val="18"/>
+          <w:lang w:eastAsia="pt-BR"/>
+        </w:rPr>
+        <w:t>'MetaData'</w:t>
+      </w:r>
+      <w:r>
+        <w:rPr>
+          <w:rFonts w:ascii="Consolas" w:eastAsia="Times New Roman" w:hAnsi="Consolas" w:cs="Times New Roman"/>
+          <w:color w:val="000000"/>
+          <w:sz w:val="18"/>
+          <w:szCs w:val="18"/>
+          <w:lang w:eastAsia="pt-BR"/>
+        </w:rPr>
+        <w:t xml:space="preserve">, [], </w:t>
+      </w:r>
+      <w:r>
+        <w:rPr>
+          <w:rFonts w:ascii="Consolas" w:eastAsia="Times New Roman" w:hAnsi="Consolas" w:cs="Times New Roman"/>
+          <w:color w:val="AA04F9"/>
+          <w:sz w:val="18"/>
+          <w:szCs w:val="18"/>
+          <w:lang w:eastAsia="pt-BR"/>
+        </w:rPr>
+        <w:t>'Samples'</w:t>
+      </w:r>
+      <w:r>
+        <w:rPr>
+          <w:rFonts w:ascii="Consolas" w:eastAsia="Times New Roman" w:hAnsi="Consolas" w:cs="Times New Roman"/>
+          <w:color w:val="000000"/>
+          <w:sz w:val="18"/>
+          <w:szCs w:val="18"/>
+          <w:lang w:eastAsia="pt-BR"/>
+        </w:rPr>
+        <w:t xml:space="preserve">, [], </w:t>
+      </w:r>
+      <w:r>
+        <w:rPr>
+          <w:rFonts w:ascii="Consolas" w:eastAsia="Times New Roman" w:hAnsi="Consolas" w:cs="Times New Roman"/>
+          <w:color w:val="AA04F9"/>
+          <w:sz w:val="18"/>
+          <w:szCs w:val="18"/>
+          <w:lang w:eastAsia="pt-BR"/>
+        </w:rPr>
+        <w:t>'Data'</w:t>
+      </w:r>
+      <w:r>
+        <w:rPr>
+          <w:rFonts w:ascii="Consolas" w:eastAsia="Times New Roman" w:hAnsi="Consolas" w:cs="Times New Roman"/>
+          <w:color w:val="000000"/>
+          <w:sz w:val="18"/>
+          <w:szCs w:val="18"/>
+          <w:lang w:eastAsia="pt-BR"/>
+        </w:rPr>
+        <w:t xml:space="preserve">, [], </w:t>
+      </w:r>
+      <w:r>
+        <w:rPr>
+          <w:rFonts w:ascii="Consolas" w:eastAsia="Times New Roman" w:hAnsi="Consolas" w:cs="Times New Roman"/>
+          <w:color w:val="AA04F9"/>
+          <w:sz w:val="18"/>
+          <w:szCs w:val="18"/>
+          <w:lang w:eastAsia="pt-BR"/>
+        </w:rPr>
+        <w:t>'statsData'</w:t>
+      </w:r>
+      <w:r>
+        <w:rPr>
+          <w:rFonts w:ascii="Consolas" w:eastAsia="Times New Roman" w:hAnsi="Consolas" w:cs="Times New Roman"/>
+          <w:color w:val="000000"/>
+          <w:sz w:val="18"/>
+          <w:szCs w:val="18"/>
+          <w:lang w:eastAsia="pt-BR"/>
+        </w:rPr>
+        <w:t xml:space="preserve">, [], </w:t>
+      </w:r>
+      <w:r>
+        <w:rPr>
+          <w:rFonts w:ascii="Consolas" w:eastAsia="Times New Roman" w:hAnsi="Consolas" w:cs="Times New Roman"/>
+          <w:color w:val="AA04F9"/>
+          <w:sz w:val="18"/>
+          <w:szCs w:val="18"/>
+          <w:lang w:eastAsia="pt-BR"/>
+        </w:rPr>
+        <w:t>'FileVersion'</w:t>
+      </w:r>
+      <w:r>
+        <w:rPr>
+          <w:rFonts w:ascii="Consolas" w:eastAsia="Times New Roman" w:hAnsi="Consolas" w:cs="Times New Roman"/>
+          <w:color w:val="000000"/>
+          <w:sz w:val="18"/>
+          <w:szCs w:val="18"/>
+          <w:lang w:eastAsia="pt-BR"/>
+        </w:rPr>
+        <w:t xml:space="preserve">, [], </w:t>
+      </w:r>
+      <w:r>
+        <w:rPr>
+          <w:rFonts w:ascii="Consolas" w:eastAsia="Times New Roman" w:hAnsi="Consolas" w:cs="Times New Roman"/>
+          <w:color w:val="AA04F9"/>
+          <w:sz w:val="18"/>
+          <w:szCs w:val="18"/>
+          <w:lang w:eastAsia="pt-BR"/>
+        </w:rPr>
+        <w:t>'ScriptName'</w:t>
+      </w:r>
+      <w:r>
+        <w:rPr>
+          <w:rFonts w:ascii="Consolas" w:eastAsia="Times New Roman" w:hAnsi="Consolas" w:cs="Times New Roman"/>
+          <w:color w:val="000000"/>
+          <w:sz w:val="18"/>
+          <w:szCs w:val="18"/>
+          <w:lang w:eastAsia="pt-BR"/>
+        </w:rPr>
+        <w:t xml:space="preserve">, [], </w:t>
+      </w:r>
+      <w:r>
+        <w:rPr>
+          <w:rFonts w:ascii="Consolas" w:eastAsia="Times New Roman" w:hAnsi="Consolas" w:cs="Times New Roman"/>
+          <w:color w:val="AA04F9"/>
+          <w:sz w:val="18"/>
+          <w:szCs w:val="18"/>
+          <w:lang w:eastAsia="pt-BR"/>
+        </w:rPr>
+        <w:t>'Description'</w:t>
+      </w:r>
+      <w:r>
+        <w:rPr>
+          <w:rFonts w:ascii="Consolas" w:eastAsia="Times New Roman" w:hAnsi="Consolas" w:cs="Times New Roman"/>
+          <w:color w:val="000000"/>
+          <w:sz w:val="18"/>
+          <w:szCs w:val="18"/>
+          <w:lang w:eastAsia="pt-BR"/>
+        </w:rPr>
+        <w:t xml:space="preserve">, [], </w:t>
+      </w:r>
+      <w:r>
+        <w:rPr>
+          <w:rFonts w:ascii="Consolas" w:eastAsia="Times New Roman" w:hAnsi="Consolas" w:cs="Times New Roman"/>
+          <w:color w:val="AA04F9"/>
+          <w:sz w:val="18"/>
+          <w:szCs w:val="18"/>
+          <w:lang w:eastAsia="pt-BR"/>
+        </w:rPr>
+        <w:t>'gpsString'</w:t>
+      </w:r>
+      <w:r>
+        <w:rPr>
+          <w:rFonts w:ascii="Consolas" w:eastAsia="Times New Roman" w:hAnsi="Consolas" w:cs="Times New Roman"/>
+          <w:color w:val="000000"/>
+          <w:sz w:val="18"/>
+          <w:szCs w:val="18"/>
+          <w:lang w:eastAsia="pt-BR"/>
+        </w:rPr>
+        <w:t xml:space="preserve">, [], </w:t>
+      </w:r>
+      <w:r>
+        <w:rPr>
+          <w:rFonts w:ascii="Consolas" w:eastAsia="Times New Roman" w:hAnsi="Consolas" w:cs="Times New Roman"/>
+          <w:color w:val="AA04F9"/>
+          <w:sz w:val="18"/>
+          <w:szCs w:val="18"/>
+          <w:lang w:eastAsia="pt-BR"/>
+        </w:rPr>
+        <w:t>'gpsFlag'</w:t>
+      </w:r>
+      <w:r>
+        <w:rPr>
+          <w:rFonts w:ascii="Consolas" w:eastAsia="Times New Roman" w:hAnsi="Consolas" w:cs="Times New Roman"/>
+          <w:color w:val="000000"/>
+          <w:sz w:val="18"/>
+          <w:szCs w:val="18"/>
+          <w:lang w:eastAsia="pt-BR"/>
+        </w:rPr>
+        <w:t xml:space="preserve">, [], </w:t>
+      </w:r>
+      <w:r>
+        <w:rPr>
+          <w:rFonts w:ascii="Consolas" w:eastAsia="Times New Roman" w:hAnsi="Consolas" w:cs="Times New Roman"/>
+          <w:color w:val="AA04F9"/>
+          <w:sz w:val="18"/>
+          <w:szCs w:val="18"/>
+          <w:lang w:eastAsia="pt-BR"/>
+        </w:rPr>
+        <w:t>'occRelated'</w:t>
+      </w:r>
+      <w:r>
+        <w:rPr>
+          <w:rFonts w:ascii="Consolas" w:eastAsia="Times New Roman" w:hAnsi="Consolas" w:cs="Times New Roman"/>
+          <w:color w:val="000000"/>
+          <w:sz w:val="18"/>
+          <w:szCs w:val="18"/>
+          <w:lang w:eastAsia="pt-BR"/>
+        </w:rPr>
+        <w:t xml:space="preserve">, [], </w:t>
+      </w:r>
+      <w:r>
+        <w:rPr>
+          <w:rFonts w:ascii="Consolas" w:eastAsia="Times New Roman" w:hAnsi="Consolas" w:cs="Times New Roman"/>
+          <w:color w:val="AA04F9"/>
+          <w:sz w:val="18"/>
+          <w:szCs w:val="18"/>
+          <w:lang w:eastAsia="pt-BR"/>
+        </w:rPr>
+        <w:t>'occFlag'</w:t>
+      </w:r>
+      <w:r>
+        <w:rPr>
+          <w:rFonts w:ascii="Consolas" w:eastAsia="Times New Roman" w:hAnsi="Consolas" w:cs="Times New Roman"/>
+          <w:color w:val="000000"/>
+          <w:sz w:val="18"/>
+          <w:szCs w:val="18"/>
+          <w:lang w:eastAsia="pt-BR"/>
+        </w:rPr>
+        <w:t xml:space="preserve">, [], </w:t>
+      </w:r>
+      <w:r>
+        <w:rPr>
+          <w:rFonts w:ascii="Consolas" w:eastAsia="Times New Roman" w:hAnsi="Consolas" w:cs="Times New Roman"/>
+          <w:color w:val="AA04F9"/>
+          <w:sz w:val="18"/>
+          <w:szCs w:val="18"/>
+          <w:lang w:eastAsia="pt-BR"/>
+        </w:rPr>
+        <w:t>'Blocks'</w:t>
+      </w:r>
+      <w:r>
+        <w:rPr>
+          <w:rFonts w:ascii="Consolas" w:eastAsia="Times New Roman" w:hAnsi="Consolas" w:cs="Times New Roman"/>
+          <w:color w:val="000000"/>
+          <w:sz w:val="18"/>
+          <w:szCs w:val="18"/>
+          <w:lang w:eastAsia="pt-BR"/>
+        </w:rPr>
+        <w:t>, []);</w:t>
+      </w:r>
+    </w:p>
+    <w:p>
+      <w:r>
+        <mc:AlternateContent>
+          <mc:Choice Requires="wps">
+            <w:drawing>
+              <wp:anchor distT="0" distB="0" distL="114300" distR="114300" simplePos="0" relativeHeight="251684864" behindDoc="0" locked="0" layoutInCell="1" allowOverlap="1" wp14:anchorId="07141CC7" wp14:editId="6CC07798">
+                <wp:simplePos x="0" y="0"/>
+                <wp:positionH relativeFrom="column">
+                  <wp:posOffset>2264054</wp:posOffset>
+                </wp:positionH>
+                <wp:positionV relativeFrom="paragraph">
+                  <wp:posOffset>234544</wp:posOffset>
+                </wp:positionV>
+                <wp:extent cx="387350" cy="153035"/>
+                <wp:effectExtent l="0" t="0" r="12700" b="18415"/>
+                <wp:wrapNone/>
+                <wp:docPr id="35" name="Retângulo 35"/>
+                <wp:cNvGraphicFramePr/>
+                <a:graphic xmlns:a="http://schemas.openxmlformats.org/drawingml/2006/main">
+                  <a:graphicData uri="http://schemas.microsoft.com/office/word/2010/wordprocessingShape">
+                    <wps:wsp>
+                      <wps:cNvSpPr/>
+                      <wps:spPr>
+                        <a:xfrm>
+                          <a:off x="0" y="0"/>
+                          <a:ext cx="387350" cy="153035"/>
+                        </a:xfrm>
+                        <a:prstGeom prst="rect">
+                          <a:avLst/>
+                        </a:prstGeom>
+                        <a:noFill/>
+                        <a:ln>
+                          <a:solidFill>
+                            <a:srgbClr val="FF0000"/>
+                          </a:solidFill>
+                        </a:ln>
+                      </wps:spPr>
+                      <wps:style>
+                        <a:lnRef idx="2">
+                          <a:schemeClr val="accent1">
+                            <a:shade val="50000"/>
+                          </a:schemeClr>
+                        </a:lnRef>
+                        <a:fillRef idx="1">
+                          <a:schemeClr val="accent1"/>
+                        </a:fillRef>
+                        <a:effectRef idx="0">
+                          <a:schemeClr val="accent1"/>
+                        </a:effectRef>
+                        <a:fontRef idx="minor">
+                          <a:schemeClr val="lt1"/>
+                        </a:fontRef>
+                      </wps:style>
+                      <wps:bodyPr rot="0" spcFirstLastPara="0" vertOverflow="overflow" horzOverflow="overflow" vert="horz" wrap="square" lIns="91440" tIns="45720" rIns="91440" bIns="45720" numCol="1" spcCol="0" rtlCol="0" fromWordArt="0" anchor="ctr" anchorCtr="0" forceAA="0" compatLnSpc="1">
+                        <a:prstTxWarp prst="textNoShape">
+                          <a:avLst/>
+                        </a:prstTxWarp>
+                        <a:noAutofit/>
+                      </wps:bodyPr>
+                    </wps:wsp>
+                  </a:graphicData>
+                </a:graphic>
+              </wp:anchor>
+            </w:drawing>
+          </mc:Choice>
+          <mc:Fallback>
+            <w:pict>
+              <v:rect w14:anchorId="3CDE4D8C" id="Retângulo 35" o:spid="_x0000_s1026" style="position:absolute;margin-left:178.25pt;margin-top:18.45pt;width:30.5pt;height:12.05pt;z-index:251684864;visibility:visible;mso-wrap-style:square;mso-wrap-distance-left:9pt;mso-wrap-distance-top:0;mso-wrap-distance-right:9pt;mso-wrap-distance-bottom:0;mso-position-horizontal:absolute;mso-position-horizontal-relative:text;mso-position-vertical:absolute;mso-position-vertical-relative:text;v-text-anchor:middle" o:gfxdata="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" filled="f" strokecolor="red" strokeweight="1pt"/>
+            </w:pict>
+          </mc:Fallback>
+        </mc:AlternateContent>
+      </w:r>
+      <w:r>
+        <mc:AlternateContent>
+          <mc:Choice Requires="wps">
+            <w:drawing>
+              <wp:anchor distT="0" distB="0" distL="114300" distR="114300" simplePos="0" relativeHeight="251685888" behindDoc="0" locked="0" layoutInCell="1" allowOverlap="1" wp14:anchorId="17C4A23A" wp14:editId="5F975262">
+                <wp:simplePos x="0" y="0"/>
+                <wp:positionH relativeFrom="column">
+                  <wp:posOffset>1769592</wp:posOffset>
+                </wp:positionH>
+                <wp:positionV relativeFrom="paragraph">
+                  <wp:posOffset>322326</wp:posOffset>
+                </wp:positionV>
+                <wp:extent cx="883107" cy="4133088"/>
+                <wp:effectExtent l="38100" t="0" r="222250" b="96520"/>
+                <wp:wrapNone/>
+                <wp:docPr id="36" name="Conector: Angulado 36"/>
+                <wp:cNvGraphicFramePr/>
+                <a:graphic xmlns:a="http://schemas.openxmlformats.org/drawingml/2006/main">
+                  <a:graphicData uri="http://schemas.microsoft.com/office/word/2010/wordprocessingShape">
+                    <wps:wsp>
+                      <wps:cNvCnPr/>
+                      <wps:spPr>
+                        <a:xfrm flipH="1">
+                          <a:off x="0" y="0"/>
+                          <a:ext cx="883107" cy="4133088"/>
+                        </a:xfrm>
+                        <a:prstGeom prst="bentConnector3">
+                          <a:avLst>
+                            <a:gd name="adj1" fmla="val -21330"/>
+                          </a:avLst>
+                        </a:prstGeom>
+                        <a:ln>
+                          <a:solidFill>
+                            <a:srgbClr val="FF0000"/>
+                          </a:solidFill>
+                          <a:tailEnd type="triangle"/>
+                        </a:ln>
+                      </wps:spPr>
+                      <wps:style>
+                        <a:lnRef idx="1">
+                          <a:schemeClr val="accent1"/>
+                        </a:lnRef>
+                        <a:fillRef idx="0">
+                          <a:schemeClr val="accent1"/>
+                        </a:fillRef>
+                        <a:effectRef idx="0">
+                          <a:schemeClr val="accent1"/>
+                        </a:effectRef>
+                        <a:fontRef idx="minor">
+                          <a:schemeClr val="tx1"/>
+                        </a:fontRef>
+                      </wps:style>
+                      <wps:bodyPr/>
+                    </wps:wsp>
+                  </a:graphicData>
+                </a:graphic>
+                <wp14:sizeRelH relativeFrom="margin">
+                  <wp14:pctWidth>0</wp14:pctWidth>
+                </wp14:sizeRelH>
+                <wp14:sizeRelV relativeFrom="margin">
+                  <wp14:pctHeight>0</wp14:pctHeight>
+                </wp14:sizeRelV>
+              </wp:anchor>
+            </w:drawing>
+          </mc:Choice>
+          <mc:Fallback>
+            <w:pict>
+              <v:shape w14:anchorId="57DBF5F1" id="Conector: Angulado 36" o:spid="_x0000_s1026" type="#_x0000_t34" style="position:absolute;margin-left:139.35pt;margin-top:25.4pt;width:69.55pt;height:325.45pt;flip:x;z-index:251685888;visibility:visible;mso-wrap-style:square;mso-width-percent:0;mso-height-percent:0;mso-wrap-distance-left:9pt;mso-wrap-distance-top:0;mso-wrap-distance-right:9pt;mso-wrap-distance-bottom:0;mso-position-horizontal:absolute;mso-position-horizontal-relative:text;mso-position-vertical:absolute;mso-position-vertical-relative:text;mso-width-percent:0;mso-height-percent:0;mso-width-relative:margin;mso-height-relative:margin" o:gfxdata="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" adj="-4607" strokecolor="red" strokeweight=".5pt">
+                <v:stroke endarrow="block"/>
+              </v:shape>
+            </w:pict>
+          </mc:Fallback>
+        </mc:AlternateContent>
+      </w:r>
+      <w:r>
+        <w:rPr>
+          <w:noProof/>
+        </w:rPr>
+        <mc:AlternateContent>
+          <mc:Choice Requires="wps">
+            <w:drawing>
+              <wp:anchor distT="0" distB="0" distL="114300" distR="114300" simplePos="0" relativeHeight="251682816" behindDoc="0" locked="0" layoutInCell="1" allowOverlap="1" wp14:anchorId="58A8532A" wp14:editId="51C2BA7B">
+                <wp:simplePos x="0" y="0"/>
+                <wp:positionH relativeFrom="column">
+                  <wp:posOffset>1561795</wp:posOffset>
+                </wp:positionH>
+                <wp:positionV relativeFrom="paragraph">
+                  <wp:posOffset>315011</wp:posOffset>
+                </wp:positionV>
+                <wp:extent cx="336144" cy="3269894"/>
+                <wp:effectExtent l="38100" t="0" r="216535" b="102235"/>
+                <wp:wrapNone/>
+                <wp:docPr id="34" name="Conector: Angulado 34"/>
+                <wp:cNvGraphicFramePr/>
+                <a:graphic xmlns:a="http://schemas.openxmlformats.org/drawingml/2006/main">
+                  <a:graphicData uri="http://schemas.microsoft.com/office/word/2010/wordprocessingShape">
+                    <wps:wsp>
+                      <wps:cNvCnPr/>
+                      <wps:spPr>
+                        <a:xfrm flipH="1">
+                          <a:off x="0" y="0"/>
+                          <a:ext cx="336144" cy="3269894"/>
+                        </a:xfrm>
+                        <a:prstGeom prst="bentConnector3">
+                          <a:avLst>
+                            <a:gd name="adj1" fmla="val -54492"/>
+                          </a:avLst>
+                        </a:prstGeom>
+                        <a:ln>
+                          <a:solidFill>
+                            <a:srgbClr val="FF0000"/>
+                          </a:solidFill>
+                          <a:tailEnd type="triangle"/>
+                        </a:ln>
+                      </wps:spPr>
+                      <wps:style>
+                        <a:lnRef idx="1">
+                          <a:schemeClr val="accent1"/>
+                        </a:lnRef>
+                        <a:fillRef idx="0">
+                          <a:schemeClr val="accent1"/>
+                        </a:fillRef>
+                        <a:effectRef idx="0">
+                          <a:schemeClr val="accent1"/>
+                        </a:effectRef>
+                        <a:fontRef idx="minor">
+                          <a:schemeClr val="tx1"/>
+                        </a:fontRef>
+                      </wps:style>
+                      <wps:bodyPr/>
+                    </wps:wsp>
+                  </a:graphicData>
+                </a:graphic>
+              </wp:anchor>
+            </w:drawing>
+          </mc:Choice>
+          <mc:Fallback>
+            <w:pict>
+              <v:shape w14:anchorId="739FF479" id="Conector: Angulado 34" o:spid="_x0000_s1026" type="#_x0000_t34" style="position:absolute;margin-left:123pt;margin-top:24.8pt;width:26.45pt;height:257.45pt;flip:x;z-index:251682816;visibility:visible;mso-wrap-style:square;mso-wrap-distance-left:9pt;mso-wrap-distance-top:0;mso-wrap-distance-right:9pt;mso-wrap-distance-bottom:0;mso-position-horizontal:absolute;mso-position-horizontal-relative:text;mso-position-vertical:absolute;mso-position-vertical-relative:text" o:gfxdata="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" adj="-11770" strokecolor="red" strokeweight=".5pt">
+                <v:stroke endarrow="block"/>
+              </v:shape>
+            </w:pict>
+          </mc:Fallback>
+        </mc:AlternateContent>
+      </w:r>
+      <w:r>
+        <w:rPr>
+          <w:noProof/>
+        </w:rPr>
+        <mc:AlternateContent>
+          <mc:Choice Requires="wps">
+            <w:drawing>
+              <wp:anchor distT="0" distB="0" distL="114300" distR="114300" simplePos="0" relativeHeight="251681792" behindDoc="0" locked="0" layoutInCell="1" allowOverlap="1" wp14:anchorId="323A2102" wp14:editId="16A1FDD4">
+                <wp:simplePos x="0" y="0"/>
+                <wp:positionH relativeFrom="column">
+                  <wp:posOffset>1509217</wp:posOffset>
+                </wp:positionH>
+                <wp:positionV relativeFrom="paragraph">
+                  <wp:posOffset>225654</wp:posOffset>
+                </wp:positionV>
+                <wp:extent cx="387706" cy="153619"/>
+                <wp:effectExtent l="0" t="0" r="12700" b="18415"/>
+                <wp:wrapNone/>
+                <wp:docPr id="32" name="Retângulo 32"/>
+                <wp:cNvGraphicFramePr/>
+                <a:graphic xmlns:a="http://schemas.openxmlformats.org/drawingml/2006/main">
+                  <a:graphicData uri="http://schemas.microsoft.com/office/word/2010/wordprocessingShape">
+                    <wps:wsp>
+                      <wps:cNvSpPr/>
+                      <wps:spPr>
+                        <a:xfrm>
+                          <a:off x="0" y="0"/>
+                          <a:ext cx="387706" cy="153619"/>
+                        </a:xfrm>
+                        <a:prstGeom prst="rect">
+                          <a:avLst/>
+                        </a:prstGeom>
+                        <a:noFill/>
+                        <a:ln>
+                          <a:solidFill>
+                            <a:srgbClr val="FF0000"/>
+                          </a:solidFill>
+                        </a:ln>
+                      </wps:spPr>
+                      <wps:style>
+                        <a:lnRef idx="2">
+                          <a:schemeClr val="accent1">
+                            <a:shade val="50000"/>
+                          </a:schemeClr>
+                        </a:lnRef>
+                        <a:fillRef idx="1">
+                          <a:schemeClr val="accent1"/>
+                        </a:fillRef>
+                        <a:effectRef idx="0">
+                          <a:schemeClr val="accent1"/>
+                        </a:effectRef>
+                        <a:fontRef idx="minor">
+                          <a:schemeClr val="lt1"/>
+                        </a:fontRef>
+                      </wps:style>
+                      <wps:bodyPr rot="0" spcFirstLastPara="0" vertOverflow="overflow" horzOverflow="overflow" vert="horz" wrap="square" lIns="91440" tIns="45720" rIns="91440" bIns="45720" numCol="1" spcCol="0" rtlCol="0" fromWordArt="0" anchor="ctr" anchorCtr="0" forceAA="0" compatLnSpc="1">
+                        <a:prstTxWarp prst="textNoShape">
+                          <a:avLst/>
+                        </a:prstTxWarp>
+                        <a:noAutofit/>
+                      </wps:bodyPr>
+                    </wps:wsp>
+                  </a:graphicData>
+                </a:graphic>
+              </wp:anchor>
+            </w:drawing>
+          </mc:Choice>
+          <mc:Fallback>
+            <w:pict>
+              <v:rect w14:anchorId="2038BFD5" id="Retângulo 32" o:spid="_x0000_s1026" style="position:absolute;margin-left:118.85pt;margin-top:17.75pt;width:30.55pt;height:12.1pt;z-index:251681792;visibility:visible;mso-wrap-style:square;mso-wrap-distance-left:9pt;mso-wrap-distance-top:0;mso-wrap-distance-right:9pt;mso-wrap-distance-bottom:0;mso-position-horizontal:absolute;mso-position-horizontal-relative:text;mso-position-vertical:absolute;mso-position-vertical-relative:text;v-text-anchor:middle" o:gfxdata="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" filled="f" strokecolor="red" strokeweight="1pt"/>
+            </w:pict>
+          </mc:Fallback>
+        </mc:AlternateContent>
+      </w:r>
+      <w:r>
+        <w:rPr>
+          <w:noProof/>
+        </w:rPr>
+        <w:drawing>
+          <wp:inline distT="0" distB="0" distL="0" distR="0" wp14:anchorId="54EF28EC" wp14:editId="47B53E9E">
+            <wp:extent cx="6645910" cy="2937510"/>
+            <wp:effectExtent l="0" t="0" r="2540" b="0"/>
+            <wp:docPr id="4" name="Imagem 4"/>
+            <wp:cNvGraphicFramePr>
+              <a:graphicFrameLocks xmlns:a="http://schemas.openxmlformats.org/drawingml/2006/main" noChangeAspect="1"/>
+            </wp:cNvGraphicFramePr>
+            <a:graphic xmlns:a="http://schemas.openxmlformats.org/drawingml/2006/main">
+              <a:graphicData uri="http://schemas.openxmlformats.org/drawingml/2006/picture">
+                <pic:pic xmlns:pic="http://schemas.openxmlformats.org/drawingml/2006/picture">
+                  <pic:nvPicPr>
+                    <pic:cNvPr id="1" name=""/>
+                    <pic:cNvPicPr/>
+                  </pic:nvPicPr>
+                  <pic:blipFill>
+                    <a:blip r:embed="rId20"/>
+                    <a:stretch>
+                      <a:fillRect/>
+                    </a:stretch>
+                  </pic:blipFill>
+                  <pic:spPr>
+                    <a:xfrm>
+                      <a:off x="0" y="0"/>
+                      <a:ext cx="6645910" cy="2937510"/>
+                    </a:xfrm>
+                    <a:prstGeom prst="rect">
+                      <a:avLst/>
+                    </a:prstGeom>
+                  </pic:spPr>
+                </pic:pic>
+              </a:graphicData>
+            </a:graphic>
+          </wp:inline>
+        </w:drawing>
+      </w:r>
+    </w:p>
+    <w:p>
+      <w:r>
+        <w:rPr>
+          <w:noProof/>
+        </w:rPr>
+        <w:drawing>
+          <wp:inline distT="0" distB="0" distL="0" distR="0" wp14:anchorId="6D3A73BD" wp14:editId="06072D30">
+            <wp:extent cx="1524629" cy="1038758"/>
+            <wp:effectExtent l="19050" t="19050" r="19050" b="28575"/>
+            <wp:docPr id="31" name="Imagem 31"/>
+            <wp:cNvGraphicFramePr>
+              <a:graphicFrameLocks xmlns:a="http://schemas.openxmlformats.org/drawingml/2006/main" noChangeAspect="1"/>
+            </wp:cNvGraphicFramePr>
+            <a:graphic xmlns:a="http://schemas.openxmlformats.org/drawingml/2006/main">
+              <a:graphicData uri="http://schemas.openxmlformats.org/drawingml/2006/picture">
+                <pic:pic xmlns:pic="http://schemas.openxmlformats.org/drawingml/2006/picture">
+                  <pic:nvPicPr>
+                    <pic:cNvPr id="1" name=""/>
+                    <pic:cNvPicPr/>
+                  </pic:nvPicPr>
+                  <pic:blipFill>
+                    <a:blip r:embed="rId21"/>
+                    <a:stretch>
+                      <a:fillRect/>
+                    </a:stretch>
+                  </pic:blipFill>
+                  <pic:spPr>
+                    <a:xfrm>
+                      <a:off x="0" y="0"/>
+                      <a:ext cx="1570749" cy="1070180"/>
+                    </a:xfrm>
+                    <a:prstGeom prst="rect">
+                      <a:avLst/>
+                    </a:prstGeom>
+                    <a:ln w="12700">
+                      <a:solidFill>
+                        <a:srgbClr val="FF0000"/>
+                      </a:solidFill>
+                    </a:ln>
+                  </pic:spPr>
+                </pic:pic>
+              </a:graphicData>
+            </a:graphic>
+          </wp:inline>
+        </w:drawing>
+      </w:r>
+    </w:p>
+    <w:p>
+      <w:r>
+        <w:rPr>
+          <w:noProof/>
+        </w:rPr>
+        <w:drawing>
+          <wp:inline distT="0" distB="0" distL="0" distR="0" wp14:anchorId="4DA4E7AE" wp14:editId="3E040AFF">
+            <wp:extent cx="1747092" cy="336550"/>
+            <wp:effectExtent l="19050" t="19050" r="24765" b="25400"/>
+            <wp:docPr id="22" name="Imagem 22"/>
+            <wp:cNvGraphicFramePr>
+              <a:graphicFrameLocks xmlns:a="http://schemas.openxmlformats.org/drawingml/2006/main" noChangeAspect="1"/>
+            </wp:cNvGraphicFramePr>
+            <a:graphic xmlns:a="http://schemas.openxmlformats.org/drawingml/2006/main">
+              <a:graphicData uri="http://schemas.openxmlformats.org/drawingml/2006/picture">
+                <pic:pic xmlns:pic="http://schemas.openxmlformats.org/drawingml/2006/picture">
+                  <pic:nvPicPr>
+                    <pic:cNvPr id="1" name=""/>
+                    <pic:cNvPicPr/>
+                  </pic:nvPicPr>
+                  <pic:blipFill>
+                    <a:blip r:embed="rId22"/>
+                    <a:stretch>
+                      <a:fillRect/>
+                    </a:stretch>
+                  </pic:blipFill>
+                  <pic:spPr>
+                    <a:xfrm>
+                      <a:off x="0" y="0"/>
+                      <a:ext cx="1890644" cy="364203"/>
+                    </a:xfrm>
+                    <a:prstGeom prst="rect">
+                      <a:avLst/>
+                    </a:prstGeom>
+                    <a:ln w="12700">
+                      <a:solidFill>
+                        <a:srgbClr val="FF0000"/>
+                      </a:solidFill>
+                    </a:ln>
+                  </pic:spPr>
+                </pic:pic>
+              </a:graphicData>
+            </a:graphic>
+          </wp:inline>
+        </w:drawing>
+      </w:r>
+    </w:p>
+    <w:p>
+      <w:r>
+        <w:rPr>
+          <w:noProof/>
+        </w:rPr>
+        <w:drawing>
+          <wp:inline distT="0" distB="0" distL="0" distR="0" wp14:anchorId="63D8F685" wp14:editId="48A944C6">
+            <wp:extent cx="3777451" cy="409651"/>
+            <wp:effectExtent l="19050" t="19050" r="13970" b="28575"/>
+            <wp:docPr id="24" name="Imagem 24"/>
+            <wp:cNvGraphicFramePr>
+              <a:graphicFrameLocks xmlns:a="http://schemas.openxmlformats.org/drawingml/2006/main" noChangeAspect="1"/>
+            </wp:cNvGraphicFramePr>
+            <a:graphic xmlns:a="http://schemas.openxmlformats.org/drawingml/2006/main">
+              <a:graphicData uri="http://schemas.openxmlformats.org/drawingml/2006/picture">
+                <pic:pic xmlns:pic="http://schemas.openxmlformats.org/drawingml/2006/picture">
+                  <pic:nvPicPr>
+                    <pic:cNvPr id="1" name=""/>
+                    <pic:cNvPicPr/>
+                  </pic:nvPicPr>
+                  <pic:blipFill>
+                    <a:blip r:embed="rId23"/>
+                    <a:stretch>
+                      <a:fillRect/>
+                    </a:stretch>
+                  </pic:blipFill>
+                  <pic:spPr>
+                    <a:xfrm>
+                      <a:off x="0" y="0"/>
+                      <a:ext cx="4024006" cy="436389"/>
+                    </a:xfrm>
+                    <a:prstGeom prst="rect">
+                      <a:avLst/>
+                    </a:prstGeom>
+                    <a:ln w="12700">
+                      <a:solidFill>
+                        <a:srgbClr val="FF0000"/>
+                      </a:solidFill>
+                    </a:ln>
+                  </pic:spPr>
+                </pic:pic>
+              </a:graphicData>
+            </a:graphic>
+          </wp:inline>
+        </w:drawing>
+      </w:r>
+    </w:p>
+    <w:p>
+      <w:r>
+        <w:rPr>
+          <w:noProof/>
+        </w:rPr>
+        <w:lastRenderedPageBreak/>
+        <w:drawing>
+          <wp:inline distT="0" distB="0" distL="0" distR="0" wp14:anchorId="01237943" wp14:editId="3E99EE6F">
+            <wp:extent cx="4162348" cy="1883119"/>
+            <wp:effectExtent l="19050" t="19050" r="10160" b="22225"/>
+            <wp:docPr id="28" name="Imagem 28"/>
+            <wp:cNvGraphicFramePr>
+              <a:graphicFrameLocks xmlns:a="http://schemas.openxmlformats.org/drawingml/2006/main" noChangeAspect="1"/>
+            </wp:cNvGraphicFramePr>
+            <a:graphic xmlns:a="http://schemas.openxmlformats.org/drawingml/2006/main">
+              <a:graphicData uri="http://schemas.openxmlformats.org/drawingml/2006/picture">
+                <pic:pic xmlns:pic="http://schemas.openxmlformats.org/drawingml/2006/picture">
+                  <pic:nvPicPr>
+                    <pic:cNvPr id="1" name=""/>
+                    <pic:cNvPicPr/>
+                  </pic:nvPicPr>
+                  <pic:blipFill>
+                    <a:blip r:embed="rId24"/>
+                    <a:stretch>
+                      <a:fillRect/>
+                    </a:stretch>
+                  </pic:blipFill>
+                  <pic:spPr>
+                    <a:xfrm>
+                      <a:off x="0" y="0"/>
+                      <a:ext cx="4240485" cy="1918469"/>
+                    </a:xfrm>
+                    <a:prstGeom prst="rect">
+                      <a:avLst/>
+                    </a:prstGeom>
+                    <a:ln w="12700">
+                      <a:solidFill>
+                        <a:srgbClr val="FF0000"/>
+                      </a:solidFill>
+                    </a:ln>
+                  </pic:spPr>
+                </pic:pic>
+              </a:graphicData>
+            </a:graphic>
+          </wp:inline>
+        </w:drawing>
+      </w:r>
+    </w:p>
+    <w:p/>
+    <w:p>
+      <w:pPr>
+        <w:pStyle w:val="Ttulo2"/>
+      </w:pPr>
+      <w:r>
+        <w:t xml:space="preserve">Dos </w:t>
+      </w:r>
+      <w:r>
+        <w:t>principais algoritmos</w:t>
+      </w:r>
+      <w:r>
+        <w:t>.</w:t>
+      </w:r>
+    </w:p>
+    <w:p>
+      <w:r>
+        <w:t>Leitura de GPS.</w:t>
+      </w:r>
+    </w:p>
+    <w:p>
+      <w:r>
+        <w:t>Processamento de traços (Média, MinHold e MaxHold).</w:t>
+      </w:r>
+    </w:p>
+    <w:p>
+      <w:r>
+        <w:t>Ocupação em tempo real</w:t>
+      </w:r>
+      <w:r>
+        <w:t xml:space="preserve"> (Threshold fixo e OffSet do Piso de Ruído)</w:t>
+      </w:r>
+      <w:r>
+        <w:t>.</w:t>
+      </w:r>
+    </w:p>
+    <w:p>
+      <w:r>
+        <w:t>Busca de picos.</w:t>
+      </w:r>
+    </w:p>
+    <w:p/>
+    <w:p>
+      <w:pPr>
+        <w:pStyle w:val="Ttulo2"/>
+      </w:pPr>
+      <w:r>
+        <w:t>D</w:t>
+      </w:r>
+      <w:r>
+        <w:t>o</w:t>
+      </w:r>
+      <w:r>
+        <w:t xml:space="preserve">s </w:t>
+      </w:r>
+      <w:r>
+        <w:t>fluxos principais</w:t>
+      </w:r>
+      <w:r>
+        <w:t>.</w:t>
+      </w:r>
+    </w:p>
+    <w:p>
+      <w:r>
+        <w:t>Função Fcn_ReportGenerator.</w:t>
+      </w:r>
+    </w:p>
+    <w:p>
+      <w:r>
+        <w:t>Função Fcn_Plot(app).</w:t>
+      </w:r>
+      <w:bookmarkStart w:id="0" w:name="_GoBack"/>
+      <w:bookmarkEnd w:id="0"/>
+    </w:p>
     <w:sectPr>
       <w:pgSz w:w="11906" w:h="16838"/>
       <w:pgMar w:top="720" w:right="720" w:bottom="720" w:left="720" w:header="708" w:footer="708" w:gutter="0"/>
@@ -1872,6 +3062,95 @@
     </w:lvl>
   </w:abstractNum>
   <w:abstractNum w:abstractNumId="1" w15:restartNumberingAfterBreak="0">
+    <w:nsid w:val="34555F9F"/>
+    <w:multiLevelType w:val="hybridMultilevel"/>
+    <w:tmpl w:val="4B12699A"/>
+    <w:lvl w:ilvl="0" w:tplc="0416000F">
+      <w:start w:val="1"/>
+      <w:numFmt w:val="decimal"/>
+      <w:lvlText w:val="%1."/>
+      <w:lvlJc w:val="left"/>
+      <w:pPr>
+        <w:ind w:left="720" w:hanging="360"/>
+      </w:pPr>
+      <w:rPr>
+        <w:rFonts w:hint="default"/>
+      </w:rPr>
+    </w:lvl>
+    <w:lvl w:ilvl="1" w:tplc="04160019" w:tentative="1">
+      <w:start w:val="1"/>
+      <w:numFmt w:val="lowerLetter"/>
+      <w:lvlText w:val="%2."/>
+      <w:lvlJc w:val="left"/>
+      <w:pPr>
+        <w:ind w:left="1440" w:hanging="360"/>
+      </w:pPr>
+    </w:lvl>
+    <w:lvl w:ilvl="2" w:tplc="0416001B" w:tentative="1">
+      <w:start w:val="1"/>
+      <w:numFmt w:val="lowerRoman"/>
+      <w:lvlText w:val="%3."/>
+      <w:lvlJc w:val="right"/>
+      <w:pPr>
+        <w:ind w:left="2160" w:hanging="180"/>
+      </w:pPr>
+    </w:lvl>
+    <w:lvl w:ilvl="3" w:tplc="0416000F" w:tentative="1">
+      <w:start w:val="1"/>
+      <w:numFmt w:val="decimal"/>
+      <w:lvlText w:val="%4."/>
+      <w:lvlJc w:val="left"/>
+      <w:pPr>
+        <w:ind w:left="2880" w:hanging="360"/>
+      </w:pPr>
+    </w:lvl>
+    <w:lvl w:ilvl="4" w:tplc="04160019" w:tentative="1">
+      <w:start w:val="1"/>
+      <w:numFmt w:val="lowerLetter"/>
+      <w:lvlText w:val="%5."/>
+      <w:lvlJc w:val="left"/>
+      <w:pPr>
+        <w:ind w:left="3600" w:hanging="360"/>
+      </w:pPr>
+    </w:lvl>
+    <w:lvl w:ilvl="5" w:tplc="0416001B" w:tentative="1">
+      <w:start w:val="1"/>
+      <w:numFmt w:val="lowerRoman"/>
+      <w:lvlText w:val="%6."/>
+      <w:lvlJc w:val="right"/>
+      <w:pPr>
+        <w:ind w:left="4320" w:hanging="180"/>
+      </w:pPr>
+    </w:lvl>
+    <w:lvl w:ilvl="6" w:tplc="0416000F" w:tentative="1">
+      <w:start w:val="1"/>
+      <w:numFmt w:val="decimal"/>
+      <w:lvlText w:val="%7."/>
+      <w:lvlJc w:val="left"/>
+      <w:pPr>
+        <w:ind w:left="5040" w:hanging="360"/>
+      </w:pPr>
+    </w:lvl>
+    <w:lvl w:ilvl="7" w:tplc="04160019" w:tentative="1">
+      <w:start w:val="1"/>
+      <w:numFmt w:val="lowerLetter"/>
+      <w:lvlText w:val="%8."/>
+      <w:lvlJc w:val="left"/>
+      <w:pPr>
+        <w:ind w:left="5760" w:hanging="360"/>
+      </w:pPr>
+    </w:lvl>
+    <w:lvl w:ilvl="8" w:tplc="0416001B" w:tentative="1">
+      <w:start w:val="1"/>
+      <w:numFmt w:val="lowerRoman"/>
+      <w:lvlText w:val="%9."/>
+      <w:lvlJc w:val="right"/>
+      <w:pPr>
+        <w:ind w:left="6480" w:hanging="180"/>
+      </w:pPr>
+    </w:lvl>
+  </w:abstractNum>
+  <w:abstractNum w:abstractNumId="2" w15:restartNumberingAfterBreak="0">
     <w:nsid w:val="5C225374"/>
     <w:multiLevelType w:val="hybridMultilevel"/>
     <w:tmpl w:val="C1544044"/>
@@ -1984,10 +3263,10 @@
       </w:rPr>
     </w:lvl>
   </w:abstractNum>
-  <w:abstractNum w:abstractNumId="2" w15:restartNumberingAfterBreak="0">
+  <w:abstractNum w:abstractNumId="3" w15:restartNumberingAfterBreak="0">
     <w:nsid w:val="6BF440D2"/>
     <w:multiLevelType w:val="hybridMultilevel"/>
-    <w:tmpl w:val="EB1C3704"/>
+    <w:tmpl w:val="B1F0E802"/>
     <w:lvl w:ilvl="0" w:tplc="04160001">
       <w:start w:val="1"/>
       <w:numFmt w:val="bullet"/>
@@ -2101,10 +3380,13 @@
     <w:abstractNumId w:val="0"/>
   </w:num>
   <w:num w:numId="2">
-    <w:abstractNumId w:val="1"/>
+    <w:abstractNumId w:val="2"/>
   </w:num>
   <w:num w:numId="3">
-    <w:abstractNumId w:val="2"/>
+    <w:abstractNumId w:val="3"/>
+  </w:num>
+  <w:num w:numId="4">
+    <w:abstractNumId w:val="1"/>
   </w:num>
 </w:numbering>
 </file>
@@ -2639,6 +3921,35 @@
       <w:szCs w:val="26"/>
     </w:rPr>
   </w:style>
+  <w:style w:type="character" w:customStyle="1" w:styleId="s05b7d9190">
+    <w:name w:val="s05b7d9190"/>
+    <w:basedOn w:val="Fontepargpadro"/>
+    <w:rsid w:val="00C9246C"/>
+  </w:style>
+  <w:style w:type="character" w:customStyle="1" w:styleId="s05b7d91941">
+    <w:name w:val="s05b7d91941"/>
+    <w:basedOn w:val="Fontepargpadro"/>
+    <w:rsid w:val="00C9246C"/>
+    <w:rPr>
+      <w:strike w:val="0"/>
+      <w:dstrike w:val="0"/>
+      <w:color w:val="AA04F9"/>
+      <w:u w:val="none"/>
+      <w:effect w:val="none"/>
+    </w:rPr>
+  </w:style>
+  <w:style w:type="character" w:customStyle="1" w:styleId="s05b7d91951">
+    <w:name w:val="s05b7d91951"/>
+    <w:basedOn w:val="Fontepargpadro"/>
+    <w:rsid w:val="00C9246C"/>
+    <w:rPr>
+      <w:strike w:val="0"/>
+      <w:dstrike w:val="0"/>
+      <w:color w:val="0E00FF"/>
+      <w:u w:val="none"/>
+      <w:effect w:val="none"/>
+    </w:rPr>
+  </w:style>
 </w:styles>
 </file>
 
@@ -2938,21 +4249,6 @@
 </file>
 
 <file path=customXml/item1.xml><?xml version="1.0" encoding="utf-8"?>
-<p:properties xmlns:p="http://schemas.microsoft.com/office/2006/metadata/properties" xmlns:xsi="http://www.w3.org/2001/XMLSchema-instance" xmlns:pc="http://schemas.microsoft.com/office/infopath/2007/PartnerControls">
-  <documentManagement/>
-</p:properties>
-</file>
-
-<file path=customXml/item2.xml><?xml version="1.0" encoding="utf-8"?>
-<?mso-contentType ?>
-<FormTemplates xmlns="http://schemas.microsoft.com/sharepoint/v3/contenttype/forms">
-  <Display>DocumentLibraryForm</Display>
-  <Edit>DocumentLibraryForm</Edit>
-  <New>DocumentLibraryForm</New>
-</FormTemplates>
-</file>
-
-<file path=customXml/item3.xml><?xml version="1.0" encoding="utf-8"?>
 <ct:contentTypeSchema xmlns:ct="http://schemas.microsoft.com/office/2006/metadata/contentType" xmlns:ma="http://schemas.microsoft.com/office/2006/metadata/properties/metaAttributes" ct:_="" ma:_="" ma:contentTypeName="Documento" ma:contentTypeID="0x01010081E5A0CCEF9A3444852E399E1B2811B4" ma:contentTypeVersion="13" ma:contentTypeDescription="Crie um novo documento." ma:contentTypeScope="" ma:versionID="f5fe89b34ed7f01f2397f1da6cc156e7">
   <xsd:schema xmlns:xsd="http://www.w3.org/2001/XMLSchema" xmlns:xs="http://www.w3.org/2001/XMLSchema" xmlns:p="http://schemas.microsoft.com/office/2006/metadata/properties" xmlns:ns3="1e6eac8e-04da-45f0-8b57-07b655440725" xmlns:ns4="88fb43ac-c11c-4a9a-83c5-985e33a5263d" targetNamespace="http://schemas.microsoft.com/office/2006/metadata/properties" ma:root="true" ma:fieldsID="f47cf5b29a5de99f1fb0ae3c834bf68f" ns3:_="" ns4:_="">
     <xsd:import namespace="1e6eac8e-04da-45f0-8b57-07b655440725"/>
@@ -3175,32 +4471,22 @@
 </ct:contentTypeSchema>
 </file>
 
-<file path=customXml/itemProps1.xml><?xml version="1.0" encoding="utf-8"?>
-<ds:datastoreItem xmlns:ds="http://schemas.openxmlformats.org/officeDocument/2006/customXml" ds:itemID="{4FBF8BF7-5366-47F8-9B4B-B5A9CF0AEF7B}">
-  <ds:schemaRefs>
-    <ds:schemaRef ds:uri="http://purl.org/dc/terms/"/>
-    <ds:schemaRef ds:uri="http://schemas.microsoft.com/office/2006/documentManagement/types"/>
-    <ds:schemaRef ds:uri="http://purl.org/dc/dcmitype/"/>
-    <ds:schemaRef ds:uri="http://purl.org/dc/elements/1.1/"/>
-    <ds:schemaRef ds:uri="88fb43ac-c11c-4a9a-83c5-985e33a5263d"/>
-    <ds:schemaRef ds:uri="http://schemas.microsoft.com/office/infopath/2007/PartnerControls"/>
-    <ds:schemaRef ds:uri="http://schemas.openxmlformats.org/package/2006/metadata/core-properties"/>
-    <ds:schemaRef ds:uri="1e6eac8e-04da-45f0-8b57-07b655440725"/>
-    <ds:schemaRef ds:uri="http://schemas.microsoft.com/office/2006/metadata/properties"/>
-    <ds:schemaRef ds:uri="http://www.w3.org/XML/1998/namespace"/>
-  </ds:schemaRefs>
-</ds:datastoreItem>
+<file path=customXml/item2.xml><?xml version="1.0" encoding="utf-8"?>
+<?mso-contentType ?>
+<FormTemplates xmlns="http://schemas.microsoft.com/sharepoint/v3/contenttype/forms">
+  <Display>DocumentLibraryForm</Display>
+  <Edit>DocumentLibraryForm</Edit>
+  <New>DocumentLibraryForm</New>
+</FormTemplates>
 </file>
 
-<file path=customXml/itemProps2.xml><?xml version="1.0" encoding="utf-8"?>
-<ds:datastoreItem xmlns:ds="http://schemas.openxmlformats.org/officeDocument/2006/customXml" ds:itemID="{CAA6A2A9-C064-4ED6-A736-8E3938FD5A19}">
-  <ds:schemaRefs>
-    <ds:schemaRef ds:uri="http://schemas.microsoft.com/sharepoint/v3/contenttype/forms"/>
-  </ds:schemaRefs>
-</ds:datastoreItem>
+<file path=customXml/item3.xml><?xml version="1.0" encoding="utf-8"?>
+<p:properties xmlns:p="http://schemas.microsoft.com/office/2006/metadata/properties" xmlns:xsi="http://www.w3.org/2001/XMLSchema-instance" xmlns:pc="http://schemas.microsoft.com/office/infopath/2007/PartnerControls">
+  <documentManagement/>
+</p:properties>
 </file>
 
-<file path=customXml/itemProps3.xml><?xml version="1.0" encoding="utf-8"?>
+<file path=customXml/itemProps1.xml><?xml version="1.0" encoding="utf-8"?>
 <ds:datastoreItem xmlns:ds="http://schemas.openxmlformats.org/officeDocument/2006/customXml" ds:itemID="{2ADC5D04-ECF3-4922-90EF-1BCB42268DA0}">
   <ds:schemaRefs>
     <ds:schemaRef ds:uri="http://schemas.microsoft.com/office/2006/metadata/contentType"/>
@@ -3217,4 +4503,21 @@
     <ds:schemaRef ds:uri="http://schemas.microsoft.com/internal/obd"/>
   </ds:schemaRefs>
 </ds:datastoreItem>
+</file>
+
+<file path=customXml/itemProps2.xml><?xml version="1.0" encoding="utf-8"?>
+<ds:datastoreItem xmlns:ds="http://schemas.openxmlformats.org/officeDocument/2006/customXml" ds:itemID="{CAA6A2A9-C064-4ED6-A736-8E3938FD5A19}">
+  <ds:schemaRefs>
+    <ds:schemaRef ds:uri="http://schemas.microsoft.com/sharepoint/v3/contenttype/forms"/>
+  </ds:schemaRefs>
+</ds:datastoreItem>
+</file>
+
+<file path=customXml/itemProps3.xml><?xml version="1.0" encoding="utf-8"?>
+<ds:datastoreItem xmlns:ds="http://schemas.openxmlformats.org/officeDocument/2006/customXml" ds:itemID="{4FBF8BF7-5366-47F8-9B4B-B5A9CF0AEF7B}">
+  <ds:schemaRefs>
+    <ds:schemaRef ds:uri="http://schemas.microsoft.com/office/2006/metadata/properties"/>
+    <ds:schemaRef ds:uri="http://schemas.microsoft.com/office/infopath/2007/PartnerControls"/>
+  </ds:schemaRefs>
+</ds:datastoreItem>
 </file>
</xml_diff>

<commit_message>
Correção de bug (bloco de espectro incompleto).
</commit_message>
<xml_diff>
--- a/Documentação.docx
+++ b/Documentação.docx
@@ -23,7 +23,15 @@
         <w:jc w:val="both"/>
       </w:pPr>
       <w:r>
-        <w:t>Aplicação desenvolvida no Matlab R2020b (Update 3).</w:t>
+        <w:t xml:space="preserve">Aplicação desenvolvida no Matlab R2020b (Update </w:t>
+      </w:r>
+      <w:r>
+        <w:t>5</w:t>
+      </w:r>
+      <w:bookmarkStart w:id="0" w:name="_GoBack"/>
+      <w:bookmarkEnd w:id="0"/>
+      <w:r>
+        <w:t>).</w:t>
       </w:r>
     </w:p>
     <w:p>
@@ -1616,10 +1624,7 @@
       </w:pPr>
       <w:r>
         <w:lastRenderedPageBreak/>
-        <w:t>Da</w:t>
-      </w:r>
-      <w:r>
-        <w:t>s principais variáveis.</w:t>
+        <w:t>Das principais variáveis.</w:t>
       </w:r>
     </w:p>
     <w:p>
@@ -2343,6 +2348,9 @@
     </w:p>
     <w:p>
       <w:r>
+        <w:rPr>
+          <w:noProof/>
+        </w:rPr>
         <mc:AlternateContent>
           <mc:Choice Requires="wps">
             <w:drawing>
@@ -2414,6 +2422,9 @@
         </mc:AlternateContent>
       </w:r>
       <w:r>
+        <w:rPr>
+          <w:noProof/>
+        </w:rPr>
         <mc:AlternateContent>
           <mc:Choice Requires="wps">
             <w:drawing>
@@ -2909,19 +2920,7 @@
         <w:pStyle w:val="Ttulo2"/>
       </w:pPr>
       <w:r>
-        <w:t>D</w:t>
-      </w:r>
-      <w:r>
-        <w:t>o</w:t>
-      </w:r>
-      <w:r>
-        <w:t xml:space="preserve">s </w:t>
-      </w:r>
-      <w:r>
-        <w:t>fluxos principais</w:t>
-      </w:r>
-      <w:r>
-        <w:t>.</w:t>
+        <w:t>Dos fluxos principais.</w:t>
       </w:r>
     </w:p>
     <w:p>
@@ -2933,8 +2932,6 @@
       <w:r>
         <w:t>Função Fcn_Plot(app).</w:t>
       </w:r>
-      <w:bookmarkStart w:id="0" w:name="_GoBack"/>
-      <w:bookmarkEnd w:id="0"/>
     </w:p>
     <w:sectPr>
       <w:pgSz w:w="11906" w:h="16838"/>
@@ -4472,18 +4469,18 @@
 </file>
 
 <file path=customXml/item2.xml><?xml version="1.0" encoding="utf-8"?>
+<p:properties xmlns:p="http://schemas.microsoft.com/office/2006/metadata/properties" xmlns:xsi="http://www.w3.org/2001/XMLSchema-instance" xmlns:pc="http://schemas.microsoft.com/office/infopath/2007/PartnerControls">
+  <documentManagement/>
+</p:properties>
+</file>
+
+<file path=customXml/item3.xml><?xml version="1.0" encoding="utf-8"?>
 <?mso-contentType ?>
 <FormTemplates xmlns="http://schemas.microsoft.com/sharepoint/v3/contenttype/forms">
   <Display>DocumentLibraryForm</Display>
   <Edit>DocumentLibraryForm</Edit>
   <New>DocumentLibraryForm</New>
 </FormTemplates>
-</file>
-
-<file path=customXml/item3.xml><?xml version="1.0" encoding="utf-8"?>
-<p:properties xmlns:p="http://schemas.microsoft.com/office/2006/metadata/properties" xmlns:xsi="http://www.w3.org/2001/XMLSchema-instance" xmlns:pc="http://schemas.microsoft.com/office/infopath/2007/PartnerControls">
-  <documentManagement/>
-</p:properties>
 </file>
 
 <file path=customXml/itemProps1.xml><?xml version="1.0" encoding="utf-8"?>
@@ -4506,18 +4503,18 @@
 </file>
 
 <file path=customXml/itemProps2.xml><?xml version="1.0" encoding="utf-8"?>
-<ds:datastoreItem xmlns:ds="http://schemas.openxmlformats.org/officeDocument/2006/customXml" ds:itemID="{CAA6A2A9-C064-4ED6-A736-8E3938FD5A19}">
-  <ds:schemaRefs>
-    <ds:schemaRef ds:uri="http://schemas.microsoft.com/sharepoint/v3/contenttype/forms"/>
-  </ds:schemaRefs>
-</ds:datastoreItem>
-</file>
-
-<file path=customXml/itemProps3.xml><?xml version="1.0" encoding="utf-8"?>
 <ds:datastoreItem xmlns:ds="http://schemas.openxmlformats.org/officeDocument/2006/customXml" ds:itemID="{4FBF8BF7-5366-47F8-9B4B-B5A9CF0AEF7B}">
   <ds:schemaRefs>
     <ds:schemaRef ds:uri="http://schemas.microsoft.com/office/2006/metadata/properties"/>
     <ds:schemaRef ds:uri="http://schemas.microsoft.com/office/infopath/2007/PartnerControls"/>
   </ds:schemaRefs>
 </ds:datastoreItem>
+</file>
+
+<file path=customXml/itemProps3.xml><?xml version="1.0" encoding="utf-8"?>
+<ds:datastoreItem xmlns:ds="http://schemas.openxmlformats.org/officeDocument/2006/customXml" ds:itemID="{CAA6A2A9-C064-4ED6-A736-8E3938FD5A19}">
+  <ds:schemaRefs>
+    <ds:schemaRef ds:uri="http://schemas.microsoft.com/sharepoint/v3/contenttype/forms"/>
+  </ds:schemaRefs>
+</ds:datastoreItem>
 </file>
</xml_diff>

<commit_message>
Evolução estética e funcional (v.3).
</commit_message>
<xml_diff>
--- a/Documentação.docx
+++ b/Documentação.docx
@@ -10,6 +10,7 @@
           <w:bCs/>
         </w:rPr>
       </w:pPr>
+      <w:proofErr w:type="spellStart"/>
       <w:r>
         <w:rPr>
           <w:b/>
@@ -17,19 +18,26 @@
         </w:rPr>
         <w:t>appAnálise</w:t>
       </w:r>
+      <w:proofErr w:type="spellEnd"/>
     </w:p>
     <w:p>
       <w:pPr>
         <w:jc w:val="both"/>
       </w:pPr>
       <w:r>
-        <w:t xml:space="preserve">Aplicação desenvolvida no Matlab R2020b (Update </w:t>
+        <w:t xml:space="preserve">Aplicação desenvolvida no </w:t>
+      </w:r>
+      <w:proofErr w:type="spellStart"/>
+      <w:r>
+        <w:t>Matlab</w:t>
+      </w:r>
+      <w:proofErr w:type="spellEnd"/>
+      <w:r>
+        <w:t xml:space="preserve"> R2020b (Update </w:t>
       </w:r>
       <w:r>
         <w:t>5</w:t>
       </w:r>
-      <w:bookmarkStart w:id="0" w:name="_GoBack"/>
-      <w:bookmarkEnd w:id="0"/>
       <w:r>
         <w:t>).</w:t>
       </w:r>
@@ -44,7 +52,15 @@
         <w:pStyle w:val="Ttulo2"/>
       </w:pPr>
       <w:r>
-        <w:t>Da compatibilidade com outras versões do Matlab.</w:t>
+        <w:t xml:space="preserve">Da compatibilidade com outras versões do </w:t>
+      </w:r>
+      <w:proofErr w:type="spellStart"/>
+      <w:r>
+        <w:t>Matlab</w:t>
+      </w:r>
+      <w:proofErr w:type="spellEnd"/>
+      <w:r>
+        <w:t>.</w:t>
       </w:r>
     </w:p>
     <w:p>
@@ -61,7 +77,15 @@
         <w:t xml:space="preserve">é executada </w:t>
       </w:r>
       <w:r>
-        <w:t xml:space="preserve">na versão anterior do Matlab, a </w:t>
+        <w:t xml:space="preserve">na versão anterior do </w:t>
+      </w:r>
+      <w:proofErr w:type="spellStart"/>
+      <w:r>
+        <w:t>Matlab</w:t>
+      </w:r>
+      <w:proofErr w:type="spellEnd"/>
+      <w:r>
+        <w:t xml:space="preserve">, a </w:t>
       </w:r>
       <w:r>
         <w:t>R2020</w:t>
@@ -89,7 +113,21 @@
         <w:rPr>
           <w:lang w:val="en-US"/>
         </w:rPr>
-        <w:t>Unrecognized property Icon for class UIFigure.</w:t>
+        <w:t xml:space="preserve">Unrecognized property Icon for class </w:t>
+      </w:r>
+      <w:proofErr w:type="spellStart"/>
+      <w:r>
+        <w:rPr>
+          <w:lang w:val="en-US"/>
+        </w:rPr>
+        <w:t>UIFigure</w:t>
+      </w:r>
+      <w:proofErr w:type="spellEnd"/>
+      <w:r>
+        <w:rPr>
+          <w:lang w:val="en-US"/>
+        </w:rPr>
+        <w:t>.</w:t>
       </w:r>
     </w:p>
     <w:p>
@@ -108,7 +146,21 @@
         <w:rPr>
           <w:lang w:val="en-US"/>
         </w:rPr>
-        <w:t>Unrecognized property TitleHorizontalAlignment for class Axes.</w:t>
+        <w:t xml:space="preserve">Unrecognized property </w:t>
+      </w:r>
+      <w:proofErr w:type="spellStart"/>
+      <w:r>
+        <w:rPr>
+          <w:lang w:val="en-US"/>
+        </w:rPr>
+        <w:t>TitleHorizontalAlignment</w:t>
+      </w:r>
+      <w:proofErr w:type="spellEnd"/>
+      <w:r>
+        <w:rPr>
+          <w:lang w:val="en-US"/>
+        </w:rPr>
+        <w:t xml:space="preserve"> for class Axes.</w:t>
       </w:r>
     </w:p>
     <w:p>
@@ -146,7 +198,37 @@
         <w:rPr>
           <w:lang w:val="en-US"/>
         </w:rPr>
-        <w:t>Error using images.roi.Rectangle/set: Unrecognized property EdgeAlpha for class Rectangle.</w:t>
+        <w:t xml:space="preserve">Error using </w:t>
+      </w:r>
+      <w:proofErr w:type="spellStart"/>
+      <w:proofErr w:type="gramStart"/>
+      <w:r>
+        <w:rPr>
+          <w:lang w:val="en-US"/>
+        </w:rPr>
+        <w:t>images.roi.Rectangle</w:t>
+      </w:r>
+      <w:proofErr w:type="spellEnd"/>
+      <w:proofErr w:type="gramEnd"/>
+      <w:r>
+        <w:rPr>
+          <w:lang w:val="en-US"/>
+        </w:rPr>
+        <w:t xml:space="preserve">/set: Unrecognized property </w:t>
+      </w:r>
+      <w:proofErr w:type="spellStart"/>
+      <w:r>
+        <w:rPr>
+          <w:lang w:val="en-US"/>
+        </w:rPr>
+        <w:t>EdgeAlpha</w:t>
+      </w:r>
+      <w:proofErr w:type="spellEnd"/>
+      <w:r>
+        <w:rPr>
+          <w:lang w:val="en-US"/>
+        </w:rPr>
+        <w:t xml:space="preserve"> for class Rectangle.</w:t>
       </w:r>
     </w:p>
     <w:p>
@@ -167,8 +249,17 @@
         <w:jc w:val="both"/>
       </w:pPr>
       <w:r>
-        <w:t xml:space="preserve">Todos os erros estão relacionados a inovações trazidas no Matlab R2020b. O ícone do app é o mais simples, sendo resolvido pelo próprio App Designer. Os outros devem passar por edição. Em relação ao título, a função </w:t>
-      </w:r>
+        <w:t xml:space="preserve">Todos os erros estão relacionados a inovações trazidas no </w:t>
+      </w:r>
+      <w:proofErr w:type="spellStart"/>
+      <w:r>
+        <w:t>Matlab</w:t>
+      </w:r>
+      <w:proofErr w:type="spellEnd"/>
+      <w:r>
+        <w:t xml:space="preserve"> R2020b. O ícone do app é o mais simples, sendo resolvido pelo próprio App Designer. Os outros devem passar por edição. Em relação ao título, a função </w:t>
+      </w:r>
+      <w:proofErr w:type="spellStart"/>
       <w:r>
         <w:rPr>
           <w:i/>
@@ -176,8 +267,17 @@
         </w:rPr>
         <w:t>title</w:t>
       </w:r>
-      <w:r>
-        <w:t xml:space="preserve"> não aceita Subtítulo, assim como alinhamento. O mesmo pra ROI que não possui a propriedade do EdgeAlpha.</w:t>
+      <w:proofErr w:type="spellEnd"/>
+      <w:r>
+        <w:t xml:space="preserve"> não aceita Subtítulo, assim como alinhamento. O mesmo pra ROI que não possui a propriedade do </w:t>
+      </w:r>
+      <w:proofErr w:type="spellStart"/>
+      <w:r>
+        <w:t>EdgeAlpha</w:t>
+      </w:r>
+      <w:proofErr w:type="spellEnd"/>
+      <w:r>
+        <w:t>.</w:t>
       </w:r>
       <w:r>
         <w:t xml:space="preserve"> </w:t>
@@ -375,7 +475,23 @@
         <w:t>:</w:t>
       </w:r>
       <w:r>
-        <w:t xml:space="preserve"> Executar o arquivo Main.mlapp, acessando a opção Run com o botão direito do mouse.</w:t>
+        <w:t xml:space="preserve"> Executar o arquivo </w:t>
+      </w:r>
+      <w:proofErr w:type="spellStart"/>
+      <w:r>
+        <w:t>Main.mlapp</w:t>
+      </w:r>
+      <w:proofErr w:type="spellEnd"/>
+      <w:r>
+        <w:t xml:space="preserve">, acessando a opção </w:t>
+      </w:r>
+      <w:proofErr w:type="spellStart"/>
+      <w:r>
+        <w:t>Run</w:t>
+      </w:r>
+      <w:proofErr w:type="spellEnd"/>
+      <w:r>
+        <w:t xml:space="preserve"> com o botão direito do mouse.</w:t>
       </w:r>
     </w:p>
     <w:p>
@@ -1557,7 +1673,23 @@
         <w:t xml:space="preserve"> Funcionalidade “Gerador de relatório”.</w:t>
       </w:r>
       <w:r>
-        <w:t xml:space="preserve"> O relatório gerado (e as suas imagens) ficarão salvos na Subpasta “Temp”, exceto se a pasta de trabalho do Matlab não coincidir com a pasta do Projeto, quando, então, </w:t>
+        <w:t xml:space="preserve"> O relatório gerado (e as suas imagens) ficarão salvos na Subpasta “</w:t>
+      </w:r>
+      <w:proofErr w:type="spellStart"/>
+      <w:r>
+        <w:t>Temp</w:t>
+      </w:r>
+      <w:proofErr w:type="spellEnd"/>
+      <w:r>
+        <w:t xml:space="preserve">”, exceto se a pasta de trabalho do </w:t>
+      </w:r>
+      <w:proofErr w:type="spellStart"/>
+      <w:r>
+        <w:t>Matlab</w:t>
+      </w:r>
+      <w:proofErr w:type="spellEnd"/>
+      <w:r>
+        <w:t xml:space="preserve"> não coincidir com a pasta do Projeto, quando, então, </w:t>
       </w:r>
       <w:r>
         <w:t>o relatório ficará nessa pasta de trabalho.</w:t>
@@ -1648,6 +1780,7 @@
           <w:bCs/>
         </w:rPr>
       </w:pPr>
+      <w:proofErr w:type="spellStart"/>
       <w:r>
         <w:rPr>
           <w:b/>
@@ -1655,6 +1788,7 @@
         </w:rPr>
         <w:t>metaData</w:t>
       </w:r>
+      <w:proofErr w:type="spellEnd"/>
     </w:p>
     <w:p>
       <w:pPr>
@@ -1670,6 +1804,7 @@
           <w:lang w:val="en-US" w:eastAsia="pt-BR"/>
         </w:rPr>
       </w:pPr>
+      <w:proofErr w:type="spellStart"/>
       <w:r>
         <w:rPr>
           <w:rFonts w:ascii="Consolas" w:eastAsia="Times New Roman" w:hAnsi="Consolas" w:cs="Times New Roman"/>
@@ -1678,8 +1813,31 @@
           <w:szCs w:val="18"/>
           <w:lang w:val="en-US" w:eastAsia="pt-BR"/>
         </w:rPr>
-        <w:t>metaData = struct(</w:t>
-      </w:r>
+        <w:t>metaData</w:t>
+      </w:r>
+      <w:proofErr w:type="spellEnd"/>
+      <w:r>
+        <w:rPr>
+          <w:rFonts w:ascii="Consolas" w:eastAsia="Times New Roman" w:hAnsi="Consolas" w:cs="Times New Roman"/>
+          <w:color w:val="000000"/>
+          <w:sz w:val="18"/>
+          <w:szCs w:val="18"/>
+          <w:lang w:val="en-US" w:eastAsia="pt-BR"/>
+        </w:rPr>
+        <w:t xml:space="preserve"> = </w:t>
+      </w:r>
+      <w:proofErr w:type="gramStart"/>
+      <w:r>
+        <w:rPr>
+          <w:rFonts w:ascii="Consolas" w:eastAsia="Times New Roman" w:hAnsi="Consolas" w:cs="Times New Roman"/>
+          <w:color w:val="000000"/>
+          <w:sz w:val="18"/>
+          <w:szCs w:val="18"/>
+          <w:lang w:val="en-US" w:eastAsia="pt-BR"/>
+        </w:rPr>
+        <w:t>struct(</w:t>
+      </w:r>
+      <w:proofErr w:type="gramEnd"/>
       <w:r>
         <w:rPr>
           <w:rFonts w:ascii="Consolas" w:eastAsia="Times New Roman" w:hAnsi="Consolas" w:cs="Times New Roman"/>
@@ -2023,6 +2181,7 @@
           <w:bCs/>
         </w:rPr>
       </w:pPr>
+      <w:proofErr w:type="spellStart"/>
       <w:r>
         <w:rPr>
           <w:b/>
@@ -2030,6 +2189,7 @@
         </w:rPr>
         <w:t>specData</w:t>
       </w:r>
+      <w:proofErr w:type="spellEnd"/>
     </w:p>
     <w:p>
       <w:pPr>
@@ -2045,6 +2205,7 @@
           <w:lang w:eastAsia="pt-BR"/>
         </w:rPr>
       </w:pPr>
+      <w:proofErr w:type="spellStart"/>
       <w:r>
         <w:rPr>
           <w:rFonts w:ascii="Consolas" w:eastAsia="Times New Roman" w:hAnsi="Consolas" w:cs="Times New Roman"/>
@@ -2053,8 +2214,9 @@
           <w:szCs w:val="18"/>
           <w:lang w:eastAsia="pt-BR"/>
         </w:rPr>
-        <w:t xml:space="preserve">specData = </w:t>
-      </w:r>
+        <w:t>specData</w:t>
+      </w:r>
+      <w:proofErr w:type="spellEnd"/>
       <w:r>
         <w:rPr>
           <w:rFonts w:ascii="Consolas" w:eastAsia="Times New Roman" w:hAnsi="Consolas" w:cs="Times New Roman"/>
@@ -2063,18 +2225,20 @@
           <w:szCs w:val="18"/>
           <w:lang w:eastAsia="pt-BR"/>
         </w:rPr>
-        <w:t>struct(</w:t>
-      </w:r>
-      <w:r>
-        <w:rPr>
-          <w:rFonts w:ascii="Consolas" w:eastAsia="Times New Roman" w:hAnsi="Consolas" w:cs="Times New Roman"/>
-          <w:color w:val="AA04F9"/>
+        <w:t xml:space="preserve"> = </w:t>
+      </w:r>
+      <w:proofErr w:type="spellStart"/>
+      <w:r>
+        <w:rPr>
+          <w:rFonts w:ascii="Consolas" w:eastAsia="Times New Roman" w:hAnsi="Consolas" w:cs="Times New Roman"/>
+          <w:color w:val="000000"/>
           <w:sz w:val="18"/>
           <w:szCs w:val="18"/>
           <w:lang w:eastAsia="pt-BR"/>
         </w:rPr>
-        <w:t>'Node'</w:t>
-      </w:r>
+        <w:t>struct</w:t>
+      </w:r>
+      <w:proofErr w:type="spellEnd"/>
       <w:r>
         <w:rPr>
           <w:rFonts w:ascii="Consolas" w:eastAsia="Times New Roman" w:hAnsi="Consolas" w:cs="Times New Roman"/>
@@ -2083,7 +2247,7 @@
           <w:szCs w:val="18"/>
           <w:lang w:eastAsia="pt-BR"/>
         </w:rPr>
-        <w:t xml:space="preserve">, [], </w:t>
+        <w:t>(</w:t>
       </w:r>
       <w:r>
         <w:rPr>
@@ -2093,7 +2257,7 @@
           <w:szCs w:val="18"/>
           <w:lang w:eastAsia="pt-BR"/>
         </w:rPr>
-        <w:t>'ThreadID'</w:t>
+        <w:t>'Node'</w:t>
       </w:r>
       <w:r>
         <w:rPr>
@@ -2113,18 +2277,20 @@
           <w:szCs w:val="18"/>
           <w:lang w:eastAsia="pt-BR"/>
         </w:rPr>
-        <w:t>'MetaData'</w:t>
-      </w:r>
-      <w:r>
-        <w:rPr>
-          <w:rFonts w:ascii="Consolas" w:eastAsia="Times New Roman" w:hAnsi="Consolas" w:cs="Times New Roman"/>
-          <w:color w:val="000000"/>
+        <w:t>'</w:t>
+      </w:r>
+      <w:proofErr w:type="spellStart"/>
+      <w:r>
+        <w:rPr>
+          <w:rFonts w:ascii="Consolas" w:eastAsia="Times New Roman" w:hAnsi="Consolas" w:cs="Times New Roman"/>
+          <w:color w:val="AA04F9"/>
           <w:sz w:val="18"/>
           <w:szCs w:val="18"/>
           <w:lang w:eastAsia="pt-BR"/>
         </w:rPr>
-        <w:t xml:space="preserve">, [], </w:t>
-      </w:r>
+        <w:t>ThreadID</w:t>
+      </w:r>
+      <w:proofErr w:type="spellEnd"/>
       <w:r>
         <w:rPr>
           <w:rFonts w:ascii="Consolas" w:eastAsia="Times New Roman" w:hAnsi="Consolas" w:cs="Times New Roman"/>
@@ -2133,7 +2299,7 @@
           <w:szCs w:val="18"/>
           <w:lang w:eastAsia="pt-BR"/>
         </w:rPr>
-        <w:t>'Samples'</w:t>
+        <w:t>'</w:t>
       </w:r>
       <w:r>
         <w:rPr>
@@ -2153,18 +2319,20 @@
           <w:szCs w:val="18"/>
           <w:lang w:eastAsia="pt-BR"/>
         </w:rPr>
-        <w:t>'Data'</w:t>
-      </w:r>
-      <w:r>
-        <w:rPr>
-          <w:rFonts w:ascii="Consolas" w:eastAsia="Times New Roman" w:hAnsi="Consolas" w:cs="Times New Roman"/>
-          <w:color w:val="000000"/>
+        <w:t>'</w:t>
+      </w:r>
+      <w:proofErr w:type="spellStart"/>
+      <w:r>
+        <w:rPr>
+          <w:rFonts w:ascii="Consolas" w:eastAsia="Times New Roman" w:hAnsi="Consolas" w:cs="Times New Roman"/>
+          <w:color w:val="AA04F9"/>
           <w:sz w:val="18"/>
           <w:szCs w:val="18"/>
           <w:lang w:eastAsia="pt-BR"/>
         </w:rPr>
-        <w:t xml:space="preserve">, [], </w:t>
-      </w:r>
+        <w:t>MetaData</w:t>
+      </w:r>
+      <w:proofErr w:type="spellEnd"/>
       <w:r>
         <w:rPr>
           <w:rFonts w:ascii="Consolas" w:eastAsia="Times New Roman" w:hAnsi="Consolas" w:cs="Times New Roman"/>
@@ -2173,7 +2341,7 @@
           <w:szCs w:val="18"/>
           <w:lang w:eastAsia="pt-BR"/>
         </w:rPr>
-        <w:t>'statsData'</w:t>
+        <w:t>'</w:t>
       </w:r>
       <w:r>
         <w:rPr>
@@ -2193,7 +2361,7 @@
           <w:szCs w:val="18"/>
           <w:lang w:eastAsia="pt-BR"/>
         </w:rPr>
-        <w:t>'FileVersion'</w:t>
+        <w:t>'Samples'</w:t>
       </w:r>
       <w:r>
         <w:rPr>
@@ -2213,7 +2381,7 @@
           <w:szCs w:val="18"/>
           <w:lang w:eastAsia="pt-BR"/>
         </w:rPr>
-        <w:t>'ScriptName'</w:t>
+        <w:t>'Data'</w:t>
       </w:r>
       <w:r>
         <w:rPr>
@@ -2233,18 +2401,20 @@
           <w:szCs w:val="18"/>
           <w:lang w:eastAsia="pt-BR"/>
         </w:rPr>
-        <w:t>'Description'</w:t>
-      </w:r>
-      <w:r>
-        <w:rPr>
-          <w:rFonts w:ascii="Consolas" w:eastAsia="Times New Roman" w:hAnsi="Consolas" w:cs="Times New Roman"/>
-          <w:color w:val="000000"/>
+        <w:t>'</w:t>
+      </w:r>
+      <w:proofErr w:type="spellStart"/>
+      <w:r>
+        <w:rPr>
+          <w:rFonts w:ascii="Consolas" w:eastAsia="Times New Roman" w:hAnsi="Consolas" w:cs="Times New Roman"/>
+          <w:color w:val="AA04F9"/>
           <w:sz w:val="18"/>
           <w:szCs w:val="18"/>
           <w:lang w:eastAsia="pt-BR"/>
         </w:rPr>
-        <w:t xml:space="preserve">, [], </w:t>
-      </w:r>
+        <w:t>statsData</w:t>
+      </w:r>
+      <w:proofErr w:type="spellEnd"/>
       <w:r>
         <w:rPr>
           <w:rFonts w:ascii="Consolas" w:eastAsia="Times New Roman" w:hAnsi="Consolas" w:cs="Times New Roman"/>
@@ -2253,7 +2423,7 @@
           <w:szCs w:val="18"/>
           <w:lang w:eastAsia="pt-BR"/>
         </w:rPr>
-        <w:t>'gpsString'</w:t>
+        <w:t>'</w:t>
       </w:r>
       <w:r>
         <w:rPr>
@@ -2273,18 +2443,20 @@
           <w:szCs w:val="18"/>
           <w:lang w:eastAsia="pt-BR"/>
         </w:rPr>
-        <w:t>'gpsFlag'</w:t>
-      </w:r>
-      <w:r>
-        <w:rPr>
-          <w:rFonts w:ascii="Consolas" w:eastAsia="Times New Roman" w:hAnsi="Consolas" w:cs="Times New Roman"/>
-          <w:color w:val="000000"/>
+        <w:t>'</w:t>
+      </w:r>
+      <w:proofErr w:type="spellStart"/>
+      <w:r>
+        <w:rPr>
+          <w:rFonts w:ascii="Consolas" w:eastAsia="Times New Roman" w:hAnsi="Consolas" w:cs="Times New Roman"/>
+          <w:color w:val="AA04F9"/>
           <w:sz w:val="18"/>
           <w:szCs w:val="18"/>
           <w:lang w:eastAsia="pt-BR"/>
         </w:rPr>
-        <w:t xml:space="preserve">, [], </w:t>
-      </w:r>
+        <w:t>FileVersion</w:t>
+      </w:r>
+      <w:proofErr w:type="spellEnd"/>
       <w:r>
         <w:rPr>
           <w:rFonts w:ascii="Consolas" w:eastAsia="Times New Roman" w:hAnsi="Consolas" w:cs="Times New Roman"/>
@@ -2293,7 +2465,7 @@
           <w:szCs w:val="18"/>
           <w:lang w:eastAsia="pt-BR"/>
         </w:rPr>
-        <w:t>'occRelated'</w:t>
+        <w:t>'</w:t>
       </w:r>
       <w:r>
         <w:rPr>
@@ -2313,18 +2485,20 @@
           <w:szCs w:val="18"/>
           <w:lang w:eastAsia="pt-BR"/>
         </w:rPr>
-        <w:t>'occFlag'</w:t>
-      </w:r>
-      <w:r>
-        <w:rPr>
-          <w:rFonts w:ascii="Consolas" w:eastAsia="Times New Roman" w:hAnsi="Consolas" w:cs="Times New Roman"/>
-          <w:color w:val="000000"/>
+        <w:t>'</w:t>
+      </w:r>
+      <w:proofErr w:type="spellStart"/>
+      <w:r>
+        <w:rPr>
+          <w:rFonts w:ascii="Consolas" w:eastAsia="Times New Roman" w:hAnsi="Consolas" w:cs="Times New Roman"/>
+          <w:color w:val="AA04F9"/>
           <w:sz w:val="18"/>
           <w:szCs w:val="18"/>
           <w:lang w:eastAsia="pt-BR"/>
         </w:rPr>
-        <w:t xml:space="preserve">, [], </w:t>
-      </w:r>
+        <w:t>ScriptName</w:t>
+      </w:r>
+      <w:proofErr w:type="spellEnd"/>
       <w:r>
         <w:rPr>
           <w:rFonts w:ascii="Consolas" w:eastAsia="Times New Roman" w:hAnsi="Consolas" w:cs="Times New Roman"/>
@@ -2333,7 +2507,259 @@
           <w:szCs w:val="18"/>
           <w:lang w:eastAsia="pt-BR"/>
         </w:rPr>
-        <w:t>'Blocks'</w:t>
+        <w:t>'</w:t>
+      </w:r>
+      <w:r>
+        <w:rPr>
+          <w:rFonts w:ascii="Consolas" w:eastAsia="Times New Roman" w:hAnsi="Consolas" w:cs="Times New Roman"/>
+          <w:color w:val="000000"/>
+          <w:sz w:val="18"/>
+          <w:szCs w:val="18"/>
+          <w:lang w:eastAsia="pt-BR"/>
+        </w:rPr>
+        <w:t xml:space="preserve">, [], </w:t>
+      </w:r>
+      <w:r>
+        <w:rPr>
+          <w:rFonts w:ascii="Consolas" w:eastAsia="Times New Roman" w:hAnsi="Consolas" w:cs="Times New Roman"/>
+          <w:color w:val="AA04F9"/>
+          <w:sz w:val="18"/>
+          <w:szCs w:val="18"/>
+          <w:lang w:eastAsia="pt-BR"/>
+        </w:rPr>
+        <w:t>'</w:t>
+      </w:r>
+      <w:proofErr w:type="spellStart"/>
+      <w:r>
+        <w:rPr>
+          <w:rFonts w:ascii="Consolas" w:eastAsia="Times New Roman" w:hAnsi="Consolas" w:cs="Times New Roman"/>
+          <w:color w:val="AA04F9"/>
+          <w:sz w:val="18"/>
+          <w:szCs w:val="18"/>
+          <w:lang w:eastAsia="pt-BR"/>
+        </w:rPr>
+        <w:t>Description</w:t>
+      </w:r>
+      <w:proofErr w:type="spellEnd"/>
+      <w:r>
+        <w:rPr>
+          <w:rFonts w:ascii="Consolas" w:eastAsia="Times New Roman" w:hAnsi="Consolas" w:cs="Times New Roman"/>
+          <w:color w:val="AA04F9"/>
+          <w:sz w:val="18"/>
+          <w:szCs w:val="18"/>
+          <w:lang w:eastAsia="pt-BR"/>
+        </w:rPr>
+        <w:t>'</w:t>
+      </w:r>
+      <w:r>
+        <w:rPr>
+          <w:rFonts w:ascii="Consolas" w:eastAsia="Times New Roman" w:hAnsi="Consolas" w:cs="Times New Roman"/>
+          <w:color w:val="000000"/>
+          <w:sz w:val="18"/>
+          <w:szCs w:val="18"/>
+          <w:lang w:eastAsia="pt-BR"/>
+        </w:rPr>
+        <w:t xml:space="preserve">, [], </w:t>
+      </w:r>
+      <w:r>
+        <w:rPr>
+          <w:rFonts w:ascii="Consolas" w:eastAsia="Times New Roman" w:hAnsi="Consolas" w:cs="Times New Roman"/>
+          <w:color w:val="AA04F9"/>
+          <w:sz w:val="18"/>
+          <w:szCs w:val="18"/>
+          <w:lang w:eastAsia="pt-BR"/>
+        </w:rPr>
+        <w:t>'</w:t>
+      </w:r>
+      <w:proofErr w:type="spellStart"/>
+      <w:r>
+        <w:rPr>
+          <w:rFonts w:ascii="Consolas" w:eastAsia="Times New Roman" w:hAnsi="Consolas" w:cs="Times New Roman"/>
+          <w:color w:val="AA04F9"/>
+          <w:sz w:val="18"/>
+          <w:szCs w:val="18"/>
+          <w:lang w:eastAsia="pt-BR"/>
+        </w:rPr>
+        <w:t>gpsString</w:t>
+      </w:r>
+      <w:proofErr w:type="spellEnd"/>
+      <w:r>
+        <w:rPr>
+          <w:rFonts w:ascii="Consolas" w:eastAsia="Times New Roman" w:hAnsi="Consolas" w:cs="Times New Roman"/>
+          <w:color w:val="AA04F9"/>
+          <w:sz w:val="18"/>
+          <w:szCs w:val="18"/>
+          <w:lang w:eastAsia="pt-BR"/>
+        </w:rPr>
+        <w:t>'</w:t>
+      </w:r>
+      <w:r>
+        <w:rPr>
+          <w:rFonts w:ascii="Consolas" w:eastAsia="Times New Roman" w:hAnsi="Consolas" w:cs="Times New Roman"/>
+          <w:color w:val="000000"/>
+          <w:sz w:val="18"/>
+          <w:szCs w:val="18"/>
+          <w:lang w:eastAsia="pt-BR"/>
+        </w:rPr>
+        <w:t xml:space="preserve">, [], </w:t>
+      </w:r>
+      <w:r>
+        <w:rPr>
+          <w:rFonts w:ascii="Consolas" w:eastAsia="Times New Roman" w:hAnsi="Consolas" w:cs="Times New Roman"/>
+          <w:color w:val="AA04F9"/>
+          <w:sz w:val="18"/>
+          <w:szCs w:val="18"/>
+          <w:lang w:eastAsia="pt-BR"/>
+        </w:rPr>
+        <w:t>'</w:t>
+      </w:r>
+      <w:proofErr w:type="spellStart"/>
+      <w:r>
+        <w:rPr>
+          <w:rFonts w:ascii="Consolas" w:eastAsia="Times New Roman" w:hAnsi="Consolas" w:cs="Times New Roman"/>
+          <w:color w:val="AA04F9"/>
+          <w:sz w:val="18"/>
+          <w:szCs w:val="18"/>
+          <w:lang w:eastAsia="pt-BR"/>
+        </w:rPr>
+        <w:t>gpsFlag</w:t>
+      </w:r>
+      <w:proofErr w:type="spellEnd"/>
+      <w:r>
+        <w:rPr>
+          <w:rFonts w:ascii="Consolas" w:eastAsia="Times New Roman" w:hAnsi="Consolas" w:cs="Times New Roman"/>
+          <w:color w:val="AA04F9"/>
+          <w:sz w:val="18"/>
+          <w:szCs w:val="18"/>
+          <w:lang w:eastAsia="pt-BR"/>
+        </w:rPr>
+        <w:t>'</w:t>
+      </w:r>
+      <w:r>
+        <w:rPr>
+          <w:rFonts w:ascii="Consolas" w:eastAsia="Times New Roman" w:hAnsi="Consolas" w:cs="Times New Roman"/>
+          <w:color w:val="000000"/>
+          <w:sz w:val="18"/>
+          <w:szCs w:val="18"/>
+          <w:lang w:eastAsia="pt-BR"/>
+        </w:rPr>
+        <w:t xml:space="preserve">, [], </w:t>
+      </w:r>
+      <w:r>
+        <w:rPr>
+          <w:rFonts w:ascii="Consolas" w:eastAsia="Times New Roman" w:hAnsi="Consolas" w:cs="Times New Roman"/>
+          <w:color w:val="AA04F9"/>
+          <w:sz w:val="18"/>
+          <w:szCs w:val="18"/>
+          <w:lang w:eastAsia="pt-BR"/>
+        </w:rPr>
+        <w:t>'</w:t>
+      </w:r>
+      <w:proofErr w:type="spellStart"/>
+      <w:r>
+        <w:rPr>
+          <w:rFonts w:ascii="Consolas" w:eastAsia="Times New Roman" w:hAnsi="Consolas" w:cs="Times New Roman"/>
+          <w:color w:val="AA04F9"/>
+          <w:sz w:val="18"/>
+          <w:szCs w:val="18"/>
+          <w:lang w:eastAsia="pt-BR"/>
+        </w:rPr>
+        <w:t>occRelated</w:t>
+      </w:r>
+      <w:proofErr w:type="spellEnd"/>
+      <w:r>
+        <w:rPr>
+          <w:rFonts w:ascii="Consolas" w:eastAsia="Times New Roman" w:hAnsi="Consolas" w:cs="Times New Roman"/>
+          <w:color w:val="AA04F9"/>
+          <w:sz w:val="18"/>
+          <w:szCs w:val="18"/>
+          <w:lang w:eastAsia="pt-BR"/>
+        </w:rPr>
+        <w:t>'</w:t>
+      </w:r>
+      <w:r>
+        <w:rPr>
+          <w:rFonts w:ascii="Consolas" w:eastAsia="Times New Roman" w:hAnsi="Consolas" w:cs="Times New Roman"/>
+          <w:color w:val="000000"/>
+          <w:sz w:val="18"/>
+          <w:szCs w:val="18"/>
+          <w:lang w:eastAsia="pt-BR"/>
+        </w:rPr>
+        <w:t xml:space="preserve">, [], </w:t>
+      </w:r>
+      <w:r>
+        <w:rPr>
+          <w:rFonts w:ascii="Consolas" w:eastAsia="Times New Roman" w:hAnsi="Consolas" w:cs="Times New Roman"/>
+          <w:color w:val="AA04F9"/>
+          <w:sz w:val="18"/>
+          <w:szCs w:val="18"/>
+          <w:lang w:eastAsia="pt-BR"/>
+        </w:rPr>
+        <w:t>'</w:t>
+      </w:r>
+      <w:proofErr w:type="spellStart"/>
+      <w:r>
+        <w:rPr>
+          <w:rFonts w:ascii="Consolas" w:eastAsia="Times New Roman" w:hAnsi="Consolas" w:cs="Times New Roman"/>
+          <w:color w:val="AA04F9"/>
+          <w:sz w:val="18"/>
+          <w:szCs w:val="18"/>
+          <w:lang w:eastAsia="pt-BR"/>
+        </w:rPr>
+        <w:t>occFlag</w:t>
+      </w:r>
+      <w:proofErr w:type="spellEnd"/>
+      <w:r>
+        <w:rPr>
+          <w:rFonts w:ascii="Consolas" w:eastAsia="Times New Roman" w:hAnsi="Consolas" w:cs="Times New Roman"/>
+          <w:color w:val="AA04F9"/>
+          <w:sz w:val="18"/>
+          <w:szCs w:val="18"/>
+          <w:lang w:eastAsia="pt-BR"/>
+        </w:rPr>
+        <w:t>'</w:t>
+      </w:r>
+      <w:r>
+        <w:rPr>
+          <w:rFonts w:ascii="Consolas" w:eastAsia="Times New Roman" w:hAnsi="Consolas" w:cs="Times New Roman"/>
+          <w:color w:val="000000"/>
+          <w:sz w:val="18"/>
+          <w:szCs w:val="18"/>
+          <w:lang w:eastAsia="pt-BR"/>
+        </w:rPr>
+        <w:t xml:space="preserve">, [], </w:t>
+      </w:r>
+      <w:r>
+        <w:rPr>
+          <w:rFonts w:ascii="Consolas" w:eastAsia="Times New Roman" w:hAnsi="Consolas" w:cs="Times New Roman"/>
+          <w:color w:val="AA04F9"/>
+          <w:sz w:val="18"/>
+          <w:szCs w:val="18"/>
+          <w:lang w:eastAsia="pt-BR"/>
+        </w:rPr>
+        <w:t>'</w:t>
+      </w:r>
+      <w:proofErr w:type="spellStart"/>
+      <w:r>
+        <w:rPr>
+          <w:rFonts w:ascii="Consolas" w:eastAsia="Times New Roman" w:hAnsi="Consolas" w:cs="Times New Roman"/>
+          <w:color w:val="AA04F9"/>
+          <w:sz w:val="18"/>
+          <w:szCs w:val="18"/>
+          <w:lang w:eastAsia="pt-BR"/>
+        </w:rPr>
+        <w:t>Blocks</w:t>
+      </w:r>
+      <w:proofErr w:type="spellEnd"/>
+      <w:r>
+        <w:rPr>
+          <w:rFonts w:ascii="Consolas" w:eastAsia="Times New Roman" w:hAnsi="Consolas" w:cs="Times New Roman"/>
+          <w:color w:val="AA04F9"/>
+          <w:sz w:val="18"/>
+          <w:szCs w:val="18"/>
+          <w:lang w:eastAsia="pt-BR"/>
+        </w:rPr>
+        <w:t>'</w:t>
       </w:r>
       <w:r>
         <w:rPr>
@@ -2876,6 +3302,2103 @@
     <w:p/>
     <w:p>
       <w:pPr>
+        <w:pStyle w:val="PargrafodaLista"/>
+        <w:numPr>
+          <w:ilvl w:val="0"/>
+          <w:numId w:val="3"/>
+        </w:numPr>
+      </w:pPr>
+      <w:r>
+        <w:t>Unidade:</w:t>
+      </w:r>
+    </w:p>
+    <w:p>
+      <w:pPr>
+        <w:spacing w:after="0" w:line="259" w:lineRule="atLeast"/>
+        <w:ind w:left="360"/>
+        <w:rPr>
+          <w:rFonts w:ascii="Consolas" w:eastAsia="Times New Roman" w:hAnsi="Consolas" w:cs="Times New Roman"/>
+          <w:color w:val="000000"/>
+          <w:sz w:val="21"/>
+          <w:szCs w:val="21"/>
+          <w:lang w:val="en-US" w:eastAsia="pt-BR"/>
+        </w:rPr>
+      </w:pPr>
+      <w:r>
+        <w:rPr>
+          <w:rFonts w:ascii="Consolas" w:eastAsia="Times New Roman" w:hAnsi="Consolas" w:cs="Times New Roman"/>
+          <w:color w:val="000000"/>
+          <w:sz w:val="21"/>
+          <w:szCs w:val="21"/>
+          <w:lang w:val="en-US" w:eastAsia="pt-BR"/>
+        </w:rPr>
+        <w:t xml:space="preserve">                </w:t>
+      </w:r>
+      <w:r>
+        <w:rPr>
+          <w:rFonts w:ascii="Consolas" w:eastAsia="Times New Roman" w:hAnsi="Consolas" w:cs="Times New Roman"/>
+          <w:color w:val="0E00FF"/>
+          <w:sz w:val="21"/>
+          <w:szCs w:val="21"/>
+          <w:lang w:val="en-US" w:eastAsia="pt-BR"/>
+        </w:rPr>
+        <w:t xml:space="preserve">switch </w:t>
+      </w:r>
+      <w:proofErr w:type="gramStart"/>
+      <w:r>
+        <w:rPr>
+          <w:rFonts w:ascii="Consolas" w:eastAsia="Times New Roman" w:hAnsi="Consolas" w:cs="Times New Roman"/>
+          <w:color w:val="000000"/>
+          <w:sz w:val="21"/>
+          <w:szCs w:val="21"/>
+          <w:lang w:val="en-US" w:eastAsia="pt-BR"/>
+        </w:rPr>
+        <w:t>app.specData</w:t>
+      </w:r>
+      <w:proofErr w:type="gramEnd"/>
+      <w:r>
+        <w:rPr>
+          <w:rFonts w:ascii="Consolas" w:eastAsia="Times New Roman" w:hAnsi="Consolas" w:cs="Times New Roman"/>
+          <w:color w:val="000000"/>
+          <w:sz w:val="21"/>
+          <w:szCs w:val="21"/>
+          <w:lang w:val="en-US" w:eastAsia="pt-BR"/>
+        </w:rPr>
+        <w:t>(app.traceInfo.SelectedNode).MetaData.DTYPE</w:t>
+      </w:r>
+    </w:p>
+    <w:p>
+      <w:pPr>
+        <w:spacing w:after="0" w:line="259" w:lineRule="atLeast"/>
+        <w:ind w:left="360"/>
+        <w:rPr>
+          <w:rFonts w:ascii="Consolas" w:eastAsia="Times New Roman" w:hAnsi="Consolas" w:cs="Times New Roman"/>
+          <w:color w:val="000000"/>
+          <w:sz w:val="21"/>
+          <w:szCs w:val="21"/>
+          <w:lang w:eastAsia="pt-BR"/>
+        </w:rPr>
+      </w:pPr>
+      <w:r>
+        <w:rPr>
+          <w:rFonts w:ascii="Consolas" w:eastAsia="Times New Roman" w:hAnsi="Consolas" w:cs="Times New Roman"/>
+          <w:color w:val="000000"/>
+          <w:sz w:val="21"/>
+          <w:szCs w:val="21"/>
+          <w:lang w:val="en-US" w:eastAsia="pt-BR"/>
+        </w:rPr>
+        <w:t xml:space="preserve">                    </w:t>
+      </w:r>
+      <w:r>
+        <w:rPr>
+          <w:rFonts w:ascii="Consolas" w:eastAsia="Times New Roman" w:hAnsi="Consolas" w:cs="Times New Roman"/>
+          <w:color w:val="0E00FF"/>
+          <w:sz w:val="21"/>
+          <w:szCs w:val="21"/>
+          <w:lang w:eastAsia="pt-BR"/>
+        </w:rPr>
+        <w:t xml:space="preserve">case </w:t>
+      </w:r>
+      <w:r>
+        <w:rPr>
+          <w:rFonts w:ascii="Consolas" w:eastAsia="Times New Roman" w:hAnsi="Consolas" w:cs="Times New Roman"/>
+          <w:color w:val="000000"/>
+          <w:sz w:val="21"/>
+          <w:szCs w:val="21"/>
+          <w:lang w:eastAsia="pt-BR"/>
+        </w:rPr>
+        <w:t xml:space="preserve">0; </w:t>
+      </w:r>
+      <w:proofErr w:type="spellStart"/>
+      <w:proofErr w:type="gramStart"/>
+      <w:r>
+        <w:rPr>
+          <w:rFonts w:ascii="Consolas" w:eastAsia="Times New Roman" w:hAnsi="Consolas" w:cs="Times New Roman"/>
+          <w:color w:val="000000"/>
+          <w:sz w:val="21"/>
+          <w:szCs w:val="21"/>
+          <w:lang w:eastAsia="pt-BR"/>
+        </w:rPr>
+        <w:t>app.Unit</w:t>
+      </w:r>
+      <w:proofErr w:type="spellEnd"/>
+      <w:proofErr w:type="gramEnd"/>
+      <w:r>
+        <w:rPr>
+          <w:rFonts w:ascii="Consolas" w:eastAsia="Times New Roman" w:hAnsi="Consolas" w:cs="Times New Roman"/>
+          <w:color w:val="000000"/>
+          <w:sz w:val="21"/>
+          <w:szCs w:val="21"/>
+          <w:lang w:eastAsia="pt-BR"/>
+        </w:rPr>
+        <w:t xml:space="preserve"> = </w:t>
+      </w:r>
+      <w:r>
+        <w:rPr>
+          <w:rFonts w:ascii="Consolas" w:eastAsia="Times New Roman" w:hAnsi="Consolas" w:cs="Times New Roman"/>
+          <w:color w:val="AA04F9"/>
+          <w:sz w:val="21"/>
+          <w:szCs w:val="21"/>
+          <w:lang w:eastAsia="pt-BR"/>
+        </w:rPr>
+        <w:t>'</w:t>
+      </w:r>
+      <w:proofErr w:type="spellStart"/>
+      <w:r>
+        <w:rPr>
+          <w:rFonts w:ascii="Consolas" w:eastAsia="Times New Roman" w:hAnsi="Consolas" w:cs="Times New Roman"/>
+          <w:color w:val="AA04F9"/>
+          <w:sz w:val="21"/>
+          <w:szCs w:val="21"/>
+          <w:lang w:eastAsia="pt-BR"/>
+        </w:rPr>
+        <w:t>dBm</w:t>
+      </w:r>
+      <w:proofErr w:type="spellEnd"/>
+      <w:r>
+        <w:rPr>
+          <w:rFonts w:ascii="Consolas" w:eastAsia="Times New Roman" w:hAnsi="Consolas" w:cs="Times New Roman"/>
+          <w:color w:val="AA04F9"/>
+          <w:sz w:val="21"/>
+          <w:szCs w:val="21"/>
+          <w:lang w:eastAsia="pt-BR"/>
+        </w:rPr>
+        <w:t>'</w:t>
+      </w:r>
+      <w:r>
+        <w:rPr>
+          <w:rFonts w:ascii="Consolas" w:eastAsia="Times New Roman" w:hAnsi="Consolas" w:cs="Times New Roman"/>
+          <w:color w:val="000000"/>
+          <w:sz w:val="21"/>
+          <w:szCs w:val="21"/>
+          <w:lang w:eastAsia="pt-BR"/>
+        </w:rPr>
+        <w:t>;</w:t>
+      </w:r>
+    </w:p>
+    <w:p>
+      <w:pPr>
+        <w:spacing w:after="0" w:line="259" w:lineRule="atLeast"/>
+        <w:ind w:left="360"/>
+        <w:rPr>
+          <w:rFonts w:ascii="Consolas" w:eastAsia="Times New Roman" w:hAnsi="Consolas" w:cs="Times New Roman"/>
+          <w:color w:val="000000"/>
+          <w:sz w:val="21"/>
+          <w:szCs w:val="21"/>
+          <w:lang w:val="en-US" w:eastAsia="pt-BR"/>
+        </w:rPr>
+      </w:pPr>
+      <w:r>
+        <w:rPr>
+          <w:rFonts w:ascii="Consolas" w:eastAsia="Times New Roman" w:hAnsi="Consolas" w:cs="Times New Roman"/>
+          <w:color w:val="000000"/>
+          <w:sz w:val="21"/>
+          <w:szCs w:val="21"/>
+          <w:lang w:val="en-US" w:eastAsia="pt-BR"/>
+        </w:rPr>
+        <w:t xml:space="preserve">                    </w:t>
+      </w:r>
+      <w:r>
+        <w:rPr>
+          <w:rFonts w:ascii="Consolas" w:eastAsia="Times New Roman" w:hAnsi="Consolas" w:cs="Times New Roman"/>
+          <w:color w:val="0E00FF"/>
+          <w:sz w:val="21"/>
+          <w:szCs w:val="21"/>
+          <w:lang w:val="en-US" w:eastAsia="pt-BR"/>
+        </w:rPr>
+        <w:t xml:space="preserve">case </w:t>
+      </w:r>
+      <w:r>
+        <w:rPr>
+          <w:rFonts w:ascii="Consolas" w:eastAsia="Times New Roman" w:hAnsi="Consolas" w:cs="Times New Roman"/>
+          <w:color w:val="000000"/>
+          <w:sz w:val="21"/>
+          <w:szCs w:val="21"/>
+          <w:lang w:val="en-US" w:eastAsia="pt-BR"/>
+        </w:rPr>
+        <w:t xml:space="preserve">1; </w:t>
+      </w:r>
+      <w:proofErr w:type="gramStart"/>
+      <w:r>
+        <w:rPr>
+          <w:rFonts w:ascii="Consolas" w:eastAsia="Times New Roman" w:hAnsi="Consolas" w:cs="Times New Roman"/>
+          <w:color w:val="000000"/>
+          <w:sz w:val="21"/>
+          <w:szCs w:val="21"/>
+          <w:lang w:val="en-US" w:eastAsia="pt-BR"/>
+        </w:rPr>
+        <w:t>app.Unit</w:t>
+      </w:r>
+      <w:proofErr w:type="gramEnd"/>
+      <w:r>
+        <w:rPr>
+          <w:rFonts w:ascii="Consolas" w:eastAsia="Times New Roman" w:hAnsi="Consolas" w:cs="Times New Roman"/>
+          <w:color w:val="000000"/>
+          <w:sz w:val="21"/>
+          <w:szCs w:val="21"/>
+          <w:lang w:val="en-US" w:eastAsia="pt-BR"/>
+        </w:rPr>
+        <w:t xml:space="preserve"> = </w:t>
+      </w:r>
+      <w:r>
+        <w:rPr>
+          <w:rFonts w:ascii="Consolas" w:eastAsia="Times New Roman" w:hAnsi="Consolas" w:cs="Times New Roman"/>
+          <w:color w:val="AA04F9"/>
+          <w:sz w:val="21"/>
+          <w:szCs w:val="21"/>
+          <w:lang w:val="en-US" w:eastAsia="pt-BR"/>
+        </w:rPr>
+        <w:t>'dB</w:t>
+      </w:r>
+      <w:proofErr w:type="spellStart"/>
+      <w:r>
+        <w:rPr>
+          <w:rFonts w:ascii="Consolas" w:eastAsia="Times New Roman" w:hAnsi="Consolas" w:cs="Times New Roman"/>
+          <w:color w:val="AA04F9"/>
+          <w:sz w:val="21"/>
+          <w:szCs w:val="21"/>
+          <w:lang w:eastAsia="pt-BR"/>
+        </w:rPr>
+        <w:t>μ</w:t>
+      </w:r>
+      <w:proofErr w:type="spellEnd"/>
+      <w:r>
+        <w:rPr>
+          <w:rFonts w:ascii="Consolas" w:eastAsia="Times New Roman" w:hAnsi="Consolas" w:cs="Times New Roman"/>
+          <w:color w:val="AA04F9"/>
+          <w:sz w:val="21"/>
+          <w:szCs w:val="21"/>
+          <w:lang w:val="en-US" w:eastAsia="pt-BR"/>
+        </w:rPr>
+        <w:t>V/m'</w:t>
+      </w:r>
+      <w:r>
+        <w:rPr>
+          <w:rFonts w:ascii="Consolas" w:eastAsia="Times New Roman" w:hAnsi="Consolas" w:cs="Times New Roman"/>
+          <w:color w:val="000000"/>
+          <w:sz w:val="21"/>
+          <w:szCs w:val="21"/>
+          <w:lang w:val="en-US" w:eastAsia="pt-BR"/>
+        </w:rPr>
+        <w:t>;</w:t>
+      </w:r>
+      <w:bookmarkStart w:id="0" w:name="_GoBack"/>
+      <w:bookmarkEnd w:id="0"/>
+    </w:p>
+    <w:p>
+      <w:pPr>
+        <w:spacing w:after="0" w:line="259" w:lineRule="atLeast"/>
+        <w:ind w:left="360"/>
+        <w:rPr>
+          <w:rFonts w:ascii="Consolas" w:eastAsia="Times New Roman" w:hAnsi="Consolas" w:cs="Times New Roman"/>
+          <w:color w:val="000000"/>
+          <w:sz w:val="21"/>
+          <w:szCs w:val="21"/>
+          <w:lang w:eastAsia="pt-BR"/>
+        </w:rPr>
+      </w:pPr>
+      <w:r>
+        <w:rPr>
+          <w:rFonts w:ascii="Consolas" w:eastAsia="Times New Roman" w:hAnsi="Consolas" w:cs="Times New Roman"/>
+          <w:color w:val="000000"/>
+          <w:sz w:val="21"/>
+          <w:szCs w:val="21"/>
+          <w:lang w:val="en-US" w:eastAsia="pt-BR"/>
+        </w:rPr>
+        <w:t xml:space="preserve">                </w:t>
+      </w:r>
+      <w:proofErr w:type="spellStart"/>
+      <w:r>
+        <w:rPr>
+          <w:rFonts w:ascii="Consolas" w:eastAsia="Times New Roman" w:hAnsi="Consolas" w:cs="Times New Roman"/>
+          <w:color w:val="0E00FF"/>
+          <w:sz w:val="21"/>
+          <w:szCs w:val="21"/>
+          <w:lang w:eastAsia="pt-BR"/>
+        </w:rPr>
+        <w:t>end</w:t>
+      </w:r>
+      <w:proofErr w:type="spellEnd"/>
+    </w:p>
+    <w:p/>
+    <w:p>
+      <w:pPr>
+        <w:pStyle w:val="PargrafodaLista"/>
+        <w:numPr>
+          <w:ilvl w:val="0"/>
+          <w:numId w:val="3"/>
+        </w:numPr>
+      </w:pPr>
+      <w:r>
+        <w:t>Detector p/ outros equipamentos:</w:t>
+      </w:r>
+    </w:p>
+    <w:p>
+      <w:pPr>
+        <w:spacing w:after="0" w:line="259" w:lineRule="atLeast"/>
+        <w:rPr>
+          <w:rFonts w:ascii="Consolas" w:eastAsia="Times New Roman" w:hAnsi="Consolas" w:cs="Times New Roman"/>
+          <w:color w:val="000000"/>
+          <w:sz w:val="21"/>
+          <w:szCs w:val="21"/>
+          <w:lang w:val="en-US" w:eastAsia="pt-BR"/>
+        </w:rPr>
+      </w:pPr>
+      <w:r>
+        <w:rPr>
+          <w:rFonts w:ascii="Consolas" w:eastAsia="Times New Roman" w:hAnsi="Consolas" w:cs="Times New Roman"/>
+          <w:color w:val="000000"/>
+          <w:sz w:val="21"/>
+          <w:szCs w:val="21"/>
+          <w:lang w:val="en-US" w:eastAsia="pt-BR"/>
+        </w:rPr>
+        <w:t xml:space="preserve">                </w:t>
+      </w:r>
+      <w:r>
+        <w:rPr>
+          <w:rFonts w:ascii="Consolas" w:eastAsia="Times New Roman" w:hAnsi="Consolas" w:cs="Times New Roman"/>
+          <w:color w:val="0E00FF"/>
+          <w:sz w:val="21"/>
+          <w:szCs w:val="21"/>
+          <w:lang w:val="en-US" w:eastAsia="pt-BR"/>
+        </w:rPr>
+        <w:t xml:space="preserve">switch </w:t>
+      </w:r>
+      <w:proofErr w:type="spellStart"/>
+      <w:proofErr w:type="gramStart"/>
+      <w:r>
+        <w:rPr>
+          <w:rFonts w:ascii="Consolas" w:eastAsia="Times New Roman" w:hAnsi="Consolas" w:cs="Times New Roman"/>
+          <w:color w:val="000000"/>
+          <w:sz w:val="21"/>
+          <w:szCs w:val="21"/>
+          <w:lang w:val="en-US" w:eastAsia="pt-BR"/>
+        </w:rPr>
+        <w:t>app.specData</w:t>
+      </w:r>
+      <w:proofErr w:type="spellEnd"/>
+      <w:proofErr w:type="gramEnd"/>
+      <w:r>
+        <w:rPr>
+          <w:rFonts w:ascii="Consolas" w:eastAsia="Times New Roman" w:hAnsi="Consolas" w:cs="Times New Roman"/>
+          <w:color w:val="000000"/>
+          <w:sz w:val="21"/>
+          <w:szCs w:val="21"/>
+          <w:lang w:val="en-US" w:eastAsia="pt-BR"/>
+        </w:rPr>
+        <w:t>(</w:t>
+      </w:r>
+      <w:proofErr w:type="spellStart"/>
+      <w:r>
+        <w:rPr>
+          <w:rFonts w:ascii="Consolas" w:eastAsia="Times New Roman" w:hAnsi="Consolas" w:cs="Times New Roman"/>
+          <w:color w:val="000000"/>
+          <w:sz w:val="21"/>
+          <w:szCs w:val="21"/>
+          <w:lang w:val="en-US" w:eastAsia="pt-BR"/>
+        </w:rPr>
+        <w:t>app.traceInfo.SelectedNode</w:t>
+      </w:r>
+      <w:proofErr w:type="spellEnd"/>
+      <w:r>
+        <w:rPr>
+          <w:rFonts w:ascii="Consolas" w:eastAsia="Times New Roman" w:hAnsi="Consolas" w:cs="Times New Roman"/>
+          <w:color w:val="000000"/>
+          <w:sz w:val="21"/>
+          <w:szCs w:val="21"/>
+          <w:lang w:val="en-US" w:eastAsia="pt-BR"/>
+        </w:rPr>
+        <w:t>).</w:t>
+      </w:r>
+      <w:proofErr w:type="spellStart"/>
+      <w:r>
+        <w:rPr>
+          <w:rFonts w:ascii="Consolas" w:eastAsia="Times New Roman" w:hAnsi="Consolas" w:cs="Times New Roman"/>
+          <w:color w:val="000000"/>
+          <w:sz w:val="21"/>
+          <w:szCs w:val="21"/>
+          <w:lang w:val="en-US" w:eastAsia="pt-BR"/>
+        </w:rPr>
+        <w:t>MetaData.Detector</w:t>
+      </w:r>
+      <w:proofErr w:type="spellEnd"/>
+    </w:p>
+    <w:p>
+      <w:pPr>
+        <w:spacing w:after="0" w:line="259" w:lineRule="atLeast"/>
+        <w:rPr>
+          <w:rFonts w:ascii="Consolas" w:eastAsia="Times New Roman" w:hAnsi="Consolas" w:cs="Times New Roman"/>
+          <w:color w:val="000000"/>
+          <w:sz w:val="21"/>
+          <w:szCs w:val="21"/>
+          <w:lang w:val="en-US" w:eastAsia="pt-BR"/>
+        </w:rPr>
+      </w:pPr>
+      <w:r>
+        <w:rPr>
+          <w:rFonts w:ascii="Consolas" w:eastAsia="Times New Roman" w:hAnsi="Consolas" w:cs="Times New Roman"/>
+          <w:color w:val="000000"/>
+          <w:sz w:val="21"/>
+          <w:szCs w:val="21"/>
+          <w:lang w:val="en-US" w:eastAsia="pt-BR"/>
+        </w:rPr>
+        <w:t xml:space="preserve">                    </w:t>
+      </w:r>
+      <w:r>
+        <w:rPr>
+          <w:rFonts w:ascii="Consolas" w:eastAsia="Times New Roman" w:hAnsi="Consolas" w:cs="Times New Roman"/>
+          <w:color w:val="0E00FF"/>
+          <w:sz w:val="21"/>
+          <w:szCs w:val="21"/>
+          <w:lang w:val="en-US" w:eastAsia="pt-BR"/>
+        </w:rPr>
+        <w:t xml:space="preserve">case </w:t>
+      </w:r>
+      <w:r>
+        <w:rPr>
+          <w:rFonts w:ascii="Consolas" w:eastAsia="Times New Roman" w:hAnsi="Consolas" w:cs="Times New Roman"/>
+          <w:color w:val="000000"/>
+          <w:sz w:val="21"/>
+          <w:szCs w:val="21"/>
+          <w:lang w:val="en-US" w:eastAsia="pt-BR"/>
+        </w:rPr>
+        <w:t xml:space="preserve">0; Detector = </w:t>
+      </w:r>
+      <w:r>
+        <w:rPr>
+          <w:rFonts w:ascii="Consolas" w:eastAsia="Times New Roman" w:hAnsi="Consolas" w:cs="Times New Roman"/>
+          <w:color w:val="AA04F9"/>
+          <w:sz w:val="21"/>
+          <w:szCs w:val="21"/>
+          <w:lang w:val="en-US" w:eastAsia="pt-BR"/>
+        </w:rPr>
+        <w:t>'</w:t>
+      </w:r>
+      <w:proofErr w:type="spellStart"/>
+      <w:r>
+        <w:rPr>
+          <w:rFonts w:ascii="Consolas" w:eastAsia="Times New Roman" w:hAnsi="Consolas" w:cs="Times New Roman"/>
+          <w:color w:val="AA04F9"/>
+          <w:sz w:val="21"/>
+          <w:szCs w:val="21"/>
+          <w:lang w:val="en-US" w:eastAsia="pt-BR"/>
+        </w:rPr>
+        <w:t>AutoPeak</w:t>
+      </w:r>
+      <w:proofErr w:type="spellEnd"/>
+      <w:r>
+        <w:rPr>
+          <w:rFonts w:ascii="Consolas" w:eastAsia="Times New Roman" w:hAnsi="Consolas" w:cs="Times New Roman"/>
+          <w:color w:val="AA04F9"/>
+          <w:sz w:val="21"/>
+          <w:szCs w:val="21"/>
+          <w:lang w:val="en-US" w:eastAsia="pt-BR"/>
+        </w:rPr>
+        <w:t>'</w:t>
+      </w:r>
+      <w:r>
+        <w:rPr>
+          <w:rFonts w:ascii="Consolas" w:eastAsia="Times New Roman" w:hAnsi="Consolas" w:cs="Times New Roman"/>
+          <w:color w:val="000000"/>
+          <w:sz w:val="21"/>
+          <w:szCs w:val="21"/>
+          <w:lang w:val="en-US" w:eastAsia="pt-BR"/>
+        </w:rPr>
+        <w:t>;</w:t>
+      </w:r>
+    </w:p>
+    <w:p>
+      <w:pPr>
+        <w:spacing w:after="0" w:line="259" w:lineRule="atLeast"/>
+        <w:rPr>
+          <w:rFonts w:ascii="Consolas" w:eastAsia="Times New Roman" w:hAnsi="Consolas" w:cs="Times New Roman"/>
+          <w:color w:val="000000"/>
+          <w:sz w:val="21"/>
+          <w:szCs w:val="21"/>
+          <w:lang w:val="en-US" w:eastAsia="pt-BR"/>
+        </w:rPr>
+      </w:pPr>
+      <w:r>
+        <w:rPr>
+          <w:rFonts w:ascii="Consolas" w:eastAsia="Times New Roman" w:hAnsi="Consolas" w:cs="Times New Roman"/>
+          <w:color w:val="000000"/>
+          <w:sz w:val="21"/>
+          <w:szCs w:val="21"/>
+          <w:lang w:val="en-US" w:eastAsia="pt-BR"/>
+        </w:rPr>
+        <w:t xml:space="preserve">                    </w:t>
+      </w:r>
+      <w:r>
+        <w:rPr>
+          <w:rFonts w:ascii="Consolas" w:eastAsia="Times New Roman" w:hAnsi="Consolas" w:cs="Times New Roman"/>
+          <w:color w:val="0E00FF"/>
+          <w:sz w:val="21"/>
+          <w:szCs w:val="21"/>
+          <w:lang w:val="en-US" w:eastAsia="pt-BR"/>
+        </w:rPr>
+        <w:t xml:space="preserve">case </w:t>
+      </w:r>
+      <w:r>
+        <w:rPr>
+          <w:rFonts w:ascii="Consolas" w:eastAsia="Times New Roman" w:hAnsi="Consolas" w:cs="Times New Roman"/>
+          <w:color w:val="000000"/>
+          <w:sz w:val="21"/>
+          <w:szCs w:val="21"/>
+          <w:lang w:val="en-US" w:eastAsia="pt-BR"/>
+        </w:rPr>
+        <w:t xml:space="preserve">1; Detector = </w:t>
+      </w:r>
+      <w:r>
+        <w:rPr>
+          <w:rFonts w:ascii="Consolas" w:eastAsia="Times New Roman" w:hAnsi="Consolas" w:cs="Times New Roman"/>
+          <w:color w:val="AA04F9"/>
+          <w:sz w:val="21"/>
+          <w:szCs w:val="21"/>
+          <w:lang w:val="en-US" w:eastAsia="pt-BR"/>
+        </w:rPr>
+        <w:t>'</w:t>
+      </w:r>
+      <w:proofErr w:type="spellStart"/>
+      <w:r>
+        <w:rPr>
+          <w:rFonts w:ascii="Consolas" w:eastAsia="Times New Roman" w:hAnsi="Consolas" w:cs="Times New Roman"/>
+          <w:color w:val="AA04F9"/>
+          <w:sz w:val="21"/>
+          <w:szCs w:val="21"/>
+          <w:lang w:val="en-US" w:eastAsia="pt-BR"/>
+        </w:rPr>
+        <w:t>PositivePeak</w:t>
+      </w:r>
+      <w:proofErr w:type="spellEnd"/>
+      <w:r>
+        <w:rPr>
+          <w:rFonts w:ascii="Consolas" w:eastAsia="Times New Roman" w:hAnsi="Consolas" w:cs="Times New Roman"/>
+          <w:color w:val="AA04F9"/>
+          <w:sz w:val="21"/>
+          <w:szCs w:val="21"/>
+          <w:lang w:val="en-US" w:eastAsia="pt-BR"/>
+        </w:rPr>
+        <w:t>'</w:t>
+      </w:r>
+      <w:r>
+        <w:rPr>
+          <w:rFonts w:ascii="Consolas" w:eastAsia="Times New Roman" w:hAnsi="Consolas" w:cs="Times New Roman"/>
+          <w:color w:val="000000"/>
+          <w:sz w:val="21"/>
+          <w:szCs w:val="21"/>
+          <w:lang w:val="en-US" w:eastAsia="pt-BR"/>
+        </w:rPr>
+        <w:t>;</w:t>
+      </w:r>
+    </w:p>
+    <w:p>
+      <w:pPr>
+        <w:spacing w:after="0" w:line="259" w:lineRule="atLeast"/>
+        <w:rPr>
+          <w:rFonts w:ascii="Consolas" w:eastAsia="Times New Roman" w:hAnsi="Consolas" w:cs="Times New Roman"/>
+          <w:color w:val="000000"/>
+          <w:sz w:val="21"/>
+          <w:szCs w:val="21"/>
+          <w:lang w:val="en-US" w:eastAsia="pt-BR"/>
+        </w:rPr>
+      </w:pPr>
+      <w:r>
+        <w:rPr>
+          <w:rFonts w:ascii="Consolas" w:eastAsia="Times New Roman" w:hAnsi="Consolas" w:cs="Times New Roman"/>
+          <w:color w:val="000000"/>
+          <w:sz w:val="21"/>
+          <w:szCs w:val="21"/>
+          <w:lang w:val="en-US" w:eastAsia="pt-BR"/>
+        </w:rPr>
+        <w:t xml:space="preserve">                    </w:t>
+      </w:r>
+      <w:r>
+        <w:rPr>
+          <w:rFonts w:ascii="Consolas" w:eastAsia="Times New Roman" w:hAnsi="Consolas" w:cs="Times New Roman"/>
+          <w:color w:val="0E00FF"/>
+          <w:sz w:val="21"/>
+          <w:szCs w:val="21"/>
+          <w:lang w:val="en-US" w:eastAsia="pt-BR"/>
+        </w:rPr>
+        <w:t xml:space="preserve">case </w:t>
+      </w:r>
+      <w:r>
+        <w:rPr>
+          <w:rFonts w:ascii="Consolas" w:eastAsia="Times New Roman" w:hAnsi="Consolas" w:cs="Times New Roman"/>
+          <w:color w:val="000000"/>
+          <w:sz w:val="21"/>
+          <w:szCs w:val="21"/>
+          <w:lang w:val="en-US" w:eastAsia="pt-BR"/>
+        </w:rPr>
+        <w:t xml:space="preserve">2; Detector = </w:t>
+      </w:r>
+      <w:r>
+        <w:rPr>
+          <w:rFonts w:ascii="Consolas" w:eastAsia="Times New Roman" w:hAnsi="Consolas" w:cs="Times New Roman"/>
+          <w:color w:val="AA04F9"/>
+          <w:sz w:val="21"/>
+          <w:szCs w:val="21"/>
+          <w:lang w:val="en-US" w:eastAsia="pt-BR"/>
+        </w:rPr>
+        <w:t>'</w:t>
+      </w:r>
+      <w:proofErr w:type="spellStart"/>
+      <w:r>
+        <w:rPr>
+          <w:rFonts w:ascii="Consolas" w:eastAsia="Times New Roman" w:hAnsi="Consolas" w:cs="Times New Roman"/>
+          <w:color w:val="AA04F9"/>
+          <w:sz w:val="21"/>
+          <w:szCs w:val="21"/>
+          <w:lang w:val="en-US" w:eastAsia="pt-BR"/>
+        </w:rPr>
+        <w:t>NegativePeak</w:t>
+      </w:r>
+      <w:proofErr w:type="spellEnd"/>
+      <w:r>
+        <w:rPr>
+          <w:rFonts w:ascii="Consolas" w:eastAsia="Times New Roman" w:hAnsi="Consolas" w:cs="Times New Roman"/>
+          <w:color w:val="AA04F9"/>
+          <w:sz w:val="21"/>
+          <w:szCs w:val="21"/>
+          <w:lang w:val="en-US" w:eastAsia="pt-BR"/>
+        </w:rPr>
+        <w:t>'</w:t>
+      </w:r>
+      <w:r>
+        <w:rPr>
+          <w:rFonts w:ascii="Consolas" w:eastAsia="Times New Roman" w:hAnsi="Consolas" w:cs="Times New Roman"/>
+          <w:color w:val="000000"/>
+          <w:sz w:val="21"/>
+          <w:szCs w:val="21"/>
+          <w:lang w:val="en-US" w:eastAsia="pt-BR"/>
+        </w:rPr>
+        <w:t>;</w:t>
+      </w:r>
+    </w:p>
+    <w:p>
+      <w:pPr>
+        <w:spacing w:after="0" w:line="259" w:lineRule="atLeast"/>
+        <w:rPr>
+          <w:rFonts w:ascii="Consolas" w:eastAsia="Times New Roman" w:hAnsi="Consolas" w:cs="Times New Roman"/>
+          <w:color w:val="000000"/>
+          <w:sz w:val="21"/>
+          <w:szCs w:val="21"/>
+          <w:lang w:val="en-US" w:eastAsia="pt-BR"/>
+        </w:rPr>
+      </w:pPr>
+      <w:r>
+        <w:rPr>
+          <w:rFonts w:ascii="Consolas" w:eastAsia="Times New Roman" w:hAnsi="Consolas" w:cs="Times New Roman"/>
+          <w:color w:val="000000"/>
+          <w:sz w:val="21"/>
+          <w:szCs w:val="21"/>
+          <w:lang w:val="en-US" w:eastAsia="pt-BR"/>
+        </w:rPr>
+        <w:t xml:space="preserve">                    </w:t>
+      </w:r>
+      <w:r>
+        <w:rPr>
+          <w:rFonts w:ascii="Consolas" w:eastAsia="Times New Roman" w:hAnsi="Consolas" w:cs="Times New Roman"/>
+          <w:color w:val="0E00FF"/>
+          <w:sz w:val="21"/>
+          <w:szCs w:val="21"/>
+          <w:lang w:val="en-US" w:eastAsia="pt-BR"/>
+        </w:rPr>
+        <w:t xml:space="preserve">case </w:t>
+      </w:r>
+      <w:r>
+        <w:rPr>
+          <w:rFonts w:ascii="Consolas" w:eastAsia="Times New Roman" w:hAnsi="Consolas" w:cs="Times New Roman"/>
+          <w:color w:val="000000"/>
+          <w:sz w:val="21"/>
+          <w:szCs w:val="21"/>
+          <w:lang w:val="en-US" w:eastAsia="pt-BR"/>
+        </w:rPr>
+        <w:t xml:space="preserve">3; Detector = </w:t>
+      </w:r>
+      <w:r>
+        <w:rPr>
+          <w:rFonts w:ascii="Consolas" w:eastAsia="Times New Roman" w:hAnsi="Consolas" w:cs="Times New Roman"/>
+          <w:color w:val="AA04F9"/>
+          <w:sz w:val="21"/>
+          <w:szCs w:val="21"/>
+          <w:lang w:val="en-US" w:eastAsia="pt-BR"/>
+        </w:rPr>
+        <w:t>'Sample'</w:t>
+      </w:r>
+      <w:r>
+        <w:rPr>
+          <w:rFonts w:ascii="Consolas" w:eastAsia="Times New Roman" w:hAnsi="Consolas" w:cs="Times New Roman"/>
+          <w:color w:val="000000"/>
+          <w:sz w:val="21"/>
+          <w:szCs w:val="21"/>
+          <w:lang w:val="en-US" w:eastAsia="pt-BR"/>
+        </w:rPr>
+        <w:t>;</w:t>
+      </w:r>
+    </w:p>
+    <w:p>
+      <w:pPr>
+        <w:spacing w:after="0" w:line="259" w:lineRule="atLeast"/>
+        <w:rPr>
+          <w:rFonts w:ascii="Consolas" w:eastAsia="Times New Roman" w:hAnsi="Consolas" w:cs="Times New Roman"/>
+          <w:color w:val="000000"/>
+          <w:sz w:val="21"/>
+          <w:szCs w:val="21"/>
+          <w:lang w:val="en-US" w:eastAsia="pt-BR"/>
+        </w:rPr>
+      </w:pPr>
+      <w:r>
+        <w:rPr>
+          <w:rFonts w:ascii="Consolas" w:eastAsia="Times New Roman" w:hAnsi="Consolas" w:cs="Times New Roman"/>
+          <w:color w:val="000000"/>
+          <w:sz w:val="21"/>
+          <w:szCs w:val="21"/>
+          <w:lang w:val="en-US" w:eastAsia="pt-BR"/>
+        </w:rPr>
+        <w:t xml:space="preserve">                    </w:t>
+      </w:r>
+      <w:r>
+        <w:rPr>
+          <w:rFonts w:ascii="Consolas" w:eastAsia="Times New Roman" w:hAnsi="Consolas" w:cs="Times New Roman"/>
+          <w:color w:val="0E00FF"/>
+          <w:sz w:val="21"/>
+          <w:szCs w:val="21"/>
+          <w:lang w:val="en-US" w:eastAsia="pt-BR"/>
+        </w:rPr>
+        <w:t xml:space="preserve">case </w:t>
+      </w:r>
+      <w:r>
+        <w:rPr>
+          <w:rFonts w:ascii="Consolas" w:eastAsia="Times New Roman" w:hAnsi="Consolas" w:cs="Times New Roman"/>
+          <w:color w:val="000000"/>
+          <w:sz w:val="21"/>
+          <w:szCs w:val="21"/>
+          <w:lang w:val="en-US" w:eastAsia="pt-BR"/>
+        </w:rPr>
+        <w:t xml:space="preserve">4; Detector = </w:t>
+      </w:r>
+      <w:r>
+        <w:rPr>
+          <w:rFonts w:ascii="Consolas" w:eastAsia="Times New Roman" w:hAnsi="Consolas" w:cs="Times New Roman"/>
+          <w:color w:val="AA04F9"/>
+          <w:sz w:val="21"/>
+          <w:szCs w:val="21"/>
+          <w:lang w:val="en-US" w:eastAsia="pt-BR"/>
+        </w:rPr>
+        <w:t>'RMS'</w:t>
+      </w:r>
+      <w:r>
+        <w:rPr>
+          <w:rFonts w:ascii="Consolas" w:eastAsia="Times New Roman" w:hAnsi="Consolas" w:cs="Times New Roman"/>
+          <w:color w:val="000000"/>
+          <w:sz w:val="21"/>
+          <w:szCs w:val="21"/>
+          <w:lang w:val="en-US" w:eastAsia="pt-BR"/>
+        </w:rPr>
+        <w:t>;</w:t>
+      </w:r>
+    </w:p>
+    <w:p>
+      <w:pPr>
+        <w:spacing w:after="0" w:line="259" w:lineRule="atLeast"/>
+        <w:rPr>
+          <w:rFonts w:ascii="Consolas" w:eastAsia="Times New Roman" w:hAnsi="Consolas" w:cs="Times New Roman"/>
+          <w:color w:val="000000"/>
+          <w:sz w:val="21"/>
+          <w:szCs w:val="21"/>
+          <w:lang w:val="en-US" w:eastAsia="pt-BR"/>
+        </w:rPr>
+      </w:pPr>
+      <w:r>
+        <w:rPr>
+          <w:rFonts w:ascii="Consolas" w:eastAsia="Times New Roman" w:hAnsi="Consolas" w:cs="Times New Roman"/>
+          <w:color w:val="000000"/>
+          <w:sz w:val="21"/>
+          <w:szCs w:val="21"/>
+          <w:lang w:val="en-US" w:eastAsia="pt-BR"/>
+        </w:rPr>
+        <w:t xml:space="preserve">                    </w:t>
+      </w:r>
+      <w:r>
+        <w:rPr>
+          <w:rFonts w:ascii="Consolas" w:eastAsia="Times New Roman" w:hAnsi="Consolas" w:cs="Times New Roman"/>
+          <w:color w:val="0E00FF"/>
+          <w:sz w:val="21"/>
+          <w:szCs w:val="21"/>
+          <w:lang w:val="en-US" w:eastAsia="pt-BR"/>
+        </w:rPr>
+        <w:t xml:space="preserve">case </w:t>
+      </w:r>
+      <w:r>
+        <w:rPr>
+          <w:rFonts w:ascii="Consolas" w:eastAsia="Times New Roman" w:hAnsi="Consolas" w:cs="Times New Roman"/>
+          <w:color w:val="000000"/>
+          <w:sz w:val="21"/>
+          <w:szCs w:val="21"/>
+          <w:lang w:val="en-US" w:eastAsia="pt-BR"/>
+        </w:rPr>
+        <w:t xml:space="preserve">5; Detector = </w:t>
+      </w:r>
+      <w:r>
+        <w:rPr>
+          <w:rFonts w:ascii="Consolas" w:eastAsia="Times New Roman" w:hAnsi="Consolas" w:cs="Times New Roman"/>
+          <w:color w:val="AA04F9"/>
+          <w:sz w:val="21"/>
+          <w:szCs w:val="21"/>
+          <w:lang w:val="en-US" w:eastAsia="pt-BR"/>
+        </w:rPr>
+        <w:t>'Average'</w:t>
+      </w:r>
+      <w:r>
+        <w:rPr>
+          <w:rFonts w:ascii="Consolas" w:eastAsia="Times New Roman" w:hAnsi="Consolas" w:cs="Times New Roman"/>
+          <w:color w:val="000000"/>
+          <w:sz w:val="21"/>
+          <w:szCs w:val="21"/>
+          <w:lang w:val="en-US" w:eastAsia="pt-BR"/>
+        </w:rPr>
+        <w:t>;</w:t>
+      </w:r>
+    </w:p>
+    <w:p>
+      <w:pPr>
+        <w:spacing w:after="0" w:line="259" w:lineRule="atLeast"/>
+        <w:rPr>
+          <w:rFonts w:ascii="Consolas" w:eastAsia="Times New Roman" w:hAnsi="Consolas" w:cs="Times New Roman"/>
+          <w:color w:val="000000"/>
+          <w:sz w:val="21"/>
+          <w:szCs w:val="21"/>
+          <w:lang w:eastAsia="pt-BR"/>
+        </w:rPr>
+      </w:pPr>
+      <w:r>
+        <w:rPr>
+          <w:rFonts w:ascii="Consolas" w:eastAsia="Times New Roman" w:hAnsi="Consolas" w:cs="Times New Roman"/>
+          <w:color w:val="000000"/>
+          <w:sz w:val="21"/>
+          <w:szCs w:val="21"/>
+          <w:lang w:val="en-US" w:eastAsia="pt-BR"/>
+        </w:rPr>
+        <w:t xml:space="preserve">                    </w:t>
+      </w:r>
+      <w:r>
+        <w:rPr>
+          <w:rFonts w:ascii="Consolas" w:eastAsia="Times New Roman" w:hAnsi="Consolas" w:cs="Times New Roman"/>
+          <w:color w:val="0E00FF"/>
+          <w:sz w:val="21"/>
+          <w:szCs w:val="21"/>
+          <w:lang w:eastAsia="pt-BR"/>
+        </w:rPr>
+        <w:t xml:space="preserve">case </w:t>
+      </w:r>
+      <w:r>
+        <w:rPr>
+          <w:rFonts w:ascii="Consolas" w:eastAsia="Times New Roman" w:hAnsi="Consolas" w:cs="Times New Roman"/>
+          <w:color w:val="000000"/>
+          <w:sz w:val="21"/>
+          <w:szCs w:val="21"/>
+          <w:lang w:eastAsia="pt-BR"/>
+        </w:rPr>
+        <w:t xml:space="preserve">6; Detector = </w:t>
+      </w:r>
+      <w:r>
+        <w:rPr>
+          <w:rFonts w:ascii="Consolas" w:eastAsia="Times New Roman" w:hAnsi="Consolas" w:cs="Times New Roman"/>
+          <w:color w:val="AA04F9"/>
+          <w:sz w:val="21"/>
+          <w:szCs w:val="21"/>
+          <w:lang w:eastAsia="pt-BR"/>
+        </w:rPr>
+        <w:t>'</w:t>
+      </w:r>
+      <w:proofErr w:type="spellStart"/>
+      <w:r>
+        <w:rPr>
+          <w:rFonts w:ascii="Consolas" w:eastAsia="Times New Roman" w:hAnsi="Consolas" w:cs="Times New Roman"/>
+          <w:color w:val="AA04F9"/>
+          <w:sz w:val="21"/>
+          <w:szCs w:val="21"/>
+          <w:lang w:eastAsia="pt-BR"/>
+        </w:rPr>
+        <w:t>QuasiPeak</w:t>
+      </w:r>
+      <w:proofErr w:type="spellEnd"/>
+      <w:r>
+        <w:rPr>
+          <w:rFonts w:ascii="Consolas" w:eastAsia="Times New Roman" w:hAnsi="Consolas" w:cs="Times New Roman"/>
+          <w:color w:val="AA04F9"/>
+          <w:sz w:val="21"/>
+          <w:szCs w:val="21"/>
+          <w:lang w:eastAsia="pt-BR"/>
+        </w:rPr>
+        <w:t>'</w:t>
+      </w:r>
+      <w:r>
+        <w:rPr>
+          <w:rFonts w:ascii="Consolas" w:eastAsia="Times New Roman" w:hAnsi="Consolas" w:cs="Times New Roman"/>
+          <w:color w:val="000000"/>
+          <w:sz w:val="21"/>
+          <w:szCs w:val="21"/>
+          <w:lang w:eastAsia="pt-BR"/>
+        </w:rPr>
+        <w:t>;</w:t>
+      </w:r>
+    </w:p>
+    <w:p>
+      <w:pPr>
+        <w:spacing w:after="0" w:line="259" w:lineRule="atLeast"/>
+        <w:rPr>
+          <w:rFonts w:ascii="Consolas" w:eastAsia="Times New Roman" w:hAnsi="Consolas" w:cs="Times New Roman"/>
+          <w:color w:val="000000"/>
+          <w:sz w:val="21"/>
+          <w:szCs w:val="21"/>
+          <w:lang w:eastAsia="pt-BR"/>
+        </w:rPr>
+      </w:pPr>
+      <w:r>
+        <w:rPr>
+          <w:rFonts w:ascii="Consolas" w:eastAsia="Times New Roman" w:hAnsi="Consolas" w:cs="Times New Roman"/>
+          <w:color w:val="000000"/>
+          <w:sz w:val="21"/>
+          <w:szCs w:val="21"/>
+          <w:lang w:eastAsia="pt-BR"/>
+        </w:rPr>
+        <w:t xml:space="preserve">                </w:t>
+      </w:r>
+      <w:proofErr w:type="spellStart"/>
+      <w:r>
+        <w:rPr>
+          <w:rFonts w:ascii="Consolas" w:eastAsia="Times New Roman" w:hAnsi="Consolas" w:cs="Times New Roman"/>
+          <w:color w:val="0E00FF"/>
+          <w:sz w:val="21"/>
+          <w:szCs w:val="21"/>
+          <w:lang w:eastAsia="pt-BR"/>
+        </w:rPr>
+        <w:t>end</w:t>
+      </w:r>
+      <w:proofErr w:type="spellEnd"/>
+      <w:r>
+        <w:rPr>
+          <w:rFonts w:ascii="Consolas" w:eastAsia="Times New Roman" w:hAnsi="Consolas" w:cs="Times New Roman"/>
+          <w:color w:val="000000"/>
+          <w:sz w:val="21"/>
+          <w:szCs w:val="21"/>
+          <w:lang w:eastAsia="pt-BR"/>
+        </w:rPr>
+        <w:t xml:space="preserve">     </w:t>
+      </w:r>
+    </w:p>
+    <w:p>
+      <w:pPr>
+        <w:spacing w:after="0" w:line="259" w:lineRule="atLeast"/>
+        <w:rPr>
+          <w:rFonts w:ascii="Consolas" w:eastAsia="Times New Roman" w:hAnsi="Consolas" w:cs="Times New Roman"/>
+          <w:color w:val="000000"/>
+          <w:sz w:val="21"/>
+          <w:szCs w:val="21"/>
+          <w:lang w:eastAsia="pt-BR"/>
+        </w:rPr>
+      </w:pPr>
+    </w:p>
+    <w:p>
+      <w:pPr>
+        <w:pStyle w:val="PargrafodaLista"/>
+        <w:numPr>
+          <w:ilvl w:val="0"/>
+          <w:numId w:val="3"/>
+        </w:numPr>
+        <w:spacing w:after="0" w:line="259" w:lineRule="atLeast"/>
+        <w:rPr>
+          <w:rFonts w:ascii="Consolas" w:eastAsia="Times New Roman" w:hAnsi="Consolas" w:cs="Times New Roman"/>
+          <w:color w:val="000000"/>
+          <w:sz w:val="21"/>
+          <w:szCs w:val="21"/>
+          <w:lang w:eastAsia="pt-BR"/>
+        </w:rPr>
+      </w:pPr>
+      <w:r>
+        <w:rPr>
+          <w:rFonts w:ascii="Consolas" w:eastAsia="Times New Roman" w:hAnsi="Consolas" w:cs="Times New Roman"/>
+          <w:color w:val="000000"/>
+          <w:sz w:val="21"/>
+          <w:szCs w:val="21"/>
+          <w:lang w:eastAsia="pt-BR"/>
+        </w:rPr>
+        <w:t xml:space="preserve">Trace </w:t>
+      </w:r>
+      <w:proofErr w:type="spellStart"/>
+      <w:r>
+        <w:rPr>
+          <w:rFonts w:ascii="Consolas" w:eastAsia="Times New Roman" w:hAnsi="Consolas" w:cs="Times New Roman"/>
+          <w:color w:val="000000"/>
+          <w:sz w:val="21"/>
+          <w:szCs w:val="21"/>
+          <w:lang w:eastAsia="pt-BR"/>
+        </w:rPr>
+        <w:t>mode</w:t>
+      </w:r>
+      <w:proofErr w:type="spellEnd"/>
+      <w:r>
+        <w:rPr>
+          <w:rFonts w:ascii="Consolas" w:eastAsia="Times New Roman" w:hAnsi="Consolas" w:cs="Times New Roman"/>
+          <w:color w:val="000000"/>
+          <w:sz w:val="21"/>
+          <w:szCs w:val="21"/>
+          <w:lang w:eastAsia="pt-BR"/>
+        </w:rPr>
+        <w:t xml:space="preserve"> p/ </w:t>
+      </w:r>
+      <w:proofErr w:type="spellStart"/>
+      <w:r>
+        <w:rPr>
+          <w:rFonts w:ascii="Consolas" w:eastAsia="Times New Roman" w:hAnsi="Consolas" w:cs="Times New Roman"/>
+          <w:color w:val="000000"/>
+          <w:sz w:val="21"/>
+          <w:szCs w:val="21"/>
+          <w:lang w:eastAsia="pt-BR"/>
+        </w:rPr>
+        <w:t>RFeye</w:t>
+      </w:r>
+      <w:proofErr w:type="spellEnd"/>
+    </w:p>
+    <w:p>
+      <w:pPr>
+        <w:spacing w:after="0" w:line="259" w:lineRule="atLeast"/>
+        <w:rPr>
+          <w:rFonts w:ascii="Consolas" w:eastAsia="Times New Roman" w:hAnsi="Consolas" w:cs="Times New Roman"/>
+          <w:color w:val="000000"/>
+          <w:sz w:val="21"/>
+          <w:szCs w:val="21"/>
+          <w:lang w:val="en-US" w:eastAsia="pt-BR"/>
+        </w:rPr>
+      </w:pPr>
+      <w:r>
+        <w:rPr>
+          <w:rFonts w:ascii="Consolas" w:eastAsia="Times New Roman" w:hAnsi="Consolas" w:cs="Times New Roman"/>
+          <w:color w:val="000000"/>
+          <w:sz w:val="21"/>
+          <w:szCs w:val="21"/>
+          <w:lang w:val="en-US" w:eastAsia="pt-BR"/>
+        </w:rPr>
+        <w:t xml:space="preserve">                    </w:t>
+      </w:r>
+      <w:r>
+        <w:rPr>
+          <w:rFonts w:ascii="Consolas" w:eastAsia="Times New Roman" w:hAnsi="Consolas" w:cs="Times New Roman"/>
+          <w:color w:val="0E00FF"/>
+          <w:sz w:val="21"/>
+          <w:szCs w:val="21"/>
+          <w:lang w:val="en-US" w:eastAsia="pt-BR"/>
+        </w:rPr>
+        <w:t xml:space="preserve">switch </w:t>
+      </w:r>
+      <w:proofErr w:type="spellStart"/>
+      <w:proofErr w:type="gramStart"/>
+      <w:r>
+        <w:rPr>
+          <w:rFonts w:ascii="Consolas" w:eastAsia="Times New Roman" w:hAnsi="Consolas" w:cs="Times New Roman"/>
+          <w:color w:val="000000"/>
+          <w:sz w:val="21"/>
+          <w:szCs w:val="21"/>
+          <w:lang w:val="en-US" w:eastAsia="pt-BR"/>
+        </w:rPr>
+        <w:t>app.specData</w:t>
+      </w:r>
+      <w:proofErr w:type="spellEnd"/>
+      <w:proofErr w:type="gramEnd"/>
+      <w:r>
+        <w:rPr>
+          <w:rFonts w:ascii="Consolas" w:eastAsia="Times New Roman" w:hAnsi="Consolas" w:cs="Times New Roman"/>
+          <w:color w:val="000000"/>
+          <w:sz w:val="21"/>
+          <w:szCs w:val="21"/>
+          <w:lang w:val="en-US" w:eastAsia="pt-BR"/>
+        </w:rPr>
+        <w:t>(</w:t>
+      </w:r>
+      <w:proofErr w:type="spellStart"/>
+      <w:r>
+        <w:rPr>
+          <w:rFonts w:ascii="Consolas" w:eastAsia="Times New Roman" w:hAnsi="Consolas" w:cs="Times New Roman"/>
+          <w:color w:val="000000"/>
+          <w:sz w:val="21"/>
+          <w:szCs w:val="21"/>
+          <w:lang w:val="en-US" w:eastAsia="pt-BR"/>
+        </w:rPr>
+        <w:t>app.traceInfo.SelectedNode</w:t>
+      </w:r>
+      <w:proofErr w:type="spellEnd"/>
+      <w:r>
+        <w:rPr>
+          <w:rFonts w:ascii="Consolas" w:eastAsia="Times New Roman" w:hAnsi="Consolas" w:cs="Times New Roman"/>
+          <w:color w:val="000000"/>
+          <w:sz w:val="21"/>
+          <w:szCs w:val="21"/>
+          <w:lang w:val="en-US" w:eastAsia="pt-BR"/>
+        </w:rPr>
+        <w:t>).</w:t>
+      </w:r>
+      <w:proofErr w:type="spellStart"/>
+      <w:r>
+        <w:rPr>
+          <w:rFonts w:ascii="Consolas" w:eastAsia="Times New Roman" w:hAnsi="Consolas" w:cs="Times New Roman"/>
+          <w:color w:val="000000"/>
+          <w:sz w:val="21"/>
+          <w:szCs w:val="21"/>
+          <w:lang w:val="en-US" w:eastAsia="pt-BR"/>
+        </w:rPr>
+        <w:t>MetaData.TraceMode</w:t>
+      </w:r>
+      <w:proofErr w:type="spellEnd"/>
+    </w:p>
+    <w:p>
+      <w:pPr>
+        <w:spacing w:after="0" w:line="259" w:lineRule="atLeast"/>
+        <w:rPr>
+          <w:rFonts w:ascii="Consolas" w:eastAsia="Times New Roman" w:hAnsi="Consolas" w:cs="Times New Roman"/>
+          <w:color w:val="000000"/>
+          <w:sz w:val="21"/>
+          <w:szCs w:val="21"/>
+          <w:lang w:val="en-US" w:eastAsia="pt-BR"/>
+        </w:rPr>
+      </w:pPr>
+      <w:r>
+        <w:rPr>
+          <w:rFonts w:ascii="Consolas" w:eastAsia="Times New Roman" w:hAnsi="Consolas" w:cs="Times New Roman"/>
+          <w:color w:val="000000"/>
+          <w:sz w:val="21"/>
+          <w:szCs w:val="21"/>
+          <w:lang w:val="en-US" w:eastAsia="pt-BR"/>
+        </w:rPr>
+        <w:t xml:space="preserve">                        </w:t>
+      </w:r>
+      <w:r>
+        <w:rPr>
+          <w:rFonts w:ascii="Consolas" w:eastAsia="Times New Roman" w:hAnsi="Consolas" w:cs="Times New Roman"/>
+          <w:color w:val="0E00FF"/>
+          <w:sz w:val="21"/>
+          <w:szCs w:val="21"/>
+          <w:lang w:val="en-US" w:eastAsia="pt-BR"/>
+        </w:rPr>
+        <w:t xml:space="preserve">case </w:t>
+      </w:r>
+      <w:r>
+        <w:rPr>
+          <w:rFonts w:ascii="Consolas" w:eastAsia="Times New Roman" w:hAnsi="Consolas" w:cs="Times New Roman"/>
+          <w:color w:val="000000"/>
+          <w:sz w:val="21"/>
+          <w:szCs w:val="21"/>
+          <w:lang w:val="en-US" w:eastAsia="pt-BR"/>
+        </w:rPr>
+        <w:t xml:space="preserve">0; </w:t>
+      </w:r>
+      <w:proofErr w:type="spellStart"/>
+      <w:r>
+        <w:rPr>
+          <w:rFonts w:ascii="Consolas" w:eastAsia="Times New Roman" w:hAnsi="Consolas" w:cs="Times New Roman"/>
+          <w:color w:val="000000"/>
+          <w:sz w:val="21"/>
+          <w:szCs w:val="21"/>
+          <w:lang w:val="en-US" w:eastAsia="pt-BR"/>
+        </w:rPr>
+        <w:t>traceMode</w:t>
+      </w:r>
+      <w:proofErr w:type="spellEnd"/>
+      <w:r>
+        <w:rPr>
+          <w:rFonts w:ascii="Consolas" w:eastAsia="Times New Roman" w:hAnsi="Consolas" w:cs="Times New Roman"/>
+          <w:color w:val="000000"/>
+          <w:sz w:val="21"/>
+          <w:szCs w:val="21"/>
+          <w:lang w:val="en-US" w:eastAsia="pt-BR"/>
+        </w:rPr>
+        <w:t xml:space="preserve"> = </w:t>
+      </w:r>
+      <w:r>
+        <w:rPr>
+          <w:rFonts w:ascii="Consolas" w:eastAsia="Times New Roman" w:hAnsi="Consolas" w:cs="Times New Roman"/>
+          <w:color w:val="AA04F9"/>
+          <w:sz w:val="21"/>
+          <w:szCs w:val="21"/>
+          <w:lang w:val="en-US" w:eastAsia="pt-BR"/>
+        </w:rPr>
+        <w:t>'Single Measurement'</w:t>
+      </w:r>
+      <w:r>
+        <w:rPr>
+          <w:rFonts w:ascii="Consolas" w:eastAsia="Times New Roman" w:hAnsi="Consolas" w:cs="Times New Roman"/>
+          <w:color w:val="000000"/>
+          <w:sz w:val="21"/>
+          <w:szCs w:val="21"/>
+          <w:lang w:val="en-US" w:eastAsia="pt-BR"/>
+        </w:rPr>
+        <w:t>;</w:t>
+      </w:r>
+    </w:p>
+    <w:p>
+      <w:pPr>
+        <w:spacing w:after="0" w:line="259" w:lineRule="atLeast"/>
+        <w:rPr>
+          <w:rFonts w:ascii="Consolas" w:eastAsia="Times New Roman" w:hAnsi="Consolas" w:cs="Times New Roman"/>
+          <w:color w:val="000000"/>
+          <w:sz w:val="21"/>
+          <w:szCs w:val="21"/>
+          <w:lang w:val="en-US" w:eastAsia="pt-BR"/>
+        </w:rPr>
+      </w:pPr>
+      <w:r>
+        <w:rPr>
+          <w:rFonts w:ascii="Consolas" w:eastAsia="Times New Roman" w:hAnsi="Consolas" w:cs="Times New Roman"/>
+          <w:color w:val="000000"/>
+          <w:sz w:val="21"/>
+          <w:szCs w:val="21"/>
+          <w:lang w:val="en-US" w:eastAsia="pt-BR"/>
+        </w:rPr>
+        <w:t xml:space="preserve">                        </w:t>
+      </w:r>
+      <w:r>
+        <w:rPr>
+          <w:rFonts w:ascii="Consolas" w:eastAsia="Times New Roman" w:hAnsi="Consolas" w:cs="Times New Roman"/>
+          <w:color w:val="0E00FF"/>
+          <w:sz w:val="21"/>
+          <w:szCs w:val="21"/>
+          <w:lang w:val="en-US" w:eastAsia="pt-BR"/>
+        </w:rPr>
+        <w:t xml:space="preserve">case </w:t>
+      </w:r>
+      <w:r>
+        <w:rPr>
+          <w:rFonts w:ascii="Consolas" w:eastAsia="Times New Roman" w:hAnsi="Consolas" w:cs="Times New Roman"/>
+          <w:color w:val="000000"/>
+          <w:sz w:val="21"/>
+          <w:szCs w:val="21"/>
+          <w:lang w:val="en-US" w:eastAsia="pt-BR"/>
+        </w:rPr>
+        <w:t xml:space="preserve">1; </w:t>
+      </w:r>
+      <w:proofErr w:type="spellStart"/>
+      <w:r>
+        <w:rPr>
+          <w:rFonts w:ascii="Consolas" w:eastAsia="Times New Roman" w:hAnsi="Consolas" w:cs="Times New Roman"/>
+          <w:color w:val="000000"/>
+          <w:sz w:val="21"/>
+          <w:szCs w:val="21"/>
+          <w:lang w:val="en-US" w:eastAsia="pt-BR"/>
+        </w:rPr>
+        <w:t>traceMode</w:t>
+      </w:r>
+      <w:proofErr w:type="spellEnd"/>
+      <w:r>
+        <w:rPr>
+          <w:rFonts w:ascii="Consolas" w:eastAsia="Times New Roman" w:hAnsi="Consolas" w:cs="Times New Roman"/>
+          <w:color w:val="000000"/>
+          <w:sz w:val="21"/>
+          <w:szCs w:val="21"/>
+          <w:lang w:val="en-US" w:eastAsia="pt-BR"/>
+        </w:rPr>
+        <w:t xml:space="preserve"> = </w:t>
+      </w:r>
+      <w:r>
+        <w:rPr>
+          <w:rFonts w:ascii="Consolas" w:eastAsia="Times New Roman" w:hAnsi="Consolas" w:cs="Times New Roman"/>
+          <w:color w:val="AA04F9"/>
+          <w:sz w:val="21"/>
+          <w:szCs w:val="21"/>
+          <w:lang w:val="en-US" w:eastAsia="pt-BR"/>
+        </w:rPr>
+        <w:t>'Mean'</w:t>
+      </w:r>
+      <w:r>
+        <w:rPr>
+          <w:rFonts w:ascii="Consolas" w:eastAsia="Times New Roman" w:hAnsi="Consolas" w:cs="Times New Roman"/>
+          <w:color w:val="000000"/>
+          <w:sz w:val="21"/>
+          <w:szCs w:val="21"/>
+          <w:lang w:val="en-US" w:eastAsia="pt-BR"/>
+        </w:rPr>
+        <w:t>;</w:t>
+      </w:r>
+    </w:p>
+    <w:p>
+      <w:pPr>
+        <w:spacing w:after="0" w:line="259" w:lineRule="atLeast"/>
+        <w:rPr>
+          <w:rFonts w:ascii="Consolas" w:eastAsia="Times New Roman" w:hAnsi="Consolas" w:cs="Times New Roman"/>
+          <w:color w:val="000000"/>
+          <w:sz w:val="21"/>
+          <w:szCs w:val="21"/>
+          <w:lang w:val="en-US" w:eastAsia="pt-BR"/>
+        </w:rPr>
+      </w:pPr>
+      <w:r>
+        <w:rPr>
+          <w:rFonts w:ascii="Consolas" w:eastAsia="Times New Roman" w:hAnsi="Consolas" w:cs="Times New Roman"/>
+          <w:color w:val="000000"/>
+          <w:sz w:val="21"/>
+          <w:szCs w:val="21"/>
+          <w:lang w:val="en-US" w:eastAsia="pt-BR"/>
+        </w:rPr>
+        <w:t xml:space="preserve">                        </w:t>
+      </w:r>
+      <w:r>
+        <w:rPr>
+          <w:rFonts w:ascii="Consolas" w:eastAsia="Times New Roman" w:hAnsi="Consolas" w:cs="Times New Roman"/>
+          <w:color w:val="0E00FF"/>
+          <w:sz w:val="21"/>
+          <w:szCs w:val="21"/>
+          <w:lang w:val="en-US" w:eastAsia="pt-BR"/>
+        </w:rPr>
+        <w:t xml:space="preserve">case </w:t>
+      </w:r>
+      <w:r>
+        <w:rPr>
+          <w:rFonts w:ascii="Consolas" w:eastAsia="Times New Roman" w:hAnsi="Consolas" w:cs="Times New Roman"/>
+          <w:color w:val="000000"/>
+          <w:sz w:val="21"/>
+          <w:szCs w:val="21"/>
+          <w:lang w:val="en-US" w:eastAsia="pt-BR"/>
+        </w:rPr>
+        <w:t xml:space="preserve">2; </w:t>
+      </w:r>
+      <w:proofErr w:type="spellStart"/>
+      <w:r>
+        <w:rPr>
+          <w:rFonts w:ascii="Consolas" w:eastAsia="Times New Roman" w:hAnsi="Consolas" w:cs="Times New Roman"/>
+          <w:color w:val="000000"/>
+          <w:sz w:val="21"/>
+          <w:szCs w:val="21"/>
+          <w:lang w:val="en-US" w:eastAsia="pt-BR"/>
+        </w:rPr>
+        <w:t>traceMode</w:t>
+      </w:r>
+      <w:proofErr w:type="spellEnd"/>
+      <w:r>
+        <w:rPr>
+          <w:rFonts w:ascii="Consolas" w:eastAsia="Times New Roman" w:hAnsi="Consolas" w:cs="Times New Roman"/>
+          <w:color w:val="000000"/>
+          <w:sz w:val="21"/>
+          <w:szCs w:val="21"/>
+          <w:lang w:val="en-US" w:eastAsia="pt-BR"/>
+        </w:rPr>
+        <w:t xml:space="preserve"> = </w:t>
+      </w:r>
+      <w:r>
+        <w:rPr>
+          <w:rFonts w:ascii="Consolas" w:eastAsia="Times New Roman" w:hAnsi="Consolas" w:cs="Times New Roman"/>
+          <w:color w:val="AA04F9"/>
+          <w:sz w:val="21"/>
+          <w:szCs w:val="21"/>
+          <w:lang w:val="en-US" w:eastAsia="pt-BR"/>
+        </w:rPr>
+        <w:t>'Peak'</w:t>
+      </w:r>
+      <w:r>
+        <w:rPr>
+          <w:rFonts w:ascii="Consolas" w:eastAsia="Times New Roman" w:hAnsi="Consolas" w:cs="Times New Roman"/>
+          <w:color w:val="000000"/>
+          <w:sz w:val="21"/>
+          <w:szCs w:val="21"/>
+          <w:lang w:val="en-US" w:eastAsia="pt-BR"/>
+        </w:rPr>
+        <w:t>;</w:t>
+      </w:r>
+    </w:p>
+    <w:p>
+      <w:pPr>
+        <w:spacing w:after="0" w:line="259" w:lineRule="atLeast"/>
+        <w:rPr>
+          <w:rFonts w:ascii="Consolas" w:eastAsia="Times New Roman" w:hAnsi="Consolas" w:cs="Times New Roman"/>
+          <w:color w:val="000000"/>
+          <w:sz w:val="21"/>
+          <w:szCs w:val="21"/>
+          <w:lang w:val="en-US" w:eastAsia="pt-BR"/>
+        </w:rPr>
+      </w:pPr>
+      <w:r>
+        <w:rPr>
+          <w:rFonts w:ascii="Consolas" w:eastAsia="Times New Roman" w:hAnsi="Consolas" w:cs="Times New Roman"/>
+          <w:color w:val="000000"/>
+          <w:sz w:val="21"/>
+          <w:szCs w:val="21"/>
+          <w:lang w:val="en-US" w:eastAsia="pt-BR"/>
+        </w:rPr>
+        <w:t xml:space="preserve">                        </w:t>
+      </w:r>
+      <w:r>
+        <w:rPr>
+          <w:rFonts w:ascii="Consolas" w:eastAsia="Times New Roman" w:hAnsi="Consolas" w:cs="Times New Roman"/>
+          <w:color w:val="0E00FF"/>
+          <w:sz w:val="21"/>
+          <w:szCs w:val="21"/>
+          <w:lang w:val="en-US" w:eastAsia="pt-BR"/>
+        </w:rPr>
+        <w:t xml:space="preserve">case </w:t>
+      </w:r>
+      <w:r>
+        <w:rPr>
+          <w:rFonts w:ascii="Consolas" w:eastAsia="Times New Roman" w:hAnsi="Consolas" w:cs="Times New Roman"/>
+          <w:color w:val="000000"/>
+          <w:sz w:val="21"/>
+          <w:szCs w:val="21"/>
+          <w:lang w:val="en-US" w:eastAsia="pt-BR"/>
+        </w:rPr>
+        <w:t xml:space="preserve">3; </w:t>
+      </w:r>
+      <w:proofErr w:type="spellStart"/>
+      <w:r>
+        <w:rPr>
+          <w:rFonts w:ascii="Consolas" w:eastAsia="Times New Roman" w:hAnsi="Consolas" w:cs="Times New Roman"/>
+          <w:color w:val="000000"/>
+          <w:sz w:val="21"/>
+          <w:szCs w:val="21"/>
+          <w:lang w:val="en-US" w:eastAsia="pt-BR"/>
+        </w:rPr>
+        <w:t>traceMode</w:t>
+      </w:r>
+      <w:proofErr w:type="spellEnd"/>
+      <w:r>
+        <w:rPr>
+          <w:rFonts w:ascii="Consolas" w:eastAsia="Times New Roman" w:hAnsi="Consolas" w:cs="Times New Roman"/>
+          <w:color w:val="000000"/>
+          <w:sz w:val="21"/>
+          <w:szCs w:val="21"/>
+          <w:lang w:val="en-US" w:eastAsia="pt-BR"/>
+        </w:rPr>
+        <w:t xml:space="preserve"> = </w:t>
+      </w:r>
+      <w:r>
+        <w:rPr>
+          <w:rFonts w:ascii="Consolas" w:eastAsia="Times New Roman" w:hAnsi="Consolas" w:cs="Times New Roman"/>
+          <w:color w:val="AA04F9"/>
+          <w:sz w:val="21"/>
+          <w:szCs w:val="21"/>
+          <w:lang w:val="en-US" w:eastAsia="pt-BR"/>
+        </w:rPr>
+        <w:t>'Minimum'</w:t>
+      </w:r>
+      <w:r>
+        <w:rPr>
+          <w:rFonts w:ascii="Consolas" w:eastAsia="Times New Roman" w:hAnsi="Consolas" w:cs="Times New Roman"/>
+          <w:color w:val="000000"/>
+          <w:sz w:val="21"/>
+          <w:szCs w:val="21"/>
+          <w:lang w:val="en-US" w:eastAsia="pt-BR"/>
+        </w:rPr>
+        <w:t>;</w:t>
+      </w:r>
+    </w:p>
+    <w:p>
+      <w:pPr>
+        <w:spacing w:after="0" w:line="259" w:lineRule="atLeast"/>
+        <w:rPr>
+          <w:rFonts w:ascii="Consolas" w:eastAsia="Times New Roman" w:hAnsi="Consolas" w:cs="Times New Roman"/>
+          <w:color w:val="000000"/>
+          <w:sz w:val="21"/>
+          <w:szCs w:val="21"/>
+          <w:lang w:eastAsia="pt-BR"/>
+        </w:rPr>
+      </w:pPr>
+      <w:r>
+        <w:rPr>
+          <w:rFonts w:ascii="Consolas" w:eastAsia="Times New Roman" w:hAnsi="Consolas" w:cs="Times New Roman"/>
+          <w:color w:val="000000"/>
+          <w:sz w:val="21"/>
+          <w:szCs w:val="21"/>
+          <w:lang w:val="en-US" w:eastAsia="pt-BR"/>
+        </w:rPr>
+        <w:t xml:space="preserve">                    </w:t>
+      </w:r>
+      <w:proofErr w:type="spellStart"/>
+      <w:r>
+        <w:rPr>
+          <w:rFonts w:ascii="Consolas" w:eastAsia="Times New Roman" w:hAnsi="Consolas" w:cs="Times New Roman"/>
+          <w:color w:val="0E00FF"/>
+          <w:sz w:val="21"/>
+          <w:szCs w:val="21"/>
+          <w:lang w:eastAsia="pt-BR"/>
+        </w:rPr>
+        <w:t>end</w:t>
+      </w:r>
+      <w:proofErr w:type="spellEnd"/>
+    </w:p>
+    <w:p>
+      <w:pPr>
+        <w:pStyle w:val="PargrafodaLista"/>
+        <w:spacing w:after="0" w:line="259" w:lineRule="atLeast"/>
+        <w:rPr>
+          <w:rFonts w:ascii="Consolas" w:eastAsia="Times New Roman" w:hAnsi="Consolas" w:cs="Times New Roman"/>
+          <w:color w:val="000000"/>
+          <w:sz w:val="21"/>
+          <w:szCs w:val="21"/>
+          <w:lang w:eastAsia="pt-BR"/>
+        </w:rPr>
+      </w:pPr>
+    </w:p>
+    <w:p>
+      <w:pPr>
+        <w:pStyle w:val="PargrafodaLista"/>
+        <w:numPr>
+          <w:ilvl w:val="0"/>
+          <w:numId w:val="3"/>
+        </w:numPr>
+        <w:spacing w:after="0" w:line="259" w:lineRule="atLeast"/>
+        <w:rPr>
+          <w:rFonts w:ascii="Consolas" w:eastAsia="Times New Roman" w:hAnsi="Consolas" w:cs="Times New Roman"/>
+          <w:color w:val="000000"/>
+          <w:sz w:val="21"/>
+          <w:szCs w:val="21"/>
+          <w:lang w:eastAsia="pt-BR"/>
+        </w:rPr>
+      </w:pPr>
+      <w:r>
+        <w:t xml:space="preserve">Trace </w:t>
+      </w:r>
+      <w:proofErr w:type="spellStart"/>
+      <w:r>
+        <w:t>mode</w:t>
+      </w:r>
+      <w:proofErr w:type="spellEnd"/>
+      <w:r>
+        <w:t xml:space="preserve"> p/ outros equipamentos:</w:t>
+      </w:r>
+    </w:p>
+    <w:p>
+      <w:pPr>
+        <w:spacing w:after="0" w:line="259" w:lineRule="atLeast"/>
+        <w:rPr>
+          <w:rFonts w:ascii="Consolas" w:eastAsia="Times New Roman" w:hAnsi="Consolas" w:cs="Times New Roman"/>
+          <w:color w:val="000000"/>
+          <w:sz w:val="21"/>
+          <w:szCs w:val="21"/>
+          <w:lang w:val="en-US" w:eastAsia="pt-BR"/>
+        </w:rPr>
+      </w:pPr>
+      <w:r>
+        <w:rPr>
+          <w:rFonts w:ascii="Consolas" w:eastAsia="Times New Roman" w:hAnsi="Consolas" w:cs="Times New Roman"/>
+          <w:color w:val="000000"/>
+          <w:sz w:val="21"/>
+          <w:szCs w:val="21"/>
+          <w:lang w:eastAsia="pt-BR"/>
+        </w:rPr>
+        <w:t xml:space="preserve">                </w:t>
+      </w:r>
+      <w:r>
+        <w:rPr>
+          <w:rFonts w:ascii="Consolas" w:eastAsia="Times New Roman" w:hAnsi="Consolas" w:cs="Times New Roman"/>
+          <w:color w:val="0E00FF"/>
+          <w:sz w:val="21"/>
+          <w:szCs w:val="21"/>
+          <w:lang w:val="en-US" w:eastAsia="pt-BR"/>
+        </w:rPr>
+        <w:t xml:space="preserve">switch </w:t>
+      </w:r>
+      <w:proofErr w:type="spellStart"/>
+      <w:proofErr w:type="gramStart"/>
+      <w:r>
+        <w:rPr>
+          <w:rFonts w:ascii="Consolas" w:eastAsia="Times New Roman" w:hAnsi="Consolas" w:cs="Times New Roman"/>
+          <w:color w:val="000000"/>
+          <w:sz w:val="21"/>
+          <w:szCs w:val="21"/>
+          <w:lang w:val="en-US" w:eastAsia="pt-BR"/>
+        </w:rPr>
+        <w:t>app.specData</w:t>
+      </w:r>
+      <w:proofErr w:type="spellEnd"/>
+      <w:proofErr w:type="gramEnd"/>
+      <w:r>
+        <w:rPr>
+          <w:rFonts w:ascii="Consolas" w:eastAsia="Times New Roman" w:hAnsi="Consolas" w:cs="Times New Roman"/>
+          <w:color w:val="000000"/>
+          <w:sz w:val="21"/>
+          <w:szCs w:val="21"/>
+          <w:lang w:val="en-US" w:eastAsia="pt-BR"/>
+        </w:rPr>
+        <w:t>(</w:t>
+      </w:r>
+      <w:proofErr w:type="spellStart"/>
+      <w:r>
+        <w:rPr>
+          <w:rFonts w:ascii="Consolas" w:eastAsia="Times New Roman" w:hAnsi="Consolas" w:cs="Times New Roman"/>
+          <w:color w:val="000000"/>
+          <w:sz w:val="21"/>
+          <w:szCs w:val="21"/>
+          <w:lang w:val="en-US" w:eastAsia="pt-BR"/>
+        </w:rPr>
+        <w:t>app.traceInfo.SelectedNode</w:t>
+      </w:r>
+      <w:proofErr w:type="spellEnd"/>
+      <w:r>
+        <w:rPr>
+          <w:rFonts w:ascii="Consolas" w:eastAsia="Times New Roman" w:hAnsi="Consolas" w:cs="Times New Roman"/>
+          <w:color w:val="000000"/>
+          <w:sz w:val="21"/>
+          <w:szCs w:val="21"/>
+          <w:lang w:val="en-US" w:eastAsia="pt-BR"/>
+        </w:rPr>
+        <w:t>).</w:t>
+      </w:r>
+      <w:proofErr w:type="spellStart"/>
+      <w:r>
+        <w:rPr>
+          <w:rFonts w:ascii="Consolas" w:eastAsia="Times New Roman" w:hAnsi="Consolas" w:cs="Times New Roman"/>
+          <w:color w:val="000000"/>
+          <w:sz w:val="21"/>
+          <w:szCs w:val="21"/>
+          <w:lang w:val="en-US" w:eastAsia="pt-BR"/>
+        </w:rPr>
+        <w:t>MetaData.TraceMode</w:t>
+      </w:r>
+      <w:proofErr w:type="spellEnd"/>
+    </w:p>
+    <w:p>
+      <w:pPr>
+        <w:spacing w:after="0" w:line="259" w:lineRule="atLeast"/>
+        <w:rPr>
+          <w:rFonts w:ascii="Consolas" w:eastAsia="Times New Roman" w:hAnsi="Consolas" w:cs="Times New Roman"/>
+          <w:color w:val="000000"/>
+          <w:sz w:val="21"/>
+          <w:szCs w:val="21"/>
+          <w:lang w:val="en-US" w:eastAsia="pt-BR"/>
+        </w:rPr>
+      </w:pPr>
+      <w:r>
+        <w:rPr>
+          <w:rFonts w:ascii="Consolas" w:eastAsia="Times New Roman" w:hAnsi="Consolas" w:cs="Times New Roman"/>
+          <w:color w:val="000000"/>
+          <w:sz w:val="21"/>
+          <w:szCs w:val="21"/>
+          <w:lang w:val="en-US" w:eastAsia="pt-BR"/>
+        </w:rPr>
+        <w:t xml:space="preserve">                    </w:t>
+      </w:r>
+      <w:r>
+        <w:rPr>
+          <w:rFonts w:ascii="Consolas" w:eastAsia="Times New Roman" w:hAnsi="Consolas" w:cs="Times New Roman"/>
+          <w:color w:val="0E00FF"/>
+          <w:sz w:val="21"/>
+          <w:szCs w:val="21"/>
+          <w:lang w:val="en-US" w:eastAsia="pt-BR"/>
+        </w:rPr>
+        <w:t xml:space="preserve">case </w:t>
+      </w:r>
+      <w:r>
+        <w:rPr>
+          <w:rFonts w:ascii="Consolas" w:eastAsia="Times New Roman" w:hAnsi="Consolas" w:cs="Times New Roman"/>
+          <w:color w:val="000000"/>
+          <w:sz w:val="21"/>
+          <w:szCs w:val="21"/>
+          <w:lang w:val="en-US" w:eastAsia="pt-BR"/>
+        </w:rPr>
+        <w:t xml:space="preserve">0; </w:t>
+      </w:r>
+      <w:proofErr w:type="spellStart"/>
+      <w:r>
+        <w:rPr>
+          <w:rFonts w:ascii="Consolas" w:eastAsia="Times New Roman" w:hAnsi="Consolas" w:cs="Times New Roman"/>
+          <w:color w:val="000000"/>
+          <w:sz w:val="21"/>
+          <w:szCs w:val="21"/>
+          <w:lang w:val="en-US" w:eastAsia="pt-BR"/>
+        </w:rPr>
+        <w:t>traceMode</w:t>
+      </w:r>
+      <w:proofErr w:type="spellEnd"/>
+      <w:r>
+        <w:rPr>
+          <w:rFonts w:ascii="Consolas" w:eastAsia="Times New Roman" w:hAnsi="Consolas" w:cs="Times New Roman"/>
+          <w:color w:val="000000"/>
+          <w:sz w:val="21"/>
+          <w:szCs w:val="21"/>
+          <w:lang w:val="en-US" w:eastAsia="pt-BR"/>
+        </w:rPr>
+        <w:t xml:space="preserve"> = </w:t>
+      </w:r>
+      <w:r>
+        <w:rPr>
+          <w:rFonts w:ascii="Consolas" w:eastAsia="Times New Roman" w:hAnsi="Consolas" w:cs="Times New Roman"/>
+          <w:color w:val="AA04F9"/>
+          <w:sz w:val="21"/>
+          <w:szCs w:val="21"/>
+          <w:lang w:val="en-US" w:eastAsia="pt-BR"/>
+        </w:rPr>
+        <w:t>'</w:t>
+      </w:r>
+      <w:proofErr w:type="spellStart"/>
+      <w:r>
+        <w:rPr>
+          <w:rFonts w:ascii="Consolas" w:eastAsia="Times New Roman" w:hAnsi="Consolas" w:cs="Times New Roman"/>
+          <w:color w:val="AA04F9"/>
+          <w:sz w:val="21"/>
+          <w:szCs w:val="21"/>
+          <w:lang w:val="en-US" w:eastAsia="pt-BR"/>
+        </w:rPr>
+        <w:t>ClearWrite</w:t>
+      </w:r>
+      <w:proofErr w:type="spellEnd"/>
+      <w:r>
+        <w:rPr>
+          <w:rFonts w:ascii="Consolas" w:eastAsia="Times New Roman" w:hAnsi="Consolas" w:cs="Times New Roman"/>
+          <w:color w:val="AA04F9"/>
+          <w:sz w:val="21"/>
+          <w:szCs w:val="21"/>
+          <w:lang w:val="en-US" w:eastAsia="pt-BR"/>
+        </w:rPr>
+        <w:t>'</w:t>
+      </w:r>
+      <w:r>
+        <w:rPr>
+          <w:rFonts w:ascii="Consolas" w:eastAsia="Times New Roman" w:hAnsi="Consolas" w:cs="Times New Roman"/>
+          <w:color w:val="000000"/>
+          <w:sz w:val="21"/>
+          <w:szCs w:val="21"/>
+          <w:lang w:val="en-US" w:eastAsia="pt-BR"/>
+        </w:rPr>
+        <w:t>;</w:t>
+      </w:r>
+    </w:p>
+    <w:p>
+      <w:pPr>
+        <w:spacing w:after="0" w:line="259" w:lineRule="atLeast"/>
+        <w:rPr>
+          <w:rFonts w:ascii="Consolas" w:eastAsia="Times New Roman" w:hAnsi="Consolas" w:cs="Times New Roman"/>
+          <w:color w:val="000000"/>
+          <w:sz w:val="21"/>
+          <w:szCs w:val="21"/>
+          <w:lang w:val="en-US" w:eastAsia="pt-BR"/>
+        </w:rPr>
+      </w:pPr>
+      <w:r>
+        <w:rPr>
+          <w:rFonts w:ascii="Consolas" w:eastAsia="Times New Roman" w:hAnsi="Consolas" w:cs="Times New Roman"/>
+          <w:color w:val="000000"/>
+          <w:sz w:val="21"/>
+          <w:szCs w:val="21"/>
+          <w:lang w:val="en-US" w:eastAsia="pt-BR"/>
+        </w:rPr>
+        <w:t xml:space="preserve">                    </w:t>
+      </w:r>
+      <w:r>
+        <w:rPr>
+          <w:rFonts w:ascii="Consolas" w:eastAsia="Times New Roman" w:hAnsi="Consolas" w:cs="Times New Roman"/>
+          <w:color w:val="0E00FF"/>
+          <w:sz w:val="21"/>
+          <w:szCs w:val="21"/>
+          <w:lang w:val="en-US" w:eastAsia="pt-BR"/>
+        </w:rPr>
+        <w:t xml:space="preserve">case </w:t>
+      </w:r>
+      <w:r>
+        <w:rPr>
+          <w:rFonts w:ascii="Consolas" w:eastAsia="Times New Roman" w:hAnsi="Consolas" w:cs="Times New Roman"/>
+          <w:color w:val="000000"/>
+          <w:sz w:val="21"/>
+          <w:szCs w:val="21"/>
+          <w:lang w:val="en-US" w:eastAsia="pt-BR"/>
+        </w:rPr>
+        <w:t xml:space="preserve">1; </w:t>
+      </w:r>
+      <w:proofErr w:type="spellStart"/>
+      <w:r>
+        <w:rPr>
+          <w:rFonts w:ascii="Consolas" w:eastAsia="Times New Roman" w:hAnsi="Consolas" w:cs="Times New Roman"/>
+          <w:color w:val="000000"/>
+          <w:sz w:val="21"/>
+          <w:szCs w:val="21"/>
+          <w:lang w:val="en-US" w:eastAsia="pt-BR"/>
+        </w:rPr>
+        <w:t>traceMode</w:t>
+      </w:r>
+      <w:proofErr w:type="spellEnd"/>
+      <w:r>
+        <w:rPr>
+          <w:rFonts w:ascii="Consolas" w:eastAsia="Times New Roman" w:hAnsi="Consolas" w:cs="Times New Roman"/>
+          <w:color w:val="000000"/>
+          <w:sz w:val="21"/>
+          <w:szCs w:val="21"/>
+          <w:lang w:val="en-US" w:eastAsia="pt-BR"/>
+        </w:rPr>
+        <w:t xml:space="preserve"> = </w:t>
+      </w:r>
+      <w:r>
+        <w:rPr>
+          <w:rFonts w:ascii="Consolas" w:eastAsia="Times New Roman" w:hAnsi="Consolas" w:cs="Times New Roman"/>
+          <w:color w:val="AA04F9"/>
+          <w:sz w:val="21"/>
+          <w:szCs w:val="21"/>
+          <w:lang w:val="en-US" w:eastAsia="pt-BR"/>
+        </w:rPr>
+        <w:t>'Average'</w:t>
+      </w:r>
+      <w:r>
+        <w:rPr>
+          <w:rFonts w:ascii="Consolas" w:eastAsia="Times New Roman" w:hAnsi="Consolas" w:cs="Times New Roman"/>
+          <w:color w:val="000000"/>
+          <w:sz w:val="21"/>
+          <w:szCs w:val="21"/>
+          <w:lang w:val="en-US" w:eastAsia="pt-BR"/>
+        </w:rPr>
+        <w:t>;</w:t>
+      </w:r>
+    </w:p>
+    <w:p>
+      <w:pPr>
+        <w:spacing w:after="0" w:line="259" w:lineRule="atLeast"/>
+        <w:rPr>
+          <w:rFonts w:ascii="Consolas" w:eastAsia="Times New Roman" w:hAnsi="Consolas" w:cs="Times New Roman"/>
+          <w:color w:val="000000"/>
+          <w:sz w:val="21"/>
+          <w:szCs w:val="21"/>
+          <w:lang w:val="en-US" w:eastAsia="pt-BR"/>
+        </w:rPr>
+      </w:pPr>
+      <w:r>
+        <w:rPr>
+          <w:rFonts w:ascii="Consolas" w:eastAsia="Times New Roman" w:hAnsi="Consolas" w:cs="Times New Roman"/>
+          <w:color w:val="000000"/>
+          <w:sz w:val="21"/>
+          <w:szCs w:val="21"/>
+          <w:lang w:val="en-US" w:eastAsia="pt-BR"/>
+        </w:rPr>
+        <w:t xml:space="preserve">                    </w:t>
+      </w:r>
+      <w:r>
+        <w:rPr>
+          <w:rFonts w:ascii="Consolas" w:eastAsia="Times New Roman" w:hAnsi="Consolas" w:cs="Times New Roman"/>
+          <w:color w:val="0E00FF"/>
+          <w:sz w:val="21"/>
+          <w:szCs w:val="21"/>
+          <w:lang w:val="en-US" w:eastAsia="pt-BR"/>
+        </w:rPr>
+        <w:t xml:space="preserve">case </w:t>
+      </w:r>
+      <w:r>
+        <w:rPr>
+          <w:rFonts w:ascii="Consolas" w:eastAsia="Times New Roman" w:hAnsi="Consolas" w:cs="Times New Roman"/>
+          <w:color w:val="000000"/>
+          <w:sz w:val="21"/>
+          <w:szCs w:val="21"/>
+          <w:lang w:val="en-US" w:eastAsia="pt-BR"/>
+        </w:rPr>
+        <w:t xml:space="preserve">2; </w:t>
+      </w:r>
+      <w:proofErr w:type="spellStart"/>
+      <w:r>
+        <w:rPr>
+          <w:rFonts w:ascii="Consolas" w:eastAsia="Times New Roman" w:hAnsi="Consolas" w:cs="Times New Roman"/>
+          <w:color w:val="000000"/>
+          <w:sz w:val="21"/>
+          <w:szCs w:val="21"/>
+          <w:lang w:val="en-US" w:eastAsia="pt-BR"/>
+        </w:rPr>
+        <w:t>traceMode</w:t>
+      </w:r>
+      <w:proofErr w:type="spellEnd"/>
+      <w:r>
+        <w:rPr>
+          <w:rFonts w:ascii="Consolas" w:eastAsia="Times New Roman" w:hAnsi="Consolas" w:cs="Times New Roman"/>
+          <w:color w:val="000000"/>
+          <w:sz w:val="21"/>
+          <w:szCs w:val="21"/>
+          <w:lang w:val="en-US" w:eastAsia="pt-BR"/>
+        </w:rPr>
+        <w:t xml:space="preserve"> = </w:t>
+      </w:r>
+      <w:r>
+        <w:rPr>
+          <w:rFonts w:ascii="Consolas" w:eastAsia="Times New Roman" w:hAnsi="Consolas" w:cs="Times New Roman"/>
+          <w:color w:val="AA04F9"/>
+          <w:sz w:val="21"/>
+          <w:szCs w:val="21"/>
+          <w:lang w:val="en-US" w:eastAsia="pt-BR"/>
+        </w:rPr>
+        <w:t>'</w:t>
+      </w:r>
+      <w:proofErr w:type="spellStart"/>
+      <w:r>
+        <w:rPr>
+          <w:rFonts w:ascii="Consolas" w:eastAsia="Times New Roman" w:hAnsi="Consolas" w:cs="Times New Roman"/>
+          <w:color w:val="AA04F9"/>
+          <w:sz w:val="21"/>
+          <w:szCs w:val="21"/>
+          <w:lang w:val="en-US" w:eastAsia="pt-BR"/>
+        </w:rPr>
+        <w:t>MaxHold</w:t>
+      </w:r>
+      <w:proofErr w:type="spellEnd"/>
+      <w:r>
+        <w:rPr>
+          <w:rFonts w:ascii="Consolas" w:eastAsia="Times New Roman" w:hAnsi="Consolas" w:cs="Times New Roman"/>
+          <w:color w:val="AA04F9"/>
+          <w:sz w:val="21"/>
+          <w:szCs w:val="21"/>
+          <w:lang w:val="en-US" w:eastAsia="pt-BR"/>
+        </w:rPr>
+        <w:t>'</w:t>
+      </w:r>
+      <w:r>
+        <w:rPr>
+          <w:rFonts w:ascii="Consolas" w:eastAsia="Times New Roman" w:hAnsi="Consolas" w:cs="Times New Roman"/>
+          <w:color w:val="000000"/>
+          <w:sz w:val="21"/>
+          <w:szCs w:val="21"/>
+          <w:lang w:val="en-US" w:eastAsia="pt-BR"/>
+        </w:rPr>
+        <w:t>;</w:t>
+      </w:r>
+    </w:p>
+    <w:p>
+      <w:pPr>
+        <w:spacing w:after="0" w:line="259" w:lineRule="atLeast"/>
+        <w:rPr>
+          <w:rFonts w:ascii="Consolas" w:eastAsia="Times New Roman" w:hAnsi="Consolas" w:cs="Times New Roman"/>
+          <w:color w:val="000000"/>
+          <w:sz w:val="21"/>
+          <w:szCs w:val="21"/>
+          <w:lang w:val="en-US" w:eastAsia="pt-BR"/>
+        </w:rPr>
+      </w:pPr>
+      <w:r>
+        <w:rPr>
+          <w:rFonts w:ascii="Consolas" w:eastAsia="Times New Roman" w:hAnsi="Consolas" w:cs="Times New Roman"/>
+          <w:color w:val="000000"/>
+          <w:sz w:val="21"/>
+          <w:szCs w:val="21"/>
+          <w:lang w:val="en-US" w:eastAsia="pt-BR"/>
+        </w:rPr>
+        <w:t xml:space="preserve">                    </w:t>
+      </w:r>
+      <w:r>
+        <w:rPr>
+          <w:rFonts w:ascii="Consolas" w:eastAsia="Times New Roman" w:hAnsi="Consolas" w:cs="Times New Roman"/>
+          <w:color w:val="0E00FF"/>
+          <w:sz w:val="21"/>
+          <w:szCs w:val="21"/>
+          <w:lang w:val="en-US" w:eastAsia="pt-BR"/>
+        </w:rPr>
+        <w:t xml:space="preserve">case </w:t>
+      </w:r>
+      <w:r>
+        <w:rPr>
+          <w:rFonts w:ascii="Consolas" w:eastAsia="Times New Roman" w:hAnsi="Consolas" w:cs="Times New Roman"/>
+          <w:color w:val="000000"/>
+          <w:sz w:val="21"/>
+          <w:szCs w:val="21"/>
+          <w:lang w:val="en-US" w:eastAsia="pt-BR"/>
+        </w:rPr>
+        <w:t xml:space="preserve">3; </w:t>
+      </w:r>
+      <w:proofErr w:type="spellStart"/>
+      <w:r>
+        <w:rPr>
+          <w:rFonts w:ascii="Consolas" w:eastAsia="Times New Roman" w:hAnsi="Consolas" w:cs="Times New Roman"/>
+          <w:color w:val="000000"/>
+          <w:sz w:val="21"/>
+          <w:szCs w:val="21"/>
+          <w:lang w:val="en-US" w:eastAsia="pt-BR"/>
+        </w:rPr>
+        <w:t>traceMode</w:t>
+      </w:r>
+      <w:proofErr w:type="spellEnd"/>
+      <w:r>
+        <w:rPr>
+          <w:rFonts w:ascii="Consolas" w:eastAsia="Times New Roman" w:hAnsi="Consolas" w:cs="Times New Roman"/>
+          <w:color w:val="000000"/>
+          <w:sz w:val="21"/>
+          <w:szCs w:val="21"/>
+          <w:lang w:val="en-US" w:eastAsia="pt-BR"/>
+        </w:rPr>
+        <w:t xml:space="preserve"> = </w:t>
+      </w:r>
+      <w:r>
+        <w:rPr>
+          <w:rFonts w:ascii="Consolas" w:eastAsia="Times New Roman" w:hAnsi="Consolas" w:cs="Times New Roman"/>
+          <w:color w:val="AA04F9"/>
+          <w:sz w:val="21"/>
+          <w:szCs w:val="21"/>
+          <w:lang w:val="en-US" w:eastAsia="pt-BR"/>
+        </w:rPr>
+        <w:t>'</w:t>
+      </w:r>
+      <w:proofErr w:type="spellStart"/>
+      <w:r>
+        <w:rPr>
+          <w:rFonts w:ascii="Consolas" w:eastAsia="Times New Roman" w:hAnsi="Consolas" w:cs="Times New Roman"/>
+          <w:color w:val="AA04F9"/>
+          <w:sz w:val="21"/>
+          <w:szCs w:val="21"/>
+          <w:lang w:val="en-US" w:eastAsia="pt-BR"/>
+        </w:rPr>
+        <w:t>MinHold</w:t>
+      </w:r>
+      <w:proofErr w:type="spellEnd"/>
+      <w:r>
+        <w:rPr>
+          <w:rFonts w:ascii="Consolas" w:eastAsia="Times New Roman" w:hAnsi="Consolas" w:cs="Times New Roman"/>
+          <w:color w:val="AA04F9"/>
+          <w:sz w:val="21"/>
+          <w:szCs w:val="21"/>
+          <w:lang w:val="en-US" w:eastAsia="pt-BR"/>
+        </w:rPr>
+        <w:t>'</w:t>
+      </w:r>
+      <w:r>
+        <w:rPr>
+          <w:rFonts w:ascii="Consolas" w:eastAsia="Times New Roman" w:hAnsi="Consolas" w:cs="Times New Roman"/>
+          <w:color w:val="000000"/>
+          <w:sz w:val="21"/>
+          <w:szCs w:val="21"/>
+          <w:lang w:val="en-US" w:eastAsia="pt-BR"/>
+        </w:rPr>
+        <w:t>;</w:t>
+      </w:r>
+    </w:p>
+    <w:p>
+      <w:pPr>
+        <w:spacing w:after="0" w:line="259" w:lineRule="atLeast"/>
+        <w:rPr>
+          <w:rFonts w:ascii="Consolas" w:eastAsia="Times New Roman" w:hAnsi="Consolas" w:cs="Times New Roman"/>
+          <w:color w:val="000000"/>
+          <w:sz w:val="21"/>
+          <w:szCs w:val="21"/>
+          <w:lang w:eastAsia="pt-BR"/>
+        </w:rPr>
+      </w:pPr>
+      <w:r>
+        <w:rPr>
+          <w:rFonts w:ascii="Consolas" w:eastAsia="Times New Roman" w:hAnsi="Consolas" w:cs="Times New Roman"/>
+          <w:color w:val="000000"/>
+          <w:sz w:val="21"/>
+          <w:szCs w:val="21"/>
+          <w:lang w:val="en-US" w:eastAsia="pt-BR"/>
+        </w:rPr>
+        <w:t xml:space="preserve">                </w:t>
+      </w:r>
+      <w:proofErr w:type="spellStart"/>
+      <w:r>
+        <w:rPr>
+          <w:rFonts w:ascii="Consolas" w:eastAsia="Times New Roman" w:hAnsi="Consolas" w:cs="Times New Roman"/>
+          <w:color w:val="0E00FF"/>
+          <w:sz w:val="21"/>
+          <w:szCs w:val="21"/>
+          <w:lang w:eastAsia="pt-BR"/>
+        </w:rPr>
+        <w:t>end</w:t>
+      </w:r>
+      <w:proofErr w:type="spellEnd"/>
+    </w:p>
+    <w:p/>
+    <w:p/>
+    <w:p/>
+    <w:p/>
+    <w:p/>
+    <w:p/>
+    <w:p/>
+    <w:p/>
+    <w:p>
+      <w:pPr>
         <w:pStyle w:val="Ttulo2"/>
       </w:pPr>
       <w:r>
@@ -2895,7 +5418,23 @@
     </w:p>
     <w:p>
       <w:r>
-        <w:t>Processamento de traços (Média, MinHold e MaxHold).</w:t>
+        <w:t xml:space="preserve">Processamento de traços (Média, </w:t>
+      </w:r>
+      <w:proofErr w:type="spellStart"/>
+      <w:r>
+        <w:t>MinHold</w:t>
+      </w:r>
+      <w:proofErr w:type="spellEnd"/>
+      <w:r>
+        <w:t xml:space="preserve"> e </w:t>
+      </w:r>
+      <w:proofErr w:type="spellStart"/>
+      <w:r>
+        <w:t>MaxHold</w:t>
+      </w:r>
+      <w:proofErr w:type="spellEnd"/>
+      <w:r>
+        <w:t>).</w:t>
       </w:r>
     </w:p>
     <w:p>
@@ -2903,7 +5442,23 @@
         <w:t>Ocupação em tempo real</w:t>
       </w:r>
       <w:r>
-        <w:t xml:space="preserve"> (Threshold fixo e OffSet do Piso de Ruído)</w:t>
+        <w:t xml:space="preserve"> (</w:t>
+      </w:r>
+      <w:proofErr w:type="spellStart"/>
+      <w:r>
+        <w:t>Threshold</w:t>
+      </w:r>
+      <w:proofErr w:type="spellEnd"/>
+      <w:r>
+        <w:t xml:space="preserve"> fixo e </w:t>
+      </w:r>
+      <w:proofErr w:type="spellStart"/>
+      <w:r>
+        <w:t>OffSet</w:t>
+      </w:r>
+      <w:proofErr w:type="spellEnd"/>
+      <w:r>
+        <w:t xml:space="preserve"> do Piso de Ruído)</w:t>
       </w:r>
       <w:r>
         <w:t>.</w:t>
@@ -2925,12 +5480,28 @@
     </w:p>
     <w:p>
       <w:r>
-        <w:t>Função Fcn_ReportGenerator.</w:t>
-      </w:r>
-    </w:p>
-    <w:p>
-      <w:r>
-        <w:t>Função Fcn_Plot(app).</w:t>
+        <w:t xml:space="preserve">Função </w:t>
+      </w:r>
+      <w:proofErr w:type="spellStart"/>
+      <w:r>
+        <w:t>Fcn_ReportGenerator</w:t>
+      </w:r>
+      <w:proofErr w:type="spellEnd"/>
+      <w:r>
+        <w:t>.</w:t>
+      </w:r>
+    </w:p>
+    <w:p>
+      <w:r>
+        <w:t xml:space="preserve">Função </w:t>
+      </w:r>
+      <w:proofErr w:type="spellStart"/>
+      <w:r>
+        <w:t>Fcn_Plot</w:t>
+      </w:r>
+      <w:proofErr w:type="spellEnd"/>
+      <w:r>
+        <w:t>(app).</w:t>
       </w:r>
     </w:p>
     <w:sectPr>
@@ -3263,7 +5834,7 @@
   <w:abstractNum w:abstractNumId="3" w15:restartNumberingAfterBreak="0">
     <w:nsid w:val="6BF440D2"/>
     <w:multiLevelType w:val="hybridMultilevel"/>
-    <w:tmpl w:val="B1F0E802"/>
+    <w:tmpl w:val="46BAA558"/>
     <w:lvl w:ilvl="0" w:tplc="04160001">
       <w:start w:val="1"/>
       <w:numFmt w:val="bullet"/>
@@ -3947,6 +6518,122 @@
       <w:effect w:val="none"/>
     </w:rPr>
   </w:style>
+  <w:style w:type="character" w:customStyle="1" w:styleId="se68e7f852">
+    <w:name w:val="se68e7f852"/>
+    <w:basedOn w:val="Fontepargpadro"/>
+    <w:rsid w:val="0061371D"/>
+  </w:style>
+  <w:style w:type="character" w:customStyle="1" w:styleId="se68e7f8531">
+    <w:name w:val="se68e7f8531"/>
+    <w:basedOn w:val="Fontepargpadro"/>
+    <w:rsid w:val="0061371D"/>
+    <w:rPr>
+      <w:strike w:val="0"/>
+      <w:dstrike w:val="0"/>
+      <w:color w:val="0E00FF"/>
+      <w:u w:val="none"/>
+      <w:effect w:val="none"/>
+    </w:rPr>
+  </w:style>
+  <w:style w:type="character" w:customStyle="1" w:styleId="se68e7f8541">
+    <w:name w:val="se68e7f8541"/>
+    <w:basedOn w:val="Fontepargpadro"/>
+    <w:rsid w:val="0061371D"/>
+    <w:rPr>
+      <w:strike w:val="0"/>
+      <w:dstrike w:val="0"/>
+      <w:color w:val="AA04F9"/>
+      <w:u w:val="none"/>
+      <w:effect w:val="none"/>
+    </w:rPr>
+  </w:style>
+  <w:style w:type="character" w:customStyle="1" w:styleId="s48275b9f2">
+    <w:name w:val="s48275b9f2"/>
+    <w:basedOn w:val="Fontepargpadro"/>
+    <w:rsid w:val="0061371D"/>
+  </w:style>
+  <w:style w:type="character" w:customStyle="1" w:styleId="s48275b9f31">
+    <w:name w:val="s48275b9f31"/>
+    <w:basedOn w:val="Fontepargpadro"/>
+    <w:rsid w:val="0061371D"/>
+    <w:rPr>
+      <w:strike w:val="0"/>
+      <w:dstrike w:val="0"/>
+      <w:color w:val="0E00FF"/>
+      <w:u w:val="none"/>
+      <w:effect w:val="none"/>
+    </w:rPr>
+  </w:style>
+  <w:style w:type="character" w:customStyle="1" w:styleId="s48275b9f41">
+    <w:name w:val="s48275b9f41"/>
+    <w:basedOn w:val="Fontepargpadro"/>
+    <w:rsid w:val="0061371D"/>
+    <w:rPr>
+      <w:strike w:val="0"/>
+      <w:dstrike w:val="0"/>
+      <w:color w:val="AA04F9"/>
+      <w:u w:val="none"/>
+      <w:effect w:val="none"/>
+    </w:rPr>
+  </w:style>
+  <w:style w:type="character" w:customStyle="1" w:styleId="s0080ea352">
+    <w:name w:val="s0080ea352"/>
+    <w:basedOn w:val="Fontepargpadro"/>
+    <w:rsid w:val="00500771"/>
+  </w:style>
+  <w:style w:type="character" w:customStyle="1" w:styleId="s0080ea3531">
+    <w:name w:val="s0080ea3531"/>
+    <w:basedOn w:val="Fontepargpadro"/>
+    <w:rsid w:val="00500771"/>
+    <w:rPr>
+      <w:strike w:val="0"/>
+      <w:dstrike w:val="0"/>
+      <w:color w:val="0E00FF"/>
+      <w:u w:val="none"/>
+      <w:effect w:val="none"/>
+    </w:rPr>
+  </w:style>
+  <w:style w:type="character" w:customStyle="1" w:styleId="s0080ea3541">
+    <w:name w:val="s0080ea3541"/>
+    <w:basedOn w:val="Fontepargpadro"/>
+    <w:rsid w:val="00500771"/>
+    <w:rPr>
+      <w:strike w:val="0"/>
+      <w:dstrike w:val="0"/>
+      <w:color w:val="AA04F9"/>
+      <w:u w:val="none"/>
+      <w:effect w:val="none"/>
+    </w:rPr>
+  </w:style>
+  <w:style w:type="character" w:customStyle="1" w:styleId="sa5f9659a2">
+    <w:name w:val="sa5f9659a2"/>
+    <w:basedOn w:val="Fontepargpadro"/>
+    <w:rsid w:val="00E47A38"/>
+  </w:style>
+  <w:style w:type="character" w:customStyle="1" w:styleId="sa5f9659a31">
+    <w:name w:val="sa5f9659a31"/>
+    <w:basedOn w:val="Fontepargpadro"/>
+    <w:rsid w:val="00E47A38"/>
+    <w:rPr>
+      <w:strike w:val="0"/>
+      <w:dstrike w:val="0"/>
+      <w:color w:val="0E00FF"/>
+      <w:u w:val="none"/>
+      <w:effect w:val="none"/>
+    </w:rPr>
+  </w:style>
+  <w:style w:type="character" w:customStyle="1" w:styleId="sa5f9659a41">
+    <w:name w:val="sa5f9659a41"/>
+    <w:basedOn w:val="Fontepargpadro"/>
+    <w:rsid w:val="00E47A38"/>
+    <w:rPr>
+      <w:strike w:val="0"/>
+      <w:dstrike w:val="0"/>
+      <w:color w:val="AA04F9"/>
+      <w:u w:val="none"/>
+      <w:effect w:val="none"/>
+    </w:rPr>
+  </w:style>
 </w:styles>
 </file>
 
@@ -4469,18 +7156,18 @@
 </file>
 
 <file path=customXml/item2.xml><?xml version="1.0" encoding="utf-8"?>
-<p:properties xmlns:p="http://schemas.microsoft.com/office/2006/metadata/properties" xmlns:xsi="http://www.w3.org/2001/XMLSchema-instance" xmlns:pc="http://schemas.microsoft.com/office/infopath/2007/PartnerControls">
-  <documentManagement/>
-</p:properties>
-</file>
-
-<file path=customXml/item3.xml><?xml version="1.0" encoding="utf-8"?>
 <?mso-contentType ?>
 <FormTemplates xmlns="http://schemas.microsoft.com/sharepoint/v3/contenttype/forms">
   <Display>DocumentLibraryForm</Display>
   <Edit>DocumentLibraryForm</Edit>
   <New>DocumentLibraryForm</New>
 </FormTemplates>
+</file>
+
+<file path=customXml/item3.xml><?xml version="1.0" encoding="utf-8"?>
+<p:properties xmlns:p="http://schemas.microsoft.com/office/2006/metadata/properties" xmlns:xsi="http://www.w3.org/2001/XMLSchema-instance" xmlns:pc="http://schemas.microsoft.com/office/infopath/2007/PartnerControls">
+  <documentManagement/>
+</p:properties>
 </file>
 
 <file path=customXml/itemProps1.xml><?xml version="1.0" encoding="utf-8"?>
@@ -4503,18 +7190,26 @@
 </file>
 
 <file path=customXml/itemProps2.xml><?xml version="1.0" encoding="utf-8"?>
-<ds:datastoreItem xmlns:ds="http://schemas.openxmlformats.org/officeDocument/2006/customXml" ds:itemID="{4FBF8BF7-5366-47F8-9B4B-B5A9CF0AEF7B}">
+<ds:datastoreItem xmlns:ds="http://schemas.openxmlformats.org/officeDocument/2006/customXml" ds:itemID="{CAA6A2A9-C064-4ED6-A736-8E3938FD5A19}">
   <ds:schemaRefs>
-    <ds:schemaRef ds:uri="http://schemas.microsoft.com/office/2006/metadata/properties"/>
-    <ds:schemaRef ds:uri="http://schemas.microsoft.com/office/infopath/2007/PartnerControls"/>
+    <ds:schemaRef ds:uri="http://schemas.microsoft.com/sharepoint/v3/contenttype/forms"/>
   </ds:schemaRefs>
 </ds:datastoreItem>
 </file>
 
 <file path=customXml/itemProps3.xml><?xml version="1.0" encoding="utf-8"?>
-<ds:datastoreItem xmlns:ds="http://schemas.openxmlformats.org/officeDocument/2006/customXml" ds:itemID="{CAA6A2A9-C064-4ED6-A736-8E3938FD5A19}">
+<ds:datastoreItem xmlns:ds="http://schemas.openxmlformats.org/officeDocument/2006/customXml" ds:itemID="{4FBF8BF7-5366-47F8-9B4B-B5A9CF0AEF7B}">
   <ds:schemaRefs>
-    <ds:schemaRef ds:uri="http://schemas.microsoft.com/sharepoint/v3/contenttype/forms"/>
+    <ds:schemaRef ds:uri="http://purl.org/dc/elements/1.1/"/>
+    <ds:schemaRef ds:uri="http://purl.org/dc/dcmitype/"/>
+    <ds:schemaRef ds:uri="http://schemas.microsoft.com/office/infopath/2007/PartnerControls"/>
+    <ds:schemaRef ds:uri="88fb43ac-c11c-4a9a-83c5-985e33a5263d"/>
+    <ds:schemaRef ds:uri="http://purl.org/dc/terms/"/>
+    <ds:schemaRef ds:uri="http://schemas.microsoft.com/office/2006/metadata/properties"/>
+    <ds:schemaRef ds:uri="http://schemas.microsoft.com/office/2006/documentManagement/types"/>
+    <ds:schemaRef ds:uri="1e6eac8e-04da-45f0-8b57-07b655440725"/>
+    <ds:schemaRef ds:uri="http://www.w3.org/XML/1998/namespace"/>
+    <ds:schemaRef ds:uri="http://schemas.openxmlformats.org/package/2006/metadata/core-properties"/>
   </ds:schemaRefs>
 </ds:datastoreItem>
 </file>
</xml_diff>

<commit_message>
Evolução estética e funcional (em especial nos modos Playback e Relatório). Necessária criação de dois novos campos na variável "specData" p/ tornar personalizada a busca de picos e a aferição de OCC por fluxo.
</commit_message>
<xml_diff>
--- a/Documentação.docx
+++ b/Documentação.docx
@@ -10,7 +10,6 @@
           <w:bCs/>
         </w:rPr>
       </w:pPr>
-      <w:proofErr w:type="spellStart"/>
       <w:r>
         <w:rPr>
           <w:b/>
@@ -18,22 +17,13 @@
         </w:rPr>
         <w:t>appAnálise</w:t>
       </w:r>
-      <w:proofErr w:type="spellEnd"/>
     </w:p>
     <w:p>
       <w:pPr>
         <w:jc w:val="both"/>
       </w:pPr>
       <w:r>
-        <w:t xml:space="preserve">Aplicação desenvolvida no </w:t>
-      </w:r>
-      <w:proofErr w:type="spellStart"/>
-      <w:r>
-        <w:t>Matlab</w:t>
-      </w:r>
-      <w:proofErr w:type="spellEnd"/>
-      <w:r>
-        <w:t xml:space="preserve"> R2020b (Update </w:t>
+        <w:t xml:space="preserve">Aplicação desenvolvida no Matlab R2020b (Update </w:t>
       </w:r>
       <w:r>
         <w:t>5</w:t>
@@ -52,15 +42,7 @@
         <w:pStyle w:val="Ttulo2"/>
       </w:pPr>
       <w:r>
-        <w:t xml:space="preserve">Da compatibilidade com outras versões do </w:t>
-      </w:r>
-      <w:proofErr w:type="spellStart"/>
-      <w:r>
-        <w:t>Matlab</w:t>
-      </w:r>
-      <w:proofErr w:type="spellEnd"/>
-      <w:r>
-        <w:t>.</w:t>
+        <w:t>Da compatibilidade com outras versões do Matlab.</w:t>
       </w:r>
     </w:p>
     <w:p>
@@ -77,15 +59,7 @@
         <w:t xml:space="preserve">é executada </w:t>
       </w:r>
       <w:r>
-        <w:t xml:space="preserve">na versão anterior do </w:t>
-      </w:r>
-      <w:proofErr w:type="spellStart"/>
-      <w:r>
-        <w:t>Matlab</w:t>
-      </w:r>
-      <w:proofErr w:type="spellEnd"/>
-      <w:r>
-        <w:t xml:space="preserve">, a </w:t>
+        <w:t xml:space="preserve">na versão anterior do Matlab, a </w:t>
       </w:r>
       <w:r>
         <w:t>R2020</w:t>
@@ -113,21 +87,7 @@
         <w:rPr>
           <w:lang w:val="en-US"/>
         </w:rPr>
-        <w:t xml:space="preserve">Unrecognized property Icon for class </w:t>
-      </w:r>
-      <w:proofErr w:type="spellStart"/>
-      <w:r>
-        <w:rPr>
-          <w:lang w:val="en-US"/>
-        </w:rPr>
-        <w:t>UIFigure</w:t>
-      </w:r>
-      <w:proofErr w:type="spellEnd"/>
-      <w:r>
-        <w:rPr>
-          <w:lang w:val="en-US"/>
-        </w:rPr>
-        <w:t>.</w:t>
+        <w:t>Unrecognized property Icon for class UIFigure.</w:t>
       </w:r>
     </w:p>
     <w:p>
@@ -146,21 +106,7 @@
         <w:rPr>
           <w:lang w:val="en-US"/>
         </w:rPr>
-        <w:t xml:space="preserve">Unrecognized property </w:t>
-      </w:r>
-      <w:proofErr w:type="spellStart"/>
-      <w:r>
-        <w:rPr>
-          <w:lang w:val="en-US"/>
-        </w:rPr>
-        <w:t>TitleHorizontalAlignment</w:t>
-      </w:r>
-      <w:proofErr w:type="spellEnd"/>
-      <w:r>
-        <w:rPr>
-          <w:lang w:val="en-US"/>
-        </w:rPr>
-        <w:t xml:space="preserve"> for class Axes.</w:t>
+        <w:t>Unrecognized property TitleHorizontalAlignment for class Axes.</w:t>
       </w:r>
     </w:p>
     <w:p>
@@ -198,37 +144,7 @@
         <w:rPr>
           <w:lang w:val="en-US"/>
         </w:rPr>
-        <w:t xml:space="preserve">Error using </w:t>
-      </w:r>
-      <w:proofErr w:type="spellStart"/>
-      <w:proofErr w:type="gramStart"/>
-      <w:r>
-        <w:rPr>
-          <w:lang w:val="en-US"/>
-        </w:rPr>
-        <w:t>images.roi.Rectangle</w:t>
-      </w:r>
-      <w:proofErr w:type="spellEnd"/>
-      <w:proofErr w:type="gramEnd"/>
-      <w:r>
-        <w:rPr>
-          <w:lang w:val="en-US"/>
-        </w:rPr>
-        <w:t xml:space="preserve">/set: Unrecognized property </w:t>
-      </w:r>
-      <w:proofErr w:type="spellStart"/>
-      <w:r>
-        <w:rPr>
-          <w:lang w:val="en-US"/>
-        </w:rPr>
-        <w:t>EdgeAlpha</w:t>
-      </w:r>
-      <w:proofErr w:type="spellEnd"/>
-      <w:r>
-        <w:rPr>
-          <w:lang w:val="en-US"/>
-        </w:rPr>
-        <w:t xml:space="preserve"> for class Rectangle.</w:t>
+        <w:t>Error using images.roi.Rectangle/set: Unrecognized property EdgeAlpha for class Rectangle.</w:t>
       </w:r>
     </w:p>
     <w:p>
@@ -249,17 +165,8 @@
         <w:jc w:val="both"/>
       </w:pPr>
       <w:r>
-        <w:t xml:space="preserve">Todos os erros estão relacionados a inovações trazidas no </w:t>
-      </w:r>
-      <w:proofErr w:type="spellStart"/>
-      <w:r>
-        <w:t>Matlab</w:t>
-      </w:r>
-      <w:proofErr w:type="spellEnd"/>
-      <w:r>
-        <w:t xml:space="preserve"> R2020b. O ícone do app é o mais simples, sendo resolvido pelo próprio App Designer. Os outros devem passar por edição. Em relação ao título, a função </w:t>
-      </w:r>
-      <w:proofErr w:type="spellStart"/>
+        <w:t xml:space="preserve">Todos os erros estão relacionados a inovações trazidas no Matlab R2020b. O ícone do app é o mais simples, sendo resolvido pelo próprio App Designer. Os outros devem passar por edição. Em relação ao título, a função </w:t>
+      </w:r>
       <w:r>
         <w:rPr>
           <w:i/>
@@ -267,17 +174,8 @@
         </w:rPr>
         <w:t>title</w:t>
       </w:r>
-      <w:proofErr w:type="spellEnd"/>
-      <w:r>
-        <w:t xml:space="preserve"> não aceita Subtítulo, assim como alinhamento. O mesmo pra ROI que não possui a propriedade do </w:t>
-      </w:r>
-      <w:proofErr w:type="spellStart"/>
-      <w:r>
-        <w:t>EdgeAlpha</w:t>
-      </w:r>
-      <w:proofErr w:type="spellEnd"/>
-      <w:r>
-        <w:t>.</w:t>
+      <w:r>
+        <w:t xml:space="preserve"> não aceita Subtítulo, assim como alinhamento. O mesmo pra ROI que não possui a propriedade do EdgeAlpha.</w:t>
       </w:r>
       <w:r>
         <w:t xml:space="preserve"> </w:t>
@@ -475,23 +373,7 @@
         <w:t>:</w:t>
       </w:r>
       <w:r>
-        <w:t xml:space="preserve"> Executar o arquivo </w:t>
-      </w:r>
-      <w:proofErr w:type="spellStart"/>
-      <w:r>
-        <w:t>Main.mlapp</w:t>
-      </w:r>
-      <w:proofErr w:type="spellEnd"/>
-      <w:r>
-        <w:t xml:space="preserve">, acessando a opção </w:t>
-      </w:r>
-      <w:proofErr w:type="spellStart"/>
-      <w:r>
-        <w:t>Run</w:t>
-      </w:r>
-      <w:proofErr w:type="spellEnd"/>
-      <w:r>
-        <w:t xml:space="preserve"> com o botão direito do mouse.</w:t>
+        <w:t xml:space="preserve"> Executar o arquivo Main.mlapp, acessando a opção Run com o botão direito do mouse.</w:t>
       </w:r>
     </w:p>
     <w:p>
@@ -1673,23 +1555,7 @@
         <w:t xml:space="preserve"> Funcionalidade “Gerador de relatório”.</w:t>
       </w:r>
       <w:r>
-        <w:t xml:space="preserve"> O relatório gerado (e as suas imagens) ficarão salvos na Subpasta “</w:t>
-      </w:r>
-      <w:proofErr w:type="spellStart"/>
-      <w:r>
-        <w:t>Temp</w:t>
-      </w:r>
-      <w:proofErr w:type="spellEnd"/>
-      <w:r>
-        <w:t xml:space="preserve">”, exceto se a pasta de trabalho do </w:t>
-      </w:r>
-      <w:proofErr w:type="spellStart"/>
-      <w:r>
-        <w:t>Matlab</w:t>
-      </w:r>
-      <w:proofErr w:type="spellEnd"/>
-      <w:r>
-        <w:t xml:space="preserve"> não coincidir com a pasta do Projeto, quando, então, </w:t>
+        <w:t xml:space="preserve"> O relatório gerado (e as suas imagens) ficarão salvos na Subpasta “Temp”, exceto se a pasta de trabalho do Matlab não coincidir com a pasta do Projeto, quando, então, </w:t>
       </w:r>
       <w:r>
         <w:t>o relatório ficará nessa pasta de trabalho.</w:t>
@@ -1780,7 +1646,6 @@
           <w:bCs/>
         </w:rPr>
       </w:pPr>
-      <w:proofErr w:type="spellStart"/>
       <w:r>
         <w:rPr>
           <w:b/>
@@ -1788,7 +1653,6 @@
         </w:rPr>
         <w:t>metaData</w:t>
       </w:r>
-      <w:proofErr w:type="spellEnd"/>
     </w:p>
     <w:p>
       <w:pPr>
@@ -1804,7 +1668,6 @@
           <w:lang w:val="en-US" w:eastAsia="pt-BR"/>
         </w:rPr>
       </w:pPr>
-      <w:proofErr w:type="spellStart"/>
       <w:r>
         <w:rPr>
           <w:rFonts w:ascii="Consolas" w:eastAsia="Times New Roman" w:hAnsi="Consolas" w:cs="Times New Roman"/>
@@ -1813,31 +1676,8 @@
           <w:szCs w:val="18"/>
           <w:lang w:val="en-US" w:eastAsia="pt-BR"/>
         </w:rPr>
-        <w:t>metaData</w:t>
-      </w:r>
-      <w:proofErr w:type="spellEnd"/>
-      <w:r>
-        <w:rPr>
-          <w:rFonts w:ascii="Consolas" w:eastAsia="Times New Roman" w:hAnsi="Consolas" w:cs="Times New Roman"/>
-          <w:color w:val="000000"/>
-          <w:sz w:val="18"/>
-          <w:szCs w:val="18"/>
-          <w:lang w:val="en-US" w:eastAsia="pt-BR"/>
-        </w:rPr>
-        <w:t xml:space="preserve"> = </w:t>
-      </w:r>
-      <w:proofErr w:type="gramStart"/>
-      <w:r>
-        <w:rPr>
-          <w:rFonts w:ascii="Consolas" w:eastAsia="Times New Roman" w:hAnsi="Consolas" w:cs="Times New Roman"/>
-          <w:color w:val="000000"/>
-          <w:sz w:val="18"/>
-          <w:szCs w:val="18"/>
-          <w:lang w:val="en-US" w:eastAsia="pt-BR"/>
-        </w:rPr>
-        <w:t>struct(</w:t>
-      </w:r>
-      <w:proofErr w:type="gramEnd"/>
+        <w:t>metaData = struct(</w:t>
+      </w:r>
       <w:r>
         <w:rPr>
           <w:rFonts w:ascii="Consolas" w:eastAsia="Times New Roman" w:hAnsi="Consolas" w:cs="Times New Roman"/>
@@ -2181,7 +2021,6 @@
           <w:bCs/>
         </w:rPr>
       </w:pPr>
-      <w:proofErr w:type="spellStart"/>
       <w:r>
         <w:rPr>
           <w:b/>
@@ -2189,7 +2028,6 @@
         </w:rPr>
         <w:t>specData</w:t>
       </w:r>
-      <w:proofErr w:type="spellEnd"/>
     </w:p>
     <w:p>
       <w:pPr>
@@ -2205,7 +2043,6 @@
           <w:lang w:eastAsia="pt-BR"/>
         </w:rPr>
       </w:pPr>
-      <w:proofErr w:type="spellStart"/>
       <w:r>
         <w:rPr>
           <w:rFonts w:ascii="Consolas" w:eastAsia="Times New Roman" w:hAnsi="Consolas" w:cs="Times New Roman"/>
@@ -2214,9 +2051,8 @@
           <w:szCs w:val="18"/>
           <w:lang w:eastAsia="pt-BR"/>
         </w:rPr>
-        <w:t>specData</w:t>
-      </w:r>
-      <w:proofErr w:type="spellEnd"/>
+        <w:t xml:space="preserve">specData = </w:t>
+      </w:r>
       <w:r>
         <w:rPr>
           <w:rFonts w:ascii="Consolas" w:eastAsia="Times New Roman" w:hAnsi="Consolas" w:cs="Times New Roman"/>
@@ -2225,29 +2061,7 @@
           <w:szCs w:val="18"/>
           <w:lang w:eastAsia="pt-BR"/>
         </w:rPr>
-        <w:t xml:space="preserve"> = </w:t>
-      </w:r>
-      <w:proofErr w:type="spellStart"/>
-      <w:r>
-        <w:rPr>
-          <w:rFonts w:ascii="Consolas" w:eastAsia="Times New Roman" w:hAnsi="Consolas" w:cs="Times New Roman"/>
-          <w:color w:val="000000"/>
-          <w:sz w:val="18"/>
-          <w:szCs w:val="18"/>
-          <w:lang w:eastAsia="pt-BR"/>
-        </w:rPr>
-        <w:t>struct</w:t>
-      </w:r>
-      <w:proofErr w:type="spellEnd"/>
-      <w:r>
-        <w:rPr>
-          <w:rFonts w:ascii="Consolas" w:eastAsia="Times New Roman" w:hAnsi="Consolas" w:cs="Times New Roman"/>
-          <w:color w:val="000000"/>
-          <w:sz w:val="18"/>
-          <w:szCs w:val="18"/>
-          <w:lang w:eastAsia="pt-BR"/>
-        </w:rPr>
-        <w:t>(</w:t>
+        <w:t>struct(</w:t>
       </w:r>
       <w:r>
         <w:rPr>
@@ -2277,9 +2091,18 @@
           <w:szCs w:val="18"/>
           <w:lang w:eastAsia="pt-BR"/>
         </w:rPr>
-        <w:t>'</w:t>
-      </w:r>
-      <w:proofErr w:type="spellStart"/>
+        <w:t>'ThreadID'</w:t>
+      </w:r>
+      <w:r>
+        <w:rPr>
+          <w:rFonts w:ascii="Consolas" w:eastAsia="Times New Roman" w:hAnsi="Consolas" w:cs="Times New Roman"/>
+          <w:color w:val="000000"/>
+          <w:sz w:val="18"/>
+          <w:szCs w:val="18"/>
+          <w:lang w:eastAsia="pt-BR"/>
+        </w:rPr>
+        <w:t xml:space="preserve">, [], </w:t>
+      </w:r>
       <w:r>
         <w:rPr>
           <w:rFonts w:ascii="Consolas" w:eastAsia="Times New Roman" w:hAnsi="Consolas" w:cs="Times New Roman"/>
@@ -2288,9 +2111,18 @@
           <w:szCs w:val="18"/>
           <w:lang w:eastAsia="pt-BR"/>
         </w:rPr>
-        <w:t>ThreadID</w:t>
-      </w:r>
-      <w:proofErr w:type="spellEnd"/>
+        <w:t>'MetaData'</w:t>
+      </w:r>
+      <w:r>
+        <w:rPr>
+          <w:rFonts w:ascii="Consolas" w:eastAsia="Times New Roman" w:hAnsi="Consolas" w:cs="Times New Roman"/>
+          <w:color w:val="000000"/>
+          <w:sz w:val="18"/>
+          <w:szCs w:val="18"/>
+          <w:lang w:eastAsia="pt-BR"/>
+        </w:rPr>
+        <w:t xml:space="preserve">, [], </w:t>
+      </w:r>
       <w:r>
         <w:rPr>
           <w:rFonts w:ascii="Consolas" w:eastAsia="Times New Roman" w:hAnsi="Consolas" w:cs="Times New Roman"/>
@@ -2299,7 +2131,7 @@
           <w:szCs w:val="18"/>
           <w:lang w:eastAsia="pt-BR"/>
         </w:rPr>
-        <w:t>'</w:t>
+        <w:t>'Samples'</w:t>
       </w:r>
       <w:r>
         <w:rPr>
@@ -2319,9 +2151,18 @@
           <w:szCs w:val="18"/>
           <w:lang w:eastAsia="pt-BR"/>
         </w:rPr>
-        <w:t>'</w:t>
-      </w:r>
-      <w:proofErr w:type="spellStart"/>
+        <w:t>'Data'</w:t>
+      </w:r>
+      <w:r>
+        <w:rPr>
+          <w:rFonts w:ascii="Consolas" w:eastAsia="Times New Roman" w:hAnsi="Consolas" w:cs="Times New Roman"/>
+          <w:color w:val="000000"/>
+          <w:sz w:val="18"/>
+          <w:szCs w:val="18"/>
+          <w:lang w:eastAsia="pt-BR"/>
+        </w:rPr>
+        <w:t xml:space="preserve">, [], </w:t>
+      </w:r>
       <w:r>
         <w:rPr>
           <w:rFonts w:ascii="Consolas" w:eastAsia="Times New Roman" w:hAnsi="Consolas" w:cs="Times New Roman"/>
@@ -2330,9 +2171,18 @@
           <w:szCs w:val="18"/>
           <w:lang w:eastAsia="pt-BR"/>
         </w:rPr>
-        <w:t>MetaData</w:t>
-      </w:r>
-      <w:proofErr w:type="spellEnd"/>
+        <w:t>'statsData'</w:t>
+      </w:r>
+      <w:r>
+        <w:rPr>
+          <w:rFonts w:ascii="Consolas" w:eastAsia="Times New Roman" w:hAnsi="Consolas" w:cs="Times New Roman"/>
+          <w:color w:val="000000"/>
+          <w:sz w:val="18"/>
+          <w:szCs w:val="18"/>
+          <w:lang w:eastAsia="pt-BR"/>
+        </w:rPr>
+        <w:t xml:space="preserve">, [], </w:t>
+      </w:r>
       <w:r>
         <w:rPr>
           <w:rFonts w:ascii="Consolas" w:eastAsia="Times New Roman" w:hAnsi="Consolas" w:cs="Times New Roman"/>
@@ -2341,7 +2191,7 @@
           <w:szCs w:val="18"/>
           <w:lang w:eastAsia="pt-BR"/>
         </w:rPr>
-        <w:t>'</w:t>
+        <w:t>'FileVersion'</w:t>
       </w:r>
       <w:r>
         <w:rPr>
@@ -2361,7 +2211,7 @@
           <w:szCs w:val="18"/>
           <w:lang w:eastAsia="pt-BR"/>
         </w:rPr>
-        <w:t>'Samples'</w:t>
+        <w:t>'ScriptName'</w:t>
       </w:r>
       <w:r>
         <w:rPr>
@@ -2381,7 +2231,7 @@
           <w:szCs w:val="18"/>
           <w:lang w:eastAsia="pt-BR"/>
         </w:rPr>
-        <w:t>'Data'</w:t>
+        <w:t>'Description'</w:t>
       </w:r>
       <w:r>
         <w:rPr>
@@ -2401,9 +2251,18 @@
           <w:szCs w:val="18"/>
           <w:lang w:eastAsia="pt-BR"/>
         </w:rPr>
-        <w:t>'</w:t>
-      </w:r>
-      <w:proofErr w:type="spellStart"/>
+        <w:t>'gpsString'</w:t>
+      </w:r>
+      <w:r>
+        <w:rPr>
+          <w:rFonts w:ascii="Consolas" w:eastAsia="Times New Roman" w:hAnsi="Consolas" w:cs="Times New Roman"/>
+          <w:color w:val="000000"/>
+          <w:sz w:val="18"/>
+          <w:szCs w:val="18"/>
+          <w:lang w:eastAsia="pt-BR"/>
+        </w:rPr>
+        <w:t xml:space="preserve">, [], </w:t>
+      </w:r>
       <w:r>
         <w:rPr>
           <w:rFonts w:ascii="Consolas" w:eastAsia="Times New Roman" w:hAnsi="Consolas" w:cs="Times New Roman"/>
@@ -2412,9 +2271,18 @@
           <w:szCs w:val="18"/>
           <w:lang w:eastAsia="pt-BR"/>
         </w:rPr>
-        <w:t>statsData</w:t>
-      </w:r>
-      <w:proofErr w:type="spellEnd"/>
+        <w:t>'gpsFlag'</w:t>
+      </w:r>
+      <w:r>
+        <w:rPr>
+          <w:rFonts w:ascii="Consolas" w:eastAsia="Times New Roman" w:hAnsi="Consolas" w:cs="Times New Roman"/>
+          <w:color w:val="000000"/>
+          <w:sz w:val="18"/>
+          <w:szCs w:val="18"/>
+          <w:lang w:eastAsia="pt-BR"/>
+        </w:rPr>
+        <w:t xml:space="preserve">, [], </w:t>
+      </w:r>
       <w:r>
         <w:rPr>
           <w:rFonts w:ascii="Consolas" w:eastAsia="Times New Roman" w:hAnsi="Consolas" w:cs="Times New Roman"/>
@@ -2423,7 +2291,7 @@
           <w:szCs w:val="18"/>
           <w:lang w:eastAsia="pt-BR"/>
         </w:rPr>
-        <w:t>'</w:t>
+        <w:t>'occRelated'</w:t>
       </w:r>
       <w:r>
         <w:rPr>
@@ -2443,9 +2311,18 @@
           <w:szCs w:val="18"/>
           <w:lang w:eastAsia="pt-BR"/>
         </w:rPr>
-        <w:t>'</w:t>
-      </w:r>
-      <w:proofErr w:type="spellStart"/>
+        <w:t>'occFlag'</w:t>
+      </w:r>
+      <w:r>
+        <w:rPr>
+          <w:rFonts w:ascii="Consolas" w:eastAsia="Times New Roman" w:hAnsi="Consolas" w:cs="Times New Roman"/>
+          <w:color w:val="000000"/>
+          <w:sz w:val="18"/>
+          <w:szCs w:val="18"/>
+          <w:lang w:eastAsia="pt-BR"/>
+        </w:rPr>
+        <w:t xml:space="preserve">, [], </w:t>
+      </w:r>
       <w:r>
         <w:rPr>
           <w:rFonts w:ascii="Consolas" w:eastAsia="Times New Roman" w:hAnsi="Consolas" w:cs="Times New Roman"/>
@@ -2454,312 +2331,7 @@
           <w:szCs w:val="18"/>
           <w:lang w:eastAsia="pt-BR"/>
         </w:rPr>
-        <w:t>FileVersion</w:t>
-      </w:r>
-      <w:proofErr w:type="spellEnd"/>
-      <w:r>
-        <w:rPr>
-          <w:rFonts w:ascii="Consolas" w:eastAsia="Times New Roman" w:hAnsi="Consolas" w:cs="Times New Roman"/>
-          <w:color w:val="AA04F9"/>
-          <w:sz w:val="18"/>
-          <w:szCs w:val="18"/>
-          <w:lang w:eastAsia="pt-BR"/>
-        </w:rPr>
-        <w:t>'</w:t>
-      </w:r>
-      <w:r>
-        <w:rPr>
-          <w:rFonts w:ascii="Consolas" w:eastAsia="Times New Roman" w:hAnsi="Consolas" w:cs="Times New Roman"/>
-          <w:color w:val="000000"/>
-          <w:sz w:val="18"/>
-          <w:szCs w:val="18"/>
-          <w:lang w:eastAsia="pt-BR"/>
-        </w:rPr>
-        <w:t xml:space="preserve">, [], </w:t>
-      </w:r>
-      <w:r>
-        <w:rPr>
-          <w:rFonts w:ascii="Consolas" w:eastAsia="Times New Roman" w:hAnsi="Consolas" w:cs="Times New Roman"/>
-          <w:color w:val="AA04F9"/>
-          <w:sz w:val="18"/>
-          <w:szCs w:val="18"/>
-          <w:lang w:eastAsia="pt-BR"/>
-        </w:rPr>
-        <w:t>'</w:t>
-      </w:r>
-      <w:proofErr w:type="spellStart"/>
-      <w:r>
-        <w:rPr>
-          <w:rFonts w:ascii="Consolas" w:eastAsia="Times New Roman" w:hAnsi="Consolas" w:cs="Times New Roman"/>
-          <w:color w:val="AA04F9"/>
-          <w:sz w:val="18"/>
-          <w:szCs w:val="18"/>
-          <w:lang w:eastAsia="pt-BR"/>
-        </w:rPr>
-        <w:t>ScriptName</w:t>
-      </w:r>
-      <w:proofErr w:type="spellEnd"/>
-      <w:r>
-        <w:rPr>
-          <w:rFonts w:ascii="Consolas" w:eastAsia="Times New Roman" w:hAnsi="Consolas" w:cs="Times New Roman"/>
-          <w:color w:val="AA04F9"/>
-          <w:sz w:val="18"/>
-          <w:szCs w:val="18"/>
-          <w:lang w:eastAsia="pt-BR"/>
-        </w:rPr>
-        <w:t>'</w:t>
-      </w:r>
-      <w:r>
-        <w:rPr>
-          <w:rFonts w:ascii="Consolas" w:eastAsia="Times New Roman" w:hAnsi="Consolas" w:cs="Times New Roman"/>
-          <w:color w:val="000000"/>
-          <w:sz w:val="18"/>
-          <w:szCs w:val="18"/>
-          <w:lang w:eastAsia="pt-BR"/>
-        </w:rPr>
-        <w:t xml:space="preserve">, [], </w:t>
-      </w:r>
-      <w:r>
-        <w:rPr>
-          <w:rFonts w:ascii="Consolas" w:eastAsia="Times New Roman" w:hAnsi="Consolas" w:cs="Times New Roman"/>
-          <w:color w:val="AA04F9"/>
-          <w:sz w:val="18"/>
-          <w:szCs w:val="18"/>
-          <w:lang w:eastAsia="pt-BR"/>
-        </w:rPr>
-        <w:t>'</w:t>
-      </w:r>
-      <w:proofErr w:type="spellStart"/>
-      <w:r>
-        <w:rPr>
-          <w:rFonts w:ascii="Consolas" w:eastAsia="Times New Roman" w:hAnsi="Consolas" w:cs="Times New Roman"/>
-          <w:color w:val="AA04F9"/>
-          <w:sz w:val="18"/>
-          <w:szCs w:val="18"/>
-          <w:lang w:eastAsia="pt-BR"/>
-        </w:rPr>
-        <w:t>Description</w:t>
-      </w:r>
-      <w:proofErr w:type="spellEnd"/>
-      <w:r>
-        <w:rPr>
-          <w:rFonts w:ascii="Consolas" w:eastAsia="Times New Roman" w:hAnsi="Consolas" w:cs="Times New Roman"/>
-          <w:color w:val="AA04F9"/>
-          <w:sz w:val="18"/>
-          <w:szCs w:val="18"/>
-          <w:lang w:eastAsia="pt-BR"/>
-        </w:rPr>
-        <w:t>'</w:t>
-      </w:r>
-      <w:r>
-        <w:rPr>
-          <w:rFonts w:ascii="Consolas" w:eastAsia="Times New Roman" w:hAnsi="Consolas" w:cs="Times New Roman"/>
-          <w:color w:val="000000"/>
-          <w:sz w:val="18"/>
-          <w:szCs w:val="18"/>
-          <w:lang w:eastAsia="pt-BR"/>
-        </w:rPr>
-        <w:t xml:space="preserve">, [], </w:t>
-      </w:r>
-      <w:r>
-        <w:rPr>
-          <w:rFonts w:ascii="Consolas" w:eastAsia="Times New Roman" w:hAnsi="Consolas" w:cs="Times New Roman"/>
-          <w:color w:val="AA04F9"/>
-          <w:sz w:val="18"/>
-          <w:szCs w:val="18"/>
-          <w:lang w:eastAsia="pt-BR"/>
-        </w:rPr>
-        <w:t>'</w:t>
-      </w:r>
-      <w:proofErr w:type="spellStart"/>
-      <w:r>
-        <w:rPr>
-          <w:rFonts w:ascii="Consolas" w:eastAsia="Times New Roman" w:hAnsi="Consolas" w:cs="Times New Roman"/>
-          <w:color w:val="AA04F9"/>
-          <w:sz w:val="18"/>
-          <w:szCs w:val="18"/>
-          <w:lang w:eastAsia="pt-BR"/>
-        </w:rPr>
-        <w:t>gpsString</w:t>
-      </w:r>
-      <w:proofErr w:type="spellEnd"/>
-      <w:r>
-        <w:rPr>
-          <w:rFonts w:ascii="Consolas" w:eastAsia="Times New Roman" w:hAnsi="Consolas" w:cs="Times New Roman"/>
-          <w:color w:val="AA04F9"/>
-          <w:sz w:val="18"/>
-          <w:szCs w:val="18"/>
-          <w:lang w:eastAsia="pt-BR"/>
-        </w:rPr>
-        <w:t>'</w:t>
-      </w:r>
-      <w:r>
-        <w:rPr>
-          <w:rFonts w:ascii="Consolas" w:eastAsia="Times New Roman" w:hAnsi="Consolas" w:cs="Times New Roman"/>
-          <w:color w:val="000000"/>
-          <w:sz w:val="18"/>
-          <w:szCs w:val="18"/>
-          <w:lang w:eastAsia="pt-BR"/>
-        </w:rPr>
-        <w:t xml:space="preserve">, [], </w:t>
-      </w:r>
-      <w:r>
-        <w:rPr>
-          <w:rFonts w:ascii="Consolas" w:eastAsia="Times New Roman" w:hAnsi="Consolas" w:cs="Times New Roman"/>
-          <w:color w:val="AA04F9"/>
-          <w:sz w:val="18"/>
-          <w:szCs w:val="18"/>
-          <w:lang w:eastAsia="pt-BR"/>
-        </w:rPr>
-        <w:t>'</w:t>
-      </w:r>
-      <w:proofErr w:type="spellStart"/>
-      <w:r>
-        <w:rPr>
-          <w:rFonts w:ascii="Consolas" w:eastAsia="Times New Roman" w:hAnsi="Consolas" w:cs="Times New Roman"/>
-          <w:color w:val="AA04F9"/>
-          <w:sz w:val="18"/>
-          <w:szCs w:val="18"/>
-          <w:lang w:eastAsia="pt-BR"/>
-        </w:rPr>
-        <w:t>gpsFlag</w:t>
-      </w:r>
-      <w:proofErr w:type="spellEnd"/>
-      <w:r>
-        <w:rPr>
-          <w:rFonts w:ascii="Consolas" w:eastAsia="Times New Roman" w:hAnsi="Consolas" w:cs="Times New Roman"/>
-          <w:color w:val="AA04F9"/>
-          <w:sz w:val="18"/>
-          <w:szCs w:val="18"/>
-          <w:lang w:eastAsia="pt-BR"/>
-        </w:rPr>
-        <w:t>'</w:t>
-      </w:r>
-      <w:r>
-        <w:rPr>
-          <w:rFonts w:ascii="Consolas" w:eastAsia="Times New Roman" w:hAnsi="Consolas" w:cs="Times New Roman"/>
-          <w:color w:val="000000"/>
-          <w:sz w:val="18"/>
-          <w:szCs w:val="18"/>
-          <w:lang w:eastAsia="pt-BR"/>
-        </w:rPr>
-        <w:t xml:space="preserve">, [], </w:t>
-      </w:r>
-      <w:r>
-        <w:rPr>
-          <w:rFonts w:ascii="Consolas" w:eastAsia="Times New Roman" w:hAnsi="Consolas" w:cs="Times New Roman"/>
-          <w:color w:val="AA04F9"/>
-          <w:sz w:val="18"/>
-          <w:szCs w:val="18"/>
-          <w:lang w:eastAsia="pt-BR"/>
-        </w:rPr>
-        <w:t>'</w:t>
-      </w:r>
-      <w:proofErr w:type="spellStart"/>
-      <w:r>
-        <w:rPr>
-          <w:rFonts w:ascii="Consolas" w:eastAsia="Times New Roman" w:hAnsi="Consolas" w:cs="Times New Roman"/>
-          <w:color w:val="AA04F9"/>
-          <w:sz w:val="18"/>
-          <w:szCs w:val="18"/>
-          <w:lang w:eastAsia="pt-BR"/>
-        </w:rPr>
-        <w:t>occRelated</w:t>
-      </w:r>
-      <w:proofErr w:type="spellEnd"/>
-      <w:r>
-        <w:rPr>
-          <w:rFonts w:ascii="Consolas" w:eastAsia="Times New Roman" w:hAnsi="Consolas" w:cs="Times New Roman"/>
-          <w:color w:val="AA04F9"/>
-          <w:sz w:val="18"/>
-          <w:szCs w:val="18"/>
-          <w:lang w:eastAsia="pt-BR"/>
-        </w:rPr>
-        <w:t>'</w:t>
-      </w:r>
-      <w:r>
-        <w:rPr>
-          <w:rFonts w:ascii="Consolas" w:eastAsia="Times New Roman" w:hAnsi="Consolas" w:cs="Times New Roman"/>
-          <w:color w:val="000000"/>
-          <w:sz w:val="18"/>
-          <w:szCs w:val="18"/>
-          <w:lang w:eastAsia="pt-BR"/>
-        </w:rPr>
-        <w:t xml:space="preserve">, [], </w:t>
-      </w:r>
-      <w:r>
-        <w:rPr>
-          <w:rFonts w:ascii="Consolas" w:eastAsia="Times New Roman" w:hAnsi="Consolas" w:cs="Times New Roman"/>
-          <w:color w:val="AA04F9"/>
-          <w:sz w:val="18"/>
-          <w:szCs w:val="18"/>
-          <w:lang w:eastAsia="pt-BR"/>
-        </w:rPr>
-        <w:t>'</w:t>
-      </w:r>
-      <w:proofErr w:type="spellStart"/>
-      <w:r>
-        <w:rPr>
-          <w:rFonts w:ascii="Consolas" w:eastAsia="Times New Roman" w:hAnsi="Consolas" w:cs="Times New Roman"/>
-          <w:color w:val="AA04F9"/>
-          <w:sz w:val="18"/>
-          <w:szCs w:val="18"/>
-          <w:lang w:eastAsia="pt-BR"/>
-        </w:rPr>
-        <w:t>occFlag</w:t>
-      </w:r>
-      <w:proofErr w:type="spellEnd"/>
-      <w:r>
-        <w:rPr>
-          <w:rFonts w:ascii="Consolas" w:eastAsia="Times New Roman" w:hAnsi="Consolas" w:cs="Times New Roman"/>
-          <w:color w:val="AA04F9"/>
-          <w:sz w:val="18"/>
-          <w:szCs w:val="18"/>
-          <w:lang w:eastAsia="pt-BR"/>
-        </w:rPr>
-        <w:t>'</w:t>
-      </w:r>
-      <w:r>
-        <w:rPr>
-          <w:rFonts w:ascii="Consolas" w:eastAsia="Times New Roman" w:hAnsi="Consolas" w:cs="Times New Roman"/>
-          <w:color w:val="000000"/>
-          <w:sz w:val="18"/>
-          <w:szCs w:val="18"/>
-          <w:lang w:eastAsia="pt-BR"/>
-        </w:rPr>
-        <w:t xml:space="preserve">, [], </w:t>
-      </w:r>
-      <w:r>
-        <w:rPr>
-          <w:rFonts w:ascii="Consolas" w:eastAsia="Times New Roman" w:hAnsi="Consolas" w:cs="Times New Roman"/>
-          <w:color w:val="AA04F9"/>
-          <w:sz w:val="18"/>
-          <w:szCs w:val="18"/>
-          <w:lang w:eastAsia="pt-BR"/>
-        </w:rPr>
-        <w:t>'</w:t>
-      </w:r>
-      <w:proofErr w:type="spellStart"/>
-      <w:r>
-        <w:rPr>
-          <w:rFonts w:ascii="Consolas" w:eastAsia="Times New Roman" w:hAnsi="Consolas" w:cs="Times New Roman"/>
-          <w:color w:val="AA04F9"/>
-          <w:sz w:val="18"/>
-          <w:szCs w:val="18"/>
-          <w:lang w:eastAsia="pt-BR"/>
-        </w:rPr>
-        <w:t>Blocks</w:t>
-      </w:r>
-      <w:proofErr w:type="spellEnd"/>
-      <w:r>
-        <w:rPr>
-          <w:rFonts w:ascii="Consolas" w:eastAsia="Times New Roman" w:hAnsi="Consolas" w:cs="Times New Roman"/>
-          <w:color w:val="AA04F9"/>
-          <w:sz w:val="18"/>
-          <w:szCs w:val="18"/>
-          <w:lang w:eastAsia="pt-BR"/>
-        </w:rPr>
-        <w:t>'</w:t>
+        <w:t>'Blocks'</w:t>
       </w:r>
       <w:r>
         <w:rPr>
@@ -3253,6 +2825,41 @@
     </w:p>
     <w:p>
       <w:r>
+        <w:t>gpsFlag = 0 se tiver gps. “1” se não tiver.</w:t>
+      </w:r>
+      <w:r>
+        <w:t xml:space="preserve"> 2 se for editado</w:t>
+      </w:r>
+      <w:r>
+        <w:t xml:space="preserve"> manualmente</w:t>
+      </w:r>
+      <w:r>
+        <w:t>.</w:t>
+      </w:r>
+    </w:p>
+    <w:p>
+      <w:r>
+        <w:t xml:space="preserve">occRelated: </w:t>
+      </w:r>
+      <w:r>
+        <w:t>[] se não tiver fluxo de OCC relacionado.</w:t>
+      </w:r>
+    </w:p>
+    <w:p>
+      <w:r>
+        <w:t xml:space="preserve">occFlag = </w:t>
+      </w:r>
+      <w:r>
+        <w:t>[] se não tiver fluxo. occRelated(1) se tiver fluxo (Modo automático).</w:t>
+      </w:r>
+      <w:r>
+        <w:t xml:space="preserve"> occRelated(2:n) (Modo manual). [] modo manual p/ que a ocupação seja aferida no próprio app.</w:t>
+      </w:r>
+      <w:bookmarkStart w:id="0" w:name="_GoBack"/>
+      <w:bookmarkEnd w:id="0"/>
+    </w:p>
+    <w:p>
+      <w:r>
         <w:rPr>
           <w:noProof/>
         </w:rPr>
@@ -3344,27 +2951,15 @@
         </w:rPr>
         <w:t xml:space="preserve">switch </w:t>
       </w:r>
-      <w:proofErr w:type="gramStart"/>
-      <w:r>
-        <w:rPr>
-          <w:rFonts w:ascii="Consolas" w:eastAsia="Times New Roman" w:hAnsi="Consolas" w:cs="Times New Roman"/>
-          <w:color w:val="000000"/>
-          <w:sz w:val="21"/>
-          <w:szCs w:val="21"/>
-          <w:lang w:val="en-US" w:eastAsia="pt-BR"/>
-        </w:rPr>
-        <w:t>app.specData</w:t>
-      </w:r>
-      <w:proofErr w:type="gramEnd"/>
-      <w:r>
-        <w:rPr>
-          <w:rFonts w:ascii="Consolas" w:eastAsia="Times New Roman" w:hAnsi="Consolas" w:cs="Times New Roman"/>
-          <w:color w:val="000000"/>
-          <w:sz w:val="21"/>
-          <w:szCs w:val="21"/>
-          <w:lang w:val="en-US" w:eastAsia="pt-BR"/>
-        </w:rPr>
-        <w:t>(app.traceInfo.SelectedNode).MetaData.DTYPE</w:t>
+      <w:r>
+        <w:rPr>
+          <w:rFonts w:ascii="Consolas" w:eastAsia="Times New Roman" w:hAnsi="Consolas" w:cs="Times New Roman"/>
+          <w:color w:val="000000"/>
+          <w:sz w:val="21"/>
+          <w:szCs w:val="21"/>
+          <w:lang w:val="en-US" w:eastAsia="pt-BR"/>
+        </w:rPr>
+        <w:t>app.specData(app.traceInfo.SelectedNode).MetaData.DTYPE</w:t>
       </w:r>
     </w:p>
     <w:p>
@@ -3376,7 +2971,7 @@
           <w:color w:val="000000"/>
           <w:sz w:val="21"/>
           <w:szCs w:val="21"/>
-          <w:lang w:eastAsia="pt-BR"/>
+          <w:lang w:val="en-US" w:eastAsia="pt-BR"/>
         </w:rPr>
       </w:pPr>
       <w:r>
@@ -3395,7 +2990,7 @@
           <w:color w:val="0E00FF"/>
           <w:sz w:val="21"/>
           <w:szCs w:val="21"/>
-          <w:lang w:eastAsia="pt-BR"/>
+          <w:lang w:val="en-US" w:eastAsia="pt-BR"/>
         </w:rPr>
         <w:t xml:space="preserve">case </w:t>
       </w:r>
@@ -3405,33 +3000,9 @@
           <w:color w:val="000000"/>
           <w:sz w:val="21"/>
           <w:szCs w:val="21"/>
-          <w:lang w:eastAsia="pt-BR"/>
-        </w:rPr>
-        <w:t xml:space="preserve">0; </w:t>
-      </w:r>
-      <w:proofErr w:type="spellStart"/>
-      <w:proofErr w:type="gramStart"/>
-      <w:r>
-        <w:rPr>
-          <w:rFonts w:ascii="Consolas" w:eastAsia="Times New Roman" w:hAnsi="Consolas" w:cs="Times New Roman"/>
-          <w:color w:val="000000"/>
-          <w:sz w:val="21"/>
-          <w:szCs w:val="21"/>
-          <w:lang w:eastAsia="pt-BR"/>
-        </w:rPr>
-        <w:t>app.Unit</w:t>
-      </w:r>
-      <w:proofErr w:type="spellEnd"/>
-      <w:proofErr w:type="gramEnd"/>
-      <w:r>
-        <w:rPr>
-          <w:rFonts w:ascii="Consolas" w:eastAsia="Times New Roman" w:hAnsi="Consolas" w:cs="Times New Roman"/>
-          <w:color w:val="000000"/>
-          <w:sz w:val="21"/>
-          <w:szCs w:val="21"/>
-          <w:lang w:eastAsia="pt-BR"/>
-        </w:rPr>
-        <w:t xml:space="preserve"> = </w:t>
+          <w:lang w:val="en-US" w:eastAsia="pt-BR"/>
+        </w:rPr>
+        <w:t xml:space="preserve">0; app.Unit = </w:t>
       </w:r>
       <w:r>
         <w:rPr>
@@ -3439,39 +3010,17 @@
           <w:color w:val="AA04F9"/>
           <w:sz w:val="21"/>
           <w:szCs w:val="21"/>
-          <w:lang w:eastAsia="pt-BR"/>
-        </w:rPr>
-        <w:t>'</w:t>
-      </w:r>
-      <w:proofErr w:type="spellStart"/>
-      <w:r>
-        <w:rPr>
-          <w:rFonts w:ascii="Consolas" w:eastAsia="Times New Roman" w:hAnsi="Consolas" w:cs="Times New Roman"/>
-          <w:color w:val="AA04F9"/>
-          <w:sz w:val="21"/>
-          <w:szCs w:val="21"/>
-          <w:lang w:eastAsia="pt-BR"/>
-        </w:rPr>
-        <w:t>dBm</w:t>
-      </w:r>
-      <w:proofErr w:type="spellEnd"/>
-      <w:r>
-        <w:rPr>
-          <w:rFonts w:ascii="Consolas" w:eastAsia="Times New Roman" w:hAnsi="Consolas" w:cs="Times New Roman"/>
-          <w:color w:val="AA04F9"/>
-          <w:sz w:val="21"/>
-          <w:szCs w:val="21"/>
-          <w:lang w:eastAsia="pt-BR"/>
-        </w:rPr>
-        <w:t>'</w:t>
-      </w:r>
-      <w:r>
-        <w:rPr>
-          <w:rFonts w:ascii="Consolas" w:eastAsia="Times New Roman" w:hAnsi="Consolas" w:cs="Times New Roman"/>
-          <w:color w:val="000000"/>
-          <w:sz w:val="21"/>
-          <w:szCs w:val="21"/>
-          <w:lang w:eastAsia="pt-BR"/>
+          <w:lang w:val="en-US" w:eastAsia="pt-BR"/>
+        </w:rPr>
+        <w:t>'dBm'</w:t>
+      </w:r>
+      <w:r>
+        <w:rPr>
+          <w:rFonts w:ascii="Consolas" w:eastAsia="Times New Roman" w:hAnsi="Consolas" w:cs="Times New Roman"/>
+          <w:color w:val="000000"/>
+          <w:sz w:val="21"/>
+          <w:szCs w:val="21"/>
+          <w:lang w:val="en-US" w:eastAsia="pt-BR"/>
         </w:rPr>
         <w:t>;</w:t>
       </w:r>
@@ -3516,29 +3065,7 @@
           <w:szCs w:val="21"/>
           <w:lang w:val="en-US" w:eastAsia="pt-BR"/>
         </w:rPr>
-        <w:t xml:space="preserve">1; </w:t>
-      </w:r>
-      <w:proofErr w:type="gramStart"/>
-      <w:r>
-        <w:rPr>
-          <w:rFonts w:ascii="Consolas" w:eastAsia="Times New Roman" w:hAnsi="Consolas" w:cs="Times New Roman"/>
-          <w:color w:val="000000"/>
-          <w:sz w:val="21"/>
-          <w:szCs w:val="21"/>
-          <w:lang w:val="en-US" w:eastAsia="pt-BR"/>
-        </w:rPr>
-        <w:t>app.Unit</w:t>
-      </w:r>
-      <w:proofErr w:type="gramEnd"/>
-      <w:r>
-        <w:rPr>
-          <w:rFonts w:ascii="Consolas" w:eastAsia="Times New Roman" w:hAnsi="Consolas" w:cs="Times New Roman"/>
-          <w:color w:val="000000"/>
-          <w:sz w:val="21"/>
-          <w:szCs w:val="21"/>
-          <w:lang w:val="en-US" w:eastAsia="pt-BR"/>
-        </w:rPr>
-        <w:t xml:space="preserve"> = </w:t>
+        <w:t xml:space="preserve">1; app.Unit = </w:t>
       </w:r>
       <w:r>
         <w:rPr>
@@ -3550,7 +3077,6 @@
         </w:rPr>
         <w:t>'dB</w:t>
       </w:r>
-      <w:proofErr w:type="spellStart"/>
       <w:r>
         <w:rPr>
           <w:rFonts w:ascii="Consolas" w:eastAsia="Times New Roman" w:hAnsi="Consolas" w:cs="Times New Roman"/>
@@ -3561,7 +3087,6 @@
         </w:rPr>
         <w:t>μ</w:t>
       </w:r>
-      <w:proofErr w:type="spellEnd"/>
       <w:r>
         <w:rPr>
           <w:rFonts w:ascii="Consolas" w:eastAsia="Times New Roman" w:hAnsi="Consolas" w:cs="Times New Roman"/>
@@ -3582,8 +3107,6 @@
         </w:rPr>
         <w:t>;</w:t>
       </w:r>
-      <w:bookmarkStart w:id="0" w:name="_GoBack"/>
-      <w:bookmarkEnd w:id="0"/>
     </w:p>
     <w:p>
       <w:pPr>
@@ -3607,7 +3130,6 @@
         </w:rPr>
         <w:t xml:space="preserve">                </w:t>
       </w:r>
-      <w:proofErr w:type="spellStart"/>
       <w:r>
         <w:rPr>
           <w:rFonts w:ascii="Consolas" w:eastAsia="Times New Roman" w:hAnsi="Consolas" w:cs="Times New Roman"/>
@@ -3618,7 +3140,6 @@
         </w:rPr>
         <w:t>end</w:t>
       </w:r>
-      <w:proofErr w:type="spellEnd"/>
     </w:p>
     <w:p/>
     <w:p>
@@ -3664,64 +3185,16 @@
         </w:rPr>
         <w:t xml:space="preserve">switch </w:t>
       </w:r>
-      <w:proofErr w:type="spellStart"/>
-      <w:proofErr w:type="gramStart"/>
-      <w:r>
-        <w:rPr>
-          <w:rFonts w:ascii="Consolas" w:eastAsia="Times New Roman" w:hAnsi="Consolas" w:cs="Times New Roman"/>
-          <w:color w:val="000000"/>
-          <w:sz w:val="21"/>
-          <w:szCs w:val="21"/>
-          <w:lang w:val="en-US" w:eastAsia="pt-BR"/>
-        </w:rPr>
-        <w:t>app.specData</w:t>
-      </w:r>
-      <w:proofErr w:type="spellEnd"/>
-      <w:proofErr w:type="gramEnd"/>
-      <w:r>
-        <w:rPr>
-          <w:rFonts w:ascii="Consolas" w:eastAsia="Times New Roman" w:hAnsi="Consolas" w:cs="Times New Roman"/>
-          <w:color w:val="000000"/>
-          <w:sz w:val="21"/>
-          <w:szCs w:val="21"/>
-          <w:lang w:val="en-US" w:eastAsia="pt-BR"/>
-        </w:rPr>
-        <w:t>(</w:t>
-      </w:r>
-      <w:proofErr w:type="spellStart"/>
-      <w:r>
-        <w:rPr>
-          <w:rFonts w:ascii="Consolas" w:eastAsia="Times New Roman" w:hAnsi="Consolas" w:cs="Times New Roman"/>
-          <w:color w:val="000000"/>
-          <w:sz w:val="21"/>
-          <w:szCs w:val="21"/>
-          <w:lang w:val="en-US" w:eastAsia="pt-BR"/>
-        </w:rPr>
-        <w:t>app.traceInfo.SelectedNode</w:t>
-      </w:r>
-      <w:proofErr w:type="spellEnd"/>
-      <w:r>
-        <w:rPr>
-          <w:rFonts w:ascii="Consolas" w:eastAsia="Times New Roman" w:hAnsi="Consolas" w:cs="Times New Roman"/>
-          <w:color w:val="000000"/>
-          <w:sz w:val="21"/>
-          <w:szCs w:val="21"/>
-          <w:lang w:val="en-US" w:eastAsia="pt-BR"/>
-        </w:rPr>
-        <w:t>).</w:t>
-      </w:r>
-      <w:proofErr w:type="spellStart"/>
-      <w:r>
-        <w:rPr>
-          <w:rFonts w:ascii="Consolas" w:eastAsia="Times New Roman" w:hAnsi="Consolas" w:cs="Times New Roman"/>
-          <w:color w:val="000000"/>
-          <w:sz w:val="21"/>
-          <w:szCs w:val="21"/>
-          <w:lang w:val="en-US" w:eastAsia="pt-BR"/>
-        </w:rPr>
-        <w:t>MetaData.Detector</w:t>
-      </w:r>
-      <w:proofErr w:type="spellEnd"/>
+      <w:r>
+        <w:rPr>
+          <w:rFonts w:ascii="Consolas" w:eastAsia="Times New Roman" w:hAnsi="Consolas" w:cs="Times New Roman"/>
+          <w:color w:val="000000"/>
+          <w:sz w:val="21"/>
+          <w:szCs w:val="21"/>
+          <w:lang w:val="en-US" w:eastAsia="pt-BR"/>
+        </w:rPr>
+        <w:t>app.specData(app.traceInfo.SelectedNode).MetaData.Detector</w:t>
+      </w:r>
     </w:p>
     <w:p>
       <w:pPr>
@@ -3772,9 +3245,60 @@
           <w:szCs w:val="21"/>
           <w:lang w:val="en-US" w:eastAsia="pt-BR"/>
         </w:rPr>
-        <w:t>'</w:t>
-      </w:r>
-      <w:proofErr w:type="spellStart"/>
+        <w:t>'AutoPeak'</w:t>
+      </w:r>
+      <w:r>
+        <w:rPr>
+          <w:rFonts w:ascii="Consolas" w:eastAsia="Times New Roman" w:hAnsi="Consolas" w:cs="Times New Roman"/>
+          <w:color w:val="000000"/>
+          <w:sz w:val="21"/>
+          <w:szCs w:val="21"/>
+          <w:lang w:val="en-US" w:eastAsia="pt-BR"/>
+        </w:rPr>
+        <w:t>;</w:t>
+      </w:r>
+    </w:p>
+    <w:p>
+      <w:pPr>
+        <w:spacing w:after="0" w:line="259" w:lineRule="atLeast"/>
+        <w:rPr>
+          <w:rFonts w:ascii="Consolas" w:eastAsia="Times New Roman" w:hAnsi="Consolas" w:cs="Times New Roman"/>
+          <w:color w:val="000000"/>
+          <w:sz w:val="21"/>
+          <w:szCs w:val="21"/>
+          <w:lang w:val="en-US" w:eastAsia="pt-BR"/>
+        </w:rPr>
+      </w:pPr>
+      <w:r>
+        <w:rPr>
+          <w:rFonts w:ascii="Consolas" w:eastAsia="Times New Roman" w:hAnsi="Consolas" w:cs="Times New Roman"/>
+          <w:color w:val="000000"/>
+          <w:sz w:val="21"/>
+          <w:szCs w:val="21"/>
+          <w:lang w:val="en-US" w:eastAsia="pt-BR"/>
+        </w:rPr>
+        <w:t xml:space="preserve">                    </w:t>
+      </w:r>
+      <w:r>
+        <w:rPr>
+          <w:rFonts w:ascii="Consolas" w:eastAsia="Times New Roman" w:hAnsi="Consolas" w:cs="Times New Roman"/>
+          <w:color w:val="0E00FF"/>
+          <w:sz w:val="21"/>
+          <w:szCs w:val="21"/>
+          <w:lang w:val="en-US" w:eastAsia="pt-BR"/>
+        </w:rPr>
+        <w:t xml:space="preserve">case </w:t>
+      </w:r>
+      <w:r>
+        <w:rPr>
+          <w:rFonts w:ascii="Consolas" w:eastAsia="Times New Roman" w:hAnsi="Consolas" w:cs="Times New Roman"/>
+          <w:color w:val="000000"/>
+          <w:sz w:val="21"/>
+          <w:szCs w:val="21"/>
+          <w:lang w:val="en-US" w:eastAsia="pt-BR"/>
+        </w:rPr>
+        <w:t xml:space="preserve">1; Detector = </w:t>
+      </w:r>
       <w:r>
         <w:rPr>
           <w:rFonts w:ascii="Consolas" w:eastAsia="Times New Roman" w:hAnsi="Consolas" w:cs="Times New Roman"/>
@@ -3783,9 +3307,60 @@
           <w:szCs w:val="21"/>
           <w:lang w:val="en-US" w:eastAsia="pt-BR"/>
         </w:rPr>
-        <w:t>AutoPeak</w:t>
-      </w:r>
-      <w:proofErr w:type="spellEnd"/>
+        <w:t>'PositivePeak'</w:t>
+      </w:r>
+      <w:r>
+        <w:rPr>
+          <w:rFonts w:ascii="Consolas" w:eastAsia="Times New Roman" w:hAnsi="Consolas" w:cs="Times New Roman"/>
+          <w:color w:val="000000"/>
+          <w:sz w:val="21"/>
+          <w:szCs w:val="21"/>
+          <w:lang w:val="en-US" w:eastAsia="pt-BR"/>
+        </w:rPr>
+        <w:t>;</w:t>
+      </w:r>
+    </w:p>
+    <w:p>
+      <w:pPr>
+        <w:spacing w:after="0" w:line="259" w:lineRule="atLeast"/>
+        <w:rPr>
+          <w:rFonts w:ascii="Consolas" w:eastAsia="Times New Roman" w:hAnsi="Consolas" w:cs="Times New Roman"/>
+          <w:color w:val="000000"/>
+          <w:sz w:val="21"/>
+          <w:szCs w:val="21"/>
+          <w:lang w:val="en-US" w:eastAsia="pt-BR"/>
+        </w:rPr>
+      </w:pPr>
+      <w:r>
+        <w:rPr>
+          <w:rFonts w:ascii="Consolas" w:eastAsia="Times New Roman" w:hAnsi="Consolas" w:cs="Times New Roman"/>
+          <w:color w:val="000000"/>
+          <w:sz w:val="21"/>
+          <w:szCs w:val="21"/>
+          <w:lang w:val="en-US" w:eastAsia="pt-BR"/>
+        </w:rPr>
+        <w:t xml:space="preserve">                    </w:t>
+      </w:r>
+      <w:r>
+        <w:rPr>
+          <w:rFonts w:ascii="Consolas" w:eastAsia="Times New Roman" w:hAnsi="Consolas" w:cs="Times New Roman"/>
+          <w:color w:val="0E00FF"/>
+          <w:sz w:val="21"/>
+          <w:szCs w:val="21"/>
+          <w:lang w:val="en-US" w:eastAsia="pt-BR"/>
+        </w:rPr>
+        <w:t xml:space="preserve">case </w:t>
+      </w:r>
+      <w:r>
+        <w:rPr>
+          <w:rFonts w:ascii="Consolas" w:eastAsia="Times New Roman" w:hAnsi="Consolas" w:cs="Times New Roman"/>
+          <w:color w:val="000000"/>
+          <w:sz w:val="21"/>
+          <w:szCs w:val="21"/>
+          <w:lang w:val="en-US" w:eastAsia="pt-BR"/>
+        </w:rPr>
+        <w:t xml:space="preserve">2; Detector = </w:t>
+      </w:r>
       <w:r>
         <w:rPr>
           <w:rFonts w:ascii="Consolas" w:eastAsia="Times New Roman" w:hAnsi="Consolas" w:cs="Times New Roman"/>
@@ -3794,7 +3369,7 @@
           <w:szCs w:val="21"/>
           <w:lang w:val="en-US" w:eastAsia="pt-BR"/>
         </w:rPr>
-        <w:t>'</w:t>
+        <w:t>'NegativePeak'</w:t>
       </w:r>
       <w:r>
         <w:rPr>
@@ -3846,7 +3421,7 @@
           <w:szCs w:val="21"/>
           <w:lang w:val="en-US" w:eastAsia="pt-BR"/>
         </w:rPr>
-        <w:t xml:space="preserve">1; Detector = </w:t>
+        <w:t xml:space="preserve">3; Detector = </w:t>
       </w:r>
       <w:r>
         <w:rPr>
@@ -3856,9 +3431,60 @@
           <w:szCs w:val="21"/>
           <w:lang w:val="en-US" w:eastAsia="pt-BR"/>
         </w:rPr>
-        <w:t>'</w:t>
-      </w:r>
-      <w:proofErr w:type="spellStart"/>
+        <w:t>'Sample'</w:t>
+      </w:r>
+      <w:r>
+        <w:rPr>
+          <w:rFonts w:ascii="Consolas" w:eastAsia="Times New Roman" w:hAnsi="Consolas" w:cs="Times New Roman"/>
+          <w:color w:val="000000"/>
+          <w:sz w:val="21"/>
+          <w:szCs w:val="21"/>
+          <w:lang w:val="en-US" w:eastAsia="pt-BR"/>
+        </w:rPr>
+        <w:t>;</w:t>
+      </w:r>
+    </w:p>
+    <w:p>
+      <w:pPr>
+        <w:spacing w:after="0" w:line="259" w:lineRule="atLeast"/>
+        <w:rPr>
+          <w:rFonts w:ascii="Consolas" w:eastAsia="Times New Roman" w:hAnsi="Consolas" w:cs="Times New Roman"/>
+          <w:color w:val="000000"/>
+          <w:sz w:val="21"/>
+          <w:szCs w:val="21"/>
+          <w:lang w:val="en-US" w:eastAsia="pt-BR"/>
+        </w:rPr>
+      </w:pPr>
+      <w:r>
+        <w:rPr>
+          <w:rFonts w:ascii="Consolas" w:eastAsia="Times New Roman" w:hAnsi="Consolas" w:cs="Times New Roman"/>
+          <w:color w:val="000000"/>
+          <w:sz w:val="21"/>
+          <w:szCs w:val="21"/>
+          <w:lang w:val="en-US" w:eastAsia="pt-BR"/>
+        </w:rPr>
+        <w:t xml:space="preserve">                    </w:t>
+      </w:r>
+      <w:r>
+        <w:rPr>
+          <w:rFonts w:ascii="Consolas" w:eastAsia="Times New Roman" w:hAnsi="Consolas" w:cs="Times New Roman"/>
+          <w:color w:val="0E00FF"/>
+          <w:sz w:val="21"/>
+          <w:szCs w:val="21"/>
+          <w:lang w:val="en-US" w:eastAsia="pt-BR"/>
+        </w:rPr>
+        <w:t xml:space="preserve">case </w:t>
+      </w:r>
+      <w:r>
+        <w:rPr>
+          <w:rFonts w:ascii="Consolas" w:eastAsia="Times New Roman" w:hAnsi="Consolas" w:cs="Times New Roman"/>
+          <w:color w:val="000000"/>
+          <w:sz w:val="21"/>
+          <w:szCs w:val="21"/>
+          <w:lang w:val="en-US" w:eastAsia="pt-BR"/>
+        </w:rPr>
+        <w:t xml:space="preserve">4; Detector = </w:t>
+      </w:r>
       <w:r>
         <w:rPr>
           <w:rFonts w:ascii="Consolas" w:eastAsia="Times New Roman" w:hAnsi="Consolas" w:cs="Times New Roman"/>
@@ -3867,9 +3493,60 @@
           <w:szCs w:val="21"/>
           <w:lang w:val="en-US" w:eastAsia="pt-BR"/>
         </w:rPr>
-        <w:t>PositivePeak</w:t>
-      </w:r>
-      <w:proofErr w:type="spellEnd"/>
+        <w:t>'RMS'</w:t>
+      </w:r>
+      <w:r>
+        <w:rPr>
+          <w:rFonts w:ascii="Consolas" w:eastAsia="Times New Roman" w:hAnsi="Consolas" w:cs="Times New Roman"/>
+          <w:color w:val="000000"/>
+          <w:sz w:val="21"/>
+          <w:szCs w:val="21"/>
+          <w:lang w:val="en-US" w:eastAsia="pt-BR"/>
+        </w:rPr>
+        <w:t>;</w:t>
+      </w:r>
+    </w:p>
+    <w:p>
+      <w:pPr>
+        <w:spacing w:after="0" w:line="259" w:lineRule="atLeast"/>
+        <w:rPr>
+          <w:rFonts w:ascii="Consolas" w:eastAsia="Times New Roman" w:hAnsi="Consolas" w:cs="Times New Roman"/>
+          <w:color w:val="000000"/>
+          <w:sz w:val="21"/>
+          <w:szCs w:val="21"/>
+          <w:lang w:val="en-US" w:eastAsia="pt-BR"/>
+        </w:rPr>
+      </w:pPr>
+      <w:r>
+        <w:rPr>
+          <w:rFonts w:ascii="Consolas" w:eastAsia="Times New Roman" w:hAnsi="Consolas" w:cs="Times New Roman"/>
+          <w:color w:val="000000"/>
+          <w:sz w:val="21"/>
+          <w:szCs w:val="21"/>
+          <w:lang w:val="en-US" w:eastAsia="pt-BR"/>
+        </w:rPr>
+        <w:t xml:space="preserve">                    </w:t>
+      </w:r>
+      <w:r>
+        <w:rPr>
+          <w:rFonts w:ascii="Consolas" w:eastAsia="Times New Roman" w:hAnsi="Consolas" w:cs="Times New Roman"/>
+          <w:color w:val="0E00FF"/>
+          <w:sz w:val="21"/>
+          <w:szCs w:val="21"/>
+          <w:lang w:val="en-US" w:eastAsia="pt-BR"/>
+        </w:rPr>
+        <w:t xml:space="preserve">case </w:t>
+      </w:r>
+      <w:r>
+        <w:rPr>
+          <w:rFonts w:ascii="Consolas" w:eastAsia="Times New Roman" w:hAnsi="Consolas" w:cs="Times New Roman"/>
+          <w:color w:val="000000"/>
+          <w:sz w:val="21"/>
+          <w:szCs w:val="21"/>
+          <w:lang w:val="en-US" w:eastAsia="pt-BR"/>
+        </w:rPr>
+        <w:t xml:space="preserve">5; Detector = </w:t>
+      </w:r>
       <w:r>
         <w:rPr>
           <w:rFonts w:ascii="Consolas" w:eastAsia="Times New Roman" w:hAnsi="Consolas" w:cs="Times New Roman"/>
@@ -3878,7 +3555,7 @@
           <w:szCs w:val="21"/>
           <w:lang w:val="en-US" w:eastAsia="pt-BR"/>
         </w:rPr>
-        <w:t>'</w:t>
+        <w:t>'Average'</w:t>
       </w:r>
       <w:r>
         <w:rPr>
@@ -3899,7 +3576,7 @@
           <w:color w:val="000000"/>
           <w:sz w:val="21"/>
           <w:szCs w:val="21"/>
-          <w:lang w:val="en-US" w:eastAsia="pt-BR"/>
+          <w:lang w:eastAsia="pt-BR"/>
         </w:rPr>
       </w:pPr>
       <w:r>
@@ -3918,7 +3595,7 @@
           <w:color w:val="0E00FF"/>
           <w:sz w:val="21"/>
           <w:szCs w:val="21"/>
-          <w:lang w:val="en-US" w:eastAsia="pt-BR"/>
+          <w:lang w:eastAsia="pt-BR"/>
         </w:rPr>
         <w:t xml:space="preserve">case </w:t>
       </w:r>
@@ -3928,9 +3605,9 @@
           <w:color w:val="000000"/>
           <w:sz w:val="21"/>
           <w:szCs w:val="21"/>
-          <w:lang w:val="en-US" w:eastAsia="pt-BR"/>
-        </w:rPr>
-        <w:t xml:space="preserve">2; Detector = </w:t>
+          <w:lang w:eastAsia="pt-BR"/>
+        </w:rPr>
+        <w:t xml:space="preserve">6; Detector = </w:t>
       </w:r>
       <w:r>
         <w:rPr>
@@ -3938,39 +3615,17 @@
           <w:color w:val="AA04F9"/>
           <w:sz w:val="21"/>
           <w:szCs w:val="21"/>
-          <w:lang w:val="en-US" w:eastAsia="pt-BR"/>
-        </w:rPr>
-        <w:t>'</w:t>
-      </w:r>
-      <w:proofErr w:type="spellStart"/>
-      <w:r>
-        <w:rPr>
-          <w:rFonts w:ascii="Consolas" w:eastAsia="Times New Roman" w:hAnsi="Consolas" w:cs="Times New Roman"/>
-          <w:color w:val="AA04F9"/>
-          <w:sz w:val="21"/>
-          <w:szCs w:val="21"/>
-          <w:lang w:val="en-US" w:eastAsia="pt-BR"/>
-        </w:rPr>
-        <w:t>NegativePeak</w:t>
-      </w:r>
-      <w:proofErr w:type="spellEnd"/>
-      <w:r>
-        <w:rPr>
-          <w:rFonts w:ascii="Consolas" w:eastAsia="Times New Roman" w:hAnsi="Consolas" w:cs="Times New Roman"/>
-          <w:color w:val="AA04F9"/>
-          <w:sz w:val="21"/>
-          <w:szCs w:val="21"/>
-          <w:lang w:val="en-US" w:eastAsia="pt-BR"/>
-        </w:rPr>
-        <w:t>'</w:t>
-      </w:r>
-      <w:r>
-        <w:rPr>
-          <w:rFonts w:ascii="Consolas" w:eastAsia="Times New Roman" w:hAnsi="Consolas" w:cs="Times New Roman"/>
-          <w:color w:val="000000"/>
-          <w:sz w:val="21"/>
-          <w:szCs w:val="21"/>
-          <w:lang w:val="en-US" w:eastAsia="pt-BR"/>
+          <w:lang w:eastAsia="pt-BR"/>
+        </w:rPr>
+        <w:t>'QuasiPeak'</w:t>
+      </w:r>
+      <w:r>
+        <w:rPr>
+          <w:rFonts w:ascii="Consolas" w:eastAsia="Times New Roman" w:hAnsi="Consolas" w:cs="Times New Roman"/>
+          <w:color w:val="000000"/>
+          <w:sz w:val="21"/>
+          <w:szCs w:val="21"/>
+          <w:lang w:eastAsia="pt-BR"/>
         </w:rPr>
         <w:t>;</w:t>
       </w:r>
@@ -3983,18 +3638,18 @@
           <w:color w:val="000000"/>
           <w:sz w:val="21"/>
           <w:szCs w:val="21"/>
-          <w:lang w:val="en-US" w:eastAsia="pt-BR"/>
-        </w:rPr>
-      </w:pPr>
-      <w:r>
-        <w:rPr>
-          <w:rFonts w:ascii="Consolas" w:eastAsia="Times New Roman" w:hAnsi="Consolas" w:cs="Times New Roman"/>
-          <w:color w:val="000000"/>
-          <w:sz w:val="21"/>
-          <w:szCs w:val="21"/>
-          <w:lang w:val="en-US" w:eastAsia="pt-BR"/>
-        </w:rPr>
-        <w:t xml:space="preserve">                    </w:t>
+          <w:lang w:eastAsia="pt-BR"/>
+        </w:rPr>
+      </w:pPr>
+      <w:r>
+        <w:rPr>
+          <w:rFonts w:ascii="Consolas" w:eastAsia="Times New Roman" w:hAnsi="Consolas" w:cs="Times New Roman"/>
+          <w:color w:val="000000"/>
+          <w:sz w:val="21"/>
+          <w:szCs w:val="21"/>
+          <w:lang w:eastAsia="pt-BR"/>
+        </w:rPr>
+        <w:t xml:space="preserve">                </w:t>
       </w:r>
       <w:r>
         <w:rPr>
@@ -4002,282 +3657,10 @@
           <w:color w:val="0E00FF"/>
           <w:sz w:val="21"/>
           <w:szCs w:val="21"/>
-          <w:lang w:val="en-US" w:eastAsia="pt-BR"/>
-        </w:rPr>
-        <w:t xml:space="preserve">case </w:t>
-      </w:r>
-      <w:r>
-        <w:rPr>
-          <w:rFonts w:ascii="Consolas" w:eastAsia="Times New Roman" w:hAnsi="Consolas" w:cs="Times New Roman"/>
-          <w:color w:val="000000"/>
-          <w:sz w:val="21"/>
-          <w:szCs w:val="21"/>
-          <w:lang w:val="en-US" w:eastAsia="pt-BR"/>
-        </w:rPr>
-        <w:t xml:space="preserve">3; Detector = </w:t>
-      </w:r>
-      <w:r>
-        <w:rPr>
-          <w:rFonts w:ascii="Consolas" w:eastAsia="Times New Roman" w:hAnsi="Consolas" w:cs="Times New Roman"/>
-          <w:color w:val="AA04F9"/>
-          <w:sz w:val="21"/>
-          <w:szCs w:val="21"/>
-          <w:lang w:val="en-US" w:eastAsia="pt-BR"/>
-        </w:rPr>
-        <w:t>'Sample'</w:t>
-      </w:r>
-      <w:r>
-        <w:rPr>
-          <w:rFonts w:ascii="Consolas" w:eastAsia="Times New Roman" w:hAnsi="Consolas" w:cs="Times New Roman"/>
-          <w:color w:val="000000"/>
-          <w:sz w:val="21"/>
-          <w:szCs w:val="21"/>
-          <w:lang w:val="en-US" w:eastAsia="pt-BR"/>
-        </w:rPr>
-        <w:t>;</w:t>
-      </w:r>
-    </w:p>
-    <w:p>
-      <w:pPr>
-        <w:spacing w:after="0" w:line="259" w:lineRule="atLeast"/>
-        <w:rPr>
-          <w:rFonts w:ascii="Consolas" w:eastAsia="Times New Roman" w:hAnsi="Consolas" w:cs="Times New Roman"/>
-          <w:color w:val="000000"/>
-          <w:sz w:val="21"/>
-          <w:szCs w:val="21"/>
-          <w:lang w:val="en-US" w:eastAsia="pt-BR"/>
-        </w:rPr>
-      </w:pPr>
-      <w:r>
-        <w:rPr>
-          <w:rFonts w:ascii="Consolas" w:eastAsia="Times New Roman" w:hAnsi="Consolas" w:cs="Times New Roman"/>
-          <w:color w:val="000000"/>
-          <w:sz w:val="21"/>
-          <w:szCs w:val="21"/>
-          <w:lang w:val="en-US" w:eastAsia="pt-BR"/>
-        </w:rPr>
-        <w:t xml:space="preserve">                    </w:t>
-      </w:r>
-      <w:r>
-        <w:rPr>
-          <w:rFonts w:ascii="Consolas" w:eastAsia="Times New Roman" w:hAnsi="Consolas" w:cs="Times New Roman"/>
-          <w:color w:val="0E00FF"/>
-          <w:sz w:val="21"/>
-          <w:szCs w:val="21"/>
-          <w:lang w:val="en-US" w:eastAsia="pt-BR"/>
-        </w:rPr>
-        <w:t xml:space="preserve">case </w:t>
-      </w:r>
-      <w:r>
-        <w:rPr>
-          <w:rFonts w:ascii="Consolas" w:eastAsia="Times New Roman" w:hAnsi="Consolas" w:cs="Times New Roman"/>
-          <w:color w:val="000000"/>
-          <w:sz w:val="21"/>
-          <w:szCs w:val="21"/>
-          <w:lang w:val="en-US" w:eastAsia="pt-BR"/>
-        </w:rPr>
-        <w:t xml:space="preserve">4; Detector = </w:t>
-      </w:r>
-      <w:r>
-        <w:rPr>
-          <w:rFonts w:ascii="Consolas" w:eastAsia="Times New Roman" w:hAnsi="Consolas" w:cs="Times New Roman"/>
-          <w:color w:val="AA04F9"/>
-          <w:sz w:val="21"/>
-          <w:szCs w:val="21"/>
-          <w:lang w:val="en-US" w:eastAsia="pt-BR"/>
-        </w:rPr>
-        <w:t>'RMS'</w:t>
-      </w:r>
-      <w:r>
-        <w:rPr>
-          <w:rFonts w:ascii="Consolas" w:eastAsia="Times New Roman" w:hAnsi="Consolas" w:cs="Times New Roman"/>
-          <w:color w:val="000000"/>
-          <w:sz w:val="21"/>
-          <w:szCs w:val="21"/>
-          <w:lang w:val="en-US" w:eastAsia="pt-BR"/>
-        </w:rPr>
-        <w:t>;</w:t>
-      </w:r>
-    </w:p>
-    <w:p>
-      <w:pPr>
-        <w:spacing w:after="0" w:line="259" w:lineRule="atLeast"/>
-        <w:rPr>
-          <w:rFonts w:ascii="Consolas" w:eastAsia="Times New Roman" w:hAnsi="Consolas" w:cs="Times New Roman"/>
-          <w:color w:val="000000"/>
-          <w:sz w:val="21"/>
-          <w:szCs w:val="21"/>
-          <w:lang w:val="en-US" w:eastAsia="pt-BR"/>
-        </w:rPr>
-      </w:pPr>
-      <w:r>
-        <w:rPr>
-          <w:rFonts w:ascii="Consolas" w:eastAsia="Times New Roman" w:hAnsi="Consolas" w:cs="Times New Roman"/>
-          <w:color w:val="000000"/>
-          <w:sz w:val="21"/>
-          <w:szCs w:val="21"/>
-          <w:lang w:val="en-US" w:eastAsia="pt-BR"/>
-        </w:rPr>
-        <w:t xml:space="preserve">                    </w:t>
-      </w:r>
-      <w:r>
-        <w:rPr>
-          <w:rFonts w:ascii="Consolas" w:eastAsia="Times New Roman" w:hAnsi="Consolas" w:cs="Times New Roman"/>
-          <w:color w:val="0E00FF"/>
-          <w:sz w:val="21"/>
-          <w:szCs w:val="21"/>
-          <w:lang w:val="en-US" w:eastAsia="pt-BR"/>
-        </w:rPr>
-        <w:t xml:space="preserve">case </w:t>
-      </w:r>
-      <w:r>
-        <w:rPr>
-          <w:rFonts w:ascii="Consolas" w:eastAsia="Times New Roman" w:hAnsi="Consolas" w:cs="Times New Roman"/>
-          <w:color w:val="000000"/>
-          <w:sz w:val="21"/>
-          <w:szCs w:val="21"/>
-          <w:lang w:val="en-US" w:eastAsia="pt-BR"/>
-        </w:rPr>
-        <w:t xml:space="preserve">5; Detector = </w:t>
-      </w:r>
-      <w:r>
-        <w:rPr>
-          <w:rFonts w:ascii="Consolas" w:eastAsia="Times New Roman" w:hAnsi="Consolas" w:cs="Times New Roman"/>
-          <w:color w:val="AA04F9"/>
-          <w:sz w:val="21"/>
-          <w:szCs w:val="21"/>
-          <w:lang w:val="en-US" w:eastAsia="pt-BR"/>
-        </w:rPr>
-        <w:t>'Average'</w:t>
-      </w:r>
-      <w:r>
-        <w:rPr>
-          <w:rFonts w:ascii="Consolas" w:eastAsia="Times New Roman" w:hAnsi="Consolas" w:cs="Times New Roman"/>
-          <w:color w:val="000000"/>
-          <w:sz w:val="21"/>
-          <w:szCs w:val="21"/>
-          <w:lang w:val="en-US" w:eastAsia="pt-BR"/>
-        </w:rPr>
-        <w:t>;</w:t>
-      </w:r>
-    </w:p>
-    <w:p>
-      <w:pPr>
-        <w:spacing w:after="0" w:line="259" w:lineRule="atLeast"/>
-        <w:rPr>
-          <w:rFonts w:ascii="Consolas" w:eastAsia="Times New Roman" w:hAnsi="Consolas" w:cs="Times New Roman"/>
-          <w:color w:val="000000"/>
-          <w:sz w:val="21"/>
-          <w:szCs w:val="21"/>
           <w:lang w:eastAsia="pt-BR"/>
         </w:rPr>
-      </w:pPr>
-      <w:r>
-        <w:rPr>
-          <w:rFonts w:ascii="Consolas" w:eastAsia="Times New Roman" w:hAnsi="Consolas" w:cs="Times New Roman"/>
-          <w:color w:val="000000"/>
-          <w:sz w:val="21"/>
-          <w:szCs w:val="21"/>
-          <w:lang w:val="en-US" w:eastAsia="pt-BR"/>
-        </w:rPr>
-        <w:t xml:space="preserve">                    </w:t>
-      </w:r>
-      <w:r>
-        <w:rPr>
-          <w:rFonts w:ascii="Consolas" w:eastAsia="Times New Roman" w:hAnsi="Consolas" w:cs="Times New Roman"/>
-          <w:color w:val="0E00FF"/>
-          <w:sz w:val="21"/>
-          <w:szCs w:val="21"/>
-          <w:lang w:eastAsia="pt-BR"/>
-        </w:rPr>
-        <w:t xml:space="preserve">case </w:t>
-      </w:r>
-      <w:r>
-        <w:rPr>
-          <w:rFonts w:ascii="Consolas" w:eastAsia="Times New Roman" w:hAnsi="Consolas" w:cs="Times New Roman"/>
-          <w:color w:val="000000"/>
-          <w:sz w:val="21"/>
-          <w:szCs w:val="21"/>
-          <w:lang w:eastAsia="pt-BR"/>
-        </w:rPr>
-        <w:t xml:space="preserve">6; Detector = </w:t>
-      </w:r>
-      <w:r>
-        <w:rPr>
-          <w:rFonts w:ascii="Consolas" w:eastAsia="Times New Roman" w:hAnsi="Consolas" w:cs="Times New Roman"/>
-          <w:color w:val="AA04F9"/>
-          <w:sz w:val="21"/>
-          <w:szCs w:val="21"/>
-          <w:lang w:eastAsia="pt-BR"/>
-        </w:rPr>
-        <w:t>'</w:t>
-      </w:r>
-      <w:proofErr w:type="spellStart"/>
-      <w:r>
-        <w:rPr>
-          <w:rFonts w:ascii="Consolas" w:eastAsia="Times New Roman" w:hAnsi="Consolas" w:cs="Times New Roman"/>
-          <w:color w:val="AA04F9"/>
-          <w:sz w:val="21"/>
-          <w:szCs w:val="21"/>
-          <w:lang w:eastAsia="pt-BR"/>
-        </w:rPr>
-        <w:t>QuasiPeak</w:t>
-      </w:r>
-      <w:proofErr w:type="spellEnd"/>
-      <w:r>
-        <w:rPr>
-          <w:rFonts w:ascii="Consolas" w:eastAsia="Times New Roman" w:hAnsi="Consolas" w:cs="Times New Roman"/>
-          <w:color w:val="AA04F9"/>
-          <w:sz w:val="21"/>
-          <w:szCs w:val="21"/>
-          <w:lang w:eastAsia="pt-BR"/>
-        </w:rPr>
-        <w:t>'</w:t>
-      </w:r>
-      <w:r>
-        <w:rPr>
-          <w:rFonts w:ascii="Consolas" w:eastAsia="Times New Roman" w:hAnsi="Consolas" w:cs="Times New Roman"/>
-          <w:color w:val="000000"/>
-          <w:sz w:val="21"/>
-          <w:szCs w:val="21"/>
-          <w:lang w:eastAsia="pt-BR"/>
-        </w:rPr>
-        <w:t>;</w:t>
-      </w:r>
-    </w:p>
-    <w:p>
-      <w:pPr>
-        <w:spacing w:after="0" w:line="259" w:lineRule="atLeast"/>
-        <w:rPr>
-          <w:rFonts w:ascii="Consolas" w:eastAsia="Times New Roman" w:hAnsi="Consolas" w:cs="Times New Roman"/>
-          <w:color w:val="000000"/>
-          <w:sz w:val="21"/>
-          <w:szCs w:val="21"/>
-          <w:lang w:eastAsia="pt-BR"/>
-        </w:rPr>
-      </w:pPr>
-      <w:r>
-        <w:rPr>
-          <w:rFonts w:ascii="Consolas" w:eastAsia="Times New Roman" w:hAnsi="Consolas" w:cs="Times New Roman"/>
-          <w:color w:val="000000"/>
-          <w:sz w:val="21"/>
-          <w:szCs w:val="21"/>
-          <w:lang w:eastAsia="pt-BR"/>
-        </w:rPr>
-        <w:t xml:space="preserve">                </w:t>
-      </w:r>
-      <w:proofErr w:type="spellStart"/>
-      <w:r>
-        <w:rPr>
-          <w:rFonts w:ascii="Consolas" w:eastAsia="Times New Roman" w:hAnsi="Consolas" w:cs="Times New Roman"/>
-          <w:color w:val="0E00FF"/>
-          <w:sz w:val="21"/>
-          <w:szCs w:val="21"/>
-          <w:lang w:eastAsia="pt-BR"/>
-        </w:rPr>
         <w:t>end</w:t>
       </w:r>
-      <w:proofErr w:type="spellEnd"/>
       <w:r>
         <w:rPr>
           <w:rFonts w:ascii="Consolas" w:eastAsia="Times New Roman" w:hAnsi="Consolas" w:cs="Times New Roman"/>
@@ -4325,10 +3708,302 @@
           <w:szCs w:val="21"/>
           <w:lang w:eastAsia="pt-BR"/>
         </w:rPr>
-        <w:t xml:space="preserve">Trace </w:t>
-      </w:r>
-      <w:proofErr w:type="spellStart"/>
-      <w:r>
+        <w:t>Trace mode p/ RFeye</w:t>
+      </w:r>
+    </w:p>
+    <w:p>
+      <w:pPr>
+        <w:spacing w:after="0" w:line="259" w:lineRule="atLeast"/>
+        <w:rPr>
+          <w:rFonts w:ascii="Consolas" w:eastAsia="Times New Roman" w:hAnsi="Consolas" w:cs="Times New Roman"/>
+          <w:color w:val="000000"/>
+          <w:sz w:val="21"/>
+          <w:szCs w:val="21"/>
+          <w:lang w:val="en-US" w:eastAsia="pt-BR"/>
+        </w:rPr>
+      </w:pPr>
+      <w:r>
+        <w:rPr>
+          <w:rFonts w:ascii="Consolas" w:eastAsia="Times New Roman" w:hAnsi="Consolas" w:cs="Times New Roman"/>
+          <w:color w:val="000000"/>
+          <w:sz w:val="21"/>
+          <w:szCs w:val="21"/>
+          <w:lang w:val="en-US" w:eastAsia="pt-BR"/>
+        </w:rPr>
+        <w:t xml:space="preserve">                    </w:t>
+      </w:r>
+      <w:r>
+        <w:rPr>
+          <w:rFonts w:ascii="Consolas" w:eastAsia="Times New Roman" w:hAnsi="Consolas" w:cs="Times New Roman"/>
+          <w:color w:val="0E00FF"/>
+          <w:sz w:val="21"/>
+          <w:szCs w:val="21"/>
+          <w:lang w:val="en-US" w:eastAsia="pt-BR"/>
+        </w:rPr>
+        <w:t xml:space="preserve">switch </w:t>
+      </w:r>
+      <w:r>
+        <w:rPr>
+          <w:rFonts w:ascii="Consolas" w:eastAsia="Times New Roman" w:hAnsi="Consolas" w:cs="Times New Roman"/>
+          <w:color w:val="000000"/>
+          <w:sz w:val="21"/>
+          <w:szCs w:val="21"/>
+          <w:lang w:val="en-US" w:eastAsia="pt-BR"/>
+        </w:rPr>
+        <w:t>app.specData(app.traceInfo.SelectedNode).MetaData.TraceMode</w:t>
+      </w:r>
+    </w:p>
+    <w:p>
+      <w:pPr>
+        <w:spacing w:after="0" w:line="259" w:lineRule="atLeast"/>
+        <w:rPr>
+          <w:rFonts w:ascii="Consolas" w:eastAsia="Times New Roman" w:hAnsi="Consolas" w:cs="Times New Roman"/>
+          <w:color w:val="000000"/>
+          <w:sz w:val="21"/>
+          <w:szCs w:val="21"/>
+          <w:lang w:val="en-US" w:eastAsia="pt-BR"/>
+        </w:rPr>
+      </w:pPr>
+      <w:r>
+        <w:rPr>
+          <w:rFonts w:ascii="Consolas" w:eastAsia="Times New Roman" w:hAnsi="Consolas" w:cs="Times New Roman"/>
+          <w:color w:val="000000"/>
+          <w:sz w:val="21"/>
+          <w:szCs w:val="21"/>
+          <w:lang w:val="en-US" w:eastAsia="pt-BR"/>
+        </w:rPr>
+        <w:t xml:space="preserve">                        </w:t>
+      </w:r>
+      <w:r>
+        <w:rPr>
+          <w:rFonts w:ascii="Consolas" w:eastAsia="Times New Roman" w:hAnsi="Consolas" w:cs="Times New Roman"/>
+          <w:color w:val="0E00FF"/>
+          <w:sz w:val="21"/>
+          <w:szCs w:val="21"/>
+          <w:lang w:val="en-US" w:eastAsia="pt-BR"/>
+        </w:rPr>
+        <w:t xml:space="preserve">case </w:t>
+      </w:r>
+      <w:r>
+        <w:rPr>
+          <w:rFonts w:ascii="Consolas" w:eastAsia="Times New Roman" w:hAnsi="Consolas" w:cs="Times New Roman"/>
+          <w:color w:val="000000"/>
+          <w:sz w:val="21"/>
+          <w:szCs w:val="21"/>
+          <w:lang w:val="en-US" w:eastAsia="pt-BR"/>
+        </w:rPr>
+        <w:t xml:space="preserve">0; traceMode = </w:t>
+      </w:r>
+      <w:r>
+        <w:rPr>
+          <w:rFonts w:ascii="Consolas" w:eastAsia="Times New Roman" w:hAnsi="Consolas" w:cs="Times New Roman"/>
+          <w:color w:val="AA04F9"/>
+          <w:sz w:val="21"/>
+          <w:szCs w:val="21"/>
+          <w:lang w:val="en-US" w:eastAsia="pt-BR"/>
+        </w:rPr>
+        <w:t>'Single Measurement'</w:t>
+      </w:r>
+      <w:r>
+        <w:rPr>
+          <w:rFonts w:ascii="Consolas" w:eastAsia="Times New Roman" w:hAnsi="Consolas" w:cs="Times New Roman"/>
+          <w:color w:val="000000"/>
+          <w:sz w:val="21"/>
+          <w:szCs w:val="21"/>
+          <w:lang w:val="en-US" w:eastAsia="pt-BR"/>
+        </w:rPr>
+        <w:t>;</w:t>
+      </w:r>
+    </w:p>
+    <w:p>
+      <w:pPr>
+        <w:spacing w:after="0" w:line="259" w:lineRule="atLeast"/>
+        <w:rPr>
+          <w:rFonts w:ascii="Consolas" w:eastAsia="Times New Roman" w:hAnsi="Consolas" w:cs="Times New Roman"/>
+          <w:color w:val="000000"/>
+          <w:sz w:val="21"/>
+          <w:szCs w:val="21"/>
+          <w:lang w:val="en-US" w:eastAsia="pt-BR"/>
+        </w:rPr>
+      </w:pPr>
+      <w:r>
+        <w:rPr>
+          <w:rFonts w:ascii="Consolas" w:eastAsia="Times New Roman" w:hAnsi="Consolas" w:cs="Times New Roman"/>
+          <w:color w:val="000000"/>
+          <w:sz w:val="21"/>
+          <w:szCs w:val="21"/>
+          <w:lang w:val="en-US" w:eastAsia="pt-BR"/>
+        </w:rPr>
+        <w:t xml:space="preserve">                        </w:t>
+      </w:r>
+      <w:r>
+        <w:rPr>
+          <w:rFonts w:ascii="Consolas" w:eastAsia="Times New Roman" w:hAnsi="Consolas" w:cs="Times New Roman"/>
+          <w:color w:val="0E00FF"/>
+          <w:sz w:val="21"/>
+          <w:szCs w:val="21"/>
+          <w:lang w:val="en-US" w:eastAsia="pt-BR"/>
+        </w:rPr>
+        <w:t xml:space="preserve">case </w:t>
+      </w:r>
+      <w:r>
+        <w:rPr>
+          <w:rFonts w:ascii="Consolas" w:eastAsia="Times New Roman" w:hAnsi="Consolas" w:cs="Times New Roman"/>
+          <w:color w:val="000000"/>
+          <w:sz w:val="21"/>
+          <w:szCs w:val="21"/>
+          <w:lang w:val="en-US" w:eastAsia="pt-BR"/>
+        </w:rPr>
+        <w:t xml:space="preserve">1; traceMode = </w:t>
+      </w:r>
+      <w:r>
+        <w:rPr>
+          <w:rFonts w:ascii="Consolas" w:eastAsia="Times New Roman" w:hAnsi="Consolas" w:cs="Times New Roman"/>
+          <w:color w:val="AA04F9"/>
+          <w:sz w:val="21"/>
+          <w:szCs w:val="21"/>
+          <w:lang w:val="en-US" w:eastAsia="pt-BR"/>
+        </w:rPr>
+        <w:t>'Mean'</w:t>
+      </w:r>
+      <w:r>
+        <w:rPr>
+          <w:rFonts w:ascii="Consolas" w:eastAsia="Times New Roman" w:hAnsi="Consolas" w:cs="Times New Roman"/>
+          <w:color w:val="000000"/>
+          <w:sz w:val="21"/>
+          <w:szCs w:val="21"/>
+          <w:lang w:val="en-US" w:eastAsia="pt-BR"/>
+        </w:rPr>
+        <w:t>;</w:t>
+      </w:r>
+    </w:p>
+    <w:p>
+      <w:pPr>
+        <w:spacing w:after="0" w:line="259" w:lineRule="atLeast"/>
+        <w:rPr>
+          <w:rFonts w:ascii="Consolas" w:eastAsia="Times New Roman" w:hAnsi="Consolas" w:cs="Times New Roman"/>
+          <w:color w:val="000000"/>
+          <w:sz w:val="21"/>
+          <w:szCs w:val="21"/>
+          <w:lang w:val="en-US" w:eastAsia="pt-BR"/>
+        </w:rPr>
+      </w:pPr>
+      <w:r>
+        <w:rPr>
+          <w:rFonts w:ascii="Consolas" w:eastAsia="Times New Roman" w:hAnsi="Consolas" w:cs="Times New Roman"/>
+          <w:color w:val="000000"/>
+          <w:sz w:val="21"/>
+          <w:szCs w:val="21"/>
+          <w:lang w:val="en-US" w:eastAsia="pt-BR"/>
+        </w:rPr>
+        <w:t xml:space="preserve">                        </w:t>
+      </w:r>
+      <w:r>
+        <w:rPr>
+          <w:rFonts w:ascii="Consolas" w:eastAsia="Times New Roman" w:hAnsi="Consolas" w:cs="Times New Roman"/>
+          <w:color w:val="0E00FF"/>
+          <w:sz w:val="21"/>
+          <w:szCs w:val="21"/>
+          <w:lang w:val="en-US" w:eastAsia="pt-BR"/>
+        </w:rPr>
+        <w:t xml:space="preserve">case </w:t>
+      </w:r>
+      <w:r>
+        <w:rPr>
+          <w:rFonts w:ascii="Consolas" w:eastAsia="Times New Roman" w:hAnsi="Consolas" w:cs="Times New Roman"/>
+          <w:color w:val="000000"/>
+          <w:sz w:val="21"/>
+          <w:szCs w:val="21"/>
+          <w:lang w:val="en-US" w:eastAsia="pt-BR"/>
+        </w:rPr>
+        <w:t xml:space="preserve">2; traceMode = </w:t>
+      </w:r>
+      <w:r>
+        <w:rPr>
+          <w:rFonts w:ascii="Consolas" w:eastAsia="Times New Roman" w:hAnsi="Consolas" w:cs="Times New Roman"/>
+          <w:color w:val="AA04F9"/>
+          <w:sz w:val="21"/>
+          <w:szCs w:val="21"/>
+          <w:lang w:val="en-US" w:eastAsia="pt-BR"/>
+        </w:rPr>
+        <w:t>'Peak'</w:t>
+      </w:r>
+      <w:r>
+        <w:rPr>
+          <w:rFonts w:ascii="Consolas" w:eastAsia="Times New Roman" w:hAnsi="Consolas" w:cs="Times New Roman"/>
+          <w:color w:val="000000"/>
+          <w:sz w:val="21"/>
+          <w:szCs w:val="21"/>
+          <w:lang w:val="en-US" w:eastAsia="pt-BR"/>
+        </w:rPr>
+        <w:t>;</w:t>
+      </w:r>
+    </w:p>
+    <w:p>
+      <w:pPr>
+        <w:spacing w:after="0" w:line="259" w:lineRule="atLeast"/>
+        <w:rPr>
+          <w:rFonts w:ascii="Consolas" w:eastAsia="Times New Roman" w:hAnsi="Consolas" w:cs="Times New Roman"/>
+          <w:color w:val="000000"/>
+          <w:sz w:val="21"/>
+          <w:szCs w:val="21"/>
+          <w:lang w:val="en-US" w:eastAsia="pt-BR"/>
+        </w:rPr>
+      </w:pPr>
+      <w:r>
+        <w:rPr>
+          <w:rFonts w:ascii="Consolas" w:eastAsia="Times New Roman" w:hAnsi="Consolas" w:cs="Times New Roman"/>
+          <w:color w:val="000000"/>
+          <w:sz w:val="21"/>
+          <w:szCs w:val="21"/>
+          <w:lang w:val="en-US" w:eastAsia="pt-BR"/>
+        </w:rPr>
+        <w:t xml:space="preserve">                        </w:t>
+      </w:r>
+      <w:r>
+        <w:rPr>
+          <w:rFonts w:ascii="Consolas" w:eastAsia="Times New Roman" w:hAnsi="Consolas" w:cs="Times New Roman"/>
+          <w:color w:val="0E00FF"/>
+          <w:sz w:val="21"/>
+          <w:szCs w:val="21"/>
+          <w:lang w:val="en-US" w:eastAsia="pt-BR"/>
+        </w:rPr>
+        <w:t xml:space="preserve">case </w:t>
+      </w:r>
+      <w:r>
+        <w:rPr>
+          <w:rFonts w:ascii="Consolas" w:eastAsia="Times New Roman" w:hAnsi="Consolas" w:cs="Times New Roman"/>
+          <w:color w:val="000000"/>
+          <w:sz w:val="21"/>
+          <w:szCs w:val="21"/>
+          <w:lang w:val="en-US" w:eastAsia="pt-BR"/>
+        </w:rPr>
+        <w:t xml:space="preserve">3; traceMode = </w:t>
+      </w:r>
+      <w:r>
+        <w:rPr>
+          <w:rFonts w:ascii="Consolas" w:eastAsia="Times New Roman" w:hAnsi="Consolas" w:cs="Times New Roman"/>
+          <w:color w:val="AA04F9"/>
+          <w:sz w:val="21"/>
+          <w:szCs w:val="21"/>
+          <w:lang w:val="en-US" w:eastAsia="pt-BR"/>
+        </w:rPr>
+        <w:t>'Minimum'</w:t>
+      </w:r>
+      <w:r>
+        <w:rPr>
+          <w:rFonts w:ascii="Consolas" w:eastAsia="Times New Roman" w:hAnsi="Consolas" w:cs="Times New Roman"/>
+          <w:color w:val="000000"/>
+          <w:sz w:val="21"/>
+          <w:szCs w:val="21"/>
+          <w:lang w:val="en-US" w:eastAsia="pt-BR"/>
+        </w:rPr>
+        <w:t>;</w:t>
+      </w:r>
+    </w:p>
+    <w:p>
+      <w:pPr>
+        <w:spacing w:after="0" w:line="259" w:lineRule="atLeast"/>
         <w:rPr>
           <w:rFonts w:ascii="Consolas" w:eastAsia="Times New Roman" w:hAnsi="Consolas" w:cs="Times New Roman"/>
           <w:color w:val="000000"/>
@@ -4336,491 +4011,27 @@
           <w:szCs w:val="21"/>
           <w:lang w:eastAsia="pt-BR"/>
         </w:rPr>
-        <w:t>mode</w:t>
-      </w:r>
-      <w:proofErr w:type="spellEnd"/>
-      <w:r>
-        <w:rPr>
-          <w:rFonts w:ascii="Consolas" w:eastAsia="Times New Roman" w:hAnsi="Consolas" w:cs="Times New Roman"/>
-          <w:color w:val="000000"/>
+      </w:pPr>
+      <w:r>
+        <w:rPr>
+          <w:rFonts w:ascii="Consolas" w:eastAsia="Times New Roman" w:hAnsi="Consolas" w:cs="Times New Roman"/>
+          <w:color w:val="000000"/>
+          <w:sz w:val="21"/>
+          <w:szCs w:val="21"/>
+          <w:lang w:val="en-US" w:eastAsia="pt-BR"/>
+        </w:rPr>
+        <w:t xml:space="preserve">                    </w:t>
+      </w:r>
+      <w:r>
+        <w:rPr>
+          <w:rFonts w:ascii="Consolas" w:eastAsia="Times New Roman" w:hAnsi="Consolas" w:cs="Times New Roman"/>
+          <w:color w:val="0E00FF"/>
           <w:sz w:val="21"/>
           <w:szCs w:val="21"/>
           <w:lang w:eastAsia="pt-BR"/>
         </w:rPr>
-        <w:t xml:space="preserve"> p/ </w:t>
-      </w:r>
-      <w:proofErr w:type="spellStart"/>
-      <w:r>
-        <w:rPr>
-          <w:rFonts w:ascii="Consolas" w:eastAsia="Times New Roman" w:hAnsi="Consolas" w:cs="Times New Roman"/>
-          <w:color w:val="000000"/>
-          <w:sz w:val="21"/>
-          <w:szCs w:val="21"/>
-          <w:lang w:eastAsia="pt-BR"/>
-        </w:rPr>
-        <w:t>RFeye</w:t>
-      </w:r>
-      <w:proofErr w:type="spellEnd"/>
-    </w:p>
-    <w:p>
-      <w:pPr>
-        <w:spacing w:after="0" w:line="259" w:lineRule="atLeast"/>
-        <w:rPr>
-          <w:rFonts w:ascii="Consolas" w:eastAsia="Times New Roman" w:hAnsi="Consolas" w:cs="Times New Roman"/>
-          <w:color w:val="000000"/>
-          <w:sz w:val="21"/>
-          <w:szCs w:val="21"/>
-          <w:lang w:val="en-US" w:eastAsia="pt-BR"/>
-        </w:rPr>
-      </w:pPr>
-      <w:r>
-        <w:rPr>
-          <w:rFonts w:ascii="Consolas" w:eastAsia="Times New Roman" w:hAnsi="Consolas" w:cs="Times New Roman"/>
-          <w:color w:val="000000"/>
-          <w:sz w:val="21"/>
-          <w:szCs w:val="21"/>
-          <w:lang w:val="en-US" w:eastAsia="pt-BR"/>
-        </w:rPr>
-        <w:t xml:space="preserve">                    </w:t>
-      </w:r>
-      <w:r>
-        <w:rPr>
-          <w:rFonts w:ascii="Consolas" w:eastAsia="Times New Roman" w:hAnsi="Consolas" w:cs="Times New Roman"/>
-          <w:color w:val="0E00FF"/>
-          <w:sz w:val="21"/>
-          <w:szCs w:val="21"/>
-          <w:lang w:val="en-US" w:eastAsia="pt-BR"/>
-        </w:rPr>
-        <w:t xml:space="preserve">switch </w:t>
-      </w:r>
-      <w:proofErr w:type="spellStart"/>
-      <w:proofErr w:type="gramStart"/>
-      <w:r>
-        <w:rPr>
-          <w:rFonts w:ascii="Consolas" w:eastAsia="Times New Roman" w:hAnsi="Consolas" w:cs="Times New Roman"/>
-          <w:color w:val="000000"/>
-          <w:sz w:val="21"/>
-          <w:szCs w:val="21"/>
-          <w:lang w:val="en-US" w:eastAsia="pt-BR"/>
-        </w:rPr>
-        <w:t>app.specData</w:t>
-      </w:r>
-      <w:proofErr w:type="spellEnd"/>
-      <w:proofErr w:type="gramEnd"/>
-      <w:r>
-        <w:rPr>
-          <w:rFonts w:ascii="Consolas" w:eastAsia="Times New Roman" w:hAnsi="Consolas" w:cs="Times New Roman"/>
-          <w:color w:val="000000"/>
-          <w:sz w:val="21"/>
-          <w:szCs w:val="21"/>
-          <w:lang w:val="en-US" w:eastAsia="pt-BR"/>
-        </w:rPr>
-        <w:t>(</w:t>
-      </w:r>
-      <w:proofErr w:type="spellStart"/>
-      <w:r>
-        <w:rPr>
-          <w:rFonts w:ascii="Consolas" w:eastAsia="Times New Roman" w:hAnsi="Consolas" w:cs="Times New Roman"/>
-          <w:color w:val="000000"/>
-          <w:sz w:val="21"/>
-          <w:szCs w:val="21"/>
-          <w:lang w:val="en-US" w:eastAsia="pt-BR"/>
-        </w:rPr>
-        <w:t>app.traceInfo.SelectedNode</w:t>
-      </w:r>
-      <w:proofErr w:type="spellEnd"/>
-      <w:r>
-        <w:rPr>
-          <w:rFonts w:ascii="Consolas" w:eastAsia="Times New Roman" w:hAnsi="Consolas" w:cs="Times New Roman"/>
-          <w:color w:val="000000"/>
-          <w:sz w:val="21"/>
-          <w:szCs w:val="21"/>
-          <w:lang w:val="en-US" w:eastAsia="pt-BR"/>
-        </w:rPr>
-        <w:t>).</w:t>
-      </w:r>
-      <w:proofErr w:type="spellStart"/>
-      <w:r>
-        <w:rPr>
-          <w:rFonts w:ascii="Consolas" w:eastAsia="Times New Roman" w:hAnsi="Consolas" w:cs="Times New Roman"/>
-          <w:color w:val="000000"/>
-          <w:sz w:val="21"/>
-          <w:szCs w:val="21"/>
-          <w:lang w:val="en-US" w:eastAsia="pt-BR"/>
-        </w:rPr>
-        <w:t>MetaData.TraceMode</w:t>
-      </w:r>
-      <w:proofErr w:type="spellEnd"/>
-    </w:p>
-    <w:p>
-      <w:pPr>
-        <w:spacing w:after="0" w:line="259" w:lineRule="atLeast"/>
-        <w:rPr>
-          <w:rFonts w:ascii="Consolas" w:eastAsia="Times New Roman" w:hAnsi="Consolas" w:cs="Times New Roman"/>
-          <w:color w:val="000000"/>
-          <w:sz w:val="21"/>
-          <w:szCs w:val="21"/>
-          <w:lang w:val="en-US" w:eastAsia="pt-BR"/>
-        </w:rPr>
-      </w:pPr>
-      <w:r>
-        <w:rPr>
-          <w:rFonts w:ascii="Consolas" w:eastAsia="Times New Roman" w:hAnsi="Consolas" w:cs="Times New Roman"/>
-          <w:color w:val="000000"/>
-          <w:sz w:val="21"/>
-          <w:szCs w:val="21"/>
-          <w:lang w:val="en-US" w:eastAsia="pt-BR"/>
-        </w:rPr>
-        <w:t xml:space="preserve">                        </w:t>
-      </w:r>
-      <w:r>
-        <w:rPr>
-          <w:rFonts w:ascii="Consolas" w:eastAsia="Times New Roman" w:hAnsi="Consolas" w:cs="Times New Roman"/>
-          <w:color w:val="0E00FF"/>
-          <w:sz w:val="21"/>
-          <w:szCs w:val="21"/>
-          <w:lang w:val="en-US" w:eastAsia="pt-BR"/>
-        </w:rPr>
-        <w:t xml:space="preserve">case </w:t>
-      </w:r>
-      <w:r>
-        <w:rPr>
-          <w:rFonts w:ascii="Consolas" w:eastAsia="Times New Roman" w:hAnsi="Consolas" w:cs="Times New Roman"/>
-          <w:color w:val="000000"/>
-          <w:sz w:val="21"/>
-          <w:szCs w:val="21"/>
-          <w:lang w:val="en-US" w:eastAsia="pt-BR"/>
-        </w:rPr>
-        <w:t xml:space="preserve">0; </w:t>
-      </w:r>
-      <w:proofErr w:type="spellStart"/>
-      <w:r>
-        <w:rPr>
-          <w:rFonts w:ascii="Consolas" w:eastAsia="Times New Roman" w:hAnsi="Consolas" w:cs="Times New Roman"/>
-          <w:color w:val="000000"/>
-          <w:sz w:val="21"/>
-          <w:szCs w:val="21"/>
-          <w:lang w:val="en-US" w:eastAsia="pt-BR"/>
-        </w:rPr>
-        <w:t>traceMode</w:t>
-      </w:r>
-      <w:proofErr w:type="spellEnd"/>
-      <w:r>
-        <w:rPr>
-          <w:rFonts w:ascii="Consolas" w:eastAsia="Times New Roman" w:hAnsi="Consolas" w:cs="Times New Roman"/>
-          <w:color w:val="000000"/>
-          <w:sz w:val="21"/>
-          <w:szCs w:val="21"/>
-          <w:lang w:val="en-US" w:eastAsia="pt-BR"/>
-        </w:rPr>
-        <w:t xml:space="preserve"> = </w:t>
-      </w:r>
-      <w:r>
-        <w:rPr>
-          <w:rFonts w:ascii="Consolas" w:eastAsia="Times New Roman" w:hAnsi="Consolas" w:cs="Times New Roman"/>
-          <w:color w:val="AA04F9"/>
-          <w:sz w:val="21"/>
-          <w:szCs w:val="21"/>
-          <w:lang w:val="en-US" w:eastAsia="pt-BR"/>
-        </w:rPr>
-        <w:t>'Single Measurement'</w:t>
-      </w:r>
-      <w:r>
-        <w:rPr>
-          <w:rFonts w:ascii="Consolas" w:eastAsia="Times New Roman" w:hAnsi="Consolas" w:cs="Times New Roman"/>
-          <w:color w:val="000000"/>
-          <w:sz w:val="21"/>
-          <w:szCs w:val="21"/>
-          <w:lang w:val="en-US" w:eastAsia="pt-BR"/>
-        </w:rPr>
-        <w:t>;</w:t>
-      </w:r>
-    </w:p>
-    <w:p>
-      <w:pPr>
-        <w:spacing w:after="0" w:line="259" w:lineRule="atLeast"/>
-        <w:rPr>
-          <w:rFonts w:ascii="Consolas" w:eastAsia="Times New Roman" w:hAnsi="Consolas" w:cs="Times New Roman"/>
-          <w:color w:val="000000"/>
-          <w:sz w:val="21"/>
-          <w:szCs w:val="21"/>
-          <w:lang w:val="en-US" w:eastAsia="pt-BR"/>
-        </w:rPr>
-      </w:pPr>
-      <w:r>
-        <w:rPr>
-          <w:rFonts w:ascii="Consolas" w:eastAsia="Times New Roman" w:hAnsi="Consolas" w:cs="Times New Roman"/>
-          <w:color w:val="000000"/>
-          <w:sz w:val="21"/>
-          <w:szCs w:val="21"/>
-          <w:lang w:val="en-US" w:eastAsia="pt-BR"/>
-        </w:rPr>
-        <w:t xml:space="preserve">                        </w:t>
-      </w:r>
-      <w:r>
-        <w:rPr>
-          <w:rFonts w:ascii="Consolas" w:eastAsia="Times New Roman" w:hAnsi="Consolas" w:cs="Times New Roman"/>
-          <w:color w:val="0E00FF"/>
-          <w:sz w:val="21"/>
-          <w:szCs w:val="21"/>
-          <w:lang w:val="en-US" w:eastAsia="pt-BR"/>
-        </w:rPr>
-        <w:t xml:space="preserve">case </w:t>
-      </w:r>
-      <w:r>
-        <w:rPr>
-          <w:rFonts w:ascii="Consolas" w:eastAsia="Times New Roman" w:hAnsi="Consolas" w:cs="Times New Roman"/>
-          <w:color w:val="000000"/>
-          <w:sz w:val="21"/>
-          <w:szCs w:val="21"/>
-          <w:lang w:val="en-US" w:eastAsia="pt-BR"/>
-        </w:rPr>
-        <w:t xml:space="preserve">1; </w:t>
-      </w:r>
-      <w:proofErr w:type="spellStart"/>
-      <w:r>
-        <w:rPr>
-          <w:rFonts w:ascii="Consolas" w:eastAsia="Times New Roman" w:hAnsi="Consolas" w:cs="Times New Roman"/>
-          <w:color w:val="000000"/>
-          <w:sz w:val="21"/>
-          <w:szCs w:val="21"/>
-          <w:lang w:val="en-US" w:eastAsia="pt-BR"/>
-        </w:rPr>
-        <w:t>traceMode</w:t>
-      </w:r>
-      <w:proofErr w:type="spellEnd"/>
-      <w:r>
-        <w:rPr>
-          <w:rFonts w:ascii="Consolas" w:eastAsia="Times New Roman" w:hAnsi="Consolas" w:cs="Times New Roman"/>
-          <w:color w:val="000000"/>
-          <w:sz w:val="21"/>
-          <w:szCs w:val="21"/>
-          <w:lang w:val="en-US" w:eastAsia="pt-BR"/>
-        </w:rPr>
-        <w:t xml:space="preserve"> = </w:t>
-      </w:r>
-      <w:r>
-        <w:rPr>
-          <w:rFonts w:ascii="Consolas" w:eastAsia="Times New Roman" w:hAnsi="Consolas" w:cs="Times New Roman"/>
-          <w:color w:val="AA04F9"/>
-          <w:sz w:val="21"/>
-          <w:szCs w:val="21"/>
-          <w:lang w:val="en-US" w:eastAsia="pt-BR"/>
-        </w:rPr>
-        <w:t>'Mean'</w:t>
-      </w:r>
-      <w:r>
-        <w:rPr>
-          <w:rFonts w:ascii="Consolas" w:eastAsia="Times New Roman" w:hAnsi="Consolas" w:cs="Times New Roman"/>
-          <w:color w:val="000000"/>
-          <w:sz w:val="21"/>
-          <w:szCs w:val="21"/>
-          <w:lang w:val="en-US" w:eastAsia="pt-BR"/>
-        </w:rPr>
-        <w:t>;</w:t>
-      </w:r>
-    </w:p>
-    <w:p>
-      <w:pPr>
-        <w:spacing w:after="0" w:line="259" w:lineRule="atLeast"/>
-        <w:rPr>
-          <w:rFonts w:ascii="Consolas" w:eastAsia="Times New Roman" w:hAnsi="Consolas" w:cs="Times New Roman"/>
-          <w:color w:val="000000"/>
-          <w:sz w:val="21"/>
-          <w:szCs w:val="21"/>
-          <w:lang w:val="en-US" w:eastAsia="pt-BR"/>
-        </w:rPr>
-      </w:pPr>
-      <w:r>
-        <w:rPr>
-          <w:rFonts w:ascii="Consolas" w:eastAsia="Times New Roman" w:hAnsi="Consolas" w:cs="Times New Roman"/>
-          <w:color w:val="000000"/>
-          <w:sz w:val="21"/>
-          <w:szCs w:val="21"/>
-          <w:lang w:val="en-US" w:eastAsia="pt-BR"/>
-        </w:rPr>
-        <w:t xml:space="preserve">                        </w:t>
-      </w:r>
-      <w:r>
-        <w:rPr>
-          <w:rFonts w:ascii="Consolas" w:eastAsia="Times New Roman" w:hAnsi="Consolas" w:cs="Times New Roman"/>
-          <w:color w:val="0E00FF"/>
-          <w:sz w:val="21"/>
-          <w:szCs w:val="21"/>
-          <w:lang w:val="en-US" w:eastAsia="pt-BR"/>
-        </w:rPr>
-        <w:t xml:space="preserve">case </w:t>
-      </w:r>
-      <w:r>
-        <w:rPr>
-          <w:rFonts w:ascii="Consolas" w:eastAsia="Times New Roman" w:hAnsi="Consolas" w:cs="Times New Roman"/>
-          <w:color w:val="000000"/>
-          <w:sz w:val="21"/>
-          <w:szCs w:val="21"/>
-          <w:lang w:val="en-US" w:eastAsia="pt-BR"/>
-        </w:rPr>
-        <w:t xml:space="preserve">2; </w:t>
-      </w:r>
-      <w:proofErr w:type="spellStart"/>
-      <w:r>
-        <w:rPr>
-          <w:rFonts w:ascii="Consolas" w:eastAsia="Times New Roman" w:hAnsi="Consolas" w:cs="Times New Roman"/>
-          <w:color w:val="000000"/>
-          <w:sz w:val="21"/>
-          <w:szCs w:val="21"/>
-          <w:lang w:val="en-US" w:eastAsia="pt-BR"/>
-        </w:rPr>
-        <w:t>traceMode</w:t>
-      </w:r>
-      <w:proofErr w:type="spellEnd"/>
-      <w:r>
-        <w:rPr>
-          <w:rFonts w:ascii="Consolas" w:eastAsia="Times New Roman" w:hAnsi="Consolas" w:cs="Times New Roman"/>
-          <w:color w:val="000000"/>
-          <w:sz w:val="21"/>
-          <w:szCs w:val="21"/>
-          <w:lang w:val="en-US" w:eastAsia="pt-BR"/>
-        </w:rPr>
-        <w:t xml:space="preserve"> = </w:t>
-      </w:r>
-      <w:r>
-        <w:rPr>
-          <w:rFonts w:ascii="Consolas" w:eastAsia="Times New Roman" w:hAnsi="Consolas" w:cs="Times New Roman"/>
-          <w:color w:val="AA04F9"/>
-          <w:sz w:val="21"/>
-          <w:szCs w:val="21"/>
-          <w:lang w:val="en-US" w:eastAsia="pt-BR"/>
-        </w:rPr>
-        <w:t>'Peak'</w:t>
-      </w:r>
-      <w:r>
-        <w:rPr>
-          <w:rFonts w:ascii="Consolas" w:eastAsia="Times New Roman" w:hAnsi="Consolas" w:cs="Times New Roman"/>
-          <w:color w:val="000000"/>
-          <w:sz w:val="21"/>
-          <w:szCs w:val="21"/>
-          <w:lang w:val="en-US" w:eastAsia="pt-BR"/>
-        </w:rPr>
-        <w:t>;</w:t>
-      </w:r>
-    </w:p>
-    <w:p>
-      <w:pPr>
-        <w:spacing w:after="0" w:line="259" w:lineRule="atLeast"/>
-        <w:rPr>
-          <w:rFonts w:ascii="Consolas" w:eastAsia="Times New Roman" w:hAnsi="Consolas" w:cs="Times New Roman"/>
-          <w:color w:val="000000"/>
-          <w:sz w:val="21"/>
-          <w:szCs w:val="21"/>
-          <w:lang w:val="en-US" w:eastAsia="pt-BR"/>
-        </w:rPr>
-      </w:pPr>
-      <w:r>
-        <w:rPr>
-          <w:rFonts w:ascii="Consolas" w:eastAsia="Times New Roman" w:hAnsi="Consolas" w:cs="Times New Roman"/>
-          <w:color w:val="000000"/>
-          <w:sz w:val="21"/>
-          <w:szCs w:val="21"/>
-          <w:lang w:val="en-US" w:eastAsia="pt-BR"/>
-        </w:rPr>
-        <w:t xml:space="preserve">                        </w:t>
-      </w:r>
-      <w:r>
-        <w:rPr>
-          <w:rFonts w:ascii="Consolas" w:eastAsia="Times New Roman" w:hAnsi="Consolas" w:cs="Times New Roman"/>
-          <w:color w:val="0E00FF"/>
-          <w:sz w:val="21"/>
-          <w:szCs w:val="21"/>
-          <w:lang w:val="en-US" w:eastAsia="pt-BR"/>
-        </w:rPr>
-        <w:t xml:space="preserve">case </w:t>
-      </w:r>
-      <w:r>
-        <w:rPr>
-          <w:rFonts w:ascii="Consolas" w:eastAsia="Times New Roman" w:hAnsi="Consolas" w:cs="Times New Roman"/>
-          <w:color w:val="000000"/>
-          <w:sz w:val="21"/>
-          <w:szCs w:val="21"/>
-          <w:lang w:val="en-US" w:eastAsia="pt-BR"/>
-        </w:rPr>
-        <w:t xml:space="preserve">3; </w:t>
-      </w:r>
-      <w:proofErr w:type="spellStart"/>
-      <w:r>
-        <w:rPr>
-          <w:rFonts w:ascii="Consolas" w:eastAsia="Times New Roman" w:hAnsi="Consolas" w:cs="Times New Roman"/>
-          <w:color w:val="000000"/>
-          <w:sz w:val="21"/>
-          <w:szCs w:val="21"/>
-          <w:lang w:val="en-US" w:eastAsia="pt-BR"/>
-        </w:rPr>
-        <w:t>traceMode</w:t>
-      </w:r>
-      <w:proofErr w:type="spellEnd"/>
-      <w:r>
-        <w:rPr>
-          <w:rFonts w:ascii="Consolas" w:eastAsia="Times New Roman" w:hAnsi="Consolas" w:cs="Times New Roman"/>
-          <w:color w:val="000000"/>
-          <w:sz w:val="21"/>
-          <w:szCs w:val="21"/>
-          <w:lang w:val="en-US" w:eastAsia="pt-BR"/>
-        </w:rPr>
-        <w:t xml:space="preserve"> = </w:t>
-      </w:r>
-      <w:r>
-        <w:rPr>
-          <w:rFonts w:ascii="Consolas" w:eastAsia="Times New Roman" w:hAnsi="Consolas" w:cs="Times New Roman"/>
-          <w:color w:val="AA04F9"/>
-          <w:sz w:val="21"/>
-          <w:szCs w:val="21"/>
-          <w:lang w:val="en-US" w:eastAsia="pt-BR"/>
-        </w:rPr>
-        <w:t>'Minimum'</w:t>
-      </w:r>
-      <w:r>
-        <w:rPr>
-          <w:rFonts w:ascii="Consolas" w:eastAsia="Times New Roman" w:hAnsi="Consolas" w:cs="Times New Roman"/>
-          <w:color w:val="000000"/>
-          <w:sz w:val="21"/>
-          <w:szCs w:val="21"/>
-          <w:lang w:val="en-US" w:eastAsia="pt-BR"/>
-        </w:rPr>
-        <w:t>;</w:t>
-      </w:r>
-    </w:p>
-    <w:p>
-      <w:pPr>
-        <w:spacing w:after="0" w:line="259" w:lineRule="atLeast"/>
-        <w:rPr>
-          <w:rFonts w:ascii="Consolas" w:eastAsia="Times New Roman" w:hAnsi="Consolas" w:cs="Times New Roman"/>
-          <w:color w:val="000000"/>
-          <w:sz w:val="21"/>
-          <w:szCs w:val="21"/>
-          <w:lang w:eastAsia="pt-BR"/>
-        </w:rPr>
-      </w:pPr>
-      <w:r>
-        <w:rPr>
-          <w:rFonts w:ascii="Consolas" w:eastAsia="Times New Roman" w:hAnsi="Consolas" w:cs="Times New Roman"/>
-          <w:color w:val="000000"/>
-          <w:sz w:val="21"/>
-          <w:szCs w:val="21"/>
-          <w:lang w:val="en-US" w:eastAsia="pt-BR"/>
-        </w:rPr>
-        <w:t xml:space="preserve">                    </w:t>
-      </w:r>
-      <w:proofErr w:type="spellStart"/>
-      <w:r>
-        <w:rPr>
-          <w:rFonts w:ascii="Consolas" w:eastAsia="Times New Roman" w:hAnsi="Consolas" w:cs="Times New Roman"/>
-          <w:color w:val="0E00FF"/>
-          <w:sz w:val="21"/>
-          <w:szCs w:val="21"/>
-          <w:lang w:eastAsia="pt-BR"/>
-        </w:rPr>
         <w:t>end</w:t>
       </w:r>
-      <w:proofErr w:type="spellEnd"/>
     </w:p>
     <w:p>
       <w:pPr>
@@ -4852,15 +4063,7 @@
         </w:rPr>
       </w:pPr>
       <w:r>
-        <w:t xml:space="preserve">Trace </w:t>
-      </w:r>
-      <w:proofErr w:type="spellStart"/>
-      <w:r>
-        <w:t>mode</w:t>
-      </w:r>
-      <w:proofErr w:type="spellEnd"/>
-      <w:r>
-        <w:t xml:space="preserve"> p/ outros equipamentos:</w:t>
+        <w:t>Trace mode p/ outros equipamentos:</w:t>
       </w:r>
     </w:p>
     <w:p>
@@ -4894,64 +4097,16 @@
         </w:rPr>
         <w:t xml:space="preserve">switch </w:t>
       </w:r>
-      <w:proofErr w:type="spellStart"/>
-      <w:proofErr w:type="gramStart"/>
-      <w:r>
-        <w:rPr>
-          <w:rFonts w:ascii="Consolas" w:eastAsia="Times New Roman" w:hAnsi="Consolas" w:cs="Times New Roman"/>
-          <w:color w:val="000000"/>
-          <w:sz w:val="21"/>
-          <w:szCs w:val="21"/>
-          <w:lang w:val="en-US" w:eastAsia="pt-BR"/>
-        </w:rPr>
-        <w:t>app.specData</w:t>
-      </w:r>
-      <w:proofErr w:type="spellEnd"/>
-      <w:proofErr w:type="gramEnd"/>
-      <w:r>
-        <w:rPr>
-          <w:rFonts w:ascii="Consolas" w:eastAsia="Times New Roman" w:hAnsi="Consolas" w:cs="Times New Roman"/>
-          <w:color w:val="000000"/>
-          <w:sz w:val="21"/>
-          <w:szCs w:val="21"/>
-          <w:lang w:val="en-US" w:eastAsia="pt-BR"/>
-        </w:rPr>
-        <w:t>(</w:t>
-      </w:r>
-      <w:proofErr w:type="spellStart"/>
-      <w:r>
-        <w:rPr>
-          <w:rFonts w:ascii="Consolas" w:eastAsia="Times New Roman" w:hAnsi="Consolas" w:cs="Times New Roman"/>
-          <w:color w:val="000000"/>
-          <w:sz w:val="21"/>
-          <w:szCs w:val="21"/>
-          <w:lang w:val="en-US" w:eastAsia="pt-BR"/>
-        </w:rPr>
-        <w:t>app.traceInfo.SelectedNode</w:t>
-      </w:r>
-      <w:proofErr w:type="spellEnd"/>
-      <w:r>
-        <w:rPr>
-          <w:rFonts w:ascii="Consolas" w:eastAsia="Times New Roman" w:hAnsi="Consolas" w:cs="Times New Roman"/>
-          <w:color w:val="000000"/>
-          <w:sz w:val="21"/>
-          <w:szCs w:val="21"/>
-          <w:lang w:val="en-US" w:eastAsia="pt-BR"/>
-        </w:rPr>
-        <w:t>).</w:t>
-      </w:r>
-      <w:proofErr w:type="spellStart"/>
-      <w:r>
-        <w:rPr>
-          <w:rFonts w:ascii="Consolas" w:eastAsia="Times New Roman" w:hAnsi="Consolas" w:cs="Times New Roman"/>
-          <w:color w:val="000000"/>
-          <w:sz w:val="21"/>
-          <w:szCs w:val="21"/>
-          <w:lang w:val="en-US" w:eastAsia="pt-BR"/>
-        </w:rPr>
-        <w:t>MetaData.TraceMode</w:t>
-      </w:r>
-      <w:proofErr w:type="spellEnd"/>
+      <w:r>
+        <w:rPr>
+          <w:rFonts w:ascii="Consolas" w:eastAsia="Times New Roman" w:hAnsi="Consolas" w:cs="Times New Roman"/>
+          <w:color w:val="000000"/>
+          <w:sz w:val="21"/>
+          <w:szCs w:val="21"/>
+          <w:lang w:val="en-US" w:eastAsia="pt-BR"/>
+        </w:rPr>
+        <w:t>app.specData(app.traceInfo.SelectedNode).MetaData.TraceMode</w:t>
+      </w:r>
     </w:p>
     <w:p>
       <w:pPr>
@@ -4992,29 +4147,7 @@
           <w:szCs w:val="21"/>
           <w:lang w:val="en-US" w:eastAsia="pt-BR"/>
         </w:rPr>
-        <w:t xml:space="preserve">0; </w:t>
-      </w:r>
-      <w:proofErr w:type="spellStart"/>
-      <w:r>
-        <w:rPr>
-          <w:rFonts w:ascii="Consolas" w:eastAsia="Times New Roman" w:hAnsi="Consolas" w:cs="Times New Roman"/>
-          <w:color w:val="000000"/>
-          <w:sz w:val="21"/>
-          <w:szCs w:val="21"/>
-          <w:lang w:val="en-US" w:eastAsia="pt-BR"/>
-        </w:rPr>
-        <w:t>traceMode</w:t>
-      </w:r>
-      <w:proofErr w:type="spellEnd"/>
-      <w:r>
-        <w:rPr>
-          <w:rFonts w:ascii="Consolas" w:eastAsia="Times New Roman" w:hAnsi="Consolas" w:cs="Times New Roman"/>
-          <w:color w:val="000000"/>
-          <w:sz w:val="21"/>
-          <w:szCs w:val="21"/>
-          <w:lang w:val="en-US" w:eastAsia="pt-BR"/>
-        </w:rPr>
-        <w:t xml:space="preserve"> = </w:t>
+        <w:t xml:space="preserve">0; traceMode = </w:t>
       </w:r>
       <w:r>
         <w:rPr>
@@ -5024,9 +4157,60 @@
           <w:szCs w:val="21"/>
           <w:lang w:val="en-US" w:eastAsia="pt-BR"/>
         </w:rPr>
-        <w:t>'</w:t>
-      </w:r>
-      <w:proofErr w:type="spellStart"/>
+        <w:t>'ClearWrite'</w:t>
+      </w:r>
+      <w:r>
+        <w:rPr>
+          <w:rFonts w:ascii="Consolas" w:eastAsia="Times New Roman" w:hAnsi="Consolas" w:cs="Times New Roman"/>
+          <w:color w:val="000000"/>
+          <w:sz w:val="21"/>
+          <w:szCs w:val="21"/>
+          <w:lang w:val="en-US" w:eastAsia="pt-BR"/>
+        </w:rPr>
+        <w:t>;</w:t>
+      </w:r>
+    </w:p>
+    <w:p>
+      <w:pPr>
+        <w:spacing w:after="0" w:line="259" w:lineRule="atLeast"/>
+        <w:rPr>
+          <w:rFonts w:ascii="Consolas" w:eastAsia="Times New Roman" w:hAnsi="Consolas" w:cs="Times New Roman"/>
+          <w:color w:val="000000"/>
+          <w:sz w:val="21"/>
+          <w:szCs w:val="21"/>
+          <w:lang w:val="en-US" w:eastAsia="pt-BR"/>
+        </w:rPr>
+      </w:pPr>
+      <w:r>
+        <w:rPr>
+          <w:rFonts w:ascii="Consolas" w:eastAsia="Times New Roman" w:hAnsi="Consolas" w:cs="Times New Roman"/>
+          <w:color w:val="000000"/>
+          <w:sz w:val="21"/>
+          <w:szCs w:val="21"/>
+          <w:lang w:val="en-US" w:eastAsia="pt-BR"/>
+        </w:rPr>
+        <w:t xml:space="preserve">                    </w:t>
+      </w:r>
+      <w:r>
+        <w:rPr>
+          <w:rFonts w:ascii="Consolas" w:eastAsia="Times New Roman" w:hAnsi="Consolas" w:cs="Times New Roman"/>
+          <w:color w:val="0E00FF"/>
+          <w:sz w:val="21"/>
+          <w:szCs w:val="21"/>
+          <w:lang w:val="en-US" w:eastAsia="pt-BR"/>
+        </w:rPr>
+        <w:t xml:space="preserve">case </w:t>
+      </w:r>
+      <w:r>
+        <w:rPr>
+          <w:rFonts w:ascii="Consolas" w:eastAsia="Times New Roman" w:hAnsi="Consolas" w:cs="Times New Roman"/>
+          <w:color w:val="000000"/>
+          <w:sz w:val="21"/>
+          <w:szCs w:val="21"/>
+          <w:lang w:val="en-US" w:eastAsia="pt-BR"/>
+        </w:rPr>
+        <w:t xml:space="preserve">1; traceMode = </w:t>
+      </w:r>
       <w:r>
         <w:rPr>
           <w:rFonts w:ascii="Consolas" w:eastAsia="Times New Roman" w:hAnsi="Consolas" w:cs="Times New Roman"/>
@@ -5035,9 +4219,60 @@
           <w:szCs w:val="21"/>
           <w:lang w:val="en-US" w:eastAsia="pt-BR"/>
         </w:rPr>
-        <w:t>ClearWrite</w:t>
-      </w:r>
-      <w:proofErr w:type="spellEnd"/>
+        <w:t>'Average'</w:t>
+      </w:r>
+      <w:r>
+        <w:rPr>
+          <w:rFonts w:ascii="Consolas" w:eastAsia="Times New Roman" w:hAnsi="Consolas" w:cs="Times New Roman"/>
+          <w:color w:val="000000"/>
+          <w:sz w:val="21"/>
+          <w:szCs w:val="21"/>
+          <w:lang w:val="en-US" w:eastAsia="pt-BR"/>
+        </w:rPr>
+        <w:t>;</w:t>
+      </w:r>
+    </w:p>
+    <w:p>
+      <w:pPr>
+        <w:spacing w:after="0" w:line="259" w:lineRule="atLeast"/>
+        <w:rPr>
+          <w:rFonts w:ascii="Consolas" w:eastAsia="Times New Roman" w:hAnsi="Consolas" w:cs="Times New Roman"/>
+          <w:color w:val="000000"/>
+          <w:sz w:val="21"/>
+          <w:szCs w:val="21"/>
+          <w:lang w:val="en-US" w:eastAsia="pt-BR"/>
+        </w:rPr>
+      </w:pPr>
+      <w:r>
+        <w:rPr>
+          <w:rFonts w:ascii="Consolas" w:eastAsia="Times New Roman" w:hAnsi="Consolas" w:cs="Times New Roman"/>
+          <w:color w:val="000000"/>
+          <w:sz w:val="21"/>
+          <w:szCs w:val="21"/>
+          <w:lang w:val="en-US" w:eastAsia="pt-BR"/>
+        </w:rPr>
+        <w:t xml:space="preserve">                    </w:t>
+      </w:r>
+      <w:r>
+        <w:rPr>
+          <w:rFonts w:ascii="Consolas" w:eastAsia="Times New Roman" w:hAnsi="Consolas" w:cs="Times New Roman"/>
+          <w:color w:val="0E00FF"/>
+          <w:sz w:val="21"/>
+          <w:szCs w:val="21"/>
+          <w:lang w:val="en-US" w:eastAsia="pt-BR"/>
+        </w:rPr>
+        <w:t xml:space="preserve">case </w:t>
+      </w:r>
+      <w:r>
+        <w:rPr>
+          <w:rFonts w:ascii="Consolas" w:eastAsia="Times New Roman" w:hAnsi="Consolas" w:cs="Times New Roman"/>
+          <w:color w:val="000000"/>
+          <w:sz w:val="21"/>
+          <w:szCs w:val="21"/>
+          <w:lang w:val="en-US" w:eastAsia="pt-BR"/>
+        </w:rPr>
+        <w:t xml:space="preserve">2; traceMode = </w:t>
+      </w:r>
       <w:r>
         <w:rPr>
           <w:rFonts w:ascii="Consolas" w:eastAsia="Times New Roman" w:hAnsi="Consolas" w:cs="Times New Roman"/>
@@ -5046,7 +4281,7 @@
           <w:szCs w:val="21"/>
           <w:lang w:val="en-US" w:eastAsia="pt-BR"/>
         </w:rPr>
-        <w:t>'</w:t>
+        <w:t>'MaxHold'</w:t>
       </w:r>
       <w:r>
         <w:rPr>
@@ -5098,29 +4333,7 @@
           <w:szCs w:val="21"/>
           <w:lang w:val="en-US" w:eastAsia="pt-BR"/>
         </w:rPr>
-        <w:t xml:space="preserve">1; </w:t>
-      </w:r>
-      <w:proofErr w:type="spellStart"/>
-      <w:r>
-        <w:rPr>
-          <w:rFonts w:ascii="Consolas" w:eastAsia="Times New Roman" w:hAnsi="Consolas" w:cs="Times New Roman"/>
-          <w:color w:val="000000"/>
-          <w:sz w:val="21"/>
-          <w:szCs w:val="21"/>
-          <w:lang w:val="en-US" w:eastAsia="pt-BR"/>
-        </w:rPr>
-        <w:t>traceMode</w:t>
-      </w:r>
-      <w:proofErr w:type="spellEnd"/>
-      <w:r>
-        <w:rPr>
-          <w:rFonts w:ascii="Consolas" w:eastAsia="Times New Roman" w:hAnsi="Consolas" w:cs="Times New Roman"/>
-          <w:color w:val="000000"/>
-          <w:sz w:val="21"/>
-          <w:szCs w:val="21"/>
-          <w:lang w:val="en-US" w:eastAsia="pt-BR"/>
-        </w:rPr>
-        <w:t xml:space="preserve"> = </w:t>
+        <w:t xml:space="preserve">3; traceMode = </w:t>
       </w:r>
       <w:r>
         <w:rPr>
@@ -5130,7 +4343,7 @@
           <w:szCs w:val="21"/>
           <w:lang w:val="en-US" w:eastAsia="pt-BR"/>
         </w:rPr>
-        <w:t>'Average'</w:t>
+        <w:t>'MinHold'</w:t>
       </w:r>
       <w:r>
         <w:rPr>
@@ -5151,18 +4364,18 @@
           <w:color w:val="000000"/>
           <w:sz w:val="21"/>
           <w:szCs w:val="21"/>
-          <w:lang w:val="en-US" w:eastAsia="pt-BR"/>
-        </w:rPr>
-      </w:pPr>
-      <w:r>
-        <w:rPr>
-          <w:rFonts w:ascii="Consolas" w:eastAsia="Times New Roman" w:hAnsi="Consolas" w:cs="Times New Roman"/>
-          <w:color w:val="000000"/>
-          <w:sz w:val="21"/>
-          <w:szCs w:val="21"/>
-          <w:lang w:val="en-US" w:eastAsia="pt-BR"/>
-        </w:rPr>
-        <w:t xml:space="preserve">                    </w:t>
+          <w:lang w:eastAsia="pt-BR"/>
+        </w:rPr>
+      </w:pPr>
+      <w:r>
+        <w:rPr>
+          <w:rFonts w:ascii="Consolas" w:eastAsia="Times New Roman" w:hAnsi="Consolas" w:cs="Times New Roman"/>
+          <w:color w:val="000000"/>
+          <w:sz w:val="21"/>
+          <w:szCs w:val="21"/>
+          <w:lang w:val="en-US" w:eastAsia="pt-BR"/>
+        </w:rPr>
+        <w:t xml:space="preserve">                </w:t>
       </w:r>
       <w:r>
         <w:rPr>
@@ -5170,224 +4383,10 @@
           <w:color w:val="0E00FF"/>
           <w:sz w:val="21"/>
           <w:szCs w:val="21"/>
-          <w:lang w:val="en-US" w:eastAsia="pt-BR"/>
-        </w:rPr>
-        <w:t xml:space="preserve">case </w:t>
-      </w:r>
-      <w:r>
-        <w:rPr>
-          <w:rFonts w:ascii="Consolas" w:eastAsia="Times New Roman" w:hAnsi="Consolas" w:cs="Times New Roman"/>
-          <w:color w:val="000000"/>
-          <w:sz w:val="21"/>
-          <w:szCs w:val="21"/>
-          <w:lang w:val="en-US" w:eastAsia="pt-BR"/>
-        </w:rPr>
-        <w:t xml:space="preserve">2; </w:t>
-      </w:r>
-      <w:proofErr w:type="spellStart"/>
-      <w:r>
-        <w:rPr>
-          <w:rFonts w:ascii="Consolas" w:eastAsia="Times New Roman" w:hAnsi="Consolas" w:cs="Times New Roman"/>
-          <w:color w:val="000000"/>
-          <w:sz w:val="21"/>
-          <w:szCs w:val="21"/>
-          <w:lang w:val="en-US" w:eastAsia="pt-BR"/>
-        </w:rPr>
-        <w:t>traceMode</w:t>
-      </w:r>
-      <w:proofErr w:type="spellEnd"/>
-      <w:r>
-        <w:rPr>
-          <w:rFonts w:ascii="Consolas" w:eastAsia="Times New Roman" w:hAnsi="Consolas" w:cs="Times New Roman"/>
-          <w:color w:val="000000"/>
-          <w:sz w:val="21"/>
-          <w:szCs w:val="21"/>
-          <w:lang w:val="en-US" w:eastAsia="pt-BR"/>
-        </w:rPr>
-        <w:t xml:space="preserve"> = </w:t>
-      </w:r>
-      <w:r>
-        <w:rPr>
-          <w:rFonts w:ascii="Consolas" w:eastAsia="Times New Roman" w:hAnsi="Consolas" w:cs="Times New Roman"/>
-          <w:color w:val="AA04F9"/>
-          <w:sz w:val="21"/>
-          <w:szCs w:val="21"/>
-          <w:lang w:val="en-US" w:eastAsia="pt-BR"/>
-        </w:rPr>
-        <w:t>'</w:t>
-      </w:r>
-      <w:proofErr w:type="spellStart"/>
-      <w:r>
-        <w:rPr>
-          <w:rFonts w:ascii="Consolas" w:eastAsia="Times New Roman" w:hAnsi="Consolas" w:cs="Times New Roman"/>
-          <w:color w:val="AA04F9"/>
-          <w:sz w:val="21"/>
-          <w:szCs w:val="21"/>
-          <w:lang w:val="en-US" w:eastAsia="pt-BR"/>
-        </w:rPr>
-        <w:t>MaxHold</w:t>
-      </w:r>
-      <w:proofErr w:type="spellEnd"/>
-      <w:r>
-        <w:rPr>
-          <w:rFonts w:ascii="Consolas" w:eastAsia="Times New Roman" w:hAnsi="Consolas" w:cs="Times New Roman"/>
-          <w:color w:val="AA04F9"/>
-          <w:sz w:val="21"/>
-          <w:szCs w:val="21"/>
-          <w:lang w:val="en-US" w:eastAsia="pt-BR"/>
-        </w:rPr>
-        <w:t>'</w:t>
-      </w:r>
-      <w:r>
-        <w:rPr>
-          <w:rFonts w:ascii="Consolas" w:eastAsia="Times New Roman" w:hAnsi="Consolas" w:cs="Times New Roman"/>
-          <w:color w:val="000000"/>
-          <w:sz w:val="21"/>
-          <w:szCs w:val="21"/>
-          <w:lang w:val="en-US" w:eastAsia="pt-BR"/>
-        </w:rPr>
-        <w:t>;</w:t>
-      </w:r>
-    </w:p>
-    <w:p>
-      <w:pPr>
-        <w:spacing w:after="0" w:line="259" w:lineRule="atLeast"/>
-        <w:rPr>
-          <w:rFonts w:ascii="Consolas" w:eastAsia="Times New Roman" w:hAnsi="Consolas" w:cs="Times New Roman"/>
-          <w:color w:val="000000"/>
-          <w:sz w:val="21"/>
-          <w:szCs w:val="21"/>
-          <w:lang w:val="en-US" w:eastAsia="pt-BR"/>
-        </w:rPr>
-      </w:pPr>
-      <w:r>
-        <w:rPr>
-          <w:rFonts w:ascii="Consolas" w:eastAsia="Times New Roman" w:hAnsi="Consolas" w:cs="Times New Roman"/>
-          <w:color w:val="000000"/>
-          <w:sz w:val="21"/>
-          <w:szCs w:val="21"/>
-          <w:lang w:val="en-US" w:eastAsia="pt-BR"/>
-        </w:rPr>
-        <w:t xml:space="preserve">                    </w:t>
-      </w:r>
-      <w:r>
-        <w:rPr>
-          <w:rFonts w:ascii="Consolas" w:eastAsia="Times New Roman" w:hAnsi="Consolas" w:cs="Times New Roman"/>
-          <w:color w:val="0E00FF"/>
-          <w:sz w:val="21"/>
-          <w:szCs w:val="21"/>
-          <w:lang w:val="en-US" w:eastAsia="pt-BR"/>
-        </w:rPr>
-        <w:t xml:space="preserve">case </w:t>
-      </w:r>
-      <w:r>
-        <w:rPr>
-          <w:rFonts w:ascii="Consolas" w:eastAsia="Times New Roman" w:hAnsi="Consolas" w:cs="Times New Roman"/>
-          <w:color w:val="000000"/>
-          <w:sz w:val="21"/>
-          <w:szCs w:val="21"/>
-          <w:lang w:val="en-US" w:eastAsia="pt-BR"/>
-        </w:rPr>
-        <w:t xml:space="preserve">3; </w:t>
-      </w:r>
-      <w:proofErr w:type="spellStart"/>
-      <w:r>
-        <w:rPr>
-          <w:rFonts w:ascii="Consolas" w:eastAsia="Times New Roman" w:hAnsi="Consolas" w:cs="Times New Roman"/>
-          <w:color w:val="000000"/>
-          <w:sz w:val="21"/>
-          <w:szCs w:val="21"/>
-          <w:lang w:val="en-US" w:eastAsia="pt-BR"/>
-        </w:rPr>
-        <w:t>traceMode</w:t>
-      </w:r>
-      <w:proofErr w:type="spellEnd"/>
-      <w:r>
-        <w:rPr>
-          <w:rFonts w:ascii="Consolas" w:eastAsia="Times New Roman" w:hAnsi="Consolas" w:cs="Times New Roman"/>
-          <w:color w:val="000000"/>
-          <w:sz w:val="21"/>
-          <w:szCs w:val="21"/>
-          <w:lang w:val="en-US" w:eastAsia="pt-BR"/>
-        </w:rPr>
-        <w:t xml:space="preserve"> = </w:t>
-      </w:r>
-      <w:r>
-        <w:rPr>
-          <w:rFonts w:ascii="Consolas" w:eastAsia="Times New Roman" w:hAnsi="Consolas" w:cs="Times New Roman"/>
-          <w:color w:val="AA04F9"/>
-          <w:sz w:val="21"/>
-          <w:szCs w:val="21"/>
-          <w:lang w:val="en-US" w:eastAsia="pt-BR"/>
-        </w:rPr>
-        <w:t>'</w:t>
-      </w:r>
-      <w:proofErr w:type="spellStart"/>
-      <w:r>
-        <w:rPr>
-          <w:rFonts w:ascii="Consolas" w:eastAsia="Times New Roman" w:hAnsi="Consolas" w:cs="Times New Roman"/>
-          <w:color w:val="AA04F9"/>
-          <w:sz w:val="21"/>
-          <w:szCs w:val="21"/>
-          <w:lang w:val="en-US" w:eastAsia="pt-BR"/>
-        </w:rPr>
-        <w:t>MinHold</w:t>
-      </w:r>
-      <w:proofErr w:type="spellEnd"/>
-      <w:r>
-        <w:rPr>
-          <w:rFonts w:ascii="Consolas" w:eastAsia="Times New Roman" w:hAnsi="Consolas" w:cs="Times New Roman"/>
-          <w:color w:val="AA04F9"/>
-          <w:sz w:val="21"/>
-          <w:szCs w:val="21"/>
-          <w:lang w:val="en-US" w:eastAsia="pt-BR"/>
-        </w:rPr>
-        <w:t>'</w:t>
-      </w:r>
-      <w:r>
-        <w:rPr>
-          <w:rFonts w:ascii="Consolas" w:eastAsia="Times New Roman" w:hAnsi="Consolas" w:cs="Times New Roman"/>
-          <w:color w:val="000000"/>
-          <w:sz w:val="21"/>
-          <w:szCs w:val="21"/>
-          <w:lang w:val="en-US" w:eastAsia="pt-BR"/>
-        </w:rPr>
-        <w:t>;</w:t>
-      </w:r>
-    </w:p>
-    <w:p>
-      <w:pPr>
-        <w:spacing w:after="0" w:line="259" w:lineRule="atLeast"/>
-        <w:rPr>
-          <w:rFonts w:ascii="Consolas" w:eastAsia="Times New Roman" w:hAnsi="Consolas" w:cs="Times New Roman"/>
-          <w:color w:val="000000"/>
-          <w:sz w:val="21"/>
-          <w:szCs w:val="21"/>
           <w:lang w:eastAsia="pt-BR"/>
         </w:rPr>
-      </w:pPr>
-      <w:r>
-        <w:rPr>
-          <w:rFonts w:ascii="Consolas" w:eastAsia="Times New Roman" w:hAnsi="Consolas" w:cs="Times New Roman"/>
-          <w:color w:val="000000"/>
-          <w:sz w:val="21"/>
-          <w:szCs w:val="21"/>
-          <w:lang w:val="en-US" w:eastAsia="pt-BR"/>
-        </w:rPr>
-        <w:t xml:space="preserve">                </w:t>
-      </w:r>
-      <w:proofErr w:type="spellStart"/>
-      <w:r>
-        <w:rPr>
-          <w:rFonts w:ascii="Consolas" w:eastAsia="Times New Roman" w:hAnsi="Consolas" w:cs="Times New Roman"/>
-          <w:color w:val="0E00FF"/>
-          <w:sz w:val="21"/>
-          <w:szCs w:val="21"/>
-          <w:lang w:eastAsia="pt-BR"/>
-        </w:rPr>
         <w:t>end</w:t>
       </w:r>
-      <w:proofErr w:type="spellEnd"/>
     </w:p>
     <w:p/>
     <w:p/>
@@ -5418,23 +4417,7 @@
     </w:p>
     <w:p>
       <w:r>
-        <w:t xml:space="preserve">Processamento de traços (Média, </w:t>
-      </w:r>
-      <w:proofErr w:type="spellStart"/>
-      <w:r>
-        <w:t>MinHold</w:t>
-      </w:r>
-      <w:proofErr w:type="spellEnd"/>
-      <w:r>
-        <w:t xml:space="preserve"> e </w:t>
-      </w:r>
-      <w:proofErr w:type="spellStart"/>
-      <w:r>
-        <w:t>MaxHold</w:t>
-      </w:r>
-      <w:proofErr w:type="spellEnd"/>
-      <w:r>
-        <w:t>).</w:t>
+        <w:t>Processamento de traços (Média, MinHold e MaxHold).</w:t>
       </w:r>
     </w:p>
     <w:p>
@@ -5442,23 +4425,7 @@
         <w:t>Ocupação em tempo real</w:t>
       </w:r>
       <w:r>
-        <w:t xml:space="preserve"> (</w:t>
-      </w:r>
-      <w:proofErr w:type="spellStart"/>
-      <w:r>
-        <w:t>Threshold</w:t>
-      </w:r>
-      <w:proofErr w:type="spellEnd"/>
-      <w:r>
-        <w:t xml:space="preserve"> fixo e </w:t>
-      </w:r>
-      <w:proofErr w:type="spellStart"/>
-      <w:r>
-        <w:t>OffSet</w:t>
-      </w:r>
-      <w:proofErr w:type="spellEnd"/>
-      <w:r>
-        <w:t xml:space="preserve"> do Piso de Ruído)</w:t>
+        <w:t xml:space="preserve"> (Threshold fixo e OffSet do Piso de Ruído)</w:t>
       </w:r>
       <w:r>
         <w:t>.</w:t>
@@ -5480,28 +4447,12 @@
     </w:p>
     <w:p>
       <w:r>
-        <w:t xml:space="preserve">Função </w:t>
-      </w:r>
-      <w:proofErr w:type="spellStart"/>
-      <w:r>
-        <w:t>Fcn_ReportGenerator</w:t>
-      </w:r>
-      <w:proofErr w:type="spellEnd"/>
-      <w:r>
-        <w:t>.</w:t>
-      </w:r>
-    </w:p>
-    <w:p>
-      <w:r>
-        <w:t xml:space="preserve">Função </w:t>
-      </w:r>
-      <w:proofErr w:type="spellStart"/>
-      <w:r>
-        <w:t>Fcn_Plot</w:t>
-      </w:r>
-      <w:proofErr w:type="spellEnd"/>
-      <w:r>
-        <w:t>(app).</w:t>
+        <w:t>Função Fcn_ReportGenerator.</w:t>
+      </w:r>
+    </w:p>
+    <w:p>
+      <w:r>
+        <w:t>Função Fcn_Plot(app).</w:t>
       </w:r>
     </w:p>
     <w:sectPr>
@@ -7156,18 +6107,18 @@
 </file>
 
 <file path=customXml/item2.xml><?xml version="1.0" encoding="utf-8"?>
+<p:properties xmlns:p="http://schemas.microsoft.com/office/2006/metadata/properties" xmlns:xsi="http://www.w3.org/2001/XMLSchema-instance" xmlns:pc="http://schemas.microsoft.com/office/infopath/2007/PartnerControls">
+  <documentManagement/>
+</p:properties>
+</file>
+
+<file path=customXml/item3.xml><?xml version="1.0" encoding="utf-8"?>
 <?mso-contentType ?>
 <FormTemplates xmlns="http://schemas.microsoft.com/sharepoint/v3/contenttype/forms">
   <Display>DocumentLibraryForm</Display>
   <Edit>DocumentLibraryForm</Edit>
   <New>DocumentLibraryForm</New>
 </FormTemplates>
-</file>
-
-<file path=customXml/item3.xml><?xml version="1.0" encoding="utf-8"?>
-<p:properties xmlns:p="http://schemas.microsoft.com/office/2006/metadata/properties" xmlns:xsi="http://www.w3.org/2001/XMLSchema-instance" xmlns:pc="http://schemas.microsoft.com/office/infopath/2007/PartnerControls">
-  <documentManagement/>
-</p:properties>
 </file>
 
 <file path=customXml/itemProps1.xml><?xml version="1.0" encoding="utf-8"?>
@@ -7190,26 +6141,26 @@
 </file>
 
 <file path=customXml/itemProps2.xml><?xml version="1.0" encoding="utf-8"?>
+<ds:datastoreItem xmlns:ds="http://schemas.openxmlformats.org/officeDocument/2006/customXml" ds:itemID="{4FBF8BF7-5366-47F8-9B4B-B5A9CF0AEF7B}">
+  <ds:schemaRefs>
+    <ds:schemaRef ds:uri="http://purl.org/dc/dcmitype/"/>
+    <ds:schemaRef ds:uri="http://schemas.microsoft.com/office/2006/documentManagement/types"/>
+    <ds:schemaRef ds:uri="http://www.w3.org/XML/1998/namespace"/>
+    <ds:schemaRef ds:uri="http://purl.org/dc/elements/1.1/"/>
+    <ds:schemaRef ds:uri="1e6eac8e-04da-45f0-8b57-07b655440725"/>
+    <ds:schemaRef ds:uri="http://purl.org/dc/terms/"/>
+    <ds:schemaRef ds:uri="http://schemas.microsoft.com/office/infopath/2007/PartnerControls"/>
+    <ds:schemaRef ds:uri="http://schemas.openxmlformats.org/package/2006/metadata/core-properties"/>
+    <ds:schemaRef ds:uri="88fb43ac-c11c-4a9a-83c5-985e33a5263d"/>
+    <ds:schemaRef ds:uri="http://schemas.microsoft.com/office/2006/metadata/properties"/>
+  </ds:schemaRefs>
+</ds:datastoreItem>
+</file>
+
+<file path=customXml/itemProps3.xml><?xml version="1.0" encoding="utf-8"?>
 <ds:datastoreItem xmlns:ds="http://schemas.openxmlformats.org/officeDocument/2006/customXml" ds:itemID="{CAA6A2A9-C064-4ED6-A736-8E3938FD5A19}">
   <ds:schemaRefs>
     <ds:schemaRef ds:uri="http://schemas.microsoft.com/sharepoint/v3/contenttype/forms"/>
   </ds:schemaRefs>
 </ds:datastoreItem>
-</file>
-
-<file path=customXml/itemProps3.xml><?xml version="1.0" encoding="utf-8"?>
-<ds:datastoreItem xmlns:ds="http://schemas.openxmlformats.org/officeDocument/2006/customXml" ds:itemID="{4FBF8BF7-5366-47F8-9B4B-B5A9CF0AEF7B}">
-  <ds:schemaRefs>
-    <ds:schemaRef ds:uri="http://purl.org/dc/elements/1.1/"/>
-    <ds:schemaRef ds:uri="http://purl.org/dc/dcmitype/"/>
-    <ds:schemaRef ds:uri="http://schemas.microsoft.com/office/infopath/2007/PartnerControls"/>
-    <ds:schemaRef ds:uri="88fb43ac-c11c-4a9a-83c5-985e33a5263d"/>
-    <ds:schemaRef ds:uri="http://purl.org/dc/terms/"/>
-    <ds:schemaRef ds:uri="http://schemas.microsoft.com/office/2006/metadata/properties"/>
-    <ds:schemaRef ds:uri="http://schemas.microsoft.com/office/2006/documentManagement/types"/>
-    <ds:schemaRef ds:uri="1e6eac8e-04da-45f0-8b57-07b655440725"/>
-    <ds:schemaRef ds:uri="http://www.w3.org/XML/1998/namespace"/>
-    <ds:schemaRef ds:uri="http://schemas.openxmlformats.org/package/2006/metadata/core-properties"/>
-  </ds:schemaRefs>
-</ds:datastoreItem>
 </file>
</xml_diff>

<commit_message>
Avanços estéticos e funcionais. Em especial, a finalização da individualização dos parâmetros relacionados à ocupação e busca de emissões por fluxo, na geração de relatórios.
</commit_message>
<xml_diff>
--- a/Documentação.docx
+++ b/Documentação.docx
@@ -10,6 +10,7 @@
           <w:bCs/>
         </w:rPr>
       </w:pPr>
+      <w:proofErr w:type="spellStart"/>
       <w:r>
         <w:rPr>
           <w:b/>
@@ -17,13 +18,22 @@
         </w:rPr>
         <w:t>appAnálise</w:t>
       </w:r>
+      <w:proofErr w:type="spellEnd"/>
     </w:p>
     <w:p>
       <w:pPr>
         <w:jc w:val="both"/>
       </w:pPr>
       <w:r>
-        <w:t xml:space="preserve">Aplicação desenvolvida no Matlab R2020b (Update </w:t>
+        <w:t xml:space="preserve">Aplicação desenvolvida no </w:t>
+      </w:r>
+      <w:proofErr w:type="spellStart"/>
+      <w:r>
+        <w:t>Matlab</w:t>
+      </w:r>
+      <w:proofErr w:type="spellEnd"/>
+      <w:r>
+        <w:t xml:space="preserve"> R2020b (Update </w:t>
       </w:r>
       <w:r>
         <w:t>5</w:t>
@@ -42,7 +52,15 @@
         <w:pStyle w:val="Ttulo2"/>
       </w:pPr>
       <w:r>
-        <w:t>Da compatibilidade com outras versões do Matlab.</w:t>
+        <w:t xml:space="preserve">Da compatibilidade com outras versões do </w:t>
+      </w:r>
+      <w:proofErr w:type="spellStart"/>
+      <w:r>
+        <w:t>Matlab</w:t>
+      </w:r>
+      <w:proofErr w:type="spellEnd"/>
+      <w:r>
+        <w:t>.</w:t>
       </w:r>
     </w:p>
     <w:p>
@@ -59,7 +77,15 @@
         <w:t xml:space="preserve">é executada </w:t>
       </w:r>
       <w:r>
-        <w:t xml:space="preserve">na versão anterior do Matlab, a </w:t>
+        <w:t xml:space="preserve">na versão anterior do </w:t>
+      </w:r>
+      <w:proofErr w:type="spellStart"/>
+      <w:r>
+        <w:t>Matlab</w:t>
+      </w:r>
+      <w:proofErr w:type="spellEnd"/>
+      <w:r>
+        <w:t xml:space="preserve">, a </w:t>
       </w:r>
       <w:r>
         <w:t>R2020</w:t>
@@ -87,7 +113,21 @@
         <w:rPr>
           <w:lang w:val="en-US"/>
         </w:rPr>
-        <w:t>Unrecognized property Icon for class UIFigure.</w:t>
+        <w:t xml:space="preserve">Unrecognized property Icon for class </w:t>
+      </w:r>
+      <w:proofErr w:type="spellStart"/>
+      <w:r>
+        <w:rPr>
+          <w:lang w:val="en-US"/>
+        </w:rPr>
+        <w:t>UIFigure</w:t>
+      </w:r>
+      <w:proofErr w:type="spellEnd"/>
+      <w:r>
+        <w:rPr>
+          <w:lang w:val="en-US"/>
+        </w:rPr>
+        <w:t>.</w:t>
       </w:r>
     </w:p>
     <w:p>
@@ -106,7 +146,21 @@
         <w:rPr>
           <w:lang w:val="en-US"/>
         </w:rPr>
-        <w:t>Unrecognized property TitleHorizontalAlignment for class Axes.</w:t>
+        <w:t xml:space="preserve">Unrecognized property </w:t>
+      </w:r>
+      <w:proofErr w:type="spellStart"/>
+      <w:r>
+        <w:rPr>
+          <w:lang w:val="en-US"/>
+        </w:rPr>
+        <w:t>TitleHorizontalAlignment</w:t>
+      </w:r>
+      <w:proofErr w:type="spellEnd"/>
+      <w:r>
+        <w:rPr>
+          <w:lang w:val="en-US"/>
+        </w:rPr>
+        <w:t xml:space="preserve"> for class Axes.</w:t>
       </w:r>
     </w:p>
     <w:p>
@@ -144,7 +198,37 @@
         <w:rPr>
           <w:lang w:val="en-US"/>
         </w:rPr>
-        <w:t>Error using images.roi.Rectangle/set: Unrecognized property EdgeAlpha for class Rectangle.</w:t>
+        <w:t xml:space="preserve">Error using </w:t>
+      </w:r>
+      <w:proofErr w:type="spellStart"/>
+      <w:proofErr w:type="gramStart"/>
+      <w:r>
+        <w:rPr>
+          <w:lang w:val="en-US"/>
+        </w:rPr>
+        <w:t>images.roi.Rectangle</w:t>
+      </w:r>
+      <w:proofErr w:type="spellEnd"/>
+      <w:proofErr w:type="gramEnd"/>
+      <w:r>
+        <w:rPr>
+          <w:lang w:val="en-US"/>
+        </w:rPr>
+        <w:t xml:space="preserve">/set: Unrecognized property </w:t>
+      </w:r>
+      <w:proofErr w:type="spellStart"/>
+      <w:r>
+        <w:rPr>
+          <w:lang w:val="en-US"/>
+        </w:rPr>
+        <w:t>EdgeAlpha</w:t>
+      </w:r>
+      <w:proofErr w:type="spellEnd"/>
+      <w:r>
+        <w:rPr>
+          <w:lang w:val="en-US"/>
+        </w:rPr>
+        <w:t xml:space="preserve"> for class Rectangle.</w:t>
       </w:r>
     </w:p>
     <w:p>
@@ -165,8 +249,17 @@
         <w:jc w:val="both"/>
       </w:pPr>
       <w:r>
-        <w:t xml:space="preserve">Todos os erros estão relacionados a inovações trazidas no Matlab R2020b. O ícone do app é o mais simples, sendo resolvido pelo próprio App Designer. Os outros devem passar por edição. Em relação ao título, a função </w:t>
-      </w:r>
+        <w:t xml:space="preserve">Todos os erros estão relacionados a inovações trazidas no </w:t>
+      </w:r>
+      <w:proofErr w:type="spellStart"/>
+      <w:r>
+        <w:t>Matlab</w:t>
+      </w:r>
+      <w:proofErr w:type="spellEnd"/>
+      <w:r>
+        <w:t xml:space="preserve"> R2020b. O ícone do app é o mais simples, sendo resolvido pelo próprio App Designer. Os outros devem passar por edição. Em relação ao título, a função </w:t>
+      </w:r>
+      <w:proofErr w:type="spellStart"/>
       <w:r>
         <w:rPr>
           <w:i/>
@@ -174,8 +267,17 @@
         </w:rPr>
         <w:t>title</w:t>
       </w:r>
-      <w:r>
-        <w:t xml:space="preserve"> não aceita Subtítulo, assim como alinhamento. O mesmo pra ROI que não possui a propriedade do EdgeAlpha.</w:t>
+      <w:proofErr w:type="spellEnd"/>
+      <w:r>
+        <w:t xml:space="preserve"> não aceita Subtítulo, assim como alinhamento. O mesmo pra ROI que não possui a propriedade do </w:t>
+      </w:r>
+      <w:proofErr w:type="spellStart"/>
+      <w:r>
+        <w:t>EdgeAlpha</w:t>
+      </w:r>
+      <w:proofErr w:type="spellEnd"/>
+      <w:r>
+        <w:t>.</w:t>
       </w:r>
       <w:r>
         <w:t xml:space="preserve"> </w:t>
@@ -373,7 +475,23 @@
         <w:t>:</w:t>
       </w:r>
       <w:r>
-        <w:t xml:space="preserve"> Executar o arquivo Main.mlapp, acessando a opção Run com o botão direito do mouse.</w:t>
+        <w:t xml:space="preserve"> Executar o arquivo </w:t>
+      </w:r>
+      <w:proofErr w:type="spellStart"/>
+      <w:r>
+        <w:t>Main.mlapp</w:t>
+      </w:r>
+      <w:proofErr w:type="spellEnd"/>
+      <w:r>
+        <w:t xml:space="preserve">, acessando a opção </w:t>
+      </w:r>
+      <w:proofErr w:type="spellStart"/>
+      <w:r>
+        <w:t>Run</w:t>
+      </w:r>
+      <w:proofErr w:type="spellEnd"/>
+      <w:r>
+        <w:t xml:space="preserve"> com o botão direito do mouse.</w:t>
       </w:r>
     </w:p>
     <w:p>
@@ -1555,7 +1673,23 @@
         <w:t xml:space="preserve"> Funcionalidade “Gerador de relatório”.</w:t>
       </w:r>
       <w:r>
-        <w:t xml:space="preserve"> O relatório gerado (e as suas imagens) ficarão salvos na Subpasta “Temp”, exceto se a pasta de trabalho do Matlab não coincidir com a pasta do Projeto, quando, então, </w:t>
+        <w:t xml:space="preserve"> O relatório gerado (e as suas imagens) ficarão salvos na Subpasta “</w:t>
+      </w:r>
+      <w:proofErr w:type="spellStart"/>
+      <w:r>
+        <w:t>Temp</w:t>
+      </w:r>
+      <w:proofErr w:type="spellEnd"/>
+      <w:r>
+        <w:t xml:space="preserve">”, exceto se a pasta de trabalho do </w:t>
+      </w:r>
+      <w:proofErr w:type="spellStart"/>
+      <w:r>
+        <w:t>Matlab</w:t>
+      </w:r>
+      <w:proofErr w:type="spellEnd"/>
+      <w:r>
+        <w:t xml:space="preserve"> não coincidir com a pasta do Projeto, quando, então, </w:t>
       </w:r>
       <w:r>
         <w:t>o relatório ficará nessa pasta de trabalho.</w:t>
@@ -1646,6 +1780,7 @@
           <w:bCs/>
         </w:rPr>
       </w:pPr>
+      <w:proofErr w:type="spellStart"/>
       <w:r>
         <w:rPr>
           <w:b/>
@@ -1653,6 +1788,7 @@
         </w:rPr>
         <w:t>metaData</w:t>
       </w:r>
+      <w:proofErr w:type="spellEnd"/>
     </w:p>
     <w:p>
       <w:pPr>
@@ -1668,6 +1804,7 @@
           <w:lang w:val="en-US" w:eastAsia="pt-BR"/>
         </w:rPr>
       </w:pPr>
+      <w:proofErr w:type="spellStart"/>
       <w:r>
         <w:rPr>
           <w:rFonts w:ascii="Consolas" w:eastAsia="Times New Roman" w:hAnsi="Consolas" w:cs="Times New Roman"/>
@@ -1676,8 +1813,31 @@
           <w:szCs w:val="18"/>
           <w:lang w:val="en-US" w:eastAsia="pt-BR"/>
         </w:rPr>
-        <w:t>metaData = struct(</w:t>
-      </w:r>
+        <w:t>metaData</w:t>
+      </w:r>
+      <w:proofErr w:type="spellEnd"/>
+      <w:r>
+        <w:rPr>
+          <w:rFonts w:ascii="Consolas" w:eastAsia="Times New Roman" w:hAnsi="Consolas" w:cs="Times New Roman"/>
+          <w:color w:val="000000"/>
+          <w:sz w:val="18"/>
+          <w:szCs w:val="18"/>
+          <w:lang w:val="en-US" w:eastAsia="pt-BR"/>
+        </w:rPr>
+        <w:t xml:space="preserve"> = </w:t>
+      </w:r>
+      <w:proofErr w:type="gramStart"/>
+      <w:r>
+        <w:rPr>
+          <w:rFonts w:ascii="Consolas" w:eastAsia="Times New Roman" w:hAnsi="Consolas" w:cs="Times New Roman"/>
+          <w:color w:val="000000"/>
+          <w:sz w:val="18"/>
+          <w:szCs w:val="18"/>
+          <w:lang w:val="en-US" w:eastAsia="pt-BR"/>
+        </w:rPr>
+        <w:t>struct(</w:t>
+      </w:r>
+      <w:proofErr w:type="gramEnd"/>
       <w:r>
         <w:rPr>
           <w:rFonts w:ascii="Consolas" w:eastAsia="Times New Roman" w:hAnsi="Consolas" w:cs="Times New Roman"/>
@@ -2021,6 +2181,7 @@
           <w:bCs/>
         </w:rPr>
       </w:pPr>
+      <w:proofErr w:type="spellStart"/>
       <w:r>
         <w:rPr>
           <w:b/>
@@ -2028,6 +2189,7 @@
         </w:rPr>
         <w:t>specData</w:t>
       </w:r>
+      <w:proofErr w:type="spellEnd"/>
     </w:p>
     <w:p>
       <w:pPr>
@@ -2043,6 +2205,7 @@
           <w:lang w:eastAsia="pt-BR"/>
         </w:rPr>
       </w:pPr>
+      <w:proofErr w:type="spellStart"/>
       <w:r>
         <w:rPr>
           <w:rFonts w:ascii="Consolas" w:eastAsia="Times New Roman" w:hAnsi="Consolas" w:cs="Times New Roman"/>
@@ -2051,8 +2214,9 @@
           <w:szCs w:val="18"/>
           <w:lang w:eastAsia="pt-BR"/>
         </w:rPr>
-        <w:t xml:space="preserve">specData = </w:t>
-      </w:r>
+        <w:t>specData</w:t>
+      </w:r>
+      <w:proofErr w:type="spellEnd"/>
       <w:r>
         <w:rPr>
           <w:rFonts w:ascii="Consolas" w:eastAsia="Times New Roman" w:hAnsi="Consolas" w:cs="Times New Roman"/>
@@ -2061,7 +2225,29 @@
           <w:szCs w:val="18"/>
           <w:lang w:eastAsia="pt-BR"/>
         </w:rPr>
-        <w:t>struct(</w:t>
+        <w:t xml:space="preserve"> = </w:t>
+      </w:r>
+      <w:proofErr w:type="spellStart"/>
+      <w:r>
+        <w:rPr>
+          <w:rFonts w:ascii="Consolas" w:eastAsia="Times New Roman" w:hAnsi="Consolas" w:cs="Times New Roman"/>
+          <w:color w:val="000000"/>
+          <w:sz w:val="18"/>
+          <w:szCs w:val="18"/>
+          <w:lang w:eastAsia="pt-BR"/>
+        </w:rPr>
+        <w:t>struct</w:t>
+      </w:r>
+      <w:proofErr w:type="spellEnd"/>
+      <w:r>
+        <w:rPr>
+          <w:rFonts w:ascii="Consolas" w:eastAsia="Times New Roman" w:hAnsi="Consolas" w:cs="Times New Roman"/>
+          <w:color w:val="000000"/>
+          <w:sz w:val="18"/>
+          <w:szCs w:val="18"/>
+          <w:lang w:eastAsia="pt-BR"/>
+        </w:rPr>
+        <w:t>(</w:t>
       </w:r>
       <w:r>
         <w:rPr>
@@ -2091,18 +2277,9 @@
           <w:szCs w:val="18"/>
           <w:lang w:eastAsia="pt-BR"/>
         </w:rPr>
-        <w:t>'ThreadID'</w:t>
-      </w:r>
-      <w:r>
-        <w:rPr>
-          <w:rFonts w:ascii="Consolas" w:eastAsia="Times New Roman" w:hAnsi="Consolas" w:cs="Times New Roman"/>
-          <w:color w:val="000000"/>
-          <w:sz w:val="18"/>
-          <w:szCs w:val="18"/>
-          <w:lang w:eastAsia="pt-BR"/>
-        </w:rPr>
-        <w:t xml:space="preserve">, [], </w:t>
-      </w:r>
+        <w:t>'</w:t>
+      </w:r>
+      <w:proofErr w:type="spellStart"/>
       <w:r>
         <w:rPr>
           <w:rFonts w:ascii="Consolas" w:eastAsia="Times New Roman" w:hAnsi="Consolas" w:cs="Times New Roman"/>
@@ -2111,18 +2288,9 @@
           <w:szCs w:val="18"/>
           <w:lang w:eastAsia="pt-BR"/>
         </w:rPr>
-        <w:t>'MetaData'</w:t>
-      </w:r>
-      <w:r>
-        <w:rPr>
-          <w:rFonts w:ascii="Consolas" w:eastAsia="Times New Roman" w:hAnsi="Consolas" w:cs="Times New Roman"/>
-          <w:color w:val="000000"/>
-          <w:sz w:val="18"/>
-          <w:szCs w:val="18"/>
-          <w:lang w:eastAsia="pt-BR"/>
-        </w:rPr>
-        <w:t xml:space="preserve">, [], </w:t>
-      </w:r>
+        <w:t>ThreadID</w:t>
+      </w:r>
+      <w:proofErr w:type="spellEnd"/>
       <w:r>
         <w:rPr>
           <w:rFonts w:ascii="Consolas" w:eastAsia="Times New Roman" w:hAnsi="Consolas" w:cs="Times New Roman"/>
@@ -2131,7 +2299,7 @@
           <w:szCs w:val="18"/>
           <w:lang w:eastAsia="pt-BR"/>
         </w:rPr>
-        <w:t>'Samples'</w:t>
+        <w:t>'</w:t>
       </w:r>
       <w:r>
         <w:rPr>
@@ -2151,18 +2319,9 @@
           <w:szCs w:val="18"/>
           <w:lang w:eastAsia="pt-BR"/>
         </w:rPr>
-        <w:t>'Data'</w:t>
-      </w:r>
-      <w:r>
-        <w:rPr>
-          <w:rFonts w:ascii="Consolas" w:eastAsia="Times New Roman" w:hAnsi="Consolas" w:cs="Times New Roman"/>
-          <w:color w:val="000000"/>
-          <w:sz w:val="18"/>
-          <w:szCs w:val="18"/>
-          <w:lang w:eastAsia="pt-BR"/>
-        </w:rPr>
-        <w:t xml:space="preserve">, [], </w:t>
-      </w:r>
+        <w:t>'</w:t>
+      </w:r>
+      <w:proofErr w:type="spellStart"/>
       <w:r>
         <w:rPr>
           <w:rFonts w:ascii="Consolas" w:eastAsia="Times New Roman" w:hAnsi="Consolas" w:cs="Times New Roman"/>
@@ -2171,18 +2330,9 @@
           <w:szCs w:val="18"/>
           <w:lang w:eastAsia="pt-BR"/>
         </w:rPr>
-        <w:t>'statsData'</w:t>
-      </w:r>
-      <w:r>
-        <w:rPr>
-          <w:rFonts w:ascii="Consolas" w:eastAsia="Times New Roman" w:hAnsi="Consolas" w:cs="Times New Roman"/>
-          <w:color w:val="000000"/>
-          <w:sz w:val="18"/>
-          <w:szCs w:val="18"/>
-          <w:lang w:eastAsia="pt-BR"/>
-        </w:rPr>
-        <w:t xml:space="preserve">, [], </w:t>
-      </w:r>
+        <w:t>MetaData</w:t>
+      </w:r>
+      <w:proofErr w:type="spellEnd"/>
       <w:r>
         <w:rPr>
           <w:rFonts w:ascii="Consolas" w:eastAsia="Times New Roman" w:hAnsi="Consolas" w:cs="Times New Roman"/>
@@ -2191,7 +2341,7 @@
           <w:szCs w:val="18"/>
           <w:lang w:eastAsia="pt-BR"/>
         </w:rPr>
-        <w:t>'FileVersion'</w:t>
+        <w:t>'</w:t>
       </w:r>
       <w:r>
         <w:rPr>
@@ -2211,7 +2361,7 @@
           <w:szCs w:val="18"/>
           <w:lang w:eastAsia="pt-BR"/>
         </w:rPr>
-        <w:t>'ScriptName'</w:t>
+        <w:t>'Samples'</w:t>
       </w:r>
       <w:r>
         <w:rPr>
@@ -2231,7 +2381,7 @@
           <w:szCs w:val="18"/>
           <w:lang w:eastAsia="pt-BR"/>
         </w:rPr>
-        <w:t>'Description'</w:t>
+        <w:t>'Data'</w:t>
       </w:r>
       <w:r>
         <w:rPr>
@@ -2251,18 +2401,9 @@
           <w:szCs w:val="18"/>
           <w:lang w:eastAsia="pt-BR"/>
         </w:rPr>
-        <w:t>'gpsString'</w:t>
-      </w:r>
-      <w:r>
-        <w:rPr>
-          <w:rFonts w:ascii="Consolas" w:eastAsia="Times New Roman" w:hAnsi="Consolas" w:cs="Times New Roman"/>
-          <w:color w:val="000000"/>
-          <w:sz w:val="18"/>
-          <w:szCs w:val="18"/>
-          <w:lang w:eastAsia="pt-BR"/>
-        </w:rPr>
-        <w:t xml:space="preserve">, [], </w:t>
-      </w:r>
+        <w:t>'</w:t>
+      </w:r>
+      <w:proofErr w:type="spellStart"/>
       <w:r>
         <w:rPr>
           <w:rFonts w:ascii="Consolas" w:eastAsia="Times New Roman" w:hAnsi="Consolas" w:cs="Times New Roman"/>
@@ -2271,18 +2412,9 @@
           <w:szCs w:val="18"/>
           <w:lang w:eastAsia="pt-BR"/>
         </w:rPr>
-        <w:t>'gpsFlag'</w:t>
-      </w:r>
-      <w:r>
-        <w:rPr>
-          <w:rFonts w:ascii="Consolas" w:eastAsia="Times New Roman" w:hAnsi="Consolas" w:cs="Times New Roman"/>
-          <w:color w:val="000000"/>
-          <w:sz w:val="18"/>
-          <w:szCs w:val="18"/>
-          <w:lang w:eastAsia="pt-BR"/>
-        </w:rPr>
-        <w:t xml:space="preserve">, [], </w:t>
-      </w:r>
+        <w:t>statsData</w:t>
+      </w:r>
+      <w:proofErr w:type="spellEnd"/>
       <w:r>
         <w:rPr>
           <w:rFonts w:ascii="Consolas" w:eastAsia="Times New Roman" w:hAnsi="Consolas" w:cs="Times New Roman"/>
@@ -2291,7 +2423,7 @@
           <w:szCs w:val="18"/>
           <w:lang w:eastAsia="pt-BR"/>
         </w:rPr>
-        <w:t>'occRelated'</w:t>
+        <w:t>'</w:t>
       </w:r>
       <w:r>
         <w:rPr>
@@ -2311,18 +2443,9 @@
           <w:szCs w:val="18"/>
           <w:lang w:eastAsia="pt-BR"/>
         </w:rPr>
-        <w:t>'occFlag'</w:t>
-      </w:r>
-      <w:r>
-        <w:rPr>
-          <w:rFonts w:ascii="Consolas" w:eastAsia="Times New Roman" w:hAnsi="Consolas" w:cs="Times New Roman"/>
-          <w:color w:val="000000"/>
-          <w:sz w:val="18"/>
-          <w:szCs w:val="18"/>
-          <w:lang w:eastAsia="pt-BR"/>
-        </w:rPr>
-        <w:t xml:space="preserve">, [], </w:t>
-      </w:r>
+        <w:t>'</w:t>
+      </w:r>
+      <w:proofErr w:type="spellStart"/>
       <w:r>
         <w:rPr>
           <w:rFonts w:ascii="Consolas" w:eastAsia="Times New Roman" w:hAnsi="Consolas" w:cs="Times New Roman"/>
@@ -2331,7 +2454,312 @@
           <w:szCs w:val="18"/>
           <w:lang w:eastAsia="pt-BR"/>
         </w:rPr>
-        <w:t>'Blocks'</w:t>
+        <w:t>FileVersion</w:t>
+      </w:r>
+      <w:proofErr w:type="spellEnd"/>
+      <w:r>
+        <w:rPr>
+          <w:rFonts w:ascii="Consolas" w:eastAsia="Times New Roman" w:hAnsi="Consolas" w:cs="Times New Roman"/>
+          <w:color w:val="AA04F9"/>
+          <w:sz w:val="18"/>
+          <w:szCs w:val="18"/>
+          <w:lang w:eastAsia="pt-BR"/>
+        </w:rPr>
+        <w:t>'</w:t>
+      </w:r>
+      <w:r>
+        <w:rPr>
+          <w:rFonts w:ascii="Consolas" w:eastAsia="Times New Roman" w:hAnsi="Consolas" w:cs="Times New Roman"/>
+          <w:color w:val="000000"/>
+          <w:sz w:val="18"/>
+          <w:szCs w:val="18"/>
+          <w:lang w:eastAsia="pt-BR"/>
+        </w:rPr>
+        <w:t xml:space="preserve">, [], </w:t>
+      </w:r>
+      <w:r>
+        <w:rPr>
+          <w:rFonts w:ascii="Consolas" w:eastAsia="Times New Roman" w:hAnsi="Consolas" w:cs="Times New Roman"/>
+          <w:color w:val="AA04F9"/>
+          <w:sz w:val="18"/>
+          <w:szCs w:val="18"/>
+          <w:lang w:eastAsia="pt-BR"/>
+        </w:rPr>
+        <w:t>'</w:t>
+      </w:r>
+      <w:proofErr w:type="spellStart"/>
+      <w:r>
+        <w:rPr>
+          <w:rFonts w:ascii="Consolas" w:eastAsia="Times New Roman" w:hAnsi="Consolas" w:cs="Times New Roman"/>
+          <w:color w:val="AA04F9"/>
+          <w:sz w:val="18"/>
+          <w:szCs w:val="18"/>
+          <w:lang w:eastAsia="pt-BR"/>
+        </w:rPr>
+        <w:t>ScriptName</w:t>
+      </w:r>
+      <w:proofErr w:type="spellEnd"/>
+      <w:r>
+        <w:rPr>
+          <w:rFonts w:ascii="Consolas" w:eastAsia="Times New Roman" w:hAnsi="Consolas" w:cs="Times New Roman"/>
+          <w:color w:val="AA04F9"/>
+          <w:sz w:val="18"/>
+          <w:szCs w:val="18"/>
+          <w:lang w:eastAsia="pt-BR"/>
+        </w:rPr>
+        <w:t>'</w:t>
+      </w:r>
+      <w:r>
+        <w:rPr>
+          <w:rFonts w:ascii="Consolas" w:eastAsia="Times New Roman" w:hAnsi="Consolas" w:cs="Times New Roman"/>
+          <w:color w:val="000000"/>
+          <w:sz w:val="18"/>
+          <w:szCs w:val="18"/>
+          <w:lang w:eastAsia="pt-BR"/>
+        </w:rPr>
+        <w:t xml:space="preserve">, [], </w:t>
+      </w:r>
+      <w:r>
+        <w:rPr>
+          <w:rFonts w:ascii="Consolas" w:eastAsia="Times New Roman" w:hAnsi="Consolas" w:cs="Times New Roman"/>
+          <w:color w:val="AA04F9"/>
+          <w:sz w:val="18"/>
+          <w:szCs w:val="18"/>
+          <w:lang w:eastAsia="pt-BR"/>
+        </w:rPr>
+        <w:t>'</w:t>
+      </w:r>
+      <w:proofErr w:type="spellStart"/>
+      <w:r>
+        <w:rPr>
+          <w:rFonts w:ascii="Consolas" w:eastAsia="Times New Roman" w:hAnsi="Consolas" w:cs="Times New Roman"/>
+          <w:color w:val="AA04F9"/>
+          <w:sz w:val="18"/>
+          <w:szCs w:val="18"/>
+          <w:lang w:eastAsia="pt-BR"/>
+        </w:rPr>
+        <w:t>Description</w:t>
+      </w:r>
+      <w:proofErr w:type="spellEnd"/>
+      <w:r>
+        <w:rPr>
+          <w:rFonts w:ascii="Consolas" w:eastAsia="Times New Roman" w:hAnsi="Consolas" w:cs="Times New Roman"/>
+          <w:color w:val="AA04F9"/>
+          <w:sz w:val="18"/>
+          <w:szCs w:val="18"/>
+          <w:lang w:eastAsia="pt-BR"/>
+        </w:rPr>
+        <w:t>'</w:t>
+      </w:r>
+      <w:r>
+        <w:rPr>
+          <w:rFonts w:ascii="Consolas" w:eastAsia="Times New Roman" w:hAnsi="Consolas" w:cs="Times New Roman"/>
+          <w:color w:val="000000"/>
+          <w:sz w:val="18"/>
+          <w:szCs w:val="18"/>
+          <w:lang w:eastAsia="pt-BR"/>
+        </w:rPr>
+        <w:t xml:space="preserve">, [], </w:t>
+      </w:r>
+      <w:r>
+        <w:rPr>
+          <w:rFonts w:ascii="Consolas" w:eastAsia="Times New Roman" w:hAnsi="Consolas" w:cs="Times New Roman"/>
+          <w:color w:val="AA04F9"/>
+          <w:sz w:val="18"/>
+          <w:szCs w:val="18"/>
+          <w:lang w:eastAsia="pt-BR"/>
+        </w:rPr>
+        <w:t>'</w:t>
+      </w:r>
+      <w:proofErr w:type="spellStart"/>
+      <w:r>
+        <w:rPr>
+          <w:rFonts w:ascii="Consolas" w:eastAsia="Times New Roman" w:hAnsi="Consolas" w:cs="Times New Roman"/>
+          <w:color w:val="AA04F9"/>
+          <w:sz w:val="18"/>
+          <w:szCs w:val="18"/>
+          <w:lang w:eastAsia="pt-BR"/>
+        </w:rPr>
+        <w:t>gpsString</w:t>
+      </w:r>
+      <w:proofErr w:type="spellEnd"/>
+      <w:r>
+        <w:rPr>
+          <w:rFonts w:ascii="Consolas" w:eastAsia="Times New Roman" w:hAnsi="Consolas" w:cs="Times New Roman"/>
+          <w:color w:val="AA04F9"/>
+          <w:sz w:val="18"/>
+          <w:szCs w:val="18"/>
+          <w:lang w:eastAsia="pt-BR"/>
+        </w:rPr>
+        <w:t>'</w:t>
+      </w:r>
+      <w:r>
+        <w:rPr>
+          <w:rFonts w:ascii="Consolas" w:eastAsia="Times New Roman" w:hAnsi="Consolas" w:cs="Times New Roman"/>
+          <w:color w:val="000000"/>
+          <w:sz w:val="18"/>
+          <w:szCs w:val="18"/>
+          <w:lang w:eastAsia="pt-BR"/>
+        </w:rPr>
+        <w:t xml:space="preserve">, [], </w:t>
+      </w:r>
+      <w:r>
+        <w:rPr>
+          <w:rFonts w:ascii="Consolas" w:eastAsia="Times New Roman" w:hAnsi="Consolas" w:cs="Times New Roman"/>
+          <w:color w:val="AA04F9"/>
+          <w:sz w:val="18"/>
+          <w:szCs w:val="18"/>
+          <w:lang w:eastAsia="pt-BR"/>
+        </w:rPr>
+        <w:t>'</w:t>
+      </w:r>
+      <w:proofErr w:type="spellStart"/>
+      <w:r>
+        <w:rPr>
+          <w:rFonts w:ascii="Consolas" w:eastAsia="Times New Roman" w:hAnsi="Consolas" w:cs="Times New Roman"/>
+          <w:color w:val="AA04F9"/>
+          <w:sz w:val="18"/>
+          <w:szCs w:val="18"/>
+          <w:lang w:eastAsia="pt-BR"/>
+        </w:rPr>
+        <w:t>gpsFlag</w:t>
+      </w:r>
+      <w:proofErr w:type="spellEnd"/>
+      <w:r>
+        <w:rPr>
+          <w:rFonts w:ascii="Consolas" w:eastAsia="Times New Roman" w:hAnsi="Consolas" w:cs="Times New Roman"/>
+          <w:color w:val="AA04F9"/>
+          <w:sz w:val="18"/>
+          <w:szCs w:val="18"/>
+          <w:lang w:eastAsia="pt-BR"/>
+        </w:rPr>
+        <w:t>'</w:t>
+      </w:r>
+      <w:r>
+        <w:rPr>
+          <w:rFonts w:ascii="Consolas" w:eastAsia="Times New Roman" w:hAnsi="Consolas" w:cs="Times New Roman"/>
+          <w:color w:val="000000"/>
+          <w:sz w:val="18"/>
+          <w:szCs w:val="18"/>
+          <w:lang w:eastAsia="pt-BR"/>
+        </w:rPr>
+        <w:t xml:space="preserve">, [], </w:t>
+      </w:r>
+      <w:r>
+        <w:rPr>
+          <w:rFonts w:ascii="Consolas" w:eastAsia="Times New Roman" w:hAnsi="Consolas" w:cs="Times New Roman"/>
+          <w:color w:val="AA04F9"/>
+          <w:sz w:val="18"/>
+          <w:szCs w:val="18"/>
+          <w:lang w:eastAsia="pt-BR"/>
+        </w:rPr>
+        <w:t>'</w:t>
+      </w:r>
+      <w:proofErr w:type="spellStart"/>
+      <w:r>
+        <w:rPr>
+          <w:rFonts w:ascii="Consolas" w:eastAsia="Times New Roman" w:hAnsi="Consolas" w:cs="Times New Roman"/>
+          <w:color w:val="AA04F9"/>
+          <w:sz w:val="18"/>
+          <w:szCs w:val="18"/>
+          <w:lang w:eastAsia="pt-BR"/>
+        </w:rPr>
+        <w:t>occRelated</w:t>
+      </w:r>
+      <w:proofErr w:type="spellEnd"/>
+      <w:r>
+        <w:rPr>
+          <w:rFonts w:ascii="Consolas" w:eastAsia="Times New Roman" w:hAnsi="Consolas" w:cs="Times New Roman"/>
+          <w:color w:val="AA04F9"/>
+          <w:sz w:val="18"/>
+          <w:szCs w:val="18"/>
+          <w:lang w:eastAsia="pt-BR"/>
+        </w:rPr>
+        <w:t>'</w:t>
+      </w:r>
+      <w:r>
+        <w:rPr>
+          <w:rFonts w:ascii="Consolas" w:eastAsia="Times New Roman" w:hAnsi="Consolas" w:cs="Times New Roman"/>
+          <w:color w:val="000000"/>
+          <w:sz w:val="18"/>
+          <w:szCs w:val="18"/>
+          <w:lang w:eastAsia="pt-BR"/>
+        </w:rPr>
+        <w:t xml:space="preserve">, [], </w:t>
+      </w:r>
+      <w:r>
+        <w:rPr>
+          <w:rFonts w:ascii="Consolas" w:eastAsia="Times New Roman" w:hAnsi="Consolas" w:cs="Times New Roman"/>
+          <w:color w:val="AA04F9"/>
+          <w:sz w:val="18"/>
+          <w:szCs w:val="18"/>
+          <w:lang w:eastAsia="pt-BR"/>
+        </w:rPr>
+        <w:t>'</w:t>
+      </w:r>
+      <w:proofErr w:type="spellStart"/>
+      <w:r>
+        <w:rPr>
+          <w:rFonts w:ascii="Consolas" w:eastAsia="Times New Roman" w:hAnsi="Consolas" w:cs="Times New Roman"/>
+          <w:color w:val="AA04F9"/>
+          <w:sz w:val="18"/>
+          <w:szCs w:val="18"/>
+          <w:lang w:eastAsia="pt-BR"/>
+        </w:rPr>
+        <w:t>occFlag</w:t>
+      </w:r>
+      <w:proofErr w:type="spellEnd"/>
+      <w:r>
+        <w:rPr>
+          <w:rFonts w:ascii="Consolas" w:eastAsia="Times New Roman" w:hAnsi="Consolas" w:cs="Times New Roman"/>
+          <w:color w:val="AA04F9"/>
+          <w:sz w:val="18"/>
+          <w:szCs w:val="18"/>
+          <w:lang w:eastAsia="pt-BR"/>
+        </w:rPr>
+        <w:t>'</w:t>
+      </w:r>
+      <w:r>
+        <w:rPr>
+          <w:rFonts w:ascii="Consolas" w:eastAsia="Times New Roman" w:hAnsi="Consolas" w:cs="Times New Roman"/>
+          <w:color w:val="000000"/>
+          <w:sz w:val="18"/>
+          <w:szCs w:val="18"/>
+          <w:lang w:eastAsia="pt-BR"/>
+        </w:rPr>
+        <w:t xml:space="preserve">, [], </w:t>
+      </w:r>
+      <w:r>
+        <w:rPr>
+          <w:rFonts w:ascii="Consolas" w:eastAsia="Times New Roman" w:hAnsi="Consolas" w:cs="Times New Roman"/>
+          <w:color w:val="AA04F9"/>
+          <w:sz w:val="18"/>
+          <w:szCs w:val="18"/>
+          <w:lang w:eastAsia="pt-BR"/>
+        </w:rPr>
+        <w:t>'</w:t>
+      </w:r>
+      <w:proofErr w:type="spellStart"/>
+      <w:r>
+        <w:rPr>
+          <w:rFonts w:ascii="Consolas" w:eastAsia="Times New Roman" w:hAnsi="Consolas" w:cs="Times New Roman"/>
+          <w:color w:val="AA04F9"/>
+          <w:sz w:val="18"/>
+          <w:szCs w:val="18"/>
+          <w:lang w:eastAsia="pt-BR"/>
+        </w:rPr>
+        <w:t>Blocks</w:t>
+      </w:r>
+      <w:proofErr w:type="spellEnd"/>
+      <w:r>
+        <w:rPr>
+          <w:rFonts w:ascii="Consolas" w:eastAsia="Times New Roman" w:hAnsi="Consolas" w:cs="Times New Roman"/>
+          <w:color w:val="AA04F9"/>
+          <w:sz w:val="18"/>
+          <w:szCs w:val="18"/>
+          <w:lang w:eastAsia="pt-BR"/>
+        </w:rPr>
+        <w:t>'</w:t>
       </w:r>
       <w:r>
         <w:rPr>
@@ -2824,8 +3252,13 @@
       </w:r>
     </w:p>
     <w:p>
-      <w:r>
-        <w:t>gpsFlag = 0 se tiver gps. “1” se não tiver.</w:t>
+      <w:proofErr w:type="spellStart"/>
+      <w:r>
+        <w:t>gpsFlag</w:t>
+      </w:r>
+      <w:proofErr w:type="spellEnd"/>
+      <w:r>
+        <w:t xml:space="preserve"> = 0 se tiver gps. “1” se não tiver.</w:t>
       </w:r>
       <w:r>
         <w:t xml:space="preserve"> 2 se for editado</w:t>
@@ -2838,25 +3271,54 @@
       </w:r>
     </w:p>
     <w:p>
-      <w:r>
-        <w:t xml:space="preserve">occRelated: </w:t>
+      <w:proofErr w:type="spellStart"/>
+      <w:r>
+        <w:t>occRelated</w:t>
+      </w:r>
+      <w:proofErr w:type="spellEnd"/>
+      <w:r>
+        <w:t xml:space="preserve">: </w:t>
       </w:r>
       <w:r>
         <w:t>[] se não tiver fluxo de OCC relacionado.</w:t>
       </w:r>
     </w:p>
     <w:p>
-      <w:r>
-        <w:t xml:space="preserve">occFlag = </w:t>
-      </w:r>
-      <w:r>
-        <w:t>[] se não tiver fluxo. occRelated(1) se tiver fluxo (Modo automático).</w:t>
-      </w:r>
-      <w:r>
-        <w:t xml:space="preserve"> occRelated(2:n) (Modo manual). [] modo manual p/ que a ocupação seja aferida no próprio app.</w:t>
-      </w:r>
-      <w:bookmarkStart w:id="0" w:name="_GoBack"/>
-      <w:bookmarkEnd w:id="0"/>
+      <w:proofErr w:type="spellStart"/>
+      <w:r>
+        <w:t>occFlag</w:t>
+      </w:r>
+      <w:proofErr w:type="spellEnd"/>
+      <w:r>
+        <w:t xml:space="preserve"> = </w:t>
+      </w:r>
+      <w:r>
+        <w:t xml:space="preserve">[] se não tiver fluxo. </w:t>
+      </w:r>
+      <w:proofErr w:type="spellStart"/>
+      <w:proofErr w:type="gramStart"/>
+      <w:r>
+        <w:t>occRelated</w:t>
+      </w:r>
+      <w:proofErr w:type="spellEnd"/>
+      <w:r>
+        <w:t>(</w:t>
+      </w:r>
+      <w:proofErr w:type="gramEnd"/>
+      <w:r>
+        <w:t>1) se tiver fluxo (Modo automático).</w:t>
+      </w:r>
+      <w:r>
+        <w:t xml:space="preserve"> </w:t>
+      </w:r>
+      <w:proofErr w:type="spellStart"/>
+      <w:r>
+        <w:t>occRelated</w:t>
+      </w:r>
+      <w:proofErr w:type="spellEnd"/>
+      <w:r>
+        <w:t>(2:n) (Modo manual). [] modo manual p/ que a ocupação seja aferida no próprio app.</w:t>
+      </w:r>
     </w:p>
     <w:p>
       <w:r>
@@ -2951,16 +3413,64 @@
         </w:rPr>
         <w:t xml:space="preserve">switch </w:t>
       </w:r>
-      <w:r>
-        <w:rPr>
-          <w:rFonts w:ascii="Consolas" w:eastAsia="Times New Roman" w:hAnsi="Consolas" w:cs="Times New Roman"/>
-          <w:color w:val="000000"/>
-          <w:sz w:val="21"/>
-          <w:szCs w:val="21"/>
-          <w:lang w:val="en-US" w:eastAsia="pt-BR"/>
-        </w:rPr>
-        <w:t>app.specData(app.traceInfo.SelectedNode).MetaData.DTYPE</w:t>
-      </w:r>
+      <w:proofErr w:type="spellStart"/>
+      <w:proofErr w:type="gramStart"/>
+      <w:r>
+        <w:rPr>
+          <w:rFonts w:ascii="Consolas" w:eastAsia="Times New Roman" w:hAnsi="Consolas" w:cs="Times New Roman"/>
+          <w:color w:val="000000"/>
+          <w:sz w:val="21"/>
+          <w:szCs w:val="21"/>
+          <w:lang w:val="en-US" w:eastAsia="pt-BR"/>
+        </w:rPr>
+        <w:t>app.specData</w:t>
+      </w:r>
+      <w:proofErr w:type="spellEnd"/>
+      <w:proofErr w:type="gramEnd"/>
+      <w:r>
+        <w:rPr>
+          <w:rFonts w:ascii="Consolas" w:eastAsia="Times New Roman" w:hAnsi="Consolas" w:cs="Times New Roman"/>
+          <w:color w:val="000000"/>
+          <w:sz w:val="21"/>
+          <w:szCs w:val="21"/>
+          <w:lang w:val="en-US" w:eastAsia="pt-BR"/>
+        </w:rPr>
+        <w:t>(</w:t>
+      </w:r>
+      <w:proofErr w:type="spellStart"/>
+      <w:r>
+        <w:rPr>
+          <w:rFonts w:ascii="Consolas" w:eastAsia="Times New Roman" w:hAnsi="Consolas" w:cs="Times New Roman"/>
+          <w:color w:val="000000"/>
+          <w:sz w:val="21"/>
+          <w:szCs w:val="21"/>
+          <w:lang w:val="en-US" w:eastAsia="pt-BR"/>
+        </w:rPr>
+        <w:t>app.traceInfo.SelectedNode</w:t>
+      </w:r>
+      <w:proofErr w:type="spellEnd"/>
+      <w:r>
+        <w:rPr>
+          <w:rFonts w:ascii="Consolas" w:eastAsia="Times New Roman" w:hAnsi="Consolas" w:cs="Times New Roman"/>
+          <w:color w:val="000000"/>
+          <w:sz w:val="21"/>
+          <w:szCs w:val="21"/>
+          <w:lang w:val="en-US" w:eastAsia="pt-BR"/>
+        </w:rPr>
+        <w:t>).</w:t>
+      </w:r>
+      <w:proofErr w:type="spellStart"/>
+      <w:r>
+        <w:rPr>
+          <w:rFonts w:ascii="Consolas" w:eastAsia="Times New Roman" w:hAnsi="Consolas" w:cs="Times New Roman"/>
+          <w:color w:val="000000"/>
+          <w:sz w:val="21"/>
+          <w:szCs w:val="21"/>
+          <w:lang w:val="en-US" w:eastAsia="pt-BR"/>
+        </w:rPr>
+        <w:t>MetaData.DTYPE</w:t>
+      </w:r>
+      <w:proofErr w:type="spellEnd"/>
     </w:p>
     <w:p>
       <w:pPr>
@@ -3002,7 +3512,31 @@
           <w:szCs w:val="21"/>
           <w:lang w:val="en-US" w:eastAsia="pt-BR"/>
         </w:rPr>
-        <w:t xml:space="preserve">0; app.Unit = </w:t>
+        <w:t xml:space="preserve">0; </w:t>
+      </w:r>
+      <w:proofErr w:type="spellStart"/>
+      <w:proofErr w:type="gramStart"/>
+      <w:r>
+        <w:rPr>
+          <w:rFonts w:ascii="Consolas" w:eastAsia="Times New Roman" w:hAnsi="Consolas" w:cs="Times New Roman"/>
+          <w:color w:val="000000"/>
+          <w:sz w:val="21"/>
+          <w:szCs w:val="21"/>
+          <w:lang w:val="en-US" w:eastAsia="pt-BR"/>
+        </w:rPr>
+        <w:t>app.Unit</w:t>
+      </w:r>
+      <w:proofErr w:type="spellEnd"/>
+      <w:proofErr w:type="gramEnd"/>
+      <w:r>
+        <w:rPr>
+          <w:rFonts w:ascii="Consolas" w:eastAsia="Times New Roman" w:hAnsi="Consolas" w:cs="Times New Roman"/>
+          <w:color w:val="000000"/>
+          <w:sz w:val="21"/>
+          <w:szCs w:val="21"/>
+          <w:lang w:val="en-US" w:eastAsia="pt-BR"/>
+        </w:rPr>
+        <w:t xml:space="preserve"> = </w:t>
       </w:r>
       <w:r>
         <w:rPr>
@@ -3065,7 +3599,31 @@
           <w:szCs w:val="21"/>
           <w:lang w:val="en-US" w:eastAsia="pt-BR"/>
         </w:rPr>
-        <w:t xml:space="preserve">1; app.Unit = </w:t>
+        <w:t xml:space="preserve">1; </w:t>
+      </w:r>
+      <w:proofErr w:type="spellStart"/>
+      <w:proofErr w:type="gramStart"/>
+      <w:r>
+        <w:rPr>
+          <w:rFonts w:ascii="Consolas" w:eastAsia="Times New Roman" w:hAnsi="Consolas" w:cs="Times New Roman"/>
+          <w:color w:val="000000"/>
+          <w:sz w:val="21"/>
+          <w:szCs w:val="21"/>
+          <w:lang w:val="en-US" w:eastAsia="pt-BR"/>
+        </w:rPr>
+        <w:t>app.Unit</w:t>
+      </w:r>
+      <w:proofErr w:type="spellEnd"/>
+      <w:proofErr w:type="gramEnd"/>
+      <w:r>
+        <w:rPr>
+          <w:rFonts w:ascii="Consolas" w:eastAsia="Times New Roman" w:hAnsi="Consolas" w:cs="Times New Roman"/>
+          <w:color w:val="000000"/>
+          <w:sz w:val="21"/>
+          <w:szCs w:val="21"/>
+          <w:lang w:val="en-US" w:eastAsia="pt-BR"/>
+        </w:rPr>
+        <w:t xml:space="preserve"> = </w:t>
       </w:r>
       <w:r>
         <w:rPr>
@@ -3130,6 +3688,7 @@
         </w:rPr>
         <w:t xml:space="preserve">                </w:t>
       </w:r>
+      <w:proofErr w:type="spellStart"/>
       <w:r>
         <w:rPr>
           <w:rFonts w:ascii="Consolas" w:eastAsia="Times New Roman" w:hAnsi="Consolas" w:cs="Times New Roman"/>
@@ -3140,6 +3699,7 @@
         </w:rPr>
         <w:t>end</w:t>
       </w:r>
+      <w:proofErr w:type="spellEnd"/>
     </w:p>
     <w:p/>
     <w:p>
@@ -3185,16 +3745,64 @@
         </w:rPr>
         <w:t xml:space="preserve">switch </w:t>
       </w:r>
-      <w:r>
-        <w:rPr>
-          <w:rFonts w:ascii="Consolas" w:eastAsia="Times New Roman" w:hAnsi="Consolas" w:cs="Times New Roman"/>
-          <w:color w:val="000000"/>
-          <w:sz w:val="21"/>
-          <w:szCs w:val="21"/>
-          <w:lang w:val="en-US" w:eastAsia="pt-BR"/>
-        </w:rPr>
-        <w:t>app.specData(app.traceInfo.SelectedNode).MetaData.Detector</w:t>
-      </w:r>
+      <w:proofErr w:type="spellStart"/>
+      <w:proofErr w:type="gramStart"/>
+      <w:r>
+        <w:rPr>
+          <w:rFonts w:ascii="Consolas" w:eastAsia="Times New Roman" w:hAnsi="Consolas" w:cs="Times New Roman"/>
+          <w:color w:val="000000"/>
+          <w:sz w:val="21"/>
+          <w:szCs w:val="21"/>
+          <w:lang w:val="en-US" w:eastAsia="pt-BR"/>
+        </w:rPr>
+        <w:t>app.specData</w:t>
+      </w:r>
+      <w:proofErr w:type="spellEnd"/>
+      <w:proofErr w:type="gramEnd"/>
+      <w:r>
+        <w:rPr>
+          <w:rFonts w:ascii="Consolas" w:eastAsia="Times New Roman" w:hAnsi="Consolas" w:cs="Times New Roman"/>
+          <w:color w:val="000000"/>
+          <w:sz w:val="21"/>
+          <w:szCs w:val="21"/>
+          <w:lang w:val="en-US" w:eastAsia="pt-BR"/>
+        </w:rPr>
+        <w:t>(</w:t>
+      </w:r>
+      <w:proofErr w:type="spellStart"/>
+      <w:r>
+        <w:rPr>
+          <w:rFonts w:ascii="Consolas" w:eastAsia="Times New Roman" w:hAnsi="Consolas" w:cs="Times New Roman"/>
+          <w:color w:val="000000"/>
+          <w:sz w:val="21"/>
+          <w:szCs w:val="21"/>
+          <w:lang w:val="en-US" w:eastAsia="pt-BR"/>
+        </w:rPr>
+        <w:t>app.traceInfo.SelectedNode</w:t>
+      </w:r>
+      <w:proofErr w:type="spellEnd"/>
+      <w:r>
+        <w:rPr>
+          <w:rFonts w:ascii="Consolas" w:eastAsia="Times New Roman" w:hAnsi="Consolas" w:cs="Times New Roman"/>
+          <w:color w:val="000000"/>
+          <w:sz w:val="21"/>
+          <w:szCs w:val="21"/>
+          <w:lang w:val="en-US" w:eastAsia="pt-BR"/>
+        </w:rPr>
+        <w:t>).</w:t>
+      </w:r>
+      <w:proofErr w:type="spellStart"/>
+      <w:r>
+        <w:rPr>
+          <w:rFonts w:ascii="Consolas" w:eastAsia="Times New Roman" w:hAnsi="Consolas" w:cs="Times New Roman"/>
+          <w:color w:val="000000"/>
+          <w:sz w:val="21"/>
+          <w:szCs w:val="21"/>
+          <w:lang w:val="en-US" w:eastAsia="pt-BR"/>
+        </w:rPr>
+        <w:t>MetaData.Detector</w:t>
+      </w:r>
+      <w:proofErr w:type="spellEnd"/>
     </w:p>
     <w:p>
       <w:pPr>
@@ -3245,7 +3853,29 @@
           <w:szCs w:val="21"/>
           <w:lang w:val="en-US" w:eastAsia="pt-BR"/>
         </w:rPr>
-        <w:t>'AutoPeak'</w:t>
+        <w:t>'</w:t>
+      </w:r>
+      <w:proofErr w:type="spellStart"/>
+      <w:r>
+        <w:rPr>
+          <w:rFonts w:ascii="Consolas" w:eastAsia="Times New Roman" w:hAnsi="Consolas" w:cs="Times New Roman"/>
+          <w:color w:val="AA04F9"/>
+          <w:sz w:val="21"/>
+          <w:szCs w:val="21"/>
+          <w:lang w:val="en-US" w:eastAsia="pt-BR"/>
+        </w:rPr>
+        <w:t>AutoPeak</w:t>
+      </w:r>
+      <w:proofErr w:type="spellEnd"/>
+      <w:r>
+        <w:rPr>
+          <w:rFonts w:ascii="Consolas" w:eastAsia="Times New Roman" w:hAnsi="Consolas" w:cs="Times New Roman"/>
+          <w:color w:val="AA04F9"/>
+          <w:sz w:val="21"/>
+          <w:szCs w:val="21"/>
+          <w:lang w:val="en-US" w:eastAsia="pt-BR"/>
+        </w:rPr>
+        <w:t>'</w:t>
       </w:r>
       <w:r>
         <w:rPr>
@@ -3307,7 +3937,29 @@
           <w:szCs w:val="21"/>
           <w:lang w:val="en-US" w:eastAsia="pt-BR"/>
         </w:rPr>
-        <w:t>'PositivePeak'</w:t>
+        <w:t>'</w:t>
+      </w:r>
+      <w:proofErr w:type="spellStart"/>
+      <w:r>
+        <w:rPr>
+          <w:rFonts w:ascii="Consolas" w:eastAsia="Times New Roman" w:hAnsi="Consolas" w:cs="Times New Roman"/>
+          <w:color w:val="AA04F9"/>
+          <w:sz w:val="21"/>
+          <w:szCs w:val="21"/>
+          <w:lang w:val="en-US" w:eastAsia="pt-BR"/>
+        </w:rPr>
+        <w:t>PositivePeak</w:t>
+      </w:r>
+      <w:proofErr w:type="spellEnd"/>
+      <w:r>
+        <w:rPr>
+          <w:rFonts w:ascii="Consolas" w:eastAsia="Times New Roman" w:hAnsi="Consolas" w:cs="Times New Roman"/>
+          <w:color w:val="AA04F9"/>
+          <w:sz w:val="21"/>
+          <w:szCs w:val="21"/>
+          <w:lang w:val="en-US" w:eastAsia="pt-BR"/>
+        </w:rPr>
+        <w:t>'</w:t>
       </w:r>
       <w:r>
         <w:rPr>
@@ -3369,7 +4021,29 @@
           <w:szCs w:val="21"/>
           <w:lang w:val="en-US" w:eastAsia="pt-BR"/>
         </w:rPr>
-        <w:t>'NegativePeak'</w:t>
+        <w:t>'</w:t>
+      </w:r>
+      <w:proofErr w:type="spellStart"/>
+      <w:r>
+        <w:rPr>
+          <w:rFonts w:ascii="Consolas" w:eastAsia="Times New Roman" w:hAnsi="Consolas" w:cs="Times New Roman"/>
+          <w:color w:val="AA04F9"/>
+          <w:sz w:val="21"/>
+          <w:szCs w:val="21"/>
+          <w:lang w:val="en-US" w:eastAsia="pt-BR"/>
+        </w:rPr>
+        <w:t>NegativePeak</w:t>
+      </w:r>
+      <w:proofErr w:type="spellEnd"/>
+      <w:r>
+        <w:rPr>
+          <w:rFonts w:ascii="Consolas" w:eastAsia="Times New Roman" w:hAnsi="Consolas" w:cs="Times New Roman"/>
+          <w:color w:val="AA04F9"/>
+          <w:sz w:val="21"/>
+          <w:szCs w:val="21"/>
+          <w:lang w:val="en-US" w:eastAsia="pt-BR"/>
+        </w:rPr>
+        <w:t>'</w:t>
       </w:r>
       <w:r>
         <w:rPr>
@@ -3617,16 +4291,38 @@
           <w:szCs w:val="21"/>
           <w:lang w:eastAsia="pt-BR"/>
         </w:rPr>
-        <w:t>'QuasiPeak'</w:t>
-      </w:r>
-      <w:r>
-        <w:rPr>
-          <w:rFonts w:ascii="Consolas" w:eastAsia="Times New Roman" w:hAnsi="Consolas" w:cs="Times New Roman"/>
-          <w:color w:val="000000"/>
+        <w:t>'</w:t>
+      </w:r>
+      <w:proofErr w:type="spellStart"/>
+      <w:r>
+        <w:rPr>
+          <w:rFonts w:ascii="Consolas" w:eastAsia="Times New Roman" w:hAnsi="Consolas" w:cs="Times New Roman"/>
+          <w:color w:val="AA04F9"/>
           <w:sz w:val="21"/>
           <w:szCs w:val="21"/>
           <w:lang w:eastAsia="pt-BR"/>
         </w:rPr>
+        <w:t>QuasiPeak</w:t>
+      </w:r>
+      <w:proofErr w:type="spellEnd"/>
+      <w:r>
+        <w:rPr>
+          <w:rFonts w:ascii="Consolas" w:eastAsia="Times New Roman" w:hAnsi="Consolas" w:cs="Times New Roman"/>
+          <w:color w:val="AA04F9"/>
+          <w:sz w:val="21"/>
+          <w:szCs w:val="21"/>
+          <w:lang w:eastAsia="pt-BR"/>
+        </w:rPr>
+        <w:t>'</w:t>
+      </w:r>
+      <w:r>
+        <w:rPr>
+          <w:rFonts w:ascii="Consolas" w:eastAsia="Times New Roman" w:hAnsi="Consolas" w:cs="Times New Roman"/>
+          <w:color w:val="000000"/>
+          <w:sz w:val="21"/>
+          <w:szCs w:val="21"/>
+          <w:lang w:eastAsia="pt-BR"/>
+        </w:rPr>
         <w:t>;</w:t>
       </w:r>
     </w:p>
@@ -3651,6 +4347,7 @@
         </w:rPr>
         <w:t xml:space="preserve">                </w:t>
       </w:r>
+      <w:proofErr w:type="spellStart"/>
       <w:r>
         <w:rPr>
           <w:rFonts w:ascii="Consolas" w:eastAsia="Times New Roman" w:hAnsi="Consolas" w:cs="Times New Roman"/>
@@ -3661,6 +4358,7 @@
         </w:rPr>
         <w:t>end</w:t>
       </w:r>
+      <w:proofErr w:type="spellEnd"/>
       <w:r>
         <w:rPr>
           <w:rFonts w:ascii="Consolas" w:eastAsia="Times New Roman" w:hAnsi="Consolas" w:cs="Times New Roman"/>
@@ -3708,8 +4406,42 @@
           <w:szCs w:val="21"/>
           <w:lang w:eastAsia="pt-BR"/>
         </w:rPr>
-        <w:t>Trace mode p/ RFeye</w:t>
-      </w:r>
+        <w:t xml:space="preserve">Trace </w:t>
+      </w:r>
+      <w:proofErr w:type="spellStart"/>
+      <w:r>
+        <w:rPr>
+          <w:rFonts w:ascii="Consolas" w:eastAsia="Times New Roman" w:hAnsi="Consolas" w:cs="Times New Roman"/>
+          <w:color w:val="000000"/>
+          <w:sz w:val="21"/>
+          <w:szCs w:val="21"/>
+          <w:lang w:eastAsia="pt-BR"/>
+        </w:rPr>
+        <w:t>mode</w:t>
+      </w:r>
+      <w:proofErr w:type="spellEnd"/>
+      <w:r>
+        <w:rPr>
+          <w:rFonts w:ascii="Consolas" w:eastAsia="Times New Roman" w:hAnsi="Consolas" w:cs="Times New Roman"/>
+          <w:color w:val="000000"/>
+          <w:sz w:val="21"/>
+          <w:szCs w:val="21"/>
+          <w:lang w:eastAsia="pt-BR"/>
+        </w:rPr>
+        <w:t xml:space="preserve"> p/ </w:t>
+      </w:r>
+      <w:proofErr w:type="spellStart"/>
+      <w:r>
+        <w:rPr>
+          <w:rFonts w:ascii="Consolas" w:eastAsia="Times New Roman" w:hAnsi="Consolas" w:cs="Times New Roman"/>
+          <w:color w:val="000000"/>
+          <w:sz w:val="21"/>
+          <w:szCs w:val="21"/>
+          <w:lang w:eastAsia="pt-BR"/>
+        </w:rPr>
+        <w:t>RFeye</w:t>
+      </w:r>
+      <w:proofErr w:type="spellEnd"/>
     </w:p>
     <w:p>
       <w:pPr>
@@ -3742,16 +4474,64 @@
         </w:rPr>
         <w:t xml:space="preserve">switch </w:t>
       </w:r>
-      <w:r>
-        <w:rPr>
-          <w:rFonts w:ascii="Consolas" w:eastAsia="Times New Roman" w:hAnsi="Consolas" w:cs="Times New Roman"/>
-          <w:color w:val="000000"/>
-          <w:sz w:val="21"/>
-          <w:szCs w:val="21"/>
-          <w:lang w:val="en-US" w:eastAsia="pt-BR"/>
-        </w:rPr>
-        <w:t>app.specData(app.traceInfo.SelectedNode).MetaData.TraceMode</w:t>
-      </w:r>
+      <w:proofErr w:type="spellStart"/>
+      <w:proofErr w:type="gramStart"/>
+      <w:r>
+        <w:rPr>
+          <w:rFonts w:ascii="Consolas" w:eastAsia="Times New Roman" w:hAnsi="Consolas" w:cs="Times New Roman"/>
+          <w:color w:val="000000"/>
+          <w:sz w:val="21"/>
+          <w:szCs w:val="21"/>
+          <w:lang w:val="en-US" w:eastAsia="pt-BR"/>
+        </w:rPr>
+        <w:t>app.specData</w:t>
+      </w:r>
+      <w:proofErr w:type="spellEnd"/>
+      <w:proofErr w:type="gramEnd"/>
+      <w:r>
+        <w:rPr>
+          <w:rFonts w:ascii="Consolas" w:eastAsia="Times New Roman" w:hAnsi="Consolas" w:cs="Times New Roman"/>
+          <w:color w:val="000000"/>
+          <w:sz w:val="21"/>
+          <w:szCs w:val="21"/>
+          <w:lang w:val="en-US" w:eastAsia="pt-BR"/>
+        </w:rPr>
+        <w:t>(</w:t>
+      </w:r>
+      <w:proofErr w:type="spellStart"/>
+      <w:r>
+        <w:rPr>
+          <w:rFonts w:ascii="Consolas" w:eastAsia="Times New Roman" w:hAnsi="Consolas" w:cs="Times New Roman"/>
+          <w:color w:val="000000"/>
+          <w:sz w:val="21"/>
+          <w:szCs w:val="21"/>
+          <w:lang w:val="en-US" w:eastAsia="pt-BR"/>
+        </w:rPr>
+        <w:t>app.traceInfo.SelectedNode</w:t>
+      </w:r>
+      <w:proofErr w:type="spellEnd"/>
+      <w:r>
+        <w:rPr>
+          <w:rFonts w:ascii="Consolas" w:eastAsia="Times New Roman" w:hAnsi="Consolas" w:cs="Times New Roman"/>
+          <w:color w:val="000000"/>
+          <w:sz w:val="21"/>
+          <w:szCs w:val="21"/>
+          <w:lang w:val="en-US" w:eastAsia="pt-BR"/>
+        </w:rPr>
+        <w:t>).</w:t>
+      </w:r>
+      <w:proofErr w:type="spellStart"/>
+      <w:r>
+        <w:rPr>
+          <w:rFonts w:ascii="Consolas" w:eastAsia="Times New Roman" w:hAnsi="Consolas" w:cs="Times New Roman"/>
+          <w:color w:val="000000"/>
+          <w:sz w:val="21"/>
+          <w:szCs w:val="21"/>
+          <w:lang w:val="en-US" w:eastAsia="pt-BR"/>
+        </w:rPr>
+        <w:t>MetaData.TraceMode</w:t>
+      </w:r>
+      <w:proofErr w:type="spellEnd"/>
     </w:p>
     <w:p>
       <w:pPr>
@@ -3792,7 +4572,29 @@
           <w:szCs w:val="21"/>
           <w:lang w:val="en-US" w:eastAsia="pt-BR"/>
         </w:rPr>
-        <w:t xml:space="preserve">0; traceMode = </w:t>
+        <w:t xml:space="preserve">0; </w:t>
+      </w:r>
+      <w:proofErr w:type="spellStart"/>
+      <w:r>
+        <w:rPr>
+          <w:rFonts w:ascii="Consolas" w:eastAsia="Times New Roman" w:hAnsi="Consolas" w:cs="Times New Roman"/>
+          <w:color w:val="000000"/>
+          <w:sz w:val="21"/>
+          <w:szCs w:val="21"/>
+          <w:lang w:val="en-US" w:eastAsia="pt-BR"/>
+        </w:rPr>
+        <w:t>traceMode</w:t>
+      </w:r>
+      <w:proofErr w:type="spellEnd"/>
+      <w:r>
+        <w:rPr>
+          <w:rFonts w:ascii="Consolas" w:eastAsia="Times New Roman" w:hAnsi="Consolas" w:cs="Times New Roman"/>
+          <w:color w:val="000000"/>
+          <w:sz w:val="21"/>
+          <w:szCs w:val="21"/>
+          <w:lang w:val="en-US" w:eastAsia="pt-BR"/>
+        </w:rPr>
+        <w:t xml:space="preserve"> = </w:t>
       </w:r>
       <w:r>
         <w:rPr>
@@ -3854,7 +4656,29 @@
           <w:szCs w:val="21"/>
           <w:lang w:val="en-US" w:eastAsia="pt-BR"/>
         </w:rPr>
-        <w:t xml:space="preserve">1; traceMode = </w:t>
+        <w:t xml:space="preserve">1; </w:t>
+      </w:r>
+      <w:proofErr w:type="spellStart"/>
+      <w:r>
+        <w:rPr>
+          <w:rFonts w:ascii="Consolas" w:eastAsia="Times New Roman" w:hAnsi="Consolas" w:cs="Times New Roman"/>
+          <w:color w:val="000000"/>
+          <w:sz w:val="21"/>
+          <w:szCs w:val="21"/>
+          <w:lang w:val="en-US" w:eastAsia="pt-BR"/>
+        </w:rPr>
+        <w:t>traceMode</w:t>
+      </w:r>
+      <w:proofErr w:type="spellEnd"/>
+      <w:r>
+        <w:rPr>
+          <w:rFonts w:ascii="Consolas" w:eastAsia="Times New Roman" w:hAnsi="Consolas" w:cs="Times New Roman"/>
+          <w:color w:val="000000"/>
+          <w:sz w:val="21"/>
+          <w:szCs w:val="21"/>
+          <w:lang w:val="en-US" w:eastAsia="pt-BR"/>
+        </w:rPr>
+        <w:t xml:space="preserve"> = </w:t>
       </w:r>
       <w:r>
         <w:rPr>
@@ -3916,7 +4740,29 @@
           <w:szCs w:val="21"/>
           <w:lang w:val="en-US" w:eastAsia="pt-BR"/>
         </w:rPr>
-        <w:t xml:space="preserve">2; traceMode = </w:t>
+        <w:t xml:space="preserve">2; </w:t>
+      </w:r>
+      <w:proofErr w:type="spellStart"/>
+      <w:r>
+        <w:rPr>
+          <w:rFonts w:ascii="Consolas" w:eastAsia="Times New Roman" w:hAnsi="Consolas" w:cs="Times New Roman"/>
+          <w:color w:val="000000"/>
+          <w:sz w:val="21"/>
+          <w:szCs w:val="21"/>
+          <w:lang w:val="en-US" w:eastAsia="pt-BR"/>
+        </w:rPr>
+        <w:t>traceMode</w:t>
+      </w:r>
+      <w:proofErr w:type="spellEnd"/>
+      <w:r>
+        <w:rPr>
+          <w:rFonts w:ascii="Consolas" w:eastAsia="Times New Roman" w:hAnsi="Consolas" w:cs="Times New Roman"/>
+          <w:color w:val="000000"/>
+          <w:sz w:val="21"/>
+          <w:szCs w:val="21"/>
+          <w:lang w:val="en-US" w:eastAsia="pt-BR"/>
+        </w:rPr>
+        <w:t xml:space="preserve"> = </w:t>
       </w:r>
       <w:r>
         <w:rPr>
@@ -3978,7 +4824,29 @@
           <w:szCs w:val="21"/>
           <w:lang w:val="en-US" w:eastAsia="pt-BR"/>
         </w:rPr>
-        <w:t xml:space="preserve">3; traceMode = </w:t>
+        <w:t xml:space="preserve">3; </w:t>
+      </w:r>
+      <w:proofErr w:type="spellStart"/>
+      <w:r>
+        <w:rPr>
+          <w:rFonts w:ascii="Consolas" w:eastAsia="Times New Roman" w:hAnsi="Consolas" w:cs="Times New Roman"/>
+          <w:color w:val="000000"/>
+          <w:sz w:val="21"/>
+          <w:szCs w:val="21"/>
+          <w:lang w:val="en-US" w:eastAsia="pt-BR"/>
+        </w:rPr>
+        <w:t>traceMode</w:t>
+      </w:r>
+      <w:proofErr w:type="spellEnd"/>
+      <w:r>
+        <w:rPr>
+          <w:rFonts w:ascii="Consolas" w:eastAsia="Times New Roman" w:hAnsi="Consolas" w:cs="Times New Roman"/>
+          <w:color w:val="000000"/>
+          <w:sz w:val="21"/>
+          <w:szCs w:val="21"/>
+          <w:lang w:val="en-US" w:eastAsia="pt-BR"/>
+        </w:rPr>
+        <w:t xml:space="preserve"> = </w:t>
       </w:r>
       <w:r>
         <w:rPr>
@@ -4022,6 +4890,7 @@
         </w:rPr>
         <w:t xml:space="preserve">                    </w:t>
       </w:r>
+      <w:proofErr w:type="spellStart"/>
       <w:r>
         <w:rPr>
           <w:rFonts w:ascii="Consolas" w:eastAsia="Times New Roman" w:hAnsi="Consolas" w:cs="Times New Roman"/>
@@ -4032,6 +4901,7 @@
         </w:rPr>
         <w:t>end</w:t>
       </w:r>
+      <w:proofErr w:type="spellEnd"/>
     </w:p>
     <w:p>
       <w:pPr>
@@ -4063,7 +4933,15 @@
         </w:rPr>
       </w:pPr>
       <w:r>
-        <w:t>Trace mode p/ outros equipamentos:</w:t>
+        <w:t xml:space="preserve">Trace </w:t>
+      </w:r>
+      <w:proofErr w:type="spellStart"/>
+      <w:r>
+        <w:t>mode</w:t>
+      </w:r>
+      <w:proofErr w:type="spellEnd"/>
+      <w:r>
+        <w:t xml:space="preserve"> p/ outros equipamentos:</w:t>
       </w:r>
     </w:p>
     <w:p>
@@ -4097,16 +4975,64 @@
         </w:rPr>
         <w:t xml:space="preserve">switch </w:t>
       </w:r>
-      <w:r>
-        <w:rPr>
-          <w:rFonts w:ascii="Consolas" w:eastAsia="Times New Roman" w:hAnsi="Consolas" w:cs="Times New Roman"/>
-          <w:color w:val="000000"/>
-          <w:sz w:val="21"/>
-          <w:szCs w:val="21"/>
-          <w:lang w:val="en-US" w:eastAsia="pt-BR"/>
-        </w:rPr>
-        <w:t>app.specData(app.traceInfo.SelectedNode).MetaData.TraceMode</w:t>
-      </w:r>
+      <w:proofErr w:type="spellStart"/>
+      <w:proofErr w:type="gramStart"/>
+      <w:r>
+        <w:rPr>
+          <w:rFonts w:ascii="Consolas" w:eastAsia="Times New Roman" w:hAnsi="Consolas" w:cs="Times New Roman"/>
+          <w:color w:val="000000"/>
+          <w:sz w:val="21"/>
+          <w:szCs w:val="21"/>
+          <w:lang w:val="en-US" w:eastAsia="pt-BR"/>
+        </w:rPr>
+        <w:t>app.specData</w:t>
+      </w:r>
+      <w:proofErr w:type="spellEnd"/>
+      <w:proofErr w:type="gramEnd"/>
+      <w:r>
+        <w:rPr>
+          <w:rFonts w:ascii="Consolas" w:eastAsia="Times New Roman" w:hAnsi="Consolas" w:cs="Times New Roman"/>
+          <w:color w:val="000000"/>
+          <w:sz w:val="21"/>
+          <w:szCs w:val="21"/>
+          <w:lang w:val="en-US" w:eastAsia="pt-BR"/>
+        </w:rPr>
+        <w:t>(</w:t>
+      </w:r>
+      <w:proofErr w:type="spellStart"/>
+      <w:r>
+        <w:rPr>
+          <w:rFonts w:ascii="Consolas" w:eastAsia="Times New Roman" w:hAnsi="Consolas" w:cs="Times New Roman"/>
+          <w:color w:val="000000"/>
+          <w:sz w:val="21"/>
+          <w:szCs w:val="21"/>
+          <w:lang w:val="en-US" w:eastAsia="pt-BR"/>
+        </w:rPr>
+        <w:t>app.traceInfo.SelectedNode</w:t>
+      </w:r>
+      <w:proofErr w:type="spellEnd"/>
+      <w:r>
+        <w:rPr>
+          <w:rFonts w:ascii="Consolas" w:eastAsia="Times New Roman" w:hAnsi="Consolas" w:cs="Times New Roman"/>
+          <w:color w:val="000000"/>
+          <w:sz w:val="21"/>
+          <w:szCs w:val="21"/>
+          <w:lang w:val="en-US" w:eastAsia="pt-BR"/>
+        </w:rPr>
+        <w:t>).</w:t>
+      </w:r>
+      <w:proofErr w:type="spellStart"/>
+      <w:r>
+        <w:rPr>
+          <w:rFonts w:ascii="Consolas" w:eastAsia="Times New Roman" w:hAnsi="Consolas" w:cs="Times New Roman"/>
+          <w:color w:val="000000"/>
+          <w:sz w:val="21"/>
+          <w:szCs w:val="21"/>
+          <w:lang w:val="en-US" w:eastAsia="pt-BR"/>
+        </w:rPr>
+        <w:t>MetaData.TraceMode</w:t>
+      </w:r>
+      <w:proofErr w:type="spellEnd"/>
     </w:p>
     <w:p>
       <w:pPr>
@@ -4147,7 +5073,29 @@
           <w:szCs w:val="21"/>
           <w:lang w:val="en-US" w:eastAsia="pt-BR"/>
         </w:rPr>
-        <w:t xml:space="preserve">0; traceMode = </w:t>
+        <w:t xml:space="preserve">0; </w:t>
+      </w:r>
+      <w:proofErr w:type="spellStart"/>
+      <w:r>
+        <w:rPr>
+          <w:rFonts w:ascii="Consolas" w:eastAsia="Times New Roman" w:hAnsi="Consolas" w:cs="Times New Roman"/>
+          <w:color w:val="000000"/>
+          <w:sz w:val="21"/>
+          <w:szCs w:val="21"/>
+          <w:lang w:val="en-US" w:eastAsia="pt-BR"/>
+        </w:rPr>
+        <w:t>traceMode</w:t>
+      </w:r>
+      <w:proofErr w:type="spellEnd"/>
+      <w:r>
+        <w:rPr>
+          <w:rFonts w:ascii="Consolas" w:eastAsia="Times New Roman" w:hAnsi="Consolas" w:cs="Times New Roman"/>
+          <w:color w:val="000000"/>
+          <w:sz w:val="21"/>
+          <w:szCs w:val="21"/>
+          <w:lang w:val="en-US" w:eastAsia="pt-BR"/>
+        </w:rPr>
+        <w:t xml:space="preserve"> = </w:t>
       </w:r>
       <w:r>
         <w:rPr>
@@ -4157,7 +5105,29 @@
           <w:szCs w:val="21"/>
           <w:lang w:val="en-US" w:eastAsia="pt-BR"/>
         </w:rPr>
-        <w:t>'ClearWrite'</w:t>
+        <w:t>'</w:t>
+      </w:r>
+      <w:proofErr w:type="spellStart"/>
+      <w:r>
+        <w:rPr>
+          <w:rFonts w:ascii="Consolas" w:eastAsia="Times New Roman" w:hAnsi="Consolas" w:cs="Times New Roman"/>
+          <w:color w:val="AA04F9"/>
+          <w:sz w:val="21"/>
+          <w:szCs w:val="21"/>
+          <w:lang w:val="en-US" w:eastAsia="pt-BR"/>
+        </w:rPr>
+        <w:t>ClearWrite</w:t>
+      </w:r>
+      <w:proofErr w:type="spellEnd"/>
+      <w:r>
+        <w:rPr>
+          <w:rFonts w:ascii="Consolas" w:eastAsia="Times New Roman" w:hAnsi="Consolas" w:cs="Times New Roman"/>
+          <w:color w:val="AA04F9"/>
+          <w:sz w:val="21"/>
+          <w:szCs w:val="21"/>
+          <w:lang w:val="en-US" w:eastAsia="pt-BR"/>
+        </w:rPr>
+        <w:t>'</w:t>
       </w:r>
       <w:r>
         <w:rPr>
@@ -4209,7 +5179,29 @@
           <w:szCs w:val="21"/>
           <w:lang w:val="en-US" w:eastAsia="pt-BR"/>
         </w:rPr>
-        <w:t xml:space="preserve">1; traceMode = </w:t>
+        <w:t xml:space="preserve">1; </w:t>
+      </w:r>
+      <w:proofErr w:type="spellStart"/>
+      <w:r>
+        <w:rPr>
+          <w:rFonts w:ascii="Consolas" w:eastAsia="Times New Roman" w:hAnsi="Consolas" w:cs="Times New Roman"/>
+          <w:color w:val="000000"/>
+          <w:sz w:val="21"/>
+          <w:szCs w:val="21"/>
+          <w:lang w:val="en-US" w:eastAsia="pt-BR"/>
+        </w:rPr>
+        <w:t>traceMode</w:t>
+      </w:r>
+      <w:proofErr w:type="spellEnd"/>
+      <w:r>
+        <w:rPr>
+          <w:rFonts w:ascii="Consolas" w:eastAsia="Times New Roman" w:hAnsi="Consolas" w:cs="Times New Roman"/>
+          <w:color w:val="000000"/>
+          <w:sz w:val="21"/>
+          <w:szCs w:val="21"/>
+          <w:lang w:val="en-US" w:eastAsia="pt-BR"/>
+        </w:rPr>
+        <w:t xml:space="preserve"> = </w:t>
       </w:r>
       <w:r>
         <w:rPr>
@@ -4271,7 +5263,29 @@
           <w:szCs w:val="21"/>
           <w:lang w:val="en-US" w:eastAsia="pt-BR"/>
         </w:rPr>
-        <w:t xml:space="preserve">2; traceMode = </w:t>
+        <w:t xml:space="preserve">2; </w:t>
+      </w:r>
+      <w:proofErr w:type="spellStart"/>
+      <w:r>
+        <w:rPr>
+          <w:rFonts w:ascii="Consolas" w:eastAsia="Times New Roman" w:hAnsi="Consolas" w:cs="Times New Roman"/>
+          <w:color w:val="000000"/>
+          <w:sz w:val="21"/>
+          <w:szCs w:val="21"/>
+          <w:lang w:val="en-US" w:eastAsia="pt-BR"/>
+        </w:rPr>
+        <w:t>traceMode</w:t>
+      </w:r>
+      <w:proofErr w:type="spellEnd"/>
+      <w:r>
+        <w:rPr>
+          <w:rFonts w:ascii="Consolas" w:eastAsia="Times New Roman" w:hAnsi="Consolas" w:cs="Times New Roman"/>
+          <w:color w:val="000000"/>
+          <w:sz w:val="21"/>
+          <w:szCs w:val="21"/>
+          <w:lang w:val="en-US" w:eastAsia="pt-BR"/>
+        </w:rPr>
+        <w:t xml:space="preserve"> = </w:t>
       </w:r>
       <w:r>
         <w:rPr>
@@ -4281,7 +5295,29 @@
           <w:szCs w:val="21"/>
           <w:lang w:val="en-US" w:eastAsia="pt-BR"/>
         </w:rPr>
-        <w:t>'MaxHold'</w:t>
+        <w:t>'</w:t>
+      </w:r>
+      <w:proofErr w:type="spellStart"/>
+      <w:r>
+        <w:rPr>
+          <w:rFonts w:ascii="Consolas" w:eastAsia="Times New Roman" w:hAnsi="Consolas" w:cs="Times New Roman"/>
+          <w:color w:val="AA04F9"/>
+          <w:sz w:val="21"/>
+          <w:szCs w:val="21"/>
+          <w:lang w:val="en-US" w:eastAsia="pt-BR"/>
+        </w:rPr>
+        <w:t>MaxHold</w:t>
+      </w:r>
+      <w:proofErr w:type="spellEnd"/>
+      <w:r>
+        <w:rPr>
+          <w:rFonts w:ascii="Consolas" w:eastAsia="Times New Roman" w:hAnsi="Consolas" w:cs="Times New Roman"/>
+          <w:color w:val="AA04F9"/>
+          <w:sz w:val="21"/>
+          <w:szCs w:val="21"/>
+          <w:lang w:val="en-US" w:eastAsia="pt-BR"/>
+        </w:rPr>
+        <w:t>'</w:t>
       </w:r>
       <w:r>
         <w:rPr>
@@ -4333,7 +5369,29 @@
           <w:szCs w:val="21"/>
           <w:lang w:val="en-US" w:eastAsia="pt-BR"/>
         </w:rPr>
-        <w:t xml:space="preserve">3; traceMode = </w:t>
+        <w:t xml:space="preserve">3; </w:t>
+      </w:r>
+      <w:proofErr w:type="spellStart"/>
+      <w:r>
+        <w:rPr>
+          <w:rFonts w:ascii="Consolas" w:eastAsia="Times New Roman" w:hAnsi="Consolas" w:cs="Times New Roman"/>
+          <w:color w:val="000000"/>
+          <w:sz w:val="21"/>
+          <w:szCs w:val="21"/>
+          <w:lang w:val="en-US" w:eastAsia="pt-BR"/>
+        </w:rPr>
+        <w:t>traceMode</w:t>
+      </w:r>
+      <w:proofErr w:type="spellEnd"/>
+      <w:r>
+        <w:rPr>
+          <w:rFonts w:ascii="Consolas" w:eastAsia="Times New Roman" w:hAnsi="Consolas" w:cs="Times New Roman"/>
+          <w:color w:val="000000"/>
+          <w:sz w:val="21"/>
+          <w:szCs w:val="21"/>
+          <w:lang w:val="en-US" w:eastAsia="pt-BR"/>
+        </w:rPr>
+        <w:t xml:space="preserve"> = </w:t>
       </w:r>
       <w:r>
         <w:rPr>
@@ -4343,7 +5401,29 @@
           <w:szCs w:val="21"/>
           <w:lang w:val="en-US" w:eastAsia="pt-BR"/>
         </w:rPr>
-        <w:t>'MinHold'</w:t>
+        <w:t>'</w:t>
+      </w:r>
+      <w:proofErr w:type="spellStart"/>
+      <w:r>
+        <w:rPr>
+          <w:rFonts w:ascii="Consolas" w:eastAsia="Times New Roman" w:hAnsi="Consolas" w:cs="Times New Roman"/>
+          <w:color w:val="AA04F9"/>
+          <w:sz w:val="21"/>
+          <w:szCs w:val="21"/>
+          <w:lang w:val="en-US" w:eastAsia="pt-BR"/>
+        </w:rPr>
+        <w:t>MinHold</w:t>
+      </w:r>
+      <w:proofErr w:type="spellEnd"/>
+      <w:r>
+        <w:rPr>
+          <w:rFonts w:ascii="Consolas" w:eastAsia="Times New Roman" w:hAnsi="Consolas" w:cs="Times New Roman"/>
+          <w:color w:val="AA04F9"/>
+          <w:sz w:val="21"/>
+          <w:szCs w:val="21"/>
+          <w:lang w:val="en-US" w:eastAsia="pt-BR"/>
+        </w:rPr>
+        <w:t>'</w:t>
       </w:r>
       <w:r>
         <w:rPr>
@@ -4377,6 +5457,7 @@
         </w:rPr>
         <w:t xml:space="preserve">                </w:t>
       </w:r>
+      <w:proofErr w:type="spellStart"/>
       <w:r>
         <w:rPr>
           <w:rFonts w:ascii="Consolas" w:eastAsia="Times New Roman" w:hAnsi="Consolas" w:cs="Times New Roman"/>
@@ -4387,6 +5468,7 @@
         </w:rPr>
         <w:t>end</w:t>
       </w:r>
+      <w:proofErr w:type="spellEnd"/>
     </w:p>
     <w:p/>
     <w:p/>
@@ -4417,7 +5499,23 @@
     </w:p>
     <w:p>
       <w:r>
-        <w:t>Processamento de traços (Média, MinHold e MaxHold).</w:t>
+        <w:t xml:space="preserve">Processamento de traços (Média, </w:t>
+      </w:r>
+      <w:proofErr w:type="spellStart"/>
+      <w:r>
+        <w:t>MinHold</w:t>
+      </w:r>
+      <w:proofErr w:type="spellEnd"/>
+      <w:r>
+        <w:t xml:space="preserve"> e </w:t>
+      </w:r>
+      <w:proofErr w:type="spellStart"/>
+      <w:r>
+        <w:t>MaxHold</w:t>
+      </w:r>
+      <w:proofErr w:type="spellEnd"/>
+      <w:r>
+        <w:t>).</w:t>
       </w:r>
     </w:p>
     <w:p>
@@ -4425,7 +5523,23 @@
         <w:t>Ocupação em tempo real</w:t>
       </w:r>
       <w:r>
-        <w:t xml:space="preserve"> (Threshold fixo e OffSet do Piso de Ruído)</w:t>
+        <w:t xml:space="preserve"> (</w:t>
+      </w:r>
+      <w:proofErr w:type="spellStart"/>
+      <w:r>
+        <w:t>Threshold</w:t>
+      </w:r>
+      <w:proofErr w:type="spellEnd"/>
+      <w:r>
+        <w:t xml:space="preserve"> fixo e </w:t>
+      </w:r>
+      <w:proofErr w:type="spellStart"/>
+      <w:r>
+        <w:t>OffSet</w:t>
+      </w:r>
+      <w:proofErr w:type="spellEnd"/>
+      <w:r>
+        <w:t xml:space="preserve"> do Piso de Ruído)</w:t>
       </w:r>
       <w:r>
         <w:t>.</w:t>
@@ -4447,14 +5561,2007 @@
     </w:p>
     <w:p>
       <w:r>
-        <w:t>Função Fcn_ReportGenerator.</w:t>
-      </w:r>
-    </w:p>
-    <w:p>
-      <w:r>
-        <w:t>Função Fcn_Plot(app).</w:t>
-      </w:r>
-    </w:p>
+        <w:t xml:space="preserve">Função </w:t>
+      </w:r>
+      <w:proofErr w:type="spellStart"/>
+      <w:r>
+        <w:t>Fcn_ReportGenerator</w:t>
+      </w:r>
+      <w:proofErr w:type="spellEnd"/>
+      <w:r>
+        <w:t>.</w:t>
+      </w:r>
+    </w:p>
+    <w:p>
+      <w:r>
+        <w:t xml:space="preserve">Função </w:t>
+      </w:r>
+      <w:proofErr w:type="spellStart"/>
+      <w:r>
+        <w:t>Fcn_Plot</w:t>
+      </w:r>
+      <w:proofErr w:type="spellEnd"/>
+      <w:r>
+        <w:t>(app).</w:t>
+      </w:r>
+    </w:p>
+    <w:p/>
+    <w:p/>
+    <w:p/>
+    <w:p>
+      <w:pPr>
+        <w:spacing w:after="0" w:line="240" w:lineRule="auto"/>
+        <w:rPr>
+          <w:rFonts w:ascii="Segoe UI" w:eastAsia="Times New Roman" w:hAnsi="Segoe UI" w:cs="Segoe UI"/>
+          <w:sz w:val="21"/>
+          <w:szCs w:val="21"/>
+          <w:lang w:eastAsia="pt-BR"/>
+        </w:rPr>
+      </w:pPr>
+      <w:r>
+        <w:rPr>
+          <w:rFonts w:ascii="Segoe UI" w:eastAsia="Times New Roman" w:hAnsi="Segoe UI" w:cs="Segoe UI"/>
+          <w:sz w:val="21"/>
+          <w:szCs w:val="21"/>
+          <w:lang w:eastAsia="pt-BR"/>
+        </w:rPr>
+        <w:t xml:space="preserve">Peguei aquele arquivo que Lobão usou inicialmente p/ avaliar o tempo de leitura dos algoritmos em C++, Python e </w:t>
+      </w:r>
+      <w:proofErr w:type="spellStart"/>
+      <w:r>
+        <w:rPr>
+          <w:rFonts w:ascii="Segoe UI" w:eastAsia="Times New Roman" w:hAnsi="Segoe UI" w:cs="Segoe UI"/>
+          <w:sz w:val="21"/>
+          <w:szCs w:val="21"/>
+          <w:lang w:eastAsia="pt-BR"/>
+        </w:rPr>
+        <w:t>Matlab</w:t>
+      </w:r>
+      <w:proofErr w:type="spellEnd"/>
+      <w:r>
+        <w:rPr>
+          <w:rFonts w:ascii="Segoe UI" w:eastAsia="Times New Roman" w:hAnsi="Segoe UI" w:cs="Segoe UI"/>
+          <w:sz w:val="21"/>
+          <w:szCs w:val="21"/>
+          <w:lang w:eastAsia="pt-BR"/>
+        </w:rPr>
+        <w:t xml:space="preserve"> (SCAN_M_450470_rfeye002088_170426_171908.bin). O arquivo possui 39MB.</w:t>
+      </w:r>
+    </w:p>
+    <w:p>
+      <w:pPr>
+        <w:spacing w:after="0" w:line="240" w:lineRule="auto"/>
+        <w:rPr>
+          <w:rFonts w:ascii="Segoe UI" w:eastAsia="Times New Roman" w:hAnsi="Segoe UI" w:cs="Segoe UI"/>
+          <w:sz w:val="21"/>
+          <w:szCs w:val="21"/>
+          <w:lang w:eastAsia="pt-BR"/>
+        </w:rPr>
+      </w:pPr>
+      <w:r>
+        <w:rPr>
+          <w:rFonts w:ascii="Segoe UI" w:eastAsia="Times New Roman" w:hAnsi="Segoe UI" w:cs="Segoe UI"/>
+          <w:sz w:val="21"/>
+          <w:szCs w:val="21"/>
+          <w:lang w:eastAsia="pt-BR"/>
+        </w:rPr>
+        <w:t xml:space="preserve">Li o arquivo, registrando-o na </w:t>
+      </w:r>
+      <w:proofErr w:type="spellStart"/>
+      <w:r>
+        <w:rPr>
+          <w:rFonts w:ascii="Segoe UI" w:eastAsia="Times New Roman" w:hAnsi="Segoe UI" w:cs="Segoe UI"/>
+          <w:sz w:val="21"/>
+          <w:szCs w:val="21"/>
+          <w:lang w:eastAsia="pt-BR"/>
+        </w:rPr>
+        <w:t>specData</w:t>
+      </w:r>
+      <w:proofErr w:type="spellEnd"/>
+      <w:r>
+        <w:rPr>
+          <w:rFonts w:ascii="Segoe UI" w:eastAsia="Times New Roman" w:hAnsi="Segoe UI" w:cs="Segoe UI"/>
+          <w:sz w:val="21"/>
+          <w:szCs w:val="21"/>
+          <w:lang w:eastAsia="pt-BR"/>
+        </w:rPr>
+        <w:t xml:space="preserve"> (a variável do </w:t>
+      </w:r>
+      <w:proofErr w:type="spellStart"/>
+      <w:r>
+        <w:rPr>
+          <w:rFonts w:ascii="Segoe UI" w:eastAsia="Times New Roman" w:hAnsi="Segoe UI" w:cs="Segoe UI"/>
+          <w:sz w:val="21"/>
+          <w:szCs w:val="21"/>
+          <w:lang w:eastAsia="pt-BR"/>
+        </w:rPr>
+        <w:t>appAnalise</w:t>
+      </w:r>
+      <w:proofErr w:type="spellEnd"/>
+      <w:r>
+        <w:rPr>
+          <w:rFonts w:ascii="Segoe UI" w:eastAsia="Times New Roman" w:hAnsi="Segoe UI" w:cs="Segoe UI"/>
+          <w:sz w:val="21"/>
+          <w:szCs w:val="21"/>
+          <w:lang w:eastAsia="pt-BR"/>
+        </w:rPr>
+        <w:t xml:space="preserve">). Depois escrevi essa variável num CRFS BIN (v.5) e num SM1809. E li esses novos arquivos. </w:t>
+      </w:r>
+    </w:p>
+    <w:tbl>
+      <w:tblPr>
+        <w:tblW w:w="5000" w:type="pct"/>
+        <w:tblCellSpacing w:w="15" w:type="dxa"/>
+        <w:tblBorders>
+          <w:top w:val="single" w:sz="6" w:space="0" w:color="auto"/>
+          <w:left w:val="single" w:sz="6" w:space="0" w:color="auto"/>
+          <w:bottom w:val="single" w:sz="6" w:space="0" w:color="auto"/>
+          <w:right w:val="single" w:sz="6" w:space="0" w:color="auto"/>
+        </w:tblBorders>
+        <w:tblCellMar>
+          <w:top w:w="15" w:type="dxa"/>
+          <w:left w:w="15" w:type="dxa"/>
+          <w:bottom w:w="15" w:type="dxa"/>
+          <w:right w:w="15" w:type="dxa"/>
+        </w:tblCellMar>
+        <w:tblLook w:val="04A0" w:firstRow="1" w:lastRow="0" w:firstColumn="1" w:lastColumn="0" w:noHBand="0" w:noVBand="1"/>
+      </w:tblPr>
+      <w:tblGrid>
+        <w:gridCol w:w="2754"/>
+        <w:gridCol w:w="2887"/>
+        <w:gridCol w:w="2406"/>
+        <w:gridCol w:w="2403"/>
+      </w:tblGrid>
+      <w:tr>
+        <w:trPr>
+          <w:tblCellSpacing w:w="15" w:type="dxa"/>
+        </w:trPr>
+        <w:tc>
+          <w:tcPr>
+            <w:tcW w:w="0" w:type="auto"/>
+            <w:tcBorders>
+              <w:top w:val="single" w:sz="6" w:space="0" w:color="auto"/>
+              <w:left w:val="single" w:sz="6" w:space="0" w:color="auto"/>
+              <w:bottom w:val="single" w:sz="6" w:space="0" w:color="auto"/>
+              <w:right w:val="single" w:sz="6" w:space="0" w:color="auto"/>
+            </w:tcBorders>
+            <w:vAlign w:val="center"/>
+            <w:hideMark/>
+          </w:tcPr>
+          <w:p>
+            <w:pPr>
+              <w:spacing w:after="0" w:line="240" w:lineRule="auto"/>
+              <w:rPr>
+                <w:rFonts w:ascii="Times New Roman" w:eastAsia="Times New Roman" w:hAnsi="Times New Roman" w:cs="Times New Roman"/>
+                <w:sz w:val="24"/>
+                <w:szCs w:val="24"/>
+                <w:lang w:eastAsia="pt-BR"/>
+              </w:rPr>
+            </w:pPr>
+            <w:r>
+              <w:rPr>
+                <w:rFonts w:ascii="Times New Roman" w:eastAsia="Times New Roman" w:hAnsi="Times New Roman" w:cs="Times New Roman"/>
+                <w:sz w:val="24"/>
+                <w:szCs w:val="24"/>
+                <w:lang w:eastAsia="pt-BR"/>
+              </w:rPr>
+              <w:t>Formato</w:t>
+            </w:r>
+          </w:p>
+        </w:tc>
+        <w:tc>
+          <w:tcPr>
+            <w:tcW w:w="0" w:type="auto"/>
+            <w:tcBorders>
+              <w:top w:val="single" w:sz="6" w:space="0" w:color="auto"/>
+              <w:left w:val="single" w:sz="6" w:space="0" w:color="auto"/>
+              <w:bottom w:val="single" w:sz="6" w:space="0" w:color="auto"/>
+              <w:right w:val="single" w:sz="6" w:space="0" w:color="auto"/>
+            </w:tcBorders>
+            <w:vAlign w:val="center"/>
+            <w:hideMark/>
+          </w:tcPr>
+          <w:p>
+            <w:pPr>
+              <w:spacing w:after="0" w:line="240" w:lineRule="auto"/>
+              <w:rPr>
+                <w:rFonts w:ascii="Times New Roman" w:eastAsia="Times New Roman" w:hAnsi="Times New Roman" w:cs="Times New Roman"/>
+                <w:sz w:val="24"/>
+                <w:szCs w:val="24"/>
+                <w:lang w:eastAsia="pt-BR"/>
+              </w:rPr>
+            </w:pPr>
+            <w:r>
+              <w:rPr>
+                <w:rFonts w:ascii="Times New Roman" w:eastAsia="Times New Roman" w:hAnsi="Times New Roman" w:cs="Times New Roman"/>
+                <w:sz w:val="24"/>
+                <w:szCs w:val="24"/>
+                <w:lang w:eastAsia="pt-BR"/>
+              </w:rPr>
+              <w:t>Tamanho do arquivo</w:t>
+            </w:r>
+          </w:p>
+        </w:tc>
+        <w:tc>
+          <w:tcPr>
+            <w:tcW w:w="0" w:type="auto"/>
+            <w:tcBorders>
+              <w:top w:val="single" w:sz="6" w:space="0" w:color="auto"/>
+              <w:left w:val="single" w:sz="6" w:space="0" w:color="auto"/>
+              <w:bottom w:val="single" w:sz="6" w:space="0" w:color="auto"/>
+              <w:right w:val="single" w:sz="6" w:space="0" w:color="auto"/>
+            </w:tcBorders>
+            <w:vAlign w:val="center"/>
+            <w:hideMark/>
+          </w:tcPr>
+          <w:p>
+            <w:pPr>
+              <w:spacing w:after="0" w:line="240" w:lineRule="auto"/>
+              <w:rPr>
+                <w:rFonts w:ascii="Times New Roman" w:eastAsia="Times New Roman" w:hAnsi="Times New Roman" w:cs="Times New Roman"/>
+                <w:sz w:val="24"/>
+                <w:szCs w:val="24"/>
+                <w:lang w:eastAsia="pt-BR"/>
+              </w:rPr>
+            </w:pPr>
+            <w:r>
+              <w:rPr>
+                <w:rFonts w:ascii="Times New Roman" w:eastAsia="Times New Roman" w:hAnsi="Times New Roman" w:cs="Times New Roman"/>
+                <w:sz w:val="24"/>
+                <w:szCs w:val="24"/>
+                <w:lang w:eastAsia="pt-BR"/>
+              </w:rPr>
+              <w:t>Tempo de escrita</w:t>
+            </w:r>
+          </w:p>
+        </w:tc>
+        <w:tc>
+          <w:tcPr>
+            <w:tcW w:w="0" w:type="auto"/>
+            <w:tcBorders>
+              <w:top w:val="single" w:sz="6" w:space="0" w:color="auto"/>
+              <w:left w:val="single" w:sz="6" w:space="0" w:color="auto"/>
+              <w:bottom w:val="single" w:sz="6" w:space="0" w:color="auto"/>
+              <w:right w:val="single" w:sz="6" w:space="0" w:color="auto"/>
+            </w:tcBorders>
+            <w:vAlign w:val="center"/>
+            <w:hideMark/>
+          </w:tcPr>
+          <w:p>
+            <w:pPr>
+              <w:spacing w:after="0" w:line="240" w:lineRule="auto"/>
+              <w:rPr>
+                <w:rFonts w:ascii="Times New Roman" w:eastAsia="Times New Roman" w:hAnsi="Times New Roman" w:cs="Times New Roman"/>
+                <w:sz w:val="24"/>
+                <w:szCs w:val="24"/>
+                <w:lang w:eastAsia="pt-BR"/>
+              </w:rPr>
+            </w:pPr>
+            <w:r>
+              <w:rPr>
+                <w:rFonts w:ascii="Times New Roman" w:eastAsia="Times New Roman" w:hAnsi="Times New Roman" w:cs="Times New Roman"/>
+                <w:sz w:val="24"/>
+                <w:szCs w:val="24"/>
+                <w:lang w:eastAsia="pt-BR"/>
+              </w:rPr>
+              <w:t>Tempo de leitura</w:t>
+            </w:r>
+          </w:p>
+        </w:tc>
+      </w:tr>
+      <w:tr>
+        <w:trPr>
+          <w:tblCellSpacing w:w="15" w:type="dxa"/>
+        </w:trPr>
+        <w:tc>
+          <w:tcPr>
+            <w:tcW w:w="0" w:type="auto"/>
+            <w:tcBorders>
+              <w:top w:val="single" w:sz="6" w:space="0" w:color="auto"/>
+              <w:left w:val="single" w:sz="6" w:space="0" w:color="auto"/>
+              <w:bottom w:val="single" w:sz="6" w:space="0" w:color="auto"/>
+              <w:right w:val="single" w:sz="6" w:space="0" w:color="auto"/>
+            </w:tcBorders>
+            <w:vAlign w:val="center"/>
+            <w:hideMark/>
+          </w:tcPr>
+          <w:p>
+            <w:pPr>
+              <w:spacing w:after="0" w:line="240" w:lineRule="auto"/>
+              <w:rPr>
+                <w:rFonts w:ascii="Times New Roman" w:eastAsia="Times New Roman" w:hAnsi="Times New Roman" w:cs="Times New Roman"/>
+                <w:sz w:val="24"/>
+                <w:szCs w:val="24"/>
+                <w:lang w:eastAsia="pt-BR"/>
+              </w:rPr>
+            </w:pPr>
+            <w:r>
+              <w:rPr>
+                <w:rFonts w:ascii="Times New Roman" w:eastAsia="Times New Roman" w:hAnsi="Times New Roman" w:cs="Times New Roman"/>
+                <w:sz w:val="24"/>
+                <w:szCs w:val="24"/>
+                <w:lang w:eastAsia="pt-BR"/>
+              </w:rPr>
+              <w:t>CRFS BIN (v.5)</w:t>
+            </w:r>
+          </w:p>
+        </w:tc>
+        <w:tc>
+          <w:tcPr>
+            <w:tcW w:w="0" w:type="auto"/>
+            <w:tcBorders>
+              <w:top w:val="single" w:sz="6" w:space="0" w:color="auto"/>
+              <w:left w:val="single" w:sz="6" w:space="0" w:color="auto"/>
+              <w:bottom w:val="single" w:sz="6" w:space="0" w:color="auto"/>
+              <w:right w:val="single" w:sz="6" w:space="0" w:color="auto"/>
+            </w:tcBorders>
+            <w:vAlign w:val="center"/>
+            <w:hideMark/>
+          </w:tcPr>
+          <w:p>
+            <w:pPr>
+              <w:spacing w:after="0" w:line="240" w:lineRule="auto"/>
+              <w:rPr>
+                <w:rFonts w:ascii="Times New Roman" w:eastAsia="Times New Roman" w:hAnsi="Times New Roman" w:cs="Times New Roman"/>
+                <w:sz w:val="24"/>
+                <w:szCs w:val="24"/>
+                <w:lang w:eastAsia="pt-BR"/>
+              </w:rPr>
+            </w:pPr>
+            <w:r>
+              <w:rPr>
+                <w:rFonts w:ascii="Times New Roman" w:eastAsia="Times New Roman" w:hAnsi="Times New Roman" w:cs="Times New Roman"/>
+                <w:sz w:val="24"/>
+                <w:szCs w:val="24"/>
+                <w:lang w:eastAsia="pt-BR"/>
+              </w:rPr>
+              <w:t>39 MB</w:t>
+            </w:r>
+          </w:p>
+        </w:tc>
+        <w:tc>
+          <w:tcPr>
+            <w:tcW w:w="0" w:type="auto"/>
+            <w:tcBorders>
+              <w:top w:val="single" w:sz="6" w:space="0" w:color="auto"/>
+              <w:left w:val="single" w:sz="6" w:space="0" w:color="auto"/>
+              <w:bottom w:val="single" w:sz="6" w:space="0" w:color="auto"/>
+              <w:right w:val="single" w:sz="6" w:space="0" w:color="auto"/>
+            </w:tcBorders>
+            <w:vAlign w:val="center"/>
+            <w:hideMark/>
+          </w:tcPr>
+          <w:p>
+            <w:pPr>
+              <w:spacing w:after="0" w:line="240" w:lineRule="auto"/>
+              <w:rPr>
+                <w:rFonts w:ascii="Times New Roman" w:eastAsia="Times New Roman" w:hAnsi="Times New Roman" w:cs="Times New Roman"/>
+                <w:sz w:val="24"/>
+                <w:szCs w:val="24"/>
+                <w:lang w:eastAsia="pt-BR"/>
+              </w:rPr>
+            </w:pPr>
+            <w:r>
+              <w:rPr>
+                <w:rFonts w:ascii="Times New Roman" w:eastAsia="Times New Roman" w:hAnsi="Times New Roman" w:cs="Times New Roman"/>
+                <w:sz w:val="24"/>
+                <w:szCs w:val="24"/>
+                <w:lang w:eastAsia="pt-BR"/>
+              </w:rPr>
+              <w:t>1.5 s</w:t>
+            </w:r>
+          </w:p>
+        </w:tc>
+        <w:tc>
+          <w:tcPr>
+            <w:tcW w:w="0" w:type="auto"/>
+            <w:tcBorders>
+              <w:top w:val="single" w:sz="6" w:space="0" w:color="auto"/>
+              <w:left w:val="single" w:sz="6" w:space="0" w:color="auto"/>
+              <w:bottom w:val="single" w:sz="6" w:space="0" w:color="auto"/>
+              <w:right w:val="single" w:sz="6" w:space="0" w:color="auto"/>
+            </w:tcBorders>
+            <w:vAlign w:val="center"/>
+            <w:hideMark/>
+          </w:tcPr>
+          <w:p>
+            <w:pPr>
+              <w:spacing w:after="0" w:line="240" w:lineRule="auto"/>
+              <w:rPr>
+                <w:rFonts w:ascii="Times New Roman" w:eastAsia="Times New Roman" w:hAnsi="Times New Roman" w:cs="Times New Roman"/>
+                <w:sz w:val="24"/>
+                <w:szCs w:val="24"/>
+                <w:lang w:eastAsia="pt-BR"/>
+              </w:rPr>
+            </w:pPr>
+            <w:r>
+              <w:rPr>
+                <w:rFonts w:ascii="Times New Roman" w:eastAsia="Times New Roman" w:hAnsi="Times New Roman" w:cs="Times New Roman"/>
+                <w:sz w:val="24"/>
+                <w:szCs w:val="24"/>
+                <w:lang w:eastAsia="pt-BR"/>
+              </w:rPr>
+              <w:t>1.7 s</w:t>
+            </w:r>
+          </w:p>
+        </w:tc>
+      </w:tr>
+      <w:tr>
+        <w:trPr>
+          <w:tblCellSpacing w:w="15" w:type="dxa"/>
+        </w:trPr>
+        <w:tc>
+          <w:tcPr>
+            <w:tcW w:w="0" w:type="auto"/>
+            <w:tcBorders>
+              <w:top w:val="single" w:sz="6" w:space="0" w:color="auto"/>
+              <w:left w:val="single" w:sz="6" w:space="0" w:color="auto"/>
+              <w:bottom w:val="single" w:sz="6" w:space="0" w:color="auto"/>
+              <w:right w:val="single" w:sz="6" w:space="0" w:color="auto"/>
+            </w:tcBorders>
+            <w:vAlign w:val="center"/>
+            <w:hideMark/>
+          </w:tcPr>
+          <w:p>
+            <w:pPr>
+              <w:spacing w:after="0" w:line="240" w:lineRule="auto"/>
+              <w:rPr>
+                <w:rFonts w:ascii="Times New Roman" w:eastAsia="Times New Roman" w:hAnsi="Times New Roman" w:cs="Times New Roman"/>
+                <w:sz w:val="24"/>
+                <w:szCs w:val="24"/>
+                <w:lang w:eastAsia="pt-BR"/>
+              </w:rPr>
+            </w:pPr>
+            <w:r>
+              <w:rPr>
+                <w:rFonts w:ascii="Times New Roman" w:eastAsia="Times New Roman" w:hAnsi="Times New Roman" w:cs="Times New Roman"/>
+                <w:sz w:val="24"/>
+                <w:szCs w:val="24"/>
+                <w:lang w:eastAsia="pt-BR"/>
+              </w:rPr>
+              <w:t>SM1809</w:t>
+            </w:r>
+          </w:p>
+        </w:tc>
+        <w:tc>
+          <w:tcPr>
+            <w:tcW w:w="0" w:type="auto"/>
+            <w:tcBorders>
+              <w:top w:val="single" w:sz="6" w:space="0" w:color="auto"/>
+              <w:left w:val="single" w:sz="6" w:space="0" w:color="auto"/>
+              <w:bottom w:val="single" w:sz="6" w:space="0" w:color="auto"/>
+              <w:right w:val="single" w:sz="6" w:space="0" w:color="auto"/>
+            </w:tcBorders>
+            <w:vAlign w:val="center"/>
+            <w:hideMark/>
+          </w:tcPr>
+          <w:p>
+            <w:pPr>
+              <w:spacing w:after="0" w:line="240" w:lineRule="auto"/>
+              <w:rPr>
+                <w:rFonts w:ascii="Times New Roman" w:eastAsia="Times New Roman" w:hAnsi="Times New Roman" w:cs="Times New Roman"/>
+                <w:sz w:val="24"/>
+                <w:szCs w:val="24"/>
+                <w:lang w:eastAsia="pt-BR"/>
+              </w:rPr>
+            </w:pPr>
+            <w:r>
+              <w:rPr>
+                <w:rFonts w:ascii="Times New Roman" w:eastAsia="Times New Roman" w:hAnsi="Times New Roman" w:cs="Times New Roman"/>
+                <w:sz w:val="24"/>
+                <w:szCs w:val="24"/>
+                <w:lang w:eastAsia="pt-BR"/>
+              </w:rPr>
+              <w:t>232 MB</w:t>
+            </w:r>
+          </w:p>
+        </w:tc>
+        <w:tc>
+          <w:tcPr>
+            <w:tcW w:w="0" w:type="auto"/>
+            <w:tcBorders>
+              <w:top w:val="single" w:sz="6" w:space="0" w:color="auto"/>
+              <w:left w:val="single" w:sz="6" w:space="0" w:color="auto"/>
+              <w:bottom w:val="single" w:sz="6" w:space="0" w:color="auto"/>
+              <w:right w:val="single" w:sz="6" w:space="0" w:color="auto"/>
+            </w:tcBorders>
+            <w:vAlign w:val="center"/>
+            <w:hideMark/>
+          </w:tcPr>
+          <w:p>
+            <w:pPr>
+              <w:spacing w:after="0" w:line="240" w:lineRule="auto"/>
+              <w:rPr>
+                <w:rFonts w:ascii="Times New Roman" w:eastAsia="Times New Roman" w:hAnsi="Times New Roman" w:cs="Times New Roman"/>
+                <w:sz w:val="24"/>
+                <w:szCs w:val="24"/>
+                <w:lang w:eastAsia="pt-BR"/>
+              </w:rPr>
+            </w:pPr>
+            <w:r>
+              <w:rPr>
+                <w:rFonts w:ascii="Times New Roman" w:eastAsia="Times New Roman" w:hAnsi="Times New Roman" w:cs="Times New Roman"/>
+                <w:sz w:val="24"/>
+                <w:szCs w:val="24"/>
+                <w:lang w:eastAsia="pt-BR"/>
+              </w:rPr>
+              <w:t>129 s</w:t>
+            </w:r>
+          </w:p>
+        </w:tc>
+        <w:tc>
+          <w:tcPr>
+            <w:tcW w:w="0" w:type="auto"/>
+            <w:tcBorders>
+              <w:top w:val="single" w:sz="6" w:space="0" w:color="auto"/>
+              <w:left w:val="single" w:sz="6" w:space="0" w:color="auto"/>
+              <w:bottom w:val="single" w:sz="6" w:space="0" w:color="auto"/>
+              <w:right w:val="single" w:sz="6" w:space="0" w:color="auto"/>
+            </w:tcBorders>
+            <w:vAlign w:val="center"/>
+            <w:hideMark/>
+          </w:tcPr>
+          <w:p>
+            <w:pPr>
+              <w:spacing w:after="0" w:line="240" w:lineRule="auto"/>
+              <w:rPr>
+                <w:rFonts w:ascii="Times New Roman" w:eastAsia="Times New Roman" w:hAnsi="Times New Roman" w:cs="Times New Roman"/>
+                <w:sz w:val="24"/>
+                <w:szCs w:val="24"/>
+                <w:lang w:eastAsia="pt-BR"/>
+              </w:rPr>
+            </w:pPr>
+            <w:r>
+              <w:rPr>
+                <w:rFonts w:ascii="Times New Roman" w:eastAsia="Times New Roman" w:hAnsi="Times New Roman" w:cs="Times New Roman"/>
+                <w:sz w:val="24"/>
+                <w:szCs w:val="24"/>
+                <w:lang w:eastAsia="pt-BR"/>
+              </w:rPr>
+              <w:t>535 s</w:t>
+            </w:r>
+          </w:p>
+        </w:tc>
+      </w:tr>
+      <w:tr>
+        <w:trPr>
+          <w:tblCellSpacing w:w="15" w:type="dxa"/>
+        </w:trPr>
+        <w:tc>
+          <w:tcPr>
+            <w:tcW w:w="0" w:type="auto"/>
+            <w:tcBorders>
+              <w:top w:val="single" w:sz="6" w:space="0" w:color="auto"/>
+              <w:left w:val="single" w:sz="6" w:space="0" w:color="auto"/>
+              <w:bottom w:val="single" w:sz="6" w:space="0" w:color="auto"/>
+              <w:right w:val="single" w:sz="6" w:space="0" w:color="auto"/>
+            </w:tcBorders>
+            <w:vAlign w:val="center"/>
+          </w:tcPr>
+          <w:p>
+            <w:pPr>
+              <w:spacing w:after="0" w:line="240" w:lineRule="auto"/>
+              <w:rPr>
+                <w:rFonts w:ascii="Times New Roman" w:eastAsia="Times New Roman" w:hAnsi="Times New Roman" w:cs="Times New Roman"/>
+                <w:sz w:val="24"/>
+                <w:szCs w:val="24"/>
+                <w:lang w:eastAsia="pt-BR"/>
+              </w:rPr>
+            </w:pPr>
+            <w:r>
+              <w:rPr>
+                <w:rFonts w:ascii="Times New Roman" w:eastAsia="Times New Roman" w:hAnsi="Times New Roman" w:cs="Times New Roman"/>
+                <w:sz w:val="24"/>
+                <w:szCs w:val="24"/>
+                <w:lang w:eastAsia="pt-BR"/>
+              </w:rPr>
+              <w:t>MAT v.7.3</w:t>
+            </w:r>
+            <w:r>
+              <w:rPr>
+                <w:rFonts w:ascii="Times New Roman" w:eastAsia="Times New Roman" w:hAnsi="Times New Roman" w:cs="Times New Roman"/>
+                <w:sz w:val="24"/>
+                <w:szCs w:val="24"/>
+                <w:lang w:eastAsia="pt-BR"/>
+              </w:rPr>
+              <w:t xml:space="preserve"> (HDF5</w:t>
+            </w:r>
+            <w:r>
+              <w:rPr>
+                <w:rFonts w:ascii="Times New Roman" w:eastAsia="Times New Roman" w:hAnsi="Times New Roman" w:cs="Times New Roman"/>
+                <w:sz w:val="24"/>
+                <w:szCs w:val="24"/>
+                <w:lang w:eastAsia="pt-BR"/>
+              </w:rPr>
+              <w:t>)</w:t>
+            </w:r>
+            <w:r>
+              <w:rPr>
+                <w:rFonts w:ascii="Times New Roman" w:eastAsia="Times New Roman" w:hAnsi="Times New Roman" w:cs="Times New Roman"/>
+                <w:sz w:val="24"/>
+                <w:szCs w:val="24"/>
+                <w:lang w:eastAsia="pt-BR"/>
+              </w:rPr>
+              <w:t xml:space="preserve"> </w:t>
+            </w:r>
+          </w:p>
+        </w:tc>
+        <w:tc>
+          <w:tcPr>
+            <w:tcW w:w="0" w:type="auto"/>
+            <w:tcBorders>
+              <w:top w:val="single" w:sz="6" w:space="0" w:color="auto"/>
+              <w:left w:val="single" w:sz="6" w:space="0" w:color="auto"/>
+              <w:bottom w:val="single" w:sz="6" w:space="0" w:color="auto"/>
+              <w:right w:val="single" w:sz="6" w:space="0" w:color="auto"/>
+            </w:tcBorders>
+            <w:vAlign w:val="center"/>
+          </w:tcPr>
+          <w:p>
+            <w:pPr>
+              <w:spacing w:after="0" w:line="240" w:lineRule="auto"/>
+              <w:rPr>
+                <w:rFonts w:ascii="Times New Roman" w:eastAsia="Times New Roman" w:hAnsi="Times New Roman" w:cs="Times New Roman"/>
+                <w:sz w:val="24"/>
+                <w:szCs w:val="24"/>
+                <w:lang w:eastAsia="pt-BR"/>
+              </w:rPr>
+            </w:pPr>
+            <w:r>
+              <w:rPr>
+                <w:rFonts w:ascii="Times New Roman" w:eastAsia="Times New Roman" w:hAnsi="Times New Roman" w:cs="Times New Roman"/>
+                <w:sz w:val="24"/>
+                <w:szCs w:val="24"/>
+                <w:lang w:eastAsia="pt-BR"/>
+              </w:rPr>
+              <w:t>39 MB</w:t>
+            </w:r>
+          </w:p>
+        </w:tc>
+        <w:tc>
+          <w:tcPr>
+            <w:tcW w:w="0" w:type="auto"/>
+            <w:tcBorders>
+              <w:top w:val="single" w:sz="6" w:space="0" w:color="auto"/>
+              <w:left w:val="single" w:sz="6" w:space="0" w:color="auto"/>
+              <w:bottom w:val="single" w:sz="6" w:space="0" w:color="auto"/>
+              <w:right w:val="single" w:sz="6" w:space="0" w:color="auto"/>
+            </w:tcBorders>
+            <w:vAlign w:val="center"/>
+          </w:tcPr>
+          <w:p>
+            <w:pPr>
+              <w:spacing w:after="0" w:line="240" w:lineRule="auto"/>
+              <w:rPr>
+                <w:rFonts w:ascii="Times New Roman" w:eastAsia="Times New Roman" w:hAnsi="Times New Roman" w:cs="Times New Roman"/>
+                <w:sz w:val="24"/>
+                <w:szCs w:val="24"/>
+                <w:lang w:eastAsia="pt-BR"/>
+              </w:rPr>
+            </w:pPr>
+            <w:r>
+              <w:rPr>
+                <w:rFonts w:ascii="Times New Roman" w:eastAsia="Times New Roman" w:hAnsi="Times New Roman" w:cs="Times New Roman"/>
+                <w:sz w:val="24"/>
+                <w:szCs w:val="24"/>
+                <w:lang w:eastAsia="pt-BR"/>
+              </w:rPr>
+              <w:t>3.4 s</w:t>
+            </w:r>
+          </w:p>
+        </w:tc>
+        <w:tc>
+          <w:tcPr>
+            <w:tcW w:w="0" w:type="auto"/>
+            <w:tcBorders>
+              <w:top w:val="single" w:sz="6" w:space="0" w:color="auto"/>
+              <w:left w:val="single" w:sz="6" w:space="0" w:color="auto"/>
+              <w:bottom w:val="single" w:sz="6" w:space="0" w:color="auto"/>
+              <w:right w:val="single" w:sz="6" w:space="0" w:color="auto"/>
+            </w:tcBorders>
+            <w:vAlign w:val="center"/>
+          </w:tcPr>
+          <w:p>
+            <w:pPr>
+              <w:spacing w:after="0" w:line="240" w:lineRule="auto"/>
+              <w:rPr>
+                <w:rFonts w:ascii="Times New Roman" w:eastAsia="Times New Roman" w:hAnsi="Times New Roman" w:cs="Times New Roman"/>
+                <w:sz w:val="24"/>
+                <w:szCs w:val="24"/>
+                <w:lang w:eastAsia="pt-BR"/>
+              </w:rPr>
+            </w:pPr>
+            <w:r>
+              <w:rPr>
+                <w:rFonts w:ascii="Times New Roman" w:eastAsia="Times New Roman" w:hAnsi="Times New Roman" w:cs="Times New Roman"/>
+                <w:sz w:val="24"/>
+                <w:szCs w:val="24"/>
+                <w:lang w:eastAsia="pt-BR"/>
+              </w:rPr>
+              <w:t>0.6 s</w:t>
+            </w:r>
+          </w:p>
+        </w:tc>
+      </w:tr>
+      <w:tr>
+        <w:trPr>
+          <w:tblCellSpacing w:w="15" w:type="dxa"/>
+        </w:trPr>
+        <w:tc>
+          <w:tcPr>
+            <w:tcW w:w="0" w:type="auto"/>
+            <w:tcBorders>
+              <w:top w:val="single" w:sz="6" w:space="0" w:color="auto"/>
+              <w:left w:val="single" w:sz="6" w:space="0" w:color="auto"/>
+              <w:bottom w:val="single" w:sz="6" w:space="0" w:color="auto"/>
+              <w:right w:val="single" w:sz="6" w:space="0" w:color="auto"/>
+            </w:tcBorders>
+            <w:vAlign w:val="center"/>
+          </w:tcPr>
+          <w:p>
+            <w:pPr>
+              <w:spacing w:after="0" w:line="240" w:lineRule="auto"/>
+              <w:rPr>
+                <w:rFonts w:ascii="Times New Roman" w:eastAsia="Times New Roman" w:hAnsi="Times New Roman" w:cs="Times New Roman"/>
+                <w:sz w:val="24"/>
+                <w:szCs w:val="24"/>
+                <w:lang w:eastAsia="pt-BR"/>
+              </w:rPr>
+            </w:pPr>
+            <w:r>
+              <w:rPr>
+                <w:rFonts w:ascii="Times New Roman" w:eastAsia="Times New Roman" w:hAnsi="Times New Roman" w:cs="Times New Roman"/>
+                <w:sz w:val="24"/>
+                <w:szCs w:val="24"/>
+                <w:lang w:eastAsia="pt-BR"/>
+              </w:rPr>
+              <w:t>MAT (v.7)</w:t>
+            </w:r>
+          </w:p>
+        </w:tc>
+        <w:tc>
+          <w:tcPr>
+            <w:tcW w:w="0" w:type="auto"/>
+            <w:tcBorders>
+              <w:top w:val="single" w:sz="6" w:space="0" w:color="auto"/>
+              <w:left w:val="single" w:sz="6" w:space="0" w:color="auto"/>
+              <w:bottom w:val="single" w:sz="6" w:space="0" w:color="auto"/>
+              <w:right w:val="single" w:sz="6" w:space="0" w:color="auto"/>
+            </w:tcBorders>
+            <w:vAlign w:val="center"/>
+          </w:tcPr>
+          <w:p>
+            <w:pPr>
+              <w:spacing w:after="0" w:line="240" w:lineRule="auto"/>
+              <w:rPr>
+                <w:rFonts w:ascii="Times New Roman" w:eastAsia="Times New Roman" w:hAnsi="Times New Roman" w:cs="Times New Roman"/>
+                <w:sz w:val="24"/>
+                <w:szCs w:val="24"/>
+                <w:lang w:eastAsia="pt-BR"/>
+              </w:rPr>
+            </w:pPr>
+            <w:r>
+              <w:rPr>
+                <w:rFonts w:ascii="Times New Roman" w:eastAsia="Times New Roman" w:hAnsi="Times New Roman" w:cs="Times New Roman"/>
+                <w:sz w:val="24"/>
+                <w:szCs w:val="24"/>
+                <w:lang w:eastAsia="pt-BR"/>
+              </w:rPr>
+              <w:t>39 MB</w:t>
+            </w:r>
+          </w:p>
+        </w:tc>
+        <w:tc>
+          <w:tcPr>
+            <w:tcW w:w="0" w:type="auto"/>
+            <w:tcBorders>
+              <w:top w:val="single" w:sz="6" w:space="0" w:color="auto"/>
+              <w:left w:val="single" w:sz="6" w:space="0" w:color="auto"/>
+              <w:bottom w:val="single" w:sz="6" w:space="0" w:color="auto"/>
+              <w:right w:val="single" w:sz="6" w:space="0" w:color="auto"/>
+            </w:tcBorders>
+            <w:vAlign w:val="center"/>
+          </w:tcPr>
+          <w:p>
+            <w:pPr>
+              <w:spacing w:after="0" w:line="240" w:lineRule="auto"/>
+              <w:rPr>
+                <w:rFonts w:ascii="Times New Roman" w:eastAsia="Times New Roman" w:hAnsi="Times New Roman" w:cs="Times New Roman"/>
+                <w:sz w:val="24"/>
+                <w:szCs w:val="24"/>
+                <w:lang w:eastAsia="pt-BR"/>
+              </w:rPr>
+            </w:pPr>
+            <w:r>
+              <w:rPr>
+                <w:rFonts w:ascii="Times New Roman" w:eastAsia="Times New Roman" w:hAnsi="Times New Roman" w:cs="Times New Roman"/>
+                <w:sz w:val="24"/>
+                <w:szCs w:val="24"/>
+                <w:lang w:eastAsia="pt-BR"/>
+              </w:rPr>
+              <w:t>8 s</w:t>
+            </w:r>
+          </w:p>
+        </w:tc>
+        <w:tc>
+          <w:tcPr>
+            <w:tcW w:w="0" w:type="auto"/>
+            <w:tcBorders>
+              <w:top w:val="single" w:sz="6" w:space="0" w:color="auto"/>
+              <w:left w:val="single" w:sz="6" w:space="0" w:color="auto"/>
+              <w:bottom w:val="single" w:sz="6" w:space="0" w:color="auto"/>
+              <w:right w:val="single" w:sz="6" w:space="0" w:color="auto"/>
+            </w:tcBorders>
+            <w:vAlign w:val="center"/>
+          </w:tcPr>
+          <w:p>
+            <w:pPr>
+              <w:spacing w:after="0" w:line="240" w:lineRule="auto"/>
+              <w:rPr>
+                <w:rFonts w:ascii="Times New Roman" w:eastAsia="Times New Roman" w:hAnsi="Times New Roman" w:cs="Times New Roman"/>
+                <w:sz w:val="24"/>
+                <w:szCs w:val="24"/>
+                <w:lang w:eastAsia="pt-BR"/>
+              </w:rPr>
+            </w:pPr>
+            <w:r>
+              <w:rPr>
+                <w:rFonts w:ascii="Times New Roman" w:eastAsia="Times New Roman" w:hAnsi="Times New Roman" w:cs="Times New Roman"/>
+                <w:sz w:val="24"/>
+                <w:szCs w:val="24"/>
+                <w:lang w:eastAsia="pt-BR"/>
+              </w:rPr>
+              <w:t>0.7 s</w:t>
+            </w:r>
+          </w:p>
+        </w:tc>
+      </w:tr>
+    </w:tbl>
+    <w:p/>
+    <w:p/>
+    <w:p>
+      <w:r>
+        <w:t>Inserir posteriormente às seguintes funcionalidades do THRESHOLD p/ aferição de ocupação na própria aplicação.</w:t>
+      </w:r>
+    </w:p>
+    <w:p>
+      <w:r>
+        <w:t>- Linear fixo</w:t>
+      </w:r>
+    </w:p>
+    <w:p>
+      <w:r>
+        <w:t>- Piso de ruído (Offset)</w:t>
+      </w:r>
+    </w:p>
+    <w:p/>
+    <w:p>
+      <w:bookmarkStart w:id="0" w:name="_GoBack"/>
+      <w:bookmarkEnd w:id="0"/>
+      <w:r>
+        <w:br w:type="page"/>
+      </w:r>
+    </w:p>
+    <w:tbl>
+      <w:tblPr>
+        <w:tblStyle w:val="Tabelacomgrade"/>
+        <w:tblW w:w="0" w:type="auto"/>
+        <w:tblLook w:val="04A0" w:firstRow="1" w:lastRow="0" w:firstColumn="1" w:lastColumn="0" w:noHBand="0" w:noVBand="1"/>
+      </w:tblPr>
+      <w:tblGrid>
+        <w:gridCol w:w="1413"/>
+        <w:gridCol w:w="4536"/>
+        <w:gridCol w:w="4507"/>
+      </w:tblGrid>
+      <w:tr>
+        <w:tc>
+          <w:tcPr>
+            <w:tcW w:w="1413" w:type="dxa"/>
+          </w:tcPr>
+          <w:p>
+            <w:pPr>
+              <w:rPr>
+                <w:b/>
+                <w:bCs/>
+                <w:sz w:val="18"/>
+                <w:szCs w:val="18"/>
+              </w:rPr>
+            </w:pPr>
+            <w:r>
+              <w:rPr>
+                <w:b/>
+                <w:bCs/>
+                <w:sz w:val="18"/>
+                <w:szCs w:val="18"/>
+              </w:rPr>
+              <w:lastRenderedPageBreak/>
+              <w:t>Funcionalidade</w:t>
+            </w:r>
+          </w:p>
+        </w:tc>
+        <w:tc>
+          <w:tcPr>
+            <w:tcW w:w="4536" w:type="dxa"/>
+          </w:tcPr>
+          <w:p>
+            <w:pPr>
+              <w:rPr>
+                <w:b/>
+                <w:bCs/>
+                <w:sz w:val="18"/>
+                <w:szCs w:val="18"/>
+              </w:rPr>
+            </w:pPr>
+            <w:r>
+              <w:rPr>
+                <w:b/>
+                <w:bCs/>
+                <w:sz w:val="18"/>
+                <w:szCs w:val="18"/>
+              </w:rPr>
+              <w:t>Estado inicial</w:t>
+            </w:r>
+          </w:p>
+        </w:tc>
+        <w:tc>
+          <w:tcPr>
+            <w:tcW w:w="4507" w:type="dxa"/>
+          </w:tcPr>
+          <w:p>
+            <w:pPr>
+              <w:rPr>
+                <w:b/>
+                <w:bCs/>
+                <w:sz w:val="18"/>
+                <w:szCs w:val="18"/>
+              </w:rPr>
+            </w:pPr>
+            <w:r>
+              <w:rPr>
+                <w:b/>
+                <w:bCs/>
+                <w:sz w:val="18"/>
+                <w:szCs w:val="18"/>
+              </w:rPr>
+              <w:t>Movimentos</w:t>
+            </w:r>
+            <w:r>
+              <w:rPr>
+                <w:b/>
+                <w:bCs/>
+                <w:sz w:val="18"/>
+                <w:szCs w:val="18"/>
+              </w:rPr>
+              <w:t xml:space="preserve"> excepcionais</w:t>
+            </w:r>
+          </w:p>
+        </w:tc>
+      </w:tr>
+      <w:tr>
+        <w:tc>
+          <w:tcPr>
+            <w:tcW w:w="1413" w:type="dxa"/>
+          </w:tcPr>
+          <w:p>
+            <w:pPr>
+              <w:rPr>
+                <w:sz w:val="18"/>
+                <w:szCs w:val="18"/>
+              </w:rPr>
+            </w:pPr>
+            <w:r>
+              <w:rPr>
+                <w:sz w:val="18"/>
+                <w:szCs w:val="18"/>
+              </w:rPr>
+              <w:t>Processamento dos traços</w:t>
+            </w:r>
+          </w:p>
+        </w:tc>
+        <w:tc>
+          <w:tcPr>
+            <w:tcW w:w="4536" w:type="dxa"/>
+          </w:tcPr>
+          <w:p>
+            <w:pPr>
+              <w:rPr>
+                <w:sz w:val="18"/>
+                <w:szCs w:val="18"/>
+              </w:rPr>
+            </w:pPr>
+          </w:p>
+        </w:tc>
+        <w:tc>
+          <w:tcPr>
+            <w:tcW w:w="4507" w:type="dxa"/>
+          </w:tcPr>
+          <w:p>
+            <w:pPr>
+              <w:rPr>
+                <w:sz w:val="18"/>
+                <w:szCs w:val="18"/>
+              </w:rPr>
+            </w:pPr>
+          </w:p>
+        </w:tc>
+      </w:tr>
+      <w:tr>
+        <w:tc>
+          <w:tcPr>
+            <w:tcW w:w="1413" w:type="dxa"/>
+          </w:tcPr>
+          <w:p>
+            <w:pPr>
+              <w:rPr>
+                <w:sz w:val="18"/>
+                <w:szCs w:val="18"/>
+              </w:rPr>
+            </w:pPr>
+            <w:r>
+              <w:rPr>
+                <w:sz w:val="18"/>
+                <w:szCs w:val="18"/>
+              </w:rPr>
+              <w:t>Marcadores</w:t>
+            </w:r>
+          </w:p>
+        </w:tc>
+        <w:tc>
+          <w:tcPr>
+            <w:tcW w:w="4536" w:type="dxa"/>
+          </w:tcPr>
+          <w:p>
+            <w:pPr>
+              <w:rPr>
+                <w:sz w:val="18"/>
+                <w:szCs w:val="18"/>
+              </w:rPr>
+            </w:pPr>
+          </w:p>
+          <w:p>
+            <w:pPr>
+              <w:rPr>
+                <w:sz w:val="18"/>
+                <w:szCs w:val="18"/>
+                <w:lang w:val="en-US"/>
+              </w:rPr>
+            </w:pPr>
+            <w:r>
+              <w:rPr>
+                <w:sz w:val="18"/>
+                <w:szCs w:val="18"/>
+                <w:lang w:val="en-US"/>
+              </w:rPr>
+              <w:t>a</w:t>
+            </w:r>
+            <w:r>
+              <w:rPr>
+                <w:sz w:val="18"/>
+                <w:szCs w:val="18"/>
+                <w:lang w:val="en-US"/>
+              </w:rPr>
+              <w:t>p</w:t>
+            </w:r>
+            <w:r>
+              <w:rPr>
+                <w:sz w:val="18"/>
+                <w:szCs w:val="18"/>
+                <w:lang w:val="en-US"/>
+              </w:rPr>
+              <w:t>p.</w:t>
+            </w:r>
+            <w:r>
+              <w:rPr>
+                <w:lang w:val="en-US"/>
+              </w:rPr>
+              <w:t xml:space="preserve"> </w:t>
+            </w:r>
+            <w:r>
+              <w:rPr>
+                <w:sz w:val="18"/>
+                <w:szCs w:val="18"/>
+                <w:lang w:val="en-US"/>
+              </w:rPr>
+              <w:t>Playback_peakLabel0</w:t>
+            </w:r>
+            <w:r>
+              <w:rPr>
+                <w:sz w:val="18"/>
+                <w:szCs w:val="18"/>
+                <w:lang w:val="en-US"/>
+              </w:rPr>
+              <w:t>.Enable = 1;</w:t>
+            </w:r>
+          </w:p>
+          <w:p>
+            <w:pPr>
+              <w:rPr>
+                <w:sz w:val="18"/>
+                <w:szCs w:val="18"/>
+                <w:lang w:val="en-US"/>
+              </w:rPr>
+            </w:pPr>
+            <w:r>
+              <w:rPr>
+                <w:sz w:val="18"/>
+                <w:szCs w:val="18"/>
+                <w:lang w:val="en-US"/>
+              </w:rPr>
+              <w:t>app.</w:t>
+            </w:r>
+            <w:r>
+              <w:rPr>
+                <w:lang w:val="en-US"/>
+              </w:rPr>
+              <w:t xml:space="preserve"> </w:t>
+            </w:r>
+            <w:r>
+              <w:rPr>
+                <w:sz w:val="18"/>
+                <w:szCs w:val="18"/>
+                <w:lang w:val="en-US"/>
+              </w:rPr>
+              <w:t>Playback_peakRadio1.Value = 1;</w:t>
+            </w:r>
+          </w:p>
+          <w:p>
+            <w:pPr>
+              <w:rPr>
+                <w:sz w:val="18"/>
+                <w:szCs w:val="18"/>
+                <w:lang w:val="en-US"/>
+              </w:rPr>
+            </w:pPr>
+            <w:proofErr w:type="gramStart"/>
+            <w:r>
+              <w:rPr>
+                <w:sz w:val="18"/>
+                <w:szCs w:val="18"/>
+                <w:lang w:val="en-US"/>
+              </w:rPr>
+              <w:t>set(</w:t>
+            </w:r>
+            <w:proofErr w:type="gramEnd"/>
+            <w:r>
+              <w:rPr>
+                <w:sz w:val="18"/>
+                <w:szCs w:val="18"/>
+                <w:lang w:val="en-US"/>
+              </w:rPr>
+              <w:t>app.</w:t>
+            </w:r>
+            <w:r>
+              <w:rPr>
+                <w:lang w:val="en-US"/>
+              </w:rPr>
+              <w:t xml:space="preserve"> </w:t>
+            </w:r>
+            <w:proofErr w:type="spellStart"/>
+            <w:r>
+              <w:rPr>
+                <w:sz w:val="18"/>
+                <w:szCs w:val="18"/>
+                <w:lang w:val="en-US"/>
+              </w:rPr>
+              <w:t>Playback_peakRadioGroup.C</w:t>
+            </w:r>
+            <w:r>
+              <w:rPr>
+                <w:sz w:val="18"/>
+                <w:szCs w:val="18"/>
+                <w:lang w:val="en-US"/>
+              </w:rPr>
+              <w:t>hildren</w:t>
+            </w:r>
+            <w:proofErr w:type="spellEnd"/>
+            <w:r>
+              <w:rPr>
+                <w:sz w:val="18"/>
+                <w:szCs w:val="18"/>
+                <w:lang w:val="en-US"/>
+              </w:rPr>
+              <w:t xml:space="preserve">, ‘Enable’, </w:t>
+            </w:r>
+            <w:r>
+              <w:rPr>
+                <w:sz w:val="18"/>
+                <w:szCs w:val="18"/>
+                <w:lang w:val="en-US"/>
+              </w:rPr>
+              <w:t>1</w:t>
+            </w:r>
+            <w:r>
+              <w:rPr>
+                <w:sz w:val="18"/>
+                <w:szCs w:val="18"/>
+                <w:lang w:val="en-US"/>
+              </w:rPr>
+              <w:t>)</w:t>
+            </w:r>
+          </w:p>
+          <w:p>
+            <w:pPr>
+              <w:rPr>
+                <w:sz w:val="18"/>
+                <w:szCs w:val="18"/>
+                <w:lang w:val="en-US"/>
+              </w:rPr>
+            </w:pPr>
+            <w:proofErr w:type="gramStart"/>
+            <w:r>
+              <w:rPr>
+                <w:sz w:val="18"/>
+                <w:szCs w:val="18"/>
+                <w:lang w:val="en-US"/>
+              </w:rPr>
+              <w:t>s</w:t>
+            </w:r>
+            <w:r>
+              <w:rPr>
+                <w:sz w:val="18"/>
+                <w:szCs w:val="18"/>
+                <w:lang w:val="en-US"/>
+              </w:rPr>
+              <w:t>et(</w:t>
+            </w:r>
+            <w:proofErr w:type="gramEnd"/>
+            <w:r>
+              <w:rPr>
+                <w:sz w:val="18"/>
+                <w:szCs w:val="18"/>
+                <w:lang w:val="en-US"/>
+              </w:rPr>
+              <w:t>app.</w:t>
+            </w:r>
+            <w:r>
+              <w:rPr>
+                <w:lang w:val="en-US"/>
+              </w:rPr>
+              <w:t xml:space="preserve"> </w:t>
+            </w:r>
+            <w:proofErr w:type="spellStart"/>
+            <w:r>
+              <w:rPr>
+                <w:sz w:val="18"/>
+                <w:szCs w:val="18"/>
+                <w:lang w:val="en-US"/>
+              </w:rPr>
+              <w:t>Playback_peakGrid</w:t>
+            </w:r>
+            <w:r>
+              <w:rPr>
+                <w:sz w:val="18"/>
+                <w:szCs w:val="18"/>
+                <w:lang w:val="en-US"/>
+              </w:rPr>
+              <w:t>.</w:t>
+            </w:r>
+            <w:r>
+              <w:rPr>
+                <w:sz w:val="18"/>
+                <w:szCs w:val="18"/>
+                <w:lang w:val="en-US"/>
+              </w:rPr>
+              <w:t>Children</w:t>
+            </w:r>
+            <w:proofErr w:type="spellEnd"/>
+            <w:r>
+              <w:rPr>
+                <w:sz w:val="18"/>
+                <w:szCs w:val="18"/>
+                <w:lang w:val="en-US"/>
+              </w:rPr>
+              <w:t>, ‘Enable’, 0)</w:t>
+            </w:r>
+          </w:p>
+          <w:p>
+            <w:pPr>
+              <w:rPr>
+                <w:sz w:val="18"/>
+                <w:szCs w:val="18"/>
+                <w:lang w:val="en-US"/>
+              </w:rPr>
+            </w:pPr>
+          </w:p>
+          <w:p>
+            <w:pPr>
+              <w:rPr>
+                <w:sz w:val="18"/>
+                <w:szCs w:val="18"/>
+                <w:lang w:val="en-US"/>
+              </w:rPr>
+            </w:pPr>
+          </w:p>
+        </w:tc>
+        <w:tc>
+          <w:tcPr>
+            <w:tcW w:w="4507" w:type="dxa"/>
+          </w:tcPr>
+          <w:p>
+            <w:pPr>
+              <w:rPr>
+                <w:sz w:val="18"/>
+                <w:szCs w:val="18"/>
+              </w:rPr>
+            </w:pPr>
+            <w:r>
+              <w:rPr>
+                <w:sz w:val="18"/>
+                <w:szCs w:val="18"/>
+              </w:rPr>
+              <w:t xml:space="preserve">Se </w:t>
+            </w:r>
+            <w:r>
+              <w:rPr>
+                <w:b/>
+                <w:bCs/>
+                <w:sz w:val="18"/>
+                <w:szCs w:val="18"/>
+                <w:u w:val="single"/>
+              </w:rPr>
+              <w:t>fluxo de ocupação</w:t>
+            </w:r>
+            <w:r>
+              <w:rPr>
+                <w:sz w:val="18"/>
+                <w:szCs w:val="18"/>
+              </w:rPr>
+              <w:t xml:space="preserve"> s</w:t>
+            </w:r>
+            <w:r>
+              <w:rPr>
+                <w:sz w:val="18"/>
+                <w:szCs w:val="18"/>
+              </w:rPr>
+              <w:t>elecionado na Tree2:</w:t>
+            </w:r>
+          </w:p>
+          <w:p>
+            <w:pPr>
+              <w:rPr>
+                <w:sz w:val="18"/>
+                <w:szCs w:val="18"/>
+              </w:rPr>
+            </w:pPr>
+          </w:p>
+          <w:p>
+            <w:pPr>
+              <w:rPr>
+                <w:sz w:val="18"/>
+                <w:szCs w:val="18"/>
+              </w:rPr>
+            </w:pPr>
+            <w:r>
+              <w:rPr>
+                <w:sz w:val="18"/>
+                <w:szCs w:val="18"/>
+              </w:rPr>
+              <w:t>app.</w:t>
+            </w:r>
+            <w:r>
+              <w:t xml:space="preserve"> </w:t>
+            </w:r>
+            <w:r>
+              <w:rPr>
+                <w:sz w:val="18"/>
+                <w:szCs w:val="18"/>
+              </w:rPr>
+              <w:t>Playback_peakLabel0</w:t>
+            </w:r>
+            <w:r>
+              <w:rPr>
+                <w:sz w:val="18"/>
+                <w:szCs w:val="18"/>
+              </w:rPr>
+              <w:t>.Enable = 0;</w:t>
+            </w:r>
+          </w:p>
+          <w:p>
+            <w:pPr>
+              <w:rPr>
+                <w:sz w:val="18"/>
+                <w:szCs w:val="18"/>
+                <w:lang w:val="en-US"/>
+              </w:rPr>
+            </w:pPr>
+            <w:proofErr w:type="gramStart"/>
+            <w:r>
+              <w:rPr>
+                <w:sz w:val="18"/>
+                <w:szCs w:val="18"/>
+                <w:lang w:val="en-US"/>
+              </w:rPr>
+              <w:t>set(</w:t>
+            </w:r>
+            <w:proofErr w:type="gramEnd"/>
+            <w:r>
+              <w:rPr>
+                <w:sz w:val="18"/>
+                <w:szCs w:val="18"/>
+                <w:lang w:val="en-US"/>
+              </w:rPr>
+              <w:t>app.</w:t>
+            </w:r>
+            <w:r>
+              <w:rPr>
+                <w:lang w:val="en-US"/>
+              </w:rPr>
+              <w:t xml:space="preserve"> </w:t>
+            </w:r>
+            <w:proofErr w:type="spellStart"/>
+            <w:r>
+              <w:rPr>
+                <w:sz w:val="18"/>
+                <w:szCs w:val="18"/>
+                <w:lang w:val="en-US"/>
+              </w:rPr>
+              <w:t>Playback_peakRadioGroup</w:t>
+            </w:r>
+            <w:r>
+              <w:rPr>
+                <w:sz w:val="18"/>
+                <w:szCs w:val="18"/>
+                <w:lang w:val="en-US"/>
+              </w:rPr>
+              <w:t>.C</w:t>
+            </w:r>
+            <w:r>
+              <w:rPr>
+                <w:sz w:val="18"/>
+                <w:szCs w:val="18"/>
+                <w:lang w:val="en-US"/>
+              </w:rPr>
+              <w:t>hildren</w:t>
+            </w:r>
+            <w:proofErr w:type="spellEnd"/>
+            <w:r>
+              <w:rPr>
+                <w:sz w:val="18"/>
+                <w:szCs w:val="18"/>
+                <w:lang w:val="en-US"/>
+              </w:rPr>
+              <w:t>, ‘Enable’, 0)</w:t>
+            </w:r>
+          </w:p>
+          <w:p>
+            <w:pPr>
+              <w:rPr>
+                <w:sz w:val="18"/>
+                <w:szCs w:val="18"/>
+                <w:lang w:val="en-US"/>
+              </w:rPr>
+            </w:pPr>
+            <w:proofErr w:type="gramStart"/>
+            <w:r>
+              <w:rPr>
+                <w:sz w:val="18"/>
+                <w:szCs w:val="18"/>
+                <w:lang w:val="en-US"/>
+              </w:rPr>
+              <w:t>set(</w:t>
+            </w:r>
+            <w:proofErr w:type="gramEnd"/>
+            <w:r>
+              <w:rPr>
+                <w:sz w:val="18"/>
+                <w:szCs w:val="18"/>
+                <w:lang w:val="en-US"/>
+              </w:rPr>
+              <w:t>app.</w:t>
+            </w:r>
+            <w:r>
+              <w:rPr>
+                <w:lang w:val="en-US"/>
+              </w:rPr>
+              <w:t xml:space="preserve"> </w:t>
+            </w:r>
+            <w:proofErr w:type="spellStart"/>
+            <w:r>
+              <w:rPr>
+                <w:sz w:val="18"/>
+                <w:szCs w:val="18"/>
+                <w:lang w:val="en-US"/>
+              </w:rPr>
+              <w:t>Playback_peakGrid</w:t>
+            </w:r>
+            <w:r>
+              <w:rPr>
+                <w:sz w:val="18"/>
+                <w:szCs w:val="18"/>
+                <w:lang w:val="en-US"/>
+              </w:rPr>
+              <w:t>.Children</w:t>
+            </w:r>
+            <w:proofErr w:type="spellEnd"/>
+            <w:r>
+              <w:rPr>
+                <w:sz w:val="18"/>
+                <w:szCs w:val="18"/>
+                <w:lang w:val="en-US"/>
+              </w:rPr>
+              <w:t>, ‘Enable’, 0)</w:t>
+            </w:r>
+          </w:p>
+          <w:p>
+            <w:pPr>
+              <w:rPr>
+                <w:sz w:val="18"/>
+                <w:szCs w:val="18"/>
+                <w:lang w:val="en-US"/>
+              </w:rPr>
+            </w:pPr>
+          </w:p>
+        </w:tc>
+      </w:tr>
+      <w:tr>
+        <w:tc>
+          <w:tcPr>
+            <w:tcW w:w="1413" w:type="dxa"/>
+          </w:tcPr>
+          <w:p>
+            <w:pPr>
+              <w:rPr>
+                <w:sz w:val="18"/>
+                <w:szCs w:val="18"/>
+              </w:rPr>
+            </w:pPr>
+            <w:r>
+              <w:rPr>
+                <w:sz w:val="18"/>
+                <w:szCs w:val="18"/>
+              </w:rPr>
+              <w:t>Ocupação em “tempo real”</w:t>
+            </w:r>
+          </w:p>
+        </w:tc>
+        <w:tc>
+          <w:tcPr>
+            <w:tcW w:w="4536" w:type="dxa"/>
+          </w:tcPr>
+          <w:p>
+            <w:pPr>
+              <w:rPr>
+                <w:sz w:val="18"/>
+                <w:szCs w:val="18"/>
+              </w:rPr>
+            </w:pPr>
+          </w:p>
+          <w:p>
+            <w:pPr>
+              <w:rPr>
+                <w:sz w:val="18"/>
+                <w:szCs w:val="18"/>
+              </w:rPr>
+            </w:pPr>
+            <w:r>
+              <w:rPr>
+                <w:sz w:val="18"/>
+                <w:szCs w:val="18"/>
+              </w:rPr>
+              <w:t>app.</w:t>
+            </w:r>
+            <w:r>
+              <w:t xml:space="preserve"> </w:t>
+            </w:r>
+            <w:proofErr w:type="spellStart"/>
+            <w:r>
+              <w:rPr>
+                <w:sz w:val="18"/>
+                <w:szCs w:val="18"/>
+              </w:rPr>
+              <w:t>Playback_occCheckBox</w:t>
+            </w:r>
+            <w:r>
+              <w:rPr>
+                <w:sz w:val="18"/>
+                <w:szCs w:val="18"/>
+              </w:rPr>
+              <w:t>.Value</w:t>
+            </w:r>
+            <w:proofErr w:type="spellEnd"/>
+            <w:r>
+              <w:rPr>
+                <w:sz w:val="18"/>
+                <w:szCs w:val="18"/>
+              </w:rPr>
+              <w:t xml:space="preserve"> = 0</w:t>
+            </w:r>
+          </w:p>
+          <w:p>
+            <w:pPr>
+              <w:rPr>
+                <w:sz w:val="18"/>
+                <w:szCs w:val="18"/>
+                <w:lang w:val="en-US"/>
+              </w:rPr>
+            </w:pPr>
+            <w:proofErr w:type="gramStart"/>
+            <w:r>
+              <w:rPr>
+                <w:sz w:val="18"/>
+                <w:szCs w:val="18"/>
+                <w:lang w:val="en-US"/>
+              </w:rPr>
+              <w:t>set(</w:t>
+            </w:r>
+            <w:proofErr w:type="gramEnd"/>
+            <w:r>
+              <w:rPr>
+                <w:sz w:val="18"/>
+                <w:szCs w:val="18"/>
+                <w:lang w:val="en-US"/>
+              </w:rPr>
+              <w:t>app.</w:t>
+            </w:r>
+            <w:r>
+              <w:rPr>
+                <w:lang w:val="en-US"/>
+              </w:rPr>
+              <w:t xml:space="preserve"> </w:t>
+            </w:r>
+            <w:r>
+              <w:rPr>
+                <w:sz w:val="18"/>
+                <w:szCs w:val="18"/>
+                <w:lang w:val="en-US"/>
+              </w:rPr>
+              <w:t>Playback_occGrid1</w:t>
+            </w:r>
+            <w:r>
+              <w:rPr>
+                <w:sz w:val="18"/>
+                <w:szCs w:val="18"/>
+                <w:lang w:val="en-US"/>
+              </w:rPr>
+              <w:t>.C</w:t>
+            </w:r>
+            <w:r>
+              <w:rPr>
+                <w:sz w:val="18"/>
+                <w:szCs w:val="18"/>
+                <w:lang w:val="en-US"/>
+              </w:rPr>
+              <w:t>hildren, ‘Enable’, 0)</w:t>
+            </w:r>
+          </w:p>
+          <w:p>
+            <w:pPr>
+              <w:rPr>
+                <w:sz w:val="18"/>
+                <w:szCs w:val="18"/>
+                <w:lang w:val="en-US"/>
+              </w:rPr>
+            </w:pPr>
+            <w:proofErr w:type="gramStart"/>
+            <w:r>
+              <w:rPr>
+                <w:sz w:val="18"/>
+                <w:szCs w:val="18"/>
+                <w:lang w:val="en-US"/>
+              </w:rPr>
+              <w:t>set(</w:t>
+            </w:r>
+            <w:proofErr w:type="gramEnd"/>
+            <w:r>
+              <w:rPr>
+                <w:sz w:val="18"/>
+                <w:szCs w:val="18"/>
+                <w:lang w:val="en-US"/>
+              </w:rPr>
+              <w:t>app.</w:t>
+            </w:r>
+            <w:r>
+              <w:rPr>
+                <w:lang w:val="en-US"/>
+              </w:rPr>
+              <w:t xml:space="preserve"> </w:t>
+            </w:r>
+            <w:r>
+              <w:rPr>
+                <w:sz w:val="18"/>
+                <w:szCs w:val="18"/>
+                <w:lang w:val="en-US"/>
+              </w:rPr>
+              <w:t>Playback_occGrid</w:t>
+            </w:r>
+            <w:r>
+              <w:rPr>
+                <w:sz w:val="18"/>
+                <w:szCs w:val="18"/>
+                <w:lang w:val="en-US"/>
+              </w:rPr>
+              <w:t>2.Children, ‘Enable’, 0)</w:t>
+            </w:r>
+          </w:p>
+        </w:tc>
+        <w:tc>
+          <w:tcPr>
+            <w:tcW w:w="4507" w:type="dxa"/>
+          </w:tcPr>
+          <w:p>
+            <w:pPr>
+              <w:rPr>
+                <w:sz w:val="18"/>
+                <w:szCs w:val="18"/>
+              </w:rPr>
+            </w:pPr>
+            <w:r>
+              <w:rPr>
+                <w:sz w:val="18"/>
+                <w:szCs w:val="18"/>
+              </w:rPr>
+              <w:t xml:space="preserve">Se </w:t>
+            </w:r>
+            <w:r>
+              <w:rPr>
+                <w:b/>
+                <w:bCs/>
+                <w:sz w:val="18"/>
+                <w:szCs w:val="18"/>
+                <w:u w:val="single"/>
+              </w:rPr>
+              <w:t>fluxo de ocupação</w:t>
+            </w:r>
+            <w:r>
+              <w:rPr>
+                <w:sz w:val="18"/>
+                <w:szCs w:val="18"/>
+              </w:rPr>
+              <w:t xml:space="preserve"> s</w:t>
+            </w:r>
+            <w:r>
+              <w:rPr>
+                <w:sz w:val="18"/>
+                <w:szCs w:val="18"/>
+              </w:rPr>
+              <w:t>elecionado na Tree2:</w:t>
+            </w:r>
+          </w:p>
+          <w:p>
+            <w:pPr>
+              <w:rPr>
+                <w:sz w:val="18"/>
+                <w:szCs w:val="18"/>
+                <w:lang w:val="en-US"/>
+              </w:rPr>
+            </w:pPr>
+          </w:p>
+          <w:p>
+            <w:pPr>
+              <w:rPr>
+                <w:sz w:val="18"/>
+                <w:szCs w:val="18"/>
+                <w:lang w:val="en-US"/>
+              </w:rPr>
+            </w:pPr>
+            <w:proofErr w:type="gramStart"/>
+            <w:r>
+              <w:rPr>
+                <w:sz w:val="18"/>
+                <w:szCs w:val="18"/>
+                <w:lang w:val="en-US"/>
+              </w:rPr>
+              <w:t>set(</w:t>
+            </w:r>
+            <w:proofErr w:type="spellStart"/>
+            <w:proofErr w:type="gramEnd"/>
+            <w:r>
+              <w:rPr>
+                <w:sz w:val="18"/>
+                <w:szCs w:val="18"/>
+                <w:lang w:val="en-US"/>
+              </w:rPr>
+              <w:t>app.</w:t>
+            </w:r>
+            <w:r>
+              <w:rPr>
+                <w:sz w:val="18"/>
+                <w:szCs w:val="18"/>
+                <w:lang w:val="en-US"/>
+              </w:rPr>
+              <w:t>Playback_occCheckBox</w:t>
+            </w:r>
+            <w:proofErr w:type="spellEnd"/>
+            <w:r>
+              <w:rPr>
+                <w:sz w:val="18"/>
+                <w:szCs w:val="18"/>
+                <w:lang w:val="en-US"/>
+              </w:rPr>
+              <w:t>, ‘Enable’, 0, ‘Value’, 0)</w:t>
+            </w:r>
+          </w:p>
+          <w:p>
+            <w:pPr>
+              <w:rPr>
+                <w:sz w:val="18"/>
+                <w:szCs w:val="18"/>
+                <w:lang w:val="en-US"/>
+              </w:rPr>
+            </w:pPr>
+            <w:proofErr w:type="gramStart"/>
+            <w:r>
+              <w:rPr>
+                <w:sz w:val="18"/>
+                <w:szCs w:val="18"/>
+                <w:lang w:val="en-US"/>
+              </w:rPr>
+              <w:t>set(</w:t>
+            </w:r>
+            <w:proofErr w:type="gramEnd"/>
+            <w:r>
+              <w:rPr>
+                <w:sz w:val="18"/>
+                <w:szCs w:val="18"/>
+                <w:lang w:val="en-US"/>
+              </w:rPr>
+              <w:t>app.</w:t>
+            </w:r>
+            <w:r>
+              <w:rPr>
+                <w:lang w:val="en-US"/>
+              </w:rPr>
+              <w:t xml:space="preserve"> </w:t>
+            </w:r>
+            <w:r>
+              <w:rPr>
+                <w:sz w:val="18"/>
+                <w:szCs w:val="18"/>
+                <w:lang w:val="en-US"/>
+              </w:rPr>
+              <w:t>Playback_occGrid1.C</w:t>
+            </w:r>
+            <w:r>
+              <w:rPr>
+                <w:sz w:val="18"/>
+                <w:szCs w:val="18"/>
+                <w:lang w:val="en-US"/>
+              </w:rPr>
+              <w:t>hildren, ‘Enable’, 0)</w:t>
+            </w:r>
+          </w:p>
+          <w:p>
+            <w:pPr>
+              <w:rPr>
+                <w:sz w:val="18"/>
+                <w:szCs w:val="18"/>
+                <w:lang w:val="en-US"/>
+              </w:rPr>
+            </w:pPr>
+            <w:proofErr w:type="gramStart"/>
+            <w:r>
+              <w:rPr>
+                <w:sz w:val="18"/>
+                <w:szCs w:val="18"/>
+                <w:lang w:val="en-US"/>
+              </w:rPr>
+              <w:t>set(</w:t>
+            </w:r>
+            <w:proofErr w:type="gramEnd"/>
+            <w:r>
+              <w:rPr>
+                <w:sz w:val="18"/>
+                <w:szCs w:val="18"/>
+                <w:lang w:val="en-US"/>
+              </w:rPr>
+              <w:t>app.</w:t>
+            </w:r>
+            <w:r>
+              <w:rPr>
+                <w:lang w:val="en-US"/>
+              </w:rPr>
+              <w:t xml:space="preserve"> </w:t>
+            </w:r>
+            <w:r>
+              <w:rPr>
+                <w:sz w:val="18"/>
+                <w:szCs w:val="18"/>
+                <w:lang w:val="en-US"/>
+              </w:rPr>
+              <w:t>Playback_occGrid</w:t>
+            </w:r>
+            <w:r>
+              <w:rPr>
+                <w:sz w:val="18"/>
+                <w:szCs w:val="18"/>
+                <w:lang w:val="en-US"/>
+              </w:rPr>
+              <w:t>2.Children, ‘Enable’, 0)</w:t>
+            </w:r>
+          </w:p>
+          <w:p>
+            <w:pPr>
+              <w:rPr>
+                <w:sz w:val="18"/>
+                <w:szCs w:val="18"/>
+                <w:lang w:val="en-US"/>
+              </w:rPr>
+            </w:pPr>
+          </w:p>
+        </w:tc>
+      </w:tr>
+      <w:tr>
+        <w:tc>
+          <w:tcPr>
+            <w:tcW w:w="1413" w:type="dxa"/>
+          </w:tcPr>
+          <w:p>
+            <w:pPr>
+              <w:rPr>
+                <w:sz w:val="18"/>
+                <w:szCs w:val="18"/>
+              </w:rPr>
+            </w:pPr>
+            <w:proofErr w:type="spellStart"/>
+            <w:r>
+              <w:rPr>
+                <w:sz w:val="18"/>
+                <w:szCs w:val="18"/>
+              </w:rPr>
+              <w:t>Waterfall</w:t>
+            </w:r>
+            <w:proofErr w:type="spellEnd"/>
+          </w:p>
+        </w:tc>
+        <w:tc>
+          <w:tcPr>
+            <w:tcW w:w="4536" w:type="dxa"/>
+          </w:tcPr>
+          <w:p>
+            <w:pPr>
+              <w:rPr>
+                <w:sz w:val="18"/>
+                <w:szCs w:val="18"/>
+              </w:rPr>
+            </w:pPr>
+            <w:r>
+              <w:rPr>
+                <w:sz w:val="18"/>
+                <w:szCs w:val="18"/>
+              </w:rPr>
+              <w:t xml:space="preserve">app. </w:t>
+            </w:r>
+            <w:proofErr w:type="spellStart"/>
+            <w:r>
+              <w:rPr>
+                <w:sz w:val="18"/>
+                <w:szCs w:val="18"/>
+              </w:rPr>
+              <w:t>Playback_wfCheckBox</w:t>
+            </w:r>
+            <w:r>
+              <w:rPr>
+                <w:sz w:val="18"/>
+                <w:szCs w:val="18"/>
+              </w:rPr>
+              <w:t>.Value</w:t>
+            </w:r>
+            <w:proofErr w:type="spellEnd"/>
+            <w:r>
+              <w:rPr>
+                <w:sz w:val="18"/>
+                <w:szCs w:val="18"/>
+              </w:rPr>
+              <w:t xml:space="preserve"> = 0</w:t>
+            </w:r>
+          </w:p>
+        </w:tc>
+        <w:tc>
+          <w:tcPr>
+            <w:tcW w:w="4507" w:type="dxa"/>
+          </w:tcPr>
+          <w:p>
+            <w:pPr>
+              <w:rPr>
+                <w:sz w:val="18"/>
+                <w:szCs w:val="18"/>
+              </w:rPr>
+            </w:pPr>
+          </w:p>
+        </w:tc>
+      </w:tr>
+    </w:tbl>
+    <w:p/>
     <w:sectPr>
       <w:pgSz w:w="11906" w:h="16838"/>
       <w:pgMar w:top="720" w:right="720" w:bottom="720" w:left="720" w:header="708" w:footer="708" w:gutter="0"/>
@@ -5585,6 +8692,25 @@
       <w:effect w:val="none"/>
     </w:rPr>
   </w:style>
+  <w:style w:type="table" w:styleId="Tabelacomgrade">
+    <w:name w:val="Table Grid"/>
+    <w:basedOn w:val="Tabelanormal"/>
+    <w:uiPriority w:val="39"/>
+    <w:rsid w:val="008843F5"/>
+    <w:pPr>
+      <w:spacing w:after="0" w:line="240" w:lineRule="auto"/>
+    </w:pPr>
+    <w:tblPr>
+      <w:tblBorders>
+        <w:top w:val="single" w:sz="4" w:space="0" w:color="auto"/>
+        <w:left w:val="single" w:sz="4" w:space="0" w:color="auto"/>
+        <w:bottom w:val="single" w:sz="4" w:space="0" w:color="auto"/>
+        <w:right w:val="single" w:sz="4" w:space="0" w:color="auto"/>
+        <w:insideH w:val="single" w:sz="4" w:space="0" w:color="auto"/>
+        <w:insideV w:val="single" w:sz="4" w:space="0" w:color="auto"/>
+      </w:tblBorders>
+    </w:tblPr>
+  </w:style>
 </w:styles>
 </file>
 
@@ -6143,15 +9269,15 @@
 <file path=customXml/itemProps2.xml><?xml version="1.0" encoding="utf-8"?>
 <ds:datastoreItem xmlns:ds="http://schemas.openxmlformats.org/officeDocument/2006/customXml" ds:itemID="{4FBF8BF7-5366-47F8-9B4B-B5A9CF0AEF7B}">
   <ds:schemaRefs>
+    <ds:schemaRef ds:uri="88fb43ac-c11c-4a9a-83c5-985e33a5263d"/>
+    <ds:schemaRef ds:uri="http://schemas.microsoft.com/office/infopath/2007/PartnerControls"/>
+    <ds:schemaRef ds:uri="http://www.w3.org/XML/1998/namespace"/>
+    <ds:schemaRef ds:uri="http://schemas.openxmlformats.org/package/2006/metadata/core-properties"/>
+    <ds:schemaRef ds:uri="http://schemas.microsoft.com/office/2006/documentManagement/types"/>
+    <ds:schemaRef ds:uri="http://purl.org/dc/elements/1.1/"/>
     <ds:schemaRef ds:uri="http://purl.org/dc/dcmitype/"/>
-    <ds:schemaRef ds:uri="http://schemas.microsoft.com/office/2006/documentManagement/types"/>
-    <ds:schemaRef ds:uri="http://www.w3.org/XML/1998/namespace"/>
-    <ds:schemaRef ds:uri="http://purl.org/dc/elements/1.1/"/>
+    <ds:schemaRef ds:uri="http://purl.org/dc/terms/"/>
     <ds:schemaRef ds:uri="1e6eac8e-04da-45f0-8b57-07b655440725"/>
-    <ds:schemaRef ds:uri="http://purl.org/dc/terms/"/>
-    <ds:schemaRef ds:uri="http://schemas.microsoft.com/office/infopath/2007/PartnerControls"/>
-    <ds:schemaRef ds:uri="http://schemas.openxmlformats.org/package/2006/metadata/core-properties"/>
-    <ds:schemaRef ds:uri="88fb43ac-c11c-4a9a-83c5-985e33a5263d"/>
     <ds:schemaRef ds:uri="http://schemas.microsoft.com/office/2006/metadata/properties"/>
   </ds:schemaRefs>
 </ds:datastoreItem>

</xml_diff>

<commit_message>
Eliminação de loop desnecessário na leitura do DataType 68 (e dos outros arquivos comprimidos do CRFS BIN), reduzindo a leitura de um arquivo de 100MB com 66 mil traços (e 15000 pontos por traço) de 306 segundos p/ 155 segundos. Inclusão do try/catch na leitura dos dados de espectro pra mapear o estouro de memório, quando acontecer.
</commit_message>
<xml_diff>
--- a/Documentação.docx
+++ b/Documentação.docx
@@ -10,6 +10,7 @@
           <w:szCs w:val="36"/>
         </w:rPr>
       </w:pPr>
+      <w:proofErr w:type="spellStart"/>
       <w:r>
         <w:rPr>
           <w:sz w:val="36"/>
@@ -17,16 +18,33 @@
         </w:rPr>
         <w:t>appAnálise</w:t>
       </w:r>
+      <w:proofErr w:type="spellEnd"/>
     </w:p>
     <w:p>
       <w:pPr>
         <w:jc w:val="both"/>
       </w:pPr>
       <w:r>
-        <w:t>Esse documento objetiva registrar os detalhes relacionados às principais funcionalidades implantadas no appAnálise, uma a</w:t>
-      </w:r>
-      <w:r>
-        <w:t>plicação desenvolvida no Matlab.</w:t>
+        <w:t xml:space="preserve">Esse documento objetiva registrar os detalhes relacionados às principais funcionalidades implantadas no </w:t>
+      </w:r>
+      <w:proofErr w:type="spellStart"/>
+      <w:r>
+        <w:t>appAnálise</w:t>
+      </w:r>
+      <w:proofErr w:type="spellEnd"/>
+      <w:r>
+        <w:t>, uma a</w:t>
+      </w:r>
+      <w:r>
+        <w:t xml:space="preserve">plicação desenvolvida no </w:t>
+      </w:r>
+      <w:proofErr w:type="spellStart"/>
+      <w:r>
+        <w:t>Matlab</w:t>
+      </w:r>
+      <w:proofErr w:type="spellEnd"/>
+      <w:r>
+        <w:t>.</w:t>
       </w:r>
     </w:p>
     <w:p>
@@ -170,7 +188,15 @@
         <w:t xml:space="preserve">compatibilidade </w:t>
       </w:r>
       <w:r>
-        <w:t>com outras versões do Matlab.</w:t>
+        <w:t xml:space="preserve">com outras versões do </w:t>
+      </w:r>
+      <w:proofErr w:type="spellStart"/>
+      <w:r>
+        <w:t>Matlab</w:t>
+      </w:r>
+      <w:proofErr w:type="spellEnd"/>
+      <w:r>
+        <w:t>.</w:t>
       </w:r>
     </w:p>
     <w:p>
@@ -230,14 +256,27 @@
       <w:r>
         <w:t xml:space="preserve">a integração </w:t>
       </w:r>
-      <w:r>
-        <w:t>appAnálise/</w:t>
+      <w:proofErr w:type="spellStart"/>
+      <w:r>
+        <w:t>appAnálise</w:t>
+      </w:r>
+      <w:proofErr w:type="spellEnd"/>
+      <w:r>
+        <w:t>/</w:t>
       </w:r>
       <w:r>
         <w:t>Fiscaliza</w:t>
       </w:r>
       <w:r>
-        <w:t xml:space="preserve">, o que possibilitará a carga automática do relatório de monitoração no SEI e o preenchimento </w:t>
+        <w:t xml:space="preserve">, o que possibilitará a carga automática do relatório de monitoração </w:t>
+      </w:r>
+      <w:proofErr w:type="spellStart"/>
+      <w:r>
+        <w:t>no</w:t>
+      </w:r>
+      <w:proofErr w:type="spellEnd"/>
+      <w:r>
+        <w:t xml:space="preserve"> SEI e o preenchimento </w:t>
       </w:r>
       <w:r>
         <w:t>da inspeção do Fiscaliza, alterando o seu estado de “Rascunho” para “Relatada”</w:t>
@@ -271,7 +310,15 @@
         <w:t>e</w:t>
       </w:r>
       <w:r>
-        <w:t xml:space="preserve"> arquivos gerados pelo Argus, </w:t>
+        <w:t xml:space="preserve"> arquivos gerados pelo </w:t>
+      </w:r>
+      <w:proofErr w:type="spellStart"/>
+      <w:r>
+        <w:t>Argus</w:t>
+      </w:r>
+      <w:proofErr w:type="spellEnd"/>
+      <w:r>
+        <w:t xml:space="preserve">, </w:t>
       </w:r>
       <w:r>
         <w:rPr>
@@ -299,8 +346,6 @@
       <w:r>
         <w:t>máscara</w:t>
       </w:r>
-      <w:bookmarkStart w:id="0" w:name="_GoBack"/>
-      <w:bookmarkEnd w:id="0"/>
       <w:r>
         <w:t xml:space="preserve"> espectral</w:t>
       </w:r>
@@ -888,7 +933,23 @@
                 <w:sz w:val="20"/>
                 <w:szCs w:val="20"/>
               </w:rPr>
-              <w:t xml:space="preserve"> appAnálise”</w:t>
+              <w:t xml:space="preserve"> </w:t>
+            </w:r>
+            <w:proofErr w:type="spellStart"/>
+            <w:r>
+              <w:rPr>
+                <w:sz w:val="20"/>
+                <w:szCs w:val="20"/>
+              </w:rPr>
+              <w:t>appAnálise</w:t>
+            </w:r>
+            <w:proofErr w:type="spellEnd"/>
+            <w:r>
+              <w:rPr>
+                <w:sz w:val="20"/>
+                <w:szCs w:val="20"/>
+              </w:rPr>
+              <w:t>”</w:t>
             </w:r>
             <w:r>
               <w:rPr>
@@ -935,6 +996,7 @@
                 <w:szCs w:val="20"/>
               </w:rPr>
             </w:pPr>
+            <w:proofErr w:type="spellStart"/>
             <w:r>
               <w:rPr>
                 <w:b/>
@@ -944,6 +1006,7 @@
               </w:rPr>
               <w:t>Fcn_BinFileReader</w:t>
             </w:r>
+            <w:proofErr w:type="spellEnd"/>
           </w:p>
           <w:p>
             <w:pPr>
@@ -1214,6 +1277,7 @@
                 <w:szCs w:val="20"/>
               </w:rPr>
             </w:pPr>
+            <w:proofErr w:type="spellStart"/>
             <w:r>
               <w:rPr>
                 <w:b/>
@@ -1232,6 +1296,7 @@
               </w:rPr>
               <w:t>FileWriter</w:t>
             </w:r>
+            <w:proofErr w:type="spellEnd"/>
           </w:p>
           <w:p>
             <w:pPr>
@@ -1466,7 +1531,23 @@
                 <w:sz w:val="20"/>
                 <w:szCs w:val="20"/>
               </w:rPr>
-              <w:t>, em especial na busca de emissões na curva de MaxHold (Critério 2)</w:t>
+              <w:t xml:space="preserve">, em especial na busca de emissões na curva de </w:t>
+            </w:r>
+            <w:proofErr w:type="spellStart"/>
+            <w:r>
+              <w:rPr>
+                <w:sz w:val="20"/>
+                <w:szCs w:val="20"/>
+              </w:rPr>
+              <w:t>MaxHold</w:t>
+            </w:r>
+            <w:proofErr w:type="spellEnd"/>
+            <w:r>
+              <w:rPr>
+                <w:sz w:val="20"/>
+                <w:szCs w:val="20"/>
+              </w:rPr>
+              <w:t xml:space="preserve"> (Critério 2)</w:t>
             </w:r>
             <w:r>
               <w:rPr>
@@ -1733,7 +1814,23 @@
                 <w:sz w:val="20"/>
                 <w:szCs w:val="20"/>
               </w:rPr>
-              <w:t xml:space="preserve">Processamento dos traços (média e MaxHold, por exemplo), identificação automática de picos, </w:t>
+              <w:t xml:space="preserve">Processamento dos traços (média e </w:t>
+            </w:r>
+            <w:proofErr w:type="spellStart"/>
+            <w:r>
+              <w:rPr>
+                <w:sz w:val="20"/>
+                <w:szCs w:val="20"/>
+              </w:rPr>
+              <w:t>MaxHold</w:t>
+            </w:r>
+            <w:proofErr w:type="spellEnd"/>
+            <w:r>
+              <w:rPr>
+                <w:sz w:val="20"/>
+                <w:szCs w:val="20"/>
+              </w:rPr>
+              <w:t xml:space="preserve">, por exemplo), identificação automática de picos, </w:t>
             </w:r>
             <w:r>
               <w:rPr>
@@ -1742,6 +1839,7 @@
               </w:rPr>
               <w:t xml:space="preserve">aferição em “tempo real” da ocupação e </w:t>
             </w:r>
+            <w:proofErr w:type="spellStart"/>
             <w:r>
               <w:rPr>
                 <w:i/>
@@ -1751,6 +1849,7 @@
               </w:rPr>
               <w:t>Waterfall</w:t>
             </w:r>
+            <w:proofErr w:type="spellEnd"/>
             <w:r>
               <w:rPr>
                 <w:sz w:val="20"/>
@@ -1774,13 +1873,23 @@
                 <w:lang w:val="en-US"/>
               </w:rPr>
             </w:pPr>
+            <w:proofErr w:type="spellStart"/>
             <w:r>
               <w:rPr>
                 <w:sz w:val="20"/>
                 <w:szCs w:val="20"/>
                 <w:lang w:val="en-US"/>
               </w:rPr>
-              <w:t>Fcn_Plot(app)</w:t>
+              <w:t>Fcn_Plot</w:t>
+            </w:r>
+            <w:proofErr w:type="spellEnd"/>
+            <w:r>
+              <w:rPr>
+                <w:sz w:val="20"/>
+                <w:szCs w:val="20"/>
+                <w:lang w:val="en-US"/>
+              </w:rPr>
+              <w:t>(app)</w:t>
             </w:r>
           </w:p>
           <w:p>
@@ -2102,7 +2211,23 @@
                 <w:sz w:val="20"/>
                 <w:szCs w:val="20"/>
               </w:rPr>
-              <w:t>“Projeto appAnálise” no formato MAT.</w:t>
+              <w:t xml:space="preserve">“Projeto </w:t>
+            </w:r>
+            <w:proofErr w:type="spellStart"/>
+            <w:r>
+              <w:rPr>
+                <w:sz w:val="20"/>
+                <w:szCs w:val="20"/>
+              </w:rPr>
+              <w:t>appAnálise</w:t>
+            </w:r>
+            <w:proofErr w:type="spellEnd"/>
+            <w:r>
+              <w:rPr>
+                <w:sz w:val="20"/>
+                <w:szCs w:val="20"/>
+              </w:rPr>
+              <w:t>” no formato MAT.</w:t>
             </w:r>
           </w:p>
         </w:tc>
@@ -2122,6 +2247,7 @@
                 <w:lang w:val="en-US"/>
               </w:rPr>
             </w:pPr>
+            <w:proofErr w:type="spellStart"/>
             <w:r>
               <w:rPr>
                 <w:b/>
@@ -2132,6 +2258,7 @@
               </w:rPr>
               <w:t>Fcn_ReportGenerator</w:t>
             </w:r>
+            <w:proofErr w:type="spellEnd"/>
           </w:p>
           <w:p>
             <w:pPr>
@@ -2144,6 +2271,7 @@
                 <w:lang w:val="en-US"/>
               </w:rPr>
             </w:pPr>
+            <w:proofErr w:type="spellStart"/>
             <w:r>
               <w:rPr>
                 <w:b/>
@@ -2154,6 +2282,7 @@
               </w:rPr>
               <w:t>Fcn_OCC</w:t>
             </w:r>
+            <w:proofErr w:type="spellEnd"/>
           </w:p>
           <w:p>
             <w:pPr>
@@ -2166,6 +2295,7 @@
                 <w:lang w:val="en-US"/>
               </w:rPr>
             </w:pPr>
+            <w:proofErr w:type="spellStart"/>
             <w:r>
               <w:rPr>
                 <w:b/>
@@ -2176,6 +2306,7 @@
               </w:rPr>
               <w:t>Fcn_FindPeaks</w:t>
             </w:r>
+            <w:proofErr w:type="spellEnd"/>
           </w:p>
           <w:p>
             <w:pPr>
@@ -2188,6 +2319,7 @@
                 <w:lang w:val="en-US"/>
               </w:rPr>
             </w:pPr>
+            <w:proofErr w:type="spellStart"/>
             <w:r>
               <w:rPr>
                 <w:b/>
@@ -2198,6 +2330,7 @@
               </w:rPr>
               <w:t>Fcn_DataBase</w:t>
             </w:r>
+            <w:proofErr w:type="spellEnd"/>
           </w:p>
           <w:p>
             <w:pPr>
@@ -2210,6 +2343,7 @@
                 <w:lang w:val="en-US"/>
               </w:rPr>
             </w:pPr>
+            <w:proofErr w:type="spellStart"/>
             <w:r>
               <w:rPr>
                 <w:b/>
@@ -2220,6 +2354,7 @@
               </w:rPr>
               <w:t>Fcn_Plot</w:t>
             </w:r>
+            <w:proofErr w:type="spellEnd"/>
           </w:p>
           <w:p>
             <w:pPr>
@@ -2248,7 +2383,79 @@
                 <w:szCs w:val="20"/>
                 <w:lang w:val="en-US"/>
               </w:rPr>
-              <w:t>“AnatelDB_YYYYMMDD_THHMMSS.xlsx” (incluso na subpasta “DataBase”)</w:t>
+              <w:t>“AnatelDB_YYYYMMDD_THHMMSS.xlsx” (</w:t>
+            </w:r>
+            <w:proofErr w:type="spellStart"/>
+            <w:r>
+              <w:rPr>
+                <w:sz w:val="20"/>
+                <w:szCs w:val="20"/>
+                <w:lang w:val="en-US"/>
+              </w:rPr>
+              <w:t>incluso</w:t>
+            </w:r>
+            <w:proofErr w:type="spellEnd"/>
+            <w:r>
+              <w:rPr>
+                <w:sz w:val="20"/>
+                <w:szCs w:val="20"/>
+                <w:lang w:val="en-US"/>
+              </w:rPr>
+              <w:t xml:space="preserve"> </w:t>
+            </w:r>
+            <w:proofErr w:type="spellStart"/>
+            <w:r>
+              <w:rPr>
+                <w:sz w:val="20"/>
+                <w:szCs w:val="20"/>
+                <w:lang w:val="en-US"/>
+              </w:rPr>
+              <w:t>na</w:t>
+            </w:r>
+            <w:proofErr w:type="spellEnd"/>
+            <w:r>
+              <w:rPr>
+                <w:sz w:val="20"/>
+                <w:szCs w:val="20"/>
+                <w:lang w:val="en-US"/>
+              </w:rPr>
+              <w:t xml:space="preserve"> </w:t>
+            </w:r>
+            <w:proofErr w:type="spellStart"/>
+            <w:r>
+              <w:rPr>
+                <w:sz w:val="20"/>
+                <w:szCs w:val="20"/>
+                <w:lang w:val="en-US"/>
+              </w:rPr>
+              <w:t>subpasta</w:t>
+            </w:r>
+            <w:proofErr w:type="spellEnd"/>
+            <w:r>
+              <w:rPr>
+                <w:sz w:val="20"/>
+                <w:szCs w:val="20"/>
+                <w:lang w:val="en-US"/>
+              </w:rPr>
+              <w:t xml:space="preserve"> “</w:t>
+            </w:r>
+            <w:proofErr w:type="spellStart"/>
+            <w:r>
+              <w:rPr>
+                <w:sz w:val="20"/>
+                <w:szCs w:val="20"/>
+                <w:lang w:val="en-US"/>
+              </w:rPr>
+              <w:t>DataBase</w:t>
+            </w:r>
+            <w:proofErr w:type="spellEnd"/>
+            <w:r>
+              <w:rPr>
+                <w:sz w:val="20"/>
+                <w:szCs w:val="20"/>
+                <w:lang w:val="en-US"/>
+              </w:rPr>
+              <w:t>”)</w:t>
             </w:r>
           </w:p>
           <w:p>
@@ -2274,7 +2481,23 @@
                 <w:sz w:val="20"/>
                 <w:szCs w:val="20"/>
               </w:rPr>
-              <w:t>Arquivos textuais inclusos na subpasta “Template”</w:t>
+              <w:t>Arquivos textuais inclusos na subpasta “</w:t>
+            </w:r>
+            <w:proofErr w:type="spellStart"/>
+            <w:r>
+              <w:rPr>
+                <w:sz w:val="20"/>
+                <w:szCs w:val="20"/>
+              </w:rPr>
+              <w:t>Template</w:t>
+            </w:r>
+            <w:proofErr w:type="spellEnd"/>
+            <w:r>
+              <w:rPr>
+                <w:sz w:val="20"/>
+                <w:szCs w:val="20"/>
+              </w:rPr>
+              <w:t>”</w:t>
             </w:r>
             <w:r>
               <w:rPr>
@@ -6293,7 +6516,23 @@
         <w:jc w:val="both"/>
       </w:pPr>
       <w:r>
-        <w:t>A multiseleção da árvore do Painel 2 somente é possível nesse modo. Nos outros modos, por conta da sua natureza, é desativada a multiseleção.</w:t>
+        <w:t xml:space="preserve">A </w:t>
+      </w:r>
+      <w:proofErr w:type="spellStart"/>
+      <w:r>
+        <w:t>multiseleção</w:t>
+      </w:r>
+      <w:proofErr w:type="spellEnd"/>
+      <w:r>
+        <w:t xml:space="preserve"> da árvore do Painel 2 somente é possível nesse modo. Nos outros modos, por conta da sua natureza, é desativada a </w:t>
+      </w:r>
+      <w:proofErr w:type="spellStart"/>
+      <w:r>
+        <w:t>multiseleção</w:t>
+      </w:r>
+      <w:proofErr w:type="spellEnd"/>
+      <w:r>
+        <w:t>.</w:t>
       </w:r>
     </w:p>
     <w:p>
@@ -6558,6 +6797,7 @@
           <w:bCs/>
         </w:rPr>
       </w:pPr>
+      <w:proofErr w:type="spellStart"/>
       <w:r>
         <w:rPr>
           <w:b/>
@@ -6565,6 +6805,7 @@
         </w:rPr>
         <w:t>metaData</w:t>
       </w:r>
+      <w:proofErr w:type="spellEnd"/>
     </w:p>
     <w:p>
       <w:pPr>
@@ -6577,26 +6818,62 @@
           <w:color w:val="000000"/>
           <w:sz w:val="18"/>
           <w:szCs w:val="18"/>
-          <w:lang w:val="en-US" w:eastAsia="pt-BR"/>
-        </w:rPr>
-      </w:pPr>
+          <w:lang w:eastAsia="pt-BR"/>
+        </w:rPr>
+      </w:pPr>
+      <w:proofErr w:type="spellStart"/>
       <w:r>
         <w:rPr>
           <w:rFonts w:ascii="Consolas" w:eastAsia="Times New Roman" w:hAnsi="Consolas" w:cs="Times New Roman"/>
           <w:color w:val="000000"/>
           <w:sz w:val="18"/>
           <w:szCs w:val="18"/>
-          <w:lang w:val="en-US" w:eastAsia="pt-BR"/>
-        </w:rPr>
-        <w:t>metaData = struct(</w:t>
-      </w:r>
+          <w:lang w:eastAsia="pt-BR"/>
+        </w:rPr>
+        <w:t>metaData</w:t>
+      </w:r>
+      <w:proofErr w:type="spellEnd"/>
+      <w:r>
+        <w:rPr>
+          <w:rFonts w:ascii="Consolas" w:eastAsia="Times New Roman" w:hAnsi="Consolas" w:cs="Times New Roman"/>
+          <w:color w:val="000000"/>
+          <w:sz w:val="18"/>
+          <w:szCs w:val="18"/>
+          <w:lang w:eastAsia="pt-BR"/>
+        </w:rPr>
+        <w:t xml:space="preserve"> = </w:t>
+      </w:r>
+      <w:proofErr w:type="spellStart"/>
+      <w:proofErr w:type="gramStart"/>
+      <w:r>
+        <w:rPr>
+          <w:rFonts w:ascii="Consolas" w:eastAsia="Times New Roman" w:hAnsi="Consolas" w:cs="Times New Roman"/>
+          <w:color w:val="000000"/>
+          <w:sz w:val="18"/>
+          <w:szCs w:val="18"/>
+          <w:lang w:eastAsia="pt-BR"/>
+        </w:rPr>
+        <w:t>struct</w:t>
+      </w:r>
+      <w:proofErr w:type="spellEnd"/>
+      <w:r>
+        <w:rPr>
+          <w:rFonts w:ascii="Consolas" w:eastAsia="Times New Roman" w:hAnsi="Consolas" w:cs="Times New Roman"/>
+          <w:color w:val="000000"/>
+          <w:sz w:val="18"/>
+          <w:szCs w:val="18"/>
+          <w:lang w:eastAsia="pt-BR"/>
+        </w:rPr>
+        <w:t>(</w:t>
+      </w:r>
+      <w:proofErr w:type="gramEnd"/>
       <w:r>
         <w:rPr>
           <w:rFonts w:ascii="Consolas" w:eastAsia="Times New Roman" w:hAnsi="Consolas" w:cs="Times New Roman"/>
           <w:color w:val="AA04F9"/>
           <w:sz w:val="18"/>
           <w:szCs w:val="18"/>
-          <w:lang w:val="en-US" w:eastAsia="pt-BR"/>
+          <w:lang w:eastAsia="pt-BR"/>
         </w:rPr>
         <w:t>'File'</w:t>
       </w:r>
@@ -6606,7 +6883,7 @@
           <w:color w:val="000000"/>
           <w:sz w:val="18"/>
           <w:szCs w:val="18"/>
-          <w:lang w:val="en-US" w:eastAsia="pt-BR"/>
+          <w:lang w:eastAsia="pt-BR"/>
         </w:rPr>
         <w:t xml:space="preserve">, [], </w:t>
       </w:r>
@@ -6616,7 +6893,7 @@
           <w:color w:val="AA04F9"/>
           <w:sz w:val="18"/>
           <w:szCs w:val="18"/>
-          <w:lang w:val="en-US" w:eastAsia="pt-BR"/>
+          <w:lang w:eastAsia="pt-BR"/>
         </w:rPr>
         <w:t>'Data'</w:t>
       </w:r>
@@ -6626,7 +6903,7 @@
           <w:color w:val="000000"/>
           <w:sz w:val="18"/>
           <w:szCs w:val="18"/>
-          <w:lang w:val="en-US" w:eastAsia="pt-BR"/>
+          <w:lang w:eastAsia="pt-BR"/>
         </w:rPr>
         <w:t xml:space="preserve">, [], </w:t>
       </w:r>
@@ -6636,7 +6913,7 @@
           <w:color w:val="AA04F9"/>
           <w:sz w:val="18"/>
           <w:szCs w:val="18"/>
-          <w:lang w:val="en-US" w:eastAsia="pt-BR"/>
+          <w:lang w:eastAsia="pt-BR"/>
         </w:rPr>
         <w:t>'Samples'</w:t>
       </w:r>
@@ -6646,7 +6923,7 @@
           <w:color w:val="000000"/>
           <w:sz w:val="18"/>
           <w:szCs w:val="18"/>
-          <w:lang w:val="en-US" w:eastAsia="pt-BR"/>
+          <w:lang w:eastAsia="pt-BR"/>
         </w:rPr>
         <w:t>, [])</w:t>
       </w:r>
@@ -6654,9 +6931,6 @@
     <w:p>
       <w:pPr>
         <w:jc w:val="center"/>
-        <w:rPr>
-          <w:lang w:val="en-US"/>
-        </w:rPr>
       </w:pPr>
     </w:p>
     <w:p>
@@ -7019,7 +7293,15 @@
         <w:t>O campo “Samples” armazena o</w:t>
       </w:r>
       <w:r>
-        <w:t xml:space="preserve"> número de traços por fluxo. Logo, considerando a imagem que exemplifica a organização da variável metaData, perceba que essa informação corresponde à leitura de três arquivos. O primeiro arquivo tem três fluxos (de espectro ou ocupação), sendo que cada fluxo possui 465 traços.</w:t>
+        <w:t xml:space="preserve"> número de traços por fluxo. Logo, considerando a imagem que exemplifica a organização da variável </w:t>
+      </w:r>
+      <w:proofErr w:type="spellStart"/>
+      <w:r>
+        <w:t>metaData</w:t>
+      </w:r>
+      <w:proofErr w:type="spellEnd"/>
+      <w:r>
+        <w:t>, perceba que essa informação corresponde à leitura de três arquivos. O primeiro arquivo tem três fluxos (de espectro ou ocupação), sendo que cada fluxo possui 465 traços.</w:t>
       </w:r>
     </w:p>
     <w:p>
@@ -7034,6 +7316,7 @@
           <w:bCs/>
         </w:rPr>
       </w:pPr>
+      <w:proofErr w:type="spellStart"/>
       <w:r>
         <w:rPr>
           <w:b/>
@@ -7048,6 +7331,7 @@
         </w:rPr>
         <w:t>pecData</w:t>
       </w:r>
+      <w:proofErr w:type="spellEnd"/>
     </w:p>
     <w:p>
       <w:pPr>
@@ -7063,6 +7347,7 @@
           <w:lang w:eastAsia="pt-BR"/>
         </w:rPr>
       </w:pPr>
+      <w:proofErr w:type="spellStart"/>
       <w:r>
         <w:rPr>
           <w:rFonts w:ascii="Consolas" w:eastAsia="Times New Roman" w:hAnsi="Consolas" w:cs="Times New Roman"/>
@@ -7071,8 +7356,9 @@
           <w:szCs w:val="18"/>
           <w:lang w:eastAsia="pt-BR"/>
         </w:rPr>
-        <w:t xml:space="preserve">specData = </w:t>
-      </w:r>
+        <w:t>specData</w:t>
+      </w:r>
+      <w:proofErr w:type="spellEnd"/>
       <w:r>
         <w:rPr>
           <w:rFonts w:ascii="Consolas" w:eastAsia="Times New Roman" w:hAnsi="Consolas" w:cs="Times New Roman"/>
@@ -7081,7 +7367,29 @@
           <w:szCs w:val="18"/>
           <w:lang w:eastAsia="pt-BR"/>
         </w:rPr>
-        <w:t>struct(</w:t>
+        <w:t xml:space="preserve"> = </w:t>
+      </w:r>
+      <w:proofErr w:type="spellStart"/>
+      <w:r>
+        <w:rPr>
+          <w:rFonts w:ascii="Consolas" w:eastAsia="Times New Roman" w:hAnsi="Consolas" w:cs="Times New Roman"/>
+          <w:color w:val="000000"/>
+          <w:sz w:val="18"/>
+          <w:szCs w:val="18"/>
+          <w:lang w:eastAsia="pt-BR"/>
+        </w:rPr>
+        <w:t>struct</w:t>
+      </w:r>
+      <w:proofErr w:type="spellEnd"/>
+      <w:r>
+        <w:rPr>
+          <w:rFonts w:ascii="Consolas" w:eastAsia="Times New Roman" w:hAnsi="Consolas" w:cs="Times New Roman"/>
+          <w:color w:val="000000"/>
+          <w:sz w:val="18"/>
+          <w:szCs w:val="18"/>
+          <w:lang w:eastAsia="pt-BR"/>
+        </w:rPr>
+        <w:t>(</w:t>
       </w:r>
       <w:r>
         <w:rPr>
@@ -7111,7 +7419,29 @@
           <w:szCs w:val="18"/>
           <w:lang w:eastAsia="pt-BR"/>
         </w:rPr>
-        <w:t>'ThreadID'</w:t>
+        <w:t>'</w:t>
+      </w:r>
+      <w:proofErr w:type="spellStart"/>
+      <w:r>
+        <w:rPr>
+          <w:rFonts w:ascii="Consolas" w:eastAsia="Times New Roman" w:hAnsi="Consolas" w:cs="Times New Roman"/>
+          <w:color w:val="AA04F9"/>
+          <w:sz w:val="18"/>
+          <w:szCs w:val="18"/>
+          <w:lang w:eastAsia="pt-BR"/>
+        </w:rPr>
+        <w:t>ThreadID</w:t>
+      </w:r>
+      <w:proofErr w:type="spellEnd"/>
+      <w:r>
+        <w:rPr>
+          <w:rFonts w:ascii="Consolas" w:eastAsia="Times New Roman" w:hAnsi="Consolas" w:cs="Times New Roman"/>
+          <w:color w:val="AA04F9"/>
+          <w:sz w:val="18"/>
+          <w:szCs w:val="18"/>
+          <w:lang w:eastAsia="pt-BR"/>
+        </w:rPr>
+        <w:t>'</w:t>
       </w:r>
       <w:r>
         <w:rPr>
@@ -7131,7 +7461,29 @@
           <w:szCs w:val="18"/>
           <w:lang w:eastAsia="pt-BR"/>
         </w:rPr>
-        <w:t>'MetaData'</w:t>
+        <w:t>'</w:t>
+      </w:r>
+      <w:proofErr w:type="spellStart"/>
+      <w:r>
+        <w:rPr>
+          <w:rFonts w:ascii="Consolas" w:eastAsia="Times New Roman" w:hAnsi="Consolas" w:cs="Times New Roman"/>
+          <w:color w:val="AA04F9"/>
+          <w:sz w:val="18"/>
+          <w:szCs w:val="18"/>
+          <w:lang w:eastAsia="pt-BR"/>
+        </w:rPr>
+        <w:t>MetaData</w:t>
+      </w:r>
+      <w:proofErr w:type="spellEnd"/>
+      <w:r>
+        <w:rPr>
+          <w:rFonts w:ascii="Consolas" w:eastAsia="Times New Roman" w:hAnsi="Consolas" w:cs="Times New Roman"/>
+          <w:color w:val="AA04F9"/>
+          <w:sz w:val="18"/>
+          <w:szCs w:val="18"/>
+          <w:lang w:eastAsia="pt-BR"/>
+        </w:rPr>
+        <w:t>'</w:t>
       </w:r>
       <w:r>
         <w:rPr>
@@ -7191,7 +7543,29 @@
           <w:szCs w:val="18"/>
           <w:lang w:eastAsia="pt-BR"/>
         </w:rPr>
-        <w:t>'statsData'</w:t>
+        <w:t>'</w:t>
+      </w:r>
+      <w:proofErr w:type="spellStart"/>
+      <w:r>
+        <w:rPr>
+          <w:rFonts w:ascii="Consolas" w:eastAsia="Times New Roman" w:hAnsi="Consolas" w:cs="Times New Roman"/>
+          <w:color w:val="AA04F9"/>
+          <w:sz w:val="18"/>
+          <w:szCs w:val="18"/>
+          <w:lang w:eastAsia="pt-BR"/>
+        </w:rPr>
+        <w:t>statsData</w:t>
+      </w:r>
+      <w:proofErr w:type="spellEnd"/>
+      <w:r>
+        <w:rPr>
+          <w:rFonts w:ascii="Consolas" w:eastAsia="Times New Roman" w:hAnsi="Consolas" w:cs="Times New Roman"/>
+          <w:color w:val="AA04F9"/>
+          <w:sz w:val="18"/>
+          <w:szCs w:val="18"/>
+          <w:lang w:eastAsia="pt-BR"/>
+        </w:rPr>
+        <w:t>'</w:t>
       </w:r>
       <w:r>
         <w:rPr>
@@ -7211,7 +7585,29 @@
           <w:szCs w:val="18"/>
           <w:lang w:eastAsia="pt-BR"/>
         </w:rPr>
-        <w:t>'FileVersion'</w:t>
+        <w:t>'</w:t>
+      </w:r>
+      <w:proofErr w:type="spellStart"/>
+      <w:r>
+        <w:rPr>
+          <w:rFonts w:ascii="Consolas" w:eastAsia="Times New Roman" w:hAnsi="Consolas" w:cs="Times New Roman"/>
+          <w:color w:val="AA04F9"/>
+          <w:sz w:val="18"/>
+          <w:szCs w:val="18"/>
+          <w:lang w:eastAsia="pt-BR"/>
+        </w:rPr>
+        <w:t>FileVersion</w:t>
+      </w:r>
+      <w:proofErr w:type="spellEnd"/>
+      <w:r>
+        <w:rPr>
+          <w:rFonts w:ascii="Consolas" w:eastAsia="Times New Roman" w:hAnsi="Consolas" w:cs="Times New Roman"/>
+          <w:color w:val="AA04F9"/>
+          <w:sz w:val="18"/>
+          <w:szCs w:val="18"/>
+          <w:lang w:eastAsia="pt-BR"/>
+        </w:rPr>
+        <w:t>'</w:t>
       </w:r>
       <w:r>
         <w:rPr>
@@ -7231,7 +7627,29 @@
           <w:szCs w:val="18"/>
           <w:lang w:eastAsia="pt-BR"/>
         </w:rPr>
-        <w:t>'ScriptName'</w:t>
+        <w:t>'</w:t>
+      </w:r>
+      <w:proofErr w:type="spellStart"/>
+      <w:r>
+        <w:rPr>
+          <w:rFonts w:ascii="Consolas" w:eastAsia="Times New Roman" w:hAnsi="Consolas" w:cs="Times New Roman"/>
+          <w:color w:val="AA04F9"/>
+          <w:sz w:val="18"/>
+          <w:szCs w:val="18"/>
+          <w:lang w:eastAsia="pt-BR"/>
+        </w:rPr>
+        <w:t>ScriptName</w:t>
+      </w:r>
+      <w:proofErr w:type="spellEnd"/>
+      <w:r>
+        <w:rPr>
+          <w:rFonts w:ascii="Consolas" w:eastAsia="Times New Roman" w:hAnsi="Consolas" w:cs="Times New Roman"/>
+          <w:color w:val="AA04F9"/>
+          <w:sz w:val="18"/>
+          <w:szCs w:val="18"/>
+          <w:lang w:eastAsia="pt-BR"/>
+        </w:rPr>
+        <w:t>'</w:t>
       </w:r>
       <w:r>
         <w:rPr>
@@ -7251,7 +7669,29 @@
           <w:szCs w:val="18"/>
           <w:lang w:eastAsia="pt-BR"/>
         </w:rPr>
-        <w:t>'Description'</w:t>
+        <w:t>'</w:t>
+      </w:r>
+      <w:proofErr w:type="spellStart"/>
+      <w:r>
+        <w:rPr>
+          <w:rFonts w:ascii="Consolas" w:eastAsia="Times New Roman" w:hAnsi="Consolas" w:cs="Times New Roman"/>
+          <w:color w:val="AA04F9"/>
+          <w:sz w:val="18"/>
+          <w:szCs w:val="18"/>
+          <w:lang w:eastAsia="pt-BR"/>
+        </w:rPr>
+        <w:t>Description</w:t>
+      </w:r>
+      <w:proofErr w:type="spellEnd"/>
+      <w:r>
+        <w:rPr>
+          <w:rFonts w:ascii="Consolas" w:eastAsia="Times New Roman" w:hAnsi="Consolas" w:cs="Times New Roman"/>
+          <w:color w:val="AA04F9"/>
+          <w:sz w:val="18"/>
+          <w:szCs w:val="18"/>
+          <w:lang w:eastAsia="pt-BR"/>
+        </w:rPr>
+        <w:t>'</w:t>
       </w:r>
       <w:r>
         <w:rPr>
@@ -7301,7 +7741,29 @@
           <w:szCs w:val="18"/>
           <w:lang w:eastAsia="pt-BR"/>
         </w:rPr>
-        <w:t>'gpsString'</w:t>
+        <w:t>'</w:t>
+      </w:r>
+      <w:proofErr w:type="spellStart"/>
+      <w:r>
+        <w:rPr>
+          <w:rFonts w:ascii="Consolas" w:eastAsia="Times New Roman" w:hAnsi="Consolas" w:cs="Times New Roman"/>
+          <w:color w:val="AA04F9"/>
+          <w:sz w:val="18"/>
+          <w:szCs w:val="18"/>
+          <w:lang w:eastAsia="pt-BR"/>
+        </w:rPr>
+        <w:t>gpsString</w:t>
+      </w:r>
+      <w:proofErr w:type="spellEnd"/>
+      <w:r>
+        <w:rPr>
+          <w:rFonts w:ascii="Consolas" w:eastAsia="Times New Roman" w:hAnsi="Consolas" w:cs="Times New Roman"/>
+          <w:color w:val="AA04F9"/>
+          <w:sz w:val="18"/>
+          <w:szCs w:val="18"/>
+          <w:lang w:eastAsia="pt-BR"/>
+        </w:rPr>
+        <w:t>'</w:t>
       </w:r>
       <w:r>
         <w:rPr>
@@ -7321,7 +7783,29 @@
           <w:szCs w:val="18"/>
           <w:lang w:eastAsia="pt-BR"/>
         </w:rPr>
-        <w:t>'gpsFlag'</w:t>
+        <w:t>'</w:t>
+      </w:r>
+      <w:proofErr w:type="spellStart"/>
+      <w:r>
+        <w:rPr>
+          <w:rFonts w:ascii="Consolas" w:eastAsia="Times New Roman" w:hAnsi="Consolas" w:cs="Times New Roman"/>
+          <w:color w:val="AA04F9"/>
+          <w:sz w:val="18"/>
+          <w:szCs w:val="18"/>
+          <w:lang w:eastAsia="pt-BR"/>
+        </w:rPr>
+        <w:t>gpsFlag</w:t>
+      </w:r>
+      <w:proofErr w:type="spellEnd"/>
+      <w:r>
+        <w:rPr>
+          <w:rFonts w:ascii="Consolas" w:eastAsia="Times New Roman" w:hAnsi="Consolas" w:cs="Times New Roman"/>
+          <w:color w:val="AA04F9"/>
+          <w:sz w:val="18"/>
+          <w:szCs w:val="18"/>
+          <w:lang w:eastAsia="pt-BR"/>
+        </w:rPr>
+        <w:t>'</w:t>
       </w:r>
       <w:r>
         <w:rPr>
@@ -7341,7 +7825,29 @@
           <w:szCs w:val="18"/>
           <w:lang w:eastAsia="pt-BR"/>
         </w:rPr>
-        <w:t>'occRelated'</w:t>
+        <w:t>'</w:t>
+      </w:r>
+      <w:proofErr w:type="spellStart"/>
+      <w:r>
+        <w:rPr>
+          <w:rFonts w:ascii="Consolas" w:eastAsia="Times New Roman" w:hAnsi="Consolas" w:cs="Times New Roman"/>
+          <w:color w:val="AA04F9"/>
+          <w:sz w:val="18"/>
+          <w:szCs w:val="18"/>
+          <w:lang w:eastAsia="pt-BR"/>
+        </w:rPr>
+        <w:t>occRelated</w:t>
+      </w:r>
+      <w:proofErr w:type="spellEnd"/>
+      <w:r>
+        <w:rPr>
+          <w:rFonts w:ascii="Consolas" w:eastAsia="Times New Roman" w:hAnsi="Consolas" w:cs="Times New Roman"/>
+          <w:color w:val="AA04F9"/>
+          <w:sz w:val="18"/>
+          <w:szCs w:val="18"/>
+          <w:lang w:eastAsia="pt-BR"/>
+        </w:rPr>
+        <w:t>'</w:t>
       </w:r>
       <w:r>
         <w:rPr>
@@ -7361,7 +7867,29 @@
           <w:szCs w:val="18"/>
           <w:lang w:eastAsia="pt-BR"/>
         </w:rPr>
-        <w:t>'occFlag'</w:t>
+        <w:t>'</w:t>
+      </w:r>
+      <w:proofErr w:type="spellStart"/>
+      <w:r>
+        <w:rPr>
+          <w:rFonts w:ascii="Consolas" w:eastAsia="Times New Roman" w:hAnsi="Consolas" w:cs="Times New Roman"/>
+          <w:color w:val="AA04F9"/>
+          <w:sz w:val="18"/>
+          <w:szCs w:val="18"/>
+          <w:lang w:eastAsia="pt-BR"/>
+        </w:rPr>
+        <w:t>occFlag</w:t>
+      </w:r>
+      <w:proofErr w:type="spellEnd"/>
+      <w:r>
+        <w:rPr>
+          <w:rFonts w:ascii="Consolas" w:eastAsia="Times New Roman" w:hAnsi="Consolas" w:cs="Times New Roman"/>
+          <w:color w:val="AA04F9"/>
+          <w:sz w:val="18"/>
+          <w:szCs w:val="18"/>
+          <w:lang w:eastAsia="pt-BR"/>
+        </w:rPr>
+        <w:t>'</w:t>
       </w:r>
       <w:r>
         <w:rPr>
@@ -7383,6 +7911,7 @@
         </w:rPr>
         <w:t>'</w:t>
       </w:r>
+      <w:proofErr w:type="spellStart"/>
       <w:r>
         <w:rPr>
           <w:rFonts w:ascii="Consolas" w:eastAsia="Times New Roman" w:hAnsi="Consolas" w:cs="Times New Roman"/>
@@ -7393,6 +7922,7 @@
         </w:rPr>
         <w:t>report_occInfo</w:t>
       </w:r>
+      <w:proofErr w:type="spellEnd"/>
       <w:r>
         <w:rPr>
           <w:rFonts w:ascii="Consolas" w:eastAsia="Times New Roman" w:hAnsi="Consolas" w:cs="Times New Roman"/>
@@ -7433,6 +7963,7 @@
         </w:rPr>
         <w:t>'</w:t>
       </w:r>
+      <w:proofErr w:type="spellStart"/>
       <w:r>
         <w:rPr>
           <w:rFonts w:ascii="Consolas" w:eastAsia="Times New Roman" w:hAnsi="Consolas" w:cs="Times New Roman"/>
@@ -7443,6 +7974,7 @@
         </w:rPr>
         <w:t>report_peakInfo</w:t>
       </w:r>
+      <w:proofErr w:type="spellEnd"/>
       <w:r>
         <w:rPr>
           <w:rFonts w:ascii="Consolas" w:eastAsia="Times New Roman" w:hAnsi="Consolas" w:cs="Times New Roman"/>
@@ -8360,13 +8892,82 @@
         <w:jc w:val="both"/>
       </w:pPr>
       <w:r>
-        <w:t>Caso se trate de um arquivo CRFS BIN, a função Fcn_BinFileReader criará a estrutura</w:t>
-      </w:r>
-      <w:r>
-        <w:t xml:space="preserve"> specData</w:t>
-      </w:r>
-      <w:r>
-        <w:t>, editando as informações dos campos ‘Node’, ‘ThreadID’, ‘MetaData’, ‘Samples’, ‘Data’, ‘FileVersion’, ‘ScriptName’, ‘Description’, ‘gps’, ‘gpsString’, ‘gpsFlag’.</w:t>
+        <w:t xml:space="preserve">Caso se trate de um arquivo CRFS BIN, a função </w:t>
+      </w:r>
+      <w:proofErr w:type="spellStart"/>
+      <w:r>
+        <w:t>Fcn_BinFileReader</w:t>
+      </w:r>
+      <w:proofErr w:type="spellEnd"/>
+      <w:r>
+        <w:t xml:space="preserve"> criará a estrutura</w:t>
+      </w:r>
+      <w:r>
+        <w:t xml:space="preserve"> </w:t>
+      </w:r>
+      <w:proofErr w:type="spellStart"/>
+      <w:r>
+        <w:t>specData</w:t>
+      </w:r>
+      <w:proofErr w:type="spellEnd"/>
+      <w:r>
+        <w:t>, editando as informações dos campos ‘Node’, ‘</w:t>
+      </w:r>
+      <w:proofErr w:type="spellStart"/>
+      <w:r>
+        <w:t>ThreadID</w:t>
+      </w:r>
+      <w:proofErr w:type="spellEnd"/>
+      <w:r>
+        <w:t>’, ‘</w:t>
+      </w:r>
+      <w:proofErr w:type="spellStart"/>
+      <w:r>
+        <w:t>MetaData</w:t>
+      </w:r>
+      <w:proofErr w:type="spellEnd"/>
+      <w:r>
+        <w:t>’, ‘Samples’, ‘Data’, ‘</w:t>
+      </w:r>
+      <w:proofErr w:type="spellStart"/>
+      <w:r>
+        <w:t>FileVersion</w:t>
+      </w:r>
+      <w:proofErr w:type="spellEnd"/>
+      <w:r>
+        <w:t>’, ‘</w:t>
+      </w:r>
+      <w:proofErr w:type="spellStart"/>
+      <w:r>
+        <w:t>ScriptName</w:t>
+      </w:r>
+      <w:proofErr w:type="spellEnd"/>
+      <w:r>
+        <w:t>’, ‘</w:t>
+      </w:r>
+      <w:proofErr w:type="spellStart"/>
+      <w:r>
+        <w:t>Description</w:t>
+      </w:r>
+      <w:proofErr w:type="spellEnd"/>
+      <w:r>
+        <w:t>’, ‘gps’, ‘</w:t>
+      </w:r>
+      <w:proofErr w:type="spellStart"/>
+      <w:r>
+        <w:t>gpsString</w:t>
+      </w:r>
+      <w:proofErr w:type="spellEnd"/>
+      <w:r>
+        <w:t>’, ‘</w:t>
+      </w:r>
+      <w:proofErr w:type="spellStart"/>
+      <w:r>
+        <w:t>gpsFlag</w:t>
+      </w:r>
+      <w:proofErr w:type="spellEnd"/>
+      <w:r>
+        <w:t>’.</w:t>
       </w:r>
     </w:p>
     <w:tbl>
@@ -8438,9 +9039,11 @@
             <w:tcW w:w="1843" w:type="dxa"/>
           </w:tcPr>
           <w:p>
+            <w:proofErr w:type="spellStart"/>
             <w:r>
               <w:t>gpsFlag</w:t>
             </w:r>
+            <w:proofErr w:type="spellEnd"/>
           </w:p>
           <w:p>
             <w:pPr>
@@ -8498,7 +9101,23 @@
         <w:t xml:space="preserve">A aplicação, posteriormente, </w:t>
       </w:r>
       <w:r>
-        <w:t>ao analisar os fluxos de vários arquivos, editará as informações dos campos ‘occRelated’ e ‘occFlag’ da seguinte forma:</w:t>
+        <w:t>ao analisar os fluxos de vários arquivos, editará as informações dos campos ‘</w:t>
+      </w:r>
+      <w:proofErr w:type="spellStart"/>
+      <w:r>
+        <w:t>occRelated</w:t>
+      </w:r>
+      <w:proofErr w:type="spellEnd"/>
+      <w:r>
+        <w:t>’ e ‘</w:t>
+      </w:r>
+      <w:proofErr w:type="spellStart"/>
+      <w:r>
+        <w:t>occFlag</w:t>
+      </w:r>
+      <w:proofErr w:type="spellEnd"/>
+      <w:r>
+        <w:t>’ da seguinte forma:</w:t>
       </w:r>
     </w:p>
     <w:tbl>
@@ -8576,6 +9195,7 @@
                 <w:szCs w:val="20"/>
               </w:rPr>
             </w:pPr>
+            <w:proofErr w:type="spellStart"/>
             <w:r>
               <w:rPr>
                 <w:sz w:val="20"/>
@@ -8583,6 +9203,7 @@
               </w:rPr>
               <w:t>occRelated</w:t>
             </w:r>
+            <w:proofErr w:type="spellEnd"/>
           </w:p>
         </w:tc>
         <w:tc>
@@ -8627,7 +9248,39 @@
                 <w:sz w:val="20"/>
                 <w:szCs w:val="20"/>
               </w:rPr>
-              <w:t>Por exemplo, na imagem que exemplifica a organização da variável specData consta que o fluxo de espectro da Linha 1 possui occRelated = [3,4,5]. Ou seja, os fluxos de ocupação das Linhas 3, 4 e 5 possuem as mesmas características do fluxo de espectro de Linha 1.</w:t>
+              <w:t xml:space="preserve">Por exemplo, na imagem que exemplifica a organização da variável </w:t>
+            </w:r>
+            <w:proofErr w:type="spellStart"/>
+            <w:r>
+              <w:rPr>
+                <w:sz w:val="20"/>
+                <w:szCs w:val="20"/>
+              </w:rPr>
+              <w:t>specData</w:t>
+            </w:r>
+            <w:proofErr w:type="spellEnd"/>
+            <w:r>
+              <w:rPr>
+                <w:sz w:val="20"/>
+                <w:szCs w:val="20"/>
+              </w:rPr>
+              <w:t xml:space="preserve"> consta que o fluxo de espectro da Linha 1 possui </w:t>
+            </w:r>
+            <w:proofErr w:type="spellStart"/>
+            <w:r>
+              <w:rPr>
+                <w:sz w:val="20"/>
+                <w:szCs w:val="20"/>
+              </w:rPr>
+              <w:t>occRelated</w:t>
+            </w:r>
+            <w:proofErr w:type="spellEnd"/>
+            <w:r>
+              <w:rPr>
+                <w:sz w:val="20"/>
+                <w:szCs w:val="20"/>
+              </w:rPr>
+              <w:t xml:space="preserve"> = [3,4,5]. Ou seja, os fluxos de ocupação das Linhas 3, 4 e 5 possuem as mesmas características do fluxo de espectro de Linha 1.</w:t>
             </w:r>
           </w:p>
           <w:p>
@@ -8694,6 +9347,7 @@
                 <w:lang w:eastAsia="pt-BR"/>
               </w:rPr>
             </w:pPr>
+            <w:proofErr w:type="spellStart"/>
             <w:r>
               <w:rPr>
                 <w:rFonts w:ascii="Consolas" w:eastAsia="Times New Roman" w:hAnsi="Consolas" w:cs="Times New Roman"/>
@@ -8702,7 +9356,52 @@
                 <w:szCs w:val="20"/>
                 <w:lang w:eastAsia="pt-BR"/>
               </w:rPr>
-              <w:t>specData(i).occRelated = [];</w:t>
+              <w:t>specData</w:t>
+            </w:r>
+            <w:proofErr w:type="spellEnd"/>
+            <w:r>
+              <w:rPr>
+                <w:rFonts w:ascii="Consolas" w:eastAsia="Times New Roman" w:hAnsi="Consolas" w:cs="Times New Roman"/>
+                <w:color w:val="000000"/>
+                <w:sz w:val="20"/>
+                <w:szCs w:val="20"/>
+                <w:lang w:eastAsia="pt-BR"/>
+              </w:rPr>
+              <w:t>(i</w:t>
+            </w:r>
+            <w:proofErr w:type="gramStart"/>
+            <w:r>
+              <w:rPr>
+                <w:rFonts w:ascii="Consolas" w:eastAsia="Times New Roman" w:hAnsi="Consolas" w:cs="Times New Roman"/>
+                <w:color w:val="000000"/>
+                <w:sz w:val="20"/>
+                <w:szCs w:val="20"/>
+                <w:lang w:eastAsia="pt-BR"/>
+              </w:rPr>
+              <w:t>).</w:t>
+            </w:r>
+            <w:proofErr w:type="spellStart"/>
+            <w:r>
+              <w:rPr>
+                <w:rFonts w:ascii="Consolas" w:eastAsia="Times New Roman" w:hAnsi="Consolas" w:cs="Times New Roman"/>
+                <w:color w:val="000000"/>
+                <w:sz w:val="20"/>
+                <w:szCs w:val="20"/>
+                <w:lang w:eastAsia="pt-BR"/>
+              </w:rPr>
+              <w:t>occRelated</w:t>
+            </w:r>
+            <w:proofErr w:type="spellEnd"/>
+            <w:proofErr w:type="gramEnd"/>
+            <w:r>
+              <w:rPr>
+                <w:rFonts w:ascii="Consolas" w:eastAsia="Times New Roman" w:hAnsi="Consolas" w:cs="Times New Roman"/>
+                <w:color w:val="000000"/>
+                <w:sz w:val="20"/>
+                <w:szCs w:val="20"/>
+                <w:lang w:eastAsia="pt-BR"/>
+              </w:rPr>
+              <w:t xml:space="preserve"> = [];</w:t>
             </w:r>
           </w:p>
           <w:p>
@@ -8736,6 +9435,7 @@
                 <w:lang w:val="en-US" w:eastAsia="pt-BR"/>
               </w:rPr>
             </w:pPr>
+            <w:proofErr w:type="spellStart"/>
             <w:r>
               <w:rPr>
                 <w:rFonts w:ascii="Consolas" w:eastAsia="Times New Roman" w:hAnsi="Consolas" w:cs="Times New Roman"/>
@@ -8744,7 +9444,64 @@
                 <w:szCs w:val="20"/>
                 <w:lang w:val="en-US" w:eastAsia="pt-BR"/>
               </w:rPr>
-              <w:t xml:space="preserve">specData(i).occRelated = </w:t>
+              <w:t>specData</w:t>
+            </w:r>
+            <w:proofErr w:type="spellEnd"/>
+            <w:r>
+              <w:rPr>
+                <w:rFonts w:ascii="Consolas" w:eastAsia="Times New Roman" w:hAnsi="Consolas" w:cs="Times New Roman"/>
+                <w:color w:val="000000"/>
+                <w:sz w:val="20"/>
+                <w:szCs w:val="20"/>
+                <w:lang w:val="en-US" w:eastAsia="pt-BR"/>
+              </w:rPr>
+              <w:t>(</w:t>
+            </w:r>
+            <w:proofErr w:type="spellStart"/>
+            <w:r>
+              <w:rPr>
+                <w:rFonts w:ascii="Consolas" w:eastAsia="Times New Roman" w:hAnsi="Consolas" w:cs="Times New Roman"/>
+                <w:color w:val="000000"/>
+                <w:sz w:val="20"/>
+                <w:szCs w:val="20"/>
+                <w:lang w:val="en-US" w:eastAsia="pt-BR"/>
+              </w:rPr>
+              <w:t>i</w:t>
+            </w:r>
+            <w:proofErr w:type="spellEnd"/>
+            <w:proofErr w:type="gramStart"/>
+            <w:r>
+              <w:rPr>
+                <w:rFonts w:ascii="Consolas" w:eastAsia="Times New Roman" w:hAnsi="Consolas" w:cs="Times New Roman"/>
+                <w:color w:val="000000"/>
+                <w:sz w:val="20"/>
+                <w:szCs w:val="20"/>
+                <w:lang w:val="en-US" w:eastAsia="pt-BR"/>
+              </w:rPr>
+              <w:t>).</w:t>
+            </w:r>
+            <w:proofErr w:type="spellStart"/>
+            <w:r>
+              <w:rPr>
+                <w:rFonts w:ascii="Consolas" w:eastAsia="Times New Roman" w:hAnsi="Consolas" w:cs="Times New Roman"/>
+                <w:color w:val="000000"/>
+                <w:sz w:val="20"/>
+                <w:szCs w:val="20"/>
+                <w:lang w:val="en-US" w:eastAsia="pt-BR"/>
+              </w:rPr>
+              <w:t>occRelated</w:t>
+            </w:r>
+            <w:proofErr w:type="spellEnd"/>
+            <w:proofErr w:type="gramEnd"/>
+            <w:r>
+              <w:rPr>
+                <w:rFonts w:ascii="Consolas" w:eastAsia="Times New Roman" w:hAnsi="Consolas" w:cs="Times New Roman"/>
+                <w:color w:val="000000"/>
+                <w:sz w:val="20"/>
+                <w:szCs w:val="20"/>
+                <w:lang w:val="en-US" w:eastAsia="pt-BR"/>
+              </w:rPr>
+              <w:t xml:space="preserve"> = </w:t>
             </w:r>
             <w:r>
               <w:rPr>
@@ -8781,6 +9538,7 @@
                 <w:szCs w:val="20"/>
               </w:rPr>
             </w:pPr>
+            <w:proofErr w:type="spellStart"/>
             <w:r>
               <w:rPr>
                 <w:sz w:val="20"/>
@@ -8788,6 +9546,7 @@
               </w:rPr>
               <w:t>occFlag</w:t>
             </w:r>
+            <w:proofErr w:type="spellEnd"/>
           </w:p>
         </w:tc>
         <w:tc>
@@ -8807,7 +9566,23 @@
                 <w:sz w:val="20"/>
                 <w:szCs w:val="20"/>
               </w:rPr>
-              <w:t>Escolha do fluxo de ocupação que deverá ser considerado quando da busca por emissões na curva de MaxHold (Critério 2), no modo RELATÓRIO.</w:t>
+              <w:t xml:space="preserve">Escolha do fluxo de ocupação que deverá ser considerado quando da busca por emissões na curva de </w:t>
+            </w:r>
+            <w:proofErr w:type="spellStart"/>
+            <w:r>
+              <w:rPr>
+                <w:sz w:val="20"/>
+                <w:szCs w:val="20"/>
+              </w:rPr>
+              <w:t>MaxHold</w:t>
+            </w:r>
+            <w:proofErr w:type="spellEnd"/>
+            <w:r>
+              <w:rPr>
+                <w:sz w:val="20"/>
+                <w:szCs w:val="20"/>
+              </w:rPr>
+              <w:t xml:space="preserve"> (Critério 2), no modo RELATÓRIO.</w:t>
             </w:r>
           </w:p>
           <w:p>
@@ -8837,7 +9612,23 @@
                 <w:sz w:val="20"/>
                 <w:szCs w:val="20"/>
               </w:rPr>
-              <w:t>Modo automático: é escolhido o primeiro fluxo de ocupação indicado no campo occRelated.</w:t>
+              <w:t xml:space="preserve">Modo automático: é escolhido o primeiro fluxo de ocupação indicado no campo </w:t>
+            </w:r>
+            <w:proofErr w:type="spellStart"/>
+            <w:r>
+              <w:rPr>
+                <w:sz w:val="20"/>
+                <w:szCs w:val="20"/>
+              </w:rPr>
+              <w:t>occRelated</w:t>
+            </w:r>
+            <w:proofErr w:type="spellEnd"/>
+            <w:r>
+              <w:rPr>
+                <w:sz w:val="20"/>
+                <w:szCs w:val="20"/>
+              </w:rPr>
+              <w:t>.</w:t>
             </w:r>
           </w:p>
           <w:p>
@@ -8854,6 +9645,7 @@
                 <w:lang w:eastAsia="pt-BR"/>
               </w:rPr>
             </w:pPr>
+            <w:proofErr w:type="spellStart"/>
             <w:r>
               <w:rPr>
                 <w:rFonts w:ascii="Consolas" w:eastAsia="Times New Roman" w:hAnsi="Consolas" w:cs="Times New Roman"/>
@@ -8862,7 +9654,96 @@
                 <w:szCs w:val="20"/>
                 <w:lang w:eastAsia="pt-BR"/>
               </w:rPr>
-              <w:t>specData(i).occFlag = specData(i).occRelated(1);</w:t>
+              <w:t>specData</w:t>
+            </w:r>
+            <w:proofErr w:type="spellEnd"/>
+            <w:r>
+              <w:rPr>
+                <w:rFonts w:ascii="Consolas" w:eastAsia="Times New Roman" w:hAnsi="Consolas" w:cs="Times New Roman"/>
+                <w:color w:val="000000"/>
+                <w:sz w:val="20"/>
+                <w:szCs w:val="20"/>
+                <w:lang w:eastAsia="pt-BR"/>
+              </w:rPr>
+              <w:t>(i</w:t>
+            </w:r>
+            <w:proofErr w:type="gramStart"/>
+            <w:r>
+              <w:rPr>
+                <w:rFonts w:ascii="Consolas" w:eastAsia="Times New Roman" w:hAnsi="Consolas" w:cs="Times New Roman"/>
+                <w:color w:val="000000"/>
+                <w:sz w:val="20"/>
+                <w:szCs w:val="20"/>
+                <w:lang w:eastAsia="pt-BR"/>
+              </w:rPr>
+              <w:t>).</w:t>
+            </w:r>
+            <w:proofErr w:type="spellStart"/>
+            <w:r>
+              <w:rPr>
+                <w:rFonts w:ascii="Consolas" w:eastAsia="Times New Roman" w:hAnsi="Consolas" w:cs="Times New Roman"/>
+                <w:color w:val="000000"/>
+                <w:sz w:val="20"/>
+                <w:szCs w:val="20"/>
+                <w:lang w:eastAsia="pt-BR"/>
+              </w:rPr>
+              <w:t>occFlag</w:t>
+            </w:r>
+            <w:proofErr w:type="spellEnd"/>
+            <w:proofErr w:type="gramEnd"/>
+            <w:r>
+              <w:rPr>
+                <w:rFonts w:ascii="Consolas" w:eastAsia="Times New Roman" w:hAnsi="Consolas" w:cs="Times New Roman"/>
+                <w:color w:val="000000"/>
+                <w:sz w:val="20"/>
+                <w:szCs w:val="20"/>
+                <w:lang w:eastAsia="pt-BR"/>
+              </w:rPr>
+              <w:t xml:space="preserve"> = </w:t>
+            </w:r>
+            <w:proofErr w:type="spellStart"/>
+            <w:r>
+              <w:rPr>
+                <w:rFonts w:ascii="Consolas" w:eastAsia="Times New Roman" w:hAnsi="Consolas" w:cs="Times New Roman"/>
+                <w:color w:val="000000"/>
+                <w:sz w:val="20"/>
+                <w:szCs w:val="20"/>
+                <w:lang w:eastAsia="pt-BR"/>
+              </w:rPr>
+              <w:t>specData</w:t>
+            </w:r>
+            <w:proofErr w:type="spellEnd"/>
+            <w:r>
+              <w:rPr>
+                <w:rFonts w:ascii="Consolas" w:eastAsia="Times New Roman" w:hAnsi="Consolas" w:cs="Times New Roman"/>
+                <w:color w:val="000000"/>
+                <w:sz w:val="20"/>
+                <w:szCs w:val="20"/>
+                <w:lang w:eastAsia="pt-BR"/>
+              </w:rPr>
+              <w:t>(i).</w:t>
+            </w:r>
+            <w:proofErr w:type="spellStart"/>
+            <w:r>
+              <w:rPr>
+                <w:rFonts w:ascii="Consolas" w:eastAsia="Times New Roman" w:hAnsi="Consolas" w:cs="Times New Roman"/>
+                <w:color w:val="000000"/>
+                <w:sz w:val="20"/>
+                <w:szCs w:val="20"/>
+                <w:lang w:eastAsia="pt-BR"/>
+              </w:rPr>
+              <w:t>occRelated</w:t>
+            </w:r>
+            <w:proofErr w:type="spellEnd"/>
+            <w:r>
+              <w:rPr>
+                <w:rFonts w:ascii="Consolas" w:eastAsia="Times New Roman" w:hAnsi="Consolas" w:cs="Times New Roman"/>
+                <w:color w:val="000000"/>
+                <w:sz w:val="20"/>
+                <w:szCs w:val="20"/>
+                <w:lang w:eastAsia="pt-BR"/>
+              </w:rPr>
+              <w:t>(1);</w:t>
             </w:r>
           </w:p>
           <w:p>
@@ -8893,7 +9774,23 @@
                 <w:sz w:val="20"/>
                 <w:szCs w:val="20"/>
               </w:rPr>
-              <w:t>Modo manual: é escolhido fluxo de ocupado diverso do primeiro indicado no campo occRelated, ou, opcionalmente, indicado que a ocupação será aferida no pós-processamento.</w:t>
+              <w:t xml:space="preserve">Modo manual: é escolhido fluxo de ocupado diverso do primeiro indicado no campo </w:t>
+            </w:r>
+            <w:proofErr w:type="spellStart"/>
+            <w:r>
+              <w:rPr>
+                <w:sz w:val="20"/>
+                <w:szCs w:val="20"/>
+              </w:rPr>
+              <w:t>occRelated</w:t>
+            </w:r>
+            <w:proofErr w:type="spellEnd"/>
+            <w:r>
+              <w:rPr>
+                <w:sz w:val="20"/>
+                <w:szCs w:val="20"/>
+              </w:rPr>
+              <w:t>, ou, opcionalmente, indicado que a ocupação será aferida no pós-processamento.</w:t>
             </w:r>
           </w:p>
           <w:p>
@@ -8910,6 +9807,7 @@
                 <w:lang w:eastAsia="pt-BR"/>
               </w:rPr>
             </w:pPr>
+            <w:proofErr w:type="spellStart"/>
             <w:r>
               <w:rPr>
                 <w:rFonts w:ascii="Consolas" w:eastAsia="Times New Roman" w:hAnsi="Consolas" w:cs="Times New Roman"/>
@@ -8918,7 +9816,52 @@
                 <w:szCs w:val="20"/>
                 <w:lang w:eastAsia="pt-BR"/>
               </w:rPr>
-              <w:t>specData(i).occFlag = [];</w:t>
+              <w:t>specData</w:t>
+            </w:r>
+            <w:proofErr w:type="spellEnd"/>
+            <w:r>
+              <w:rPr>
+                <w:rFonts w:ascii="Consolas" w:eastAsia="Times New Roman" w:hAnsi="Consolas" w:cs="Times New Roman"/>
+                <w:color w:val="000000"/>
+                <w:sz w:val="20"/>
+                <w:szCs w:val="20"/>
+                <w:lang w:eastAsia="pt-BR"/>
+              </w:rPr>
+              <w:t>(i</w:t>
+            </w:r>
+            <w:proofErr w:type="gramStart"/>
+            <w:r>
+              <w:rPr>
+                <w:rFonts w:ascii="Consolas" w:eastAsia="Times New Roman" w:hAnsi="Consolas" w:cs="Times New Roman"/>
+                <w:color w:val="000000"/>
+                <w:sz w:val="20"/>
+                <w:szCs w:val="20"/>
+                <w:lang w:eastAsia="pt-BR"/>
+              </w:rPr>
+              <w:t>).</w:t>
+            </w:r>
+            <w:proofErr w:type="spellStart"/>
+            <w:r>
+              <w:rPr>
+                <w:rFonts w:ascii="Consolas" w:eastAsia="Times New Roman" w:hAnsi="Consolas" w:cs="Times New Roman"/>
+                <w:color w:val="000000"/>
+                <w:sz w:val="20"/>
+                <w:szCs w:val="20"/>
+                <w:lang w:eastAsia="pt-BR"/>
+              </w:rPr>
+              <w:t>occFlag</w:t>
+            </w:r>
+            <w:proofErr w:type="spellEnd"/>
+            <w:proofErr w:type="gramEnd"/>
+            <w:r>
+              <w:rPr>
+                <w:rFonts w:ascii="Consolas" w:eastAsia="Times New Roman" w:hAnsi="Consolas" w:cs="Times New Roman"/>
+                <w:color w:val="000000"/>
+                <w:sz w:val="20"/>
+                <w:szCs w:val="20"/>
+                <w:lang w:eastAsia="pt-BR"/>
+              </w:rPr>
+              <w:t xml:space="preserve"> = [];</w:t>
             </w:r>
           </w:p>
           <w:p>
@@ -8952,6 +9895,7 @@
                 <w:lang w:eastAsia="pt-BR"/>
               </w:rPr>
             </w:pPr>
+            <w:proofErr w:type="spellStart"/>
             <w:r>
               <w:rPr>
                 <w:rFonts w:ascii="Consolas" w:eastAsia="Times New Roman" w:hAnsi="Consolas" w:cs="Times New Roman"/>
@@ -8960,7 +9904,96 @@
                 <w:szCs w:val="20"/>
                 <w:lang w:eastAsia="pt-BR"/>
               </w:rPr>
-              <w:t>specData(i).occFlag = specData(i).occRelated(j);</w:t>
+              <w:t>specData</w:t>
+            </w:r>
+            <w:proofErr w:type="spellEnd"/>
+            <w:r>
+              <w:rPr>
+                <w:rFonts w:ascii="Consolas" w:eastAsia="Times New Roman" w:hAnsi="Consolas" w:cs="Times New Roman"/>
+                <w:color w:val="000000"/>
+                <w:sz w:val="20"/>
+                <w:szCs w:val="20"/>
+                <w:lang w:eastAsia="pt-BR"/>
+              </w:rPr>
+              <w:t>(i</w:t>
+            </w:r>
+            <w:proofErr w:type="gramStart"/>
+            <w:r>
+              <w:rPr>
+                <w:rFonts w:ascii="Consolas" w:eastAsia="Times New Roman" w:hAnsi="Consolas" w:cs="Times New Roman"/>
+                <w:color w:val="000000"/>
+                <w:sz w:val="20"/>
+                <w:szCs w:val="20"/>
+                <w:lang w:eastAsia="pt-BR"/>
+              </w:rPr>
+              <w:t>).</w:t>
+            </w:r>
+            <w:proofErr w:type="spellStart"/>
+            <w:r>
+              <w:rPr>
+                <w:rFonts w:ascii="Consolas" w:eastAsia="Times New Roman" w:hAnsi="Consolas" w:cs="Times New Roman"/>
+                <w:color w:val="000000"/>
+                <w:sz w:val="20"/>
+                <w:szCs w:val="20"/>
+                <w:lang w:eastAsia="pt-BR"/>
+              </w:rPr>
+              <w:t>occFlag</w:t>
+            </w:r>
+            <w:proofErr w:type="spellEnd"/>
+            <w:proofErr w:type="gramEnd"/>
+            <w:r>
+              <w:rPr>
+                <w:rFonts w:ascii="Consolas" w:eastAsia="Times New Roman" w:hAnsi="Consolas" w:cs="Times New Roman"/>
+                <w:color w:val="000000"/>
+                <w:sz w:val="20"/>
+                <w:szCs w:val="20"/>
+                <w:lang w:eastAsia="pt-BR"/>
+              </w:rPr>
+              <w:t xml:space="preserve"> = </w:t>
+            </w:r>
+            <w:proofErr w:type="spellStart"/>
+            <w:r>
+              <w:rPr>
+                <w:rFonts w:ascii="Consolas" w:eastAsia="Times New Roman" w:hAnsi="Consolas" w:cs="Times New Roman"/>
+                <w:color w:val="000000"/>
+                <w:sz w:val="20"/>
+                <w:szCs w:val="20"/>
+                <w:lang w:eastAsia="pt-BR"/>
+              </w:rPr>
+              <w:t>specData</w:t>
+            </w:r>
+            <w:proofErr w:type="spellEnd"/>
+            <w:r>
+              <w:rPr>
+                <w:rFonts w:ascii="Consolas" w:eastAsia="Times New Roman" w:hAnsi="Consolas" w:cs="Times New Roman"/>
+                <w:color w:val="000000"/>
+                <w:sz w:val="20"/>
+                <w:szCs w:val="20"/>
+                <w:lang w:eastAsia="pt-BR"/>
+              </w:rPr>
+              <w:t>(i).</w:t>
+            </w:r>
+            <w:proofErr w:type="spellStart"/>
+            <w:r>
+              <w:rPr>
+                <w:rFonts w:ascii="Consolas" w:eastAsia="Times New Roman" w:hAnsi="Consolas" w:cs="Times New Roman"/>
+                <w:color w:val="000000"/>
+                <w:sz w:val="20"/>
+                <w:szCs w:val="20"/>
+                <w:lang w:eastAsia="pt-BR"/>
+              </w:rPr>
+              <w:t>occRelated</w:t>
+            </w:r>
+            <w:proofErr w:type="spellEnd"/>
+            <w:r>
+              <w:rPr>
+                <w:rFonts w:ascii="Consolas" w:eastAsia="Times New Roman" w:hAnsi="Consolas" w:cs="Times New Roman"/>
+                <w:color w:val="000000"/>
+                <w:sz w:val="20"/>
+                <w:szCs w:val="20"/>
+                <w:lang w:eastAsia="pt-BR"/>
+              </w:rPr>
+              <w:t>(j);</w:t>
             </w:r>
           </w:p>
           <w:p>
@@ -9011,7 +10044,23 @@
         <w:t>A aplicação criará outros d</w:t>
       </w:r>
       <w:r>
-        <w:t>ois campos – ‘report_occInfo’ e ‘report_peakInfo’ -, os quais somente serão editados para aqueles fluxos que forem inclusos no modo RELATÓRIO.</w:t>
+        <w:t>ois campos – ‘</w:t>
+      </w:r>
+      <w:proofErr w:type="spellStart"/>
+      <w:r>
+        <w:t>report_occInfo</w:t>
+      </w:r>
+      <w:proofErr w:type="spellEnd"/>
+      <w:r>
+        <w:t>’ e ‘</w:t>
+      </w:r>
+      <w:proofErr w:type="spellStart"/>
+      <w:r>
+        <w:t>report_peakInfo</w:t>
+      </w:r>
+      <w:proofErr w:type="spellEnd"/>
+      <w:r>
+        <w:t>’ -, os quais somente serão editados para aqueles fluxos que forem inclusos no modo RELATÓRIO.</w:t>
       </w:r>
     </w:p>
     <w:p>
@@ -9075,6 +10124,8 @@
         </w:rPr>
         <w:t xml:space="preserve">switch </w:t>
       </w:r>
+      <w:proofErr w:type="spellStart"/>
+      <w:proofErr w:type="gramStart"/>
       <w:r>
         <w:rPr>
           <w:rFonts w:ascii="Consolas" w:eastAsia="Times New Roman" w:hAnsi="Consolas" w:cs="Times New Roman"/>
@@ -9083,8 +10134,54 @@
           <w:szCs w:val="21"/>
           <w:lang w:val="en-US" w:eastAsia="pt-BR"/>
         </w:rPr>
-        <w:t>app.specData(app.traceInfo.SelectedNode).MetaData.DTYPE</w:t>
-      </w:r>
+        <w:t>app.specData</w:t>
+      </w:r>
+      <w:proofErr w:type="spellEnd"/>
+      <w:proofErr w:type="gramEnd"/>
+      <w:r>
+        <w:rPr>
+          <w:rFonts w:ascii="Consolas" w:eastAsia="Times New Roman" w:hAnsi="Consolas" w:cs="Times New Roman"/>
+          <w:color w:val="000000"/>
+          <w:sz w:val="21"/>
+          <w:szCs w:val="21"/>
+          <w:lang w:val="en-US" w:eastAsia="pt-BR"/>
+        </w:rPr>
+        <w:t>(</w:t>
+      </w:r>
+      <w:proofErr w:type="spellStart"/>
+      <w:r>
+        <w:rPr>
+          <w:rFonts w:ascii="Consolas" w:eastAsia="Times New Roman" w:hAnsi="Consolas" w:cs="Times New Roman"/>
+          <w:color w:val="000000"/>
+          <w:sz w:val="21"/>
+          <w:szCs w:val="21"/>
+          <w:lang w:val="en-US" w:eastAsia="pt-BR"/>
+        </w:rPr>
+        <w:t>app.traceInfo.SelectedNode</w:t>
+      </w:r>
+      <w:proofErr w:type="spellEnd"/>
+      <w:r>
+        <w:rPr>
+          <w:rFonts w:ascii="Consolas" w:eastAsia="Times New Roman" w:hAnsi="Consolas" w:cs="Times New Roman"/>
+          <w:color w:val="000000"/>
+          <w:sz w:val="21"/>
+          <w:szCs w:val="21"/>
+          <w:lang w:val="en-US" w:eastAsia="pt-BR"/>
+        </w:rPr>
+        <w:t>).</w:t>
+      </w:r>
+      <w:proofErr w:type="spellStart"/>
+      <w:r>
+        <w:rPr>
+          <w:rFonts w:ascii="Consolas" w:eastAsia="Times New Roman" w:hAnsi="Consolas" w:cs="Times New Roman"/>
+          <w:color w:val="000000"/>
+          <w:sz w:val="21"/>
+          <w:szCs w:val="21"/>
+          <w:lang w:val="en-US" w:eastAsia="pt-BR"/>
+        </w:rPr>
+        <w:t>MetaData.DTYPE</w:t>
+      </w:r>
+      <w:proofErr w:type="spellEnd"/>
     </w:p>
     <w:p>
       <w:pPr>
@@ -9126,7 +10223,31 @@
           <w:szCs w:val="21"/>
           <w:lang w:val="en-US" w:eastAsia="pt-BR"/>
         </w:rPr>
-        <w:t xml:space="preserve">0; app.Unit = </w:t>
+        <w:t xml:space="preserve">0; </w:t>
+      </w:r>
+      <w:proofErr w:type="spellStart"/>
+      <w:proofErr w:type="gramStart"/>
+      <w:r>
+        <w:rPr>
+          <w:rFonts w:ascii="Consolas" w:eastAsia="Times New Roman" w:hAnsi="Consolas" w:cs="Times New Roman"/>
+          <w:color w:val="000000"/>
+          <w:sz w:val="21"/>
+          <w:szCs w:val="21"/>
+          <w:lang w:val="en-US" w:eastAsia="pt-BR"/>
+        </w:rPr>
+        <w:t>app.Unit</w:t>
+      </w:r>
+      <w:proofErr w:type="spellEnd"/>
+      <w:proofErr w:type="gramEnd"/>
+      <w:r>
+        <w:rPr>
+          <w:rFonts w:ascii="Consolas" w:eastAsia="Times New Roman" w:hAnsi="Consolas" w:cs="Times New Roman"/>
+          <w:color w:val="000000"/>
+          <w:sz w:val="21"/>
+          <w:szCs w:val="21"/>
+          <w:lang w:val="en-US" w:eastAsia="pt-BR"/>
+        </w:rPr>
+        <w:t xml:space="preserve"> = </w:t>
       </w:r>
       <w:r>
         <w:rPr>
@@ -9189,7 +10310,31 @@
           <w:szCs w:val="21"/>
           <w:lang w:val="en-US" w:eastAsia="pt-BR"/>
         </w:rPr>
-        <w:t xml:space="preserve">1; app.Unit = </w:t>
+        <w:t xml:space="preserve">1; </w:t>
+      </w:r>
+      <w:proofErr w:type="spellStart"/>
+      <w:proofErr w:type="gramStart"/>
+      <w:r>
+        <w:rPr>
+          <w:rFonts w:ascii="Consolas" w:eastAsia="Times New Roman" w:hAnsi="Consolas" w:cs="Times New Roman"/>
+          <w:color w:val="000000"/>
+          <w:sz w:val="21"/>
+          <w:szCs w:val="21"/>
+          <w:lang w:val="en-US" w:eastAsia="pt-BR"/>
+        </w:rPr>
+        <w:t>app.Unit</w:t>
+      </w:r>
+      <w:proofErr w:type="spellEnd"/>
+      <w:proofErr w:type="gramEnd"/>
+      <w:r>
+        <w:rPr>
+          <w:rFonts w:ascii="Consolas" w:eastAsia="Times New Roman" w:hAnsi="Consolas" w:cs="Times New Roman"/>
+          <w:color w:val="000000"/>
+          <w:sz w:val="21"/>
+          <w:szCs w:val="21"/>
+          <w:lang w:val="en-US" w:eastAsia="pt-BR"/>
+        </w:rPr>
+        <w:t xml:space="preserve"> = </w:t>
       </w:r>
       <w:r>
         <w:rPr>
@@ -9254,6 +10399,7 @@
         </w:rPr>
         <w:t xml:space="preserve">                </w:t>
       </w:r>
+      <w:proofErr w:type="spellStart"/>
       <w:r>
         <w:rPr>
           <w:rFonts w:ascii="Consolas" w:eastAsia="Times New Roman" w:hAnsi="Consolas" w:cs="Times New Roman"/>
@@ -9264,6 +10410,7 @@
         </w:rPr>
         <w:t>end</w:t>
       </w:r>
+      <w:proofErr w:type="spellEnd"/>
     </w:p>
     <w:p/>
     <w:p>
@@ -9309,6 +10456,8 @@
         </w:rPr>
         <w:t xml:space="preserve">switch </w:t>
       </w:r>
+      <w:proofErr w:type="spellStart"/>
+      <w:proofErr w:type="gramStart"/>
       <w:r>
         <w:rPr>
           <w:rFonts w:ascii="Consolas" w:eastAsia="Times New Roman" w:hAnsi="Consolas" w:cs="Times New Roman"/>
@@ -9317,8 +10466,54 @@
           <w:szCs w:val="21"/>
           <w:lang w:val="en-US" w:eastAsia="pt-BR"/>
         </w:rPr>
-        <w:t>app.specData(app.traceInfo.SelectedNode).MetaData.Detector</w:t>
-      </w:r>
+        <w:t>app.specData</w:t>
+      </w:r>
+      <w:proofErr w:type="spellEnd"/>
+      <w:proofErr w:type="gramEnd"/>
+      <w:r>
+        <w:rPr>
+          <w:rFonts w:ascii="Consolas" w:eastAsia="Times New Roman" w:hAnsi="Consolas" w:cs="Times New Roman"/>
+          <w:color w:val="000000"/>
+          <w:sz w:val="21"/>
+          <w:szCs w:val="21"/>
+          <w:lang w:val="en-US" w:eastAsia="pt-BR"/>
+        </w:rPr>
+        <w:t>(</w:t>
+      </w:r>
+      <w:proofErr w:type="spellStart"/>
+      <w:r>
+        <w:rPr>
+          <w:rFonts w:ascii="Consolas" w:eastAsia="Times New Roman" w:hAnsi="Consolas" w:cs="Times New Roman"/>
+          <w:color w:val="000000"/>
+          <w:sz w:val="21"/>
+          <w:szCs w:val="21"/>
+          <w:lang w:val="en-US" w:eastAsia="pt-BR"/>
+        </w:rPr>
+        <w:t>app.traceInfo.SelectedNode</w:t>
+      </w:r>
+      <w:proofErr w:type="spellEnd"/>
+      <w:r>
+        <w:rPr>
+          <w:rFonts w:ascii="Consolas" w:eastAsia="Times New Roman" w:hAnsi="Consolas" w:cs="Times New Roman"/>
+          <w:color w:val="000000"/>
+          <w:sz w:val="21"/>
+          <w:szCs w:val="21"/>
+          <w:lang w:val="en-US" w:eastAsia="pt-BR"/>
+        </w:rPr>
+        <w:t>).</w:t>
+      </w:r>
+      <w:proofErr w:type="spellStart"/>
+      <w:r>
+        <w:rPr>
+          <w:rFonts w:ascii="Consolas" w:eastAsia="Times New Roman" w:hAnsi="Consolas" w:cs="Times New Roman"/>
+          <w:color w:val="000000"/>
+          <w:sz w:val="21"/>
+          <w:szCs w:val="21"/>
+          <w:lang w:val="en-US" w:eastAsia="pt-BR"/>
+        </w:rPr>
+        <w:t>MetaData.Detector</w:t>
+      </w:r>
+      <w:proofErr w:type="spellEnd"/>
     </w:p>
     <w:p>
       <w:pPr>
@@ -9369,7 +10564,29 @@
           <w:szCs w:val="21"/>
           <w:lang w:val="en-US" w:eastAsia="pt-BR"/>
         </w:rPr>
-        <w:t>'AutoPeak'</w:t>
+        <w:t>'</w:t>
+      </w:r>
+      <w:proofErr w:type="spellStart"/>
+      <w:r>
+        <w:rPr>
+          <w:rFonts w:ascii="Consolas" w:eastAsia="Times New Roman" w:hAnsi="Consolas" w:cs="Times New Roman"/>
+          <w:color w:val="AA04F9"/>
+          <w:sz w:val="21"/>
+          <w:szCs w:val="21"/>
+          <w:lang w:val="en-US" w:eastAsia="pt-BR"/>
+        </w:rPr>
+        <w:t>AutoPeak</w:t>
+      </w:r>
+      <w:proofErr w:type="spellEnd"/>
+      <w:r>
+        <w:rPr>
+          <w:rFonts w:ascii="Consolas" w:eastAsia="Times New Roman" w:hAnsi="Consolas" w:cs="Times New Roman"/>
+          <w:color w:val="AA04F9"/>
+          <w:sz w:val="21"/>
+          <w:szCs w:val="21"/>
+          <w:lang w:val="en-US" w:eastAsia="pt-BR"/>
+        </w:rPr>
+        <w:t>'</w:t>
       </w:r>
       <w:r>
         <w:rPr>
@@ -9431,7 +10648,29 @@
           <w:szCs w:val="21"/>
           <w:lang w:val="en-US" w:eastAsia="pt-BR"/>
         </w:rPr>
-        <w:t>'PositivePeak'</w:t>
+        <w:t>'</w:t>
+      </w:r>
+      <w:proofErr w:type="spellStart"/>
+      <w:r>
+        <w:rPr>
+          <w:rFonts w:ascii="Consolas" w:eastAsia="Times New Roman" w:hAnsi="Consolas" w:cs="Times New Roman"/>
+          <w:color w:val="AA04F9"/>
+          <w:sz w:val="21"/>
+          <w:szCs w:val="21"/>
+          <w:lang w:val="en-US" w:eastAsia="pt-BR"/>
+        </w:rPr>
+        <w:t>PositivePeak</w:t>
+      </w:r>
+      <w:proofErr w:type="spellEnd"/>
+      <w:r>
+        <w:rPr>
+          <w:rFonts w:ascii="Consolas" w:eastAsia="Times New Roman" w:hAnsi="Consolas" w:cs="Times New Roman"/>
+          <w:color w:val="AA04F9"/>
+          <w:sz w:val="21"/>
+          <w:szCs w:val="21"/>
+          <w:lang w:val="en-US" w:eastAsia="pt-BR"/>
+        </w:rPr>
+        <w:t>'</w:t>
       </w:r>
       <w:r>
         <w:rPr>
@@ -9493,7 +10732,29 @@
           <w:szCs w:val="21"/>
           <w:lang w:val="en-US" w:eastAsia="pt-BR"/>
         </w:rPr>
-        <w:t>'NegativePeak'</w:t>
+        <w:t>'</w:t>
+      </w:r>
+      <w:proofErr w:type="spellStart"/>
+      <w:r>
+        <w:rPr>
+          <w:rFonts w:ascii="Consolas" w:eastAsia="Times New Roman" w:hAnsi="Consolas" w:cs="Times New Roman"/>
+          <w:color w:val="AA04F9"/>
+          <w:sz w:val="21"/>
+          <w:szCs w:val="21"/>
+          <w:lang w:val="en-US" w:eastAsia="pt-BR"/>
+        </w:rPr>
+        <w:t>NegativePeak</w:t>
+      </w:r>
+      <w:proofErr w:type="spellEnd"/>
+      <w:r>
+        <w:rPr>
+          <w:rFonts w:ascii="Consolas" w:eastAsia="Times New Roman" w:hAnsi="Consolas" w:cs="Times New Roman"/>
+          <w:color w:val="AA04F9"/>
+          <w:sz w:val="21"/>
+          <w:szCs w:val="21"/>
+          <w:lang w:val="en-US" w:eastAsia="pt-BR"/>
+        </w:rPr>
+        <w:t>'</w:t>
       </w:r>
       <w:r>
         <w:rPr>
@@ -9741,7 +11002,29 @@
           <w:szCs w:val="21"/>
           <w:lang w:eastAsia="pt-BR"/>
         </w:rPr>
-        <w:t>'QuasiPeak'</w:t>
+        <w:t>'</w:t>
+      </w:r>
+      <w:proofErr w:type="spellStart"/>
+      <w:r>
+        <w:rPr>
+          <w:rFonts w:ascii="Consolas" w:eastAsia="Times New Roman" w:hAnsi="Consolas" w:cs="Times New Roman"/>
+          <w:color w:val="AA04F9"/>
+          <w:sz w:val="21"/>
+          <w:szCs w:val="21"/>
+          <w:lang w:eastAsia="pt-BR"/>
+        </w:rPr>
+        <w:t>QuasiPeak</w:t>
+      </w:r>
+      <w:proofErr w:type="spellEnd"/>
+      <w:r>
+        <w:rPr>
+          <w:rFonts w:ascii="Consolas" w:eastAsia="Times New Roman" w:hAnsi="Consolas" w:cs="Times New Roman"/>
+          <w:color w:val="AA04F9"/>
+          <w:sz w:val="21"/>
+          <w:szCs w:val="21"/>
+          <w:lang w:eastAsia="pt-BR"/>
+        </w:rPr>
+        <w:t>'</w:t>
       </w:r>
       <w:r>
         <w:rPr>
@@ -9775,6 +11058,7 @@
         </w:rPr>
         <w:t xml:space="preserve">                </w:t>
       </w:r>
+      <w:proofErr w:type="spellStart"/>
       <w:r>
         <w:rPr>
           <w:rFonts w:ascii="Consolas" w:eastAsia="Times New Roman" w:hAnsi="Consolas" w:cs="Times New Roman"/>
@@ -9785,6 +11069,7 @@
         </w:rPr>
         <w:t>end</w:t>
       </w:r>
+      <w:proofErr w:type="spellEnd"/>
       <w:r>
         <w:rPr>
           <w:rFonts w:ascii="Consolas" w:eastAsia="Times New Roman" w:hAnsi="Consolas" w:cs="Times New Roman"/>
@@ -9832,8 +11117,42 @@
           <w:szCs w:val="21"/>
           <w:lang w:eastAsia="pt-BR"/>
         </w:rPr>
-        <w:t>Trace mode p/ RFeye</w:t>
-      </w:r>
+        <w:t xml:space="preserve">Trace </w:t>
+      </w:r>
+      <w:proofErr w:type="spellStart"/>
+      <w:r>
+        <w:rPr>
+          <w:rFonts w:ascii="Consolas" w:eastAsia="Times New Roman" w:hAnsi="Consolas" w:cs="Times New Roman"/>
+          <w:color w:val="000000"/>
+          <w:sz w:val="21"/>
+          <w:szCs w:val="21"/>
+          <w:lang w:eastAsia="pt-BR"/>
+        </w:rPr>
+        <w:t>mode</w:t>
+      </w:r>
+      <w:proofErr w:type="spellEnd"/>
+      <w:r>
+        <w:rPr>
+          <w:rFonts w:ascii="Consolas" w:eastAsia="Times New Roman" w:hAnsi="Consolas" w:cs="Times New Roman"/>
+          <w:color w:val="000000"/>
+          <w:sz w:val="21"/>
+          <w:szCs w:val="21"/>
+          <w:lang w:eastAsia="pt-BR"/>
+        </w:rPr>
+        <w:t xml:space="preserve"> p/ </w:t>
+      </w:r>
+      <w:proofErr w:type="spellStart"/>
+      <w:r>
+        <w:rPr>
+          <w:rFonts w:ascii="Consolas" w:eastAsia="Times New Roman" w:hAnsi="Consolas" w:cs="Times New Roman"/>
+          <w:color w:val="000000"/>
+          <w:sz w:val="21"/>
+          <w:szCs w:val="21"/>
+          <w:lang w:eastAsia="pt-BR"/>
+        </w:rPr>
+        <w:t>RFeye</w:t>
+      </w:r>
+      <w:proofErr w:type="spellEnd"/>
     </w:p>
     <w:p>
       <w:pPr>
@@ -9866,6 +11185,8 @@
         </w:rPr>
         <w:t xml:space="preserve">switch </w:t>
       </w:r>
+      <w:proofErr w:type="spellStart"/>
+      <w:proofErr w:type="gramStart"/>
       <w:r>
         <w:rPr>
           <w:rFonts w:ascii="Consolas" w:eastAsia="Times New Roman" w:hAnsi="Consolas" w:cs="Times New Roman"/>
@@ -9874,8 +11195,54 @@
           <w:szCs w:val="21"/>
           <w:lang w:val="en-US" w:eastAsia="pt-BR"/>
         </w:rPr>
-        <w:t>app.specData(app.traceInfo.SelectedNode).MetaData.TraceMode</w:t>
-      </w:r>
+        <w:t>app.specData</w:t>
+      </w:r>
+      <w:proofErr w:type="spellEnd"/>
+      <w:proofErr w:type="gramEnd"/>
+      <w:r>
+        <w:rPr>
+          <w:rFonts w:ascii="Consolas" w:eastAsia="Times New Roman" w:hAnsi="Consolas" w:cs="Times New Roman"/>
+          <w:color w:val="000000"/>
+          <w:sz w:val="21"/>
+          <w:szCs w:val="21"/>
+          <w:lang w:val="en-US" w:eastAsia="pt-BR"/>
+        </w:rPr>
+        <w:t>(</w:t>
+      </w:r>
+      <w:proofErr w:type="spellStart"/>
+      <w:r>
+        <w:rPr>
+          <w:rFonts w:ascii="Consolas" w:eastAsia="Times New Roman" w:hAnsi="Consolas" w:cs="Times New Roman"/>
+          <w:color w:val="000000"/>
+          <w:sz w:val="21"/>
+          <w:szCs w:val="21"/>
+          <w:lang w:val="en-US" w:eastAsia="pt-BR"/>
+        </w:rPr>
+        <w:t>app.traceInfo.SelectedNode</w:t>
+      </w:r>
+      <w:proofErr w:type="spellEnd"/>
+      <w:r>
+        <w:rPr>
+          <w:rFonts w:ascii="Consolas" w:eastAsia="Times New Roman" w:hAnsi="Consolas" w:cs="Times New Roman"/>
+          <w:color w:val="000000"/>
+          <w:sz w:val="21"/>
+          <w:szCs w:val="21"/>
+          <w:lang w:val="en-US" w:eastAsia="pt-BR"/>
+        </w:rPr>
+        <w:t>).</w:t>
+      </w:r>
+      <w:proofErr w:type="spellStart"/>
+      <w:r>
+        <w:rPr>
+          <w:rFonts w:ascii="Consolas" w:eastAsia="Times New Roman" w:hAnsi="Consolas" w:cs="Times New Roman"/>
+          <w:color w:val="000000"/>
+          <w:sz w:val="21"/>
+          <w:szCs w:val="21"/>
+          <w:lang w:val="en-US" w:eastAsia="pt-BR"/>
+        </w:rPr>
+        <w:t>MetaData.TraceMode</w:t>
+      </w:r>
+      <w:proofErr w:type="spellEnd"/>
     </w:p>
     <w:p>
       <w:pPr>
@@ -9916,7 +11283,29 @@
           <w:szCs w:val="21"/>
           <w:lang w:val="en-US" w:eastAsia="pt-BR"/>
         </w:rPr>
-        <w:t xml:space="preserve">0; traceMode = </w:t>
+        <w:t xml:space="preserve">0; </w:t>
+      </w:r>
+      <w:proofErr w:type="spellStart"/>
+      <w:r>
+        <w:rPr>
+          <w:rFonts w:ascii="Consolas" w:eastAsia="Times New Roman" w:hAnsi="Consolas" w:cs="Times New Roman"/>
+          <w:color w:val="000000"/>
+          <w:sz w:val="21"/>
+          <w:szCs w:val="21"/>
+          <w:lang w:val="en-US" w:eastAsia="pt-BR"/>
+        </w:rPr>
+        <w:t>traceMode</w:t>
+      </w:r>
+      <w:proofErr w:type="spellEnd"/>
+      <w:r>
+        <w:rPr>
+          <w:rFonts w:ascii="Consolas" w:eastAsia="Times New Roman" w:hAnsi="Consolas" w:cs="Times New Roman"/>
+          <w:color w:val="000000"/>
+          <w:sz w:val="21"/>
+          <w:szCs w:val="21"/>
+          <w:lang w:val="en-US" w:eastAsia="pt-BR"/>
+        </w:rPr>
+        <w:t xml:space="preserve"> = </w:t>
       </w:r>
       <w:r>
         <w:rPr>
@@ -9978,7 +11367,29 @@
           <w:szCs w:val="21"/>
           <w:lang w:val="en-US" w:eastAsia="pt-BR"/>
         </w:rPr>
-        <w:t xml:space="preserve">1; traceMode = </w:t>
+        <w:t xml:space="preserve">1; </w:t>
+      </w:r>
+      <w:proofErr w:type="spellStart"/>
+      <w:r>
+        <w:rPr>
+          <w:rFonts w:ascii="Consolas" w:eastAsia="Times New Roman" w:hAnsi="Consolas" w:cs="Times New Roman"/>
+          <w:color w:val="000000"/>
+          <w:sz w:val="21"/>
+          <w:szCs w:val="21"/>
+          <w:lang w:val="en-US" w:eastAsia="pt-BR"/>
+        </w:rPr>
+        <w:t>traceMode</w:t>
+      </w:r>
+      <w:proofErr w:type="spellEnd"/>
+      <w:r>
+        <w:rPr>
+          <w:rFonts w:ascii="Consolas" w:eastAsia="Times New Roman" w:hAnsi="Consolas" w:cs="Times New Roman"/>
+          <w:color w:val="000000"/>
+          <w:sz w:val="21"/>
+          <w:szCs w:val="21"/>
+          <w:lang w:val="en-US" w:eastAsia="pt-BR"/>
+        </w:rPr>
+        <w:t xml:space="preserve"> = </w:t>
       </w:r>
       <w:r>
         <w:rPr>
@@ -10040,7 +11451,29 @@
           <w:szCs w:val="21"/>
           <w:lang w:val="en-US" w:eastAsia="pt-BR"/>
         </w:rPr>
-        <w:t xml:space="preserve">2; traceMode = </w:t>
+        <w:t xml:space="preserve">2; </w:t>
+      </w:r>
+      <w:proofErr w:type="spellStart"/>
+      <w:r>
+        <w:rPr>
+          <w:rFonts w:ascii="Consolas" w:eastAsia="Times New Roman" w:hAnsi="Consolas" w:cs="Times New Roman"/>
+          <w:color w:val="000000"/>
+          <w:sz w:val="21"/>
+          <w:szCs w:val="21"/>
+          <w:lang w:val="en-US" w:eastAsia="pt-BR"/>
+        </w:rPr>
+        <w:t>traceMode</w:t>
+      </w:r>
+      <w:proofErr w:type="spellEnd"/>
+      <w:r>
+        <w:rPr>
+          <w:rFonts w:ascii="Consolas" w:eastAsia="Times New Roman" w:hAnsi="Consolas" w:cs="Times New Roman"/>
+          <w:color w:val="000000"/>
+          <w:sz w:val="21"/>
+          <w:szCs w:val="21"/>
+          <w:lang w:val="en-US" w:eastAsia="pt-BR"/>
+        </w:rPr>
+        <w:t xml:space="preserve"> = </w:t>
       </w:r>
       <w:r>
         <w:rPr>
@@ -10102,7 +11535,29 @@
           <w:szCs w:val="21"/>
           <w:lang w:val="en-US" w:eastAsia="pt-BR"/>
         </w:rPr>
-        <w:t xml:space="preserve">3; traceMode = </w:t>
+        <w:t xml:space="preserve">3; </w:t>
+      </w:r>
+      <w:proofErr w:type="spellStart"/>
+      <w:r>
+        <w:rPr>
+          <w:rFonts w:ascii="Consolas" w:eastAsia="Times New Roman" w:hAnsi="Consolas" w:cs="Times New Roman"/>
+          <w:color w:val="000000"/>
+          <w:sz w:val="21"/>
+          <w:szCs w:val="21"/>
+          <w:lang w:val="en-US" w:eastAsia="pt-BR"/>
+        </w:rPr>
+        <w:t>traceMode</w:t>
+      </w:r>
+      <w:proofErr w:type="spellEnd"/>
+      <w:r>
+        <w:rPr>
+          <w:rFonts w:ascii="Consolas" w:eastAsia="Times New Roman" w:hAnsi="Consolas" w:cs="Times New Roman"/>
+          <w:color w:val="000000"/>
+          <w:sz w:val="21"/>
+          <w:szCs w:val="21"/>
+          <w:lang w:val="en-US" w:eastAsia="pt-BR"/>
+        </w:rPr>
+        <w:t xml:space="preserve"> = </w:t>
       </w:r>
       <w:r>
         <w:rPr>
@@ -10146,6 +11601,7 @@
         </w:rPr>
         <w:t xml:space="preserve">                    </w:t>
       </w:r>
+      <w:proofErr w:type="spellStart"/>
       <w:r>
         <w:rPr>
           <w:rFonts w:ascii="Consolas" w:eastAsia="Times New Roman" w:hAnsi="Consolas" w:cs="Times New Roman"/>
@@ -10156,6 +11612,7 @@
         </w:rPr>
         <w:t>end</w:t>
       </w:r>
+      <w:proofErr w:type="spellEnd"/>
     </w:p>
     <w:p>
       <w:pPr>
@@ -10187,7 +11644,15 @@
         </w:rPr>
       </w:pPr>
       <w:r>
-        <w:t>Trace mode p/ outros equipamentos:</w:t>
+        <w:t xml:space="preserve">Trace </w:t>
+      </w:r>
+      <w:proofErr w:type="spellStart"/>
+      <w:r>
+        <w:t>mode</w:t>
+      </w:r>
+      <w:proofErr w:type="spellEnd"/>
+      <w:r>
+        <w:t xml:space="preserve"> p/ outros equipamentos:</w:t>
       </w:r>
     </w:p>
     <w:p>
@@ -10221,6 +11686,8 @@
         </w:rPr>
         <w:t xml:space="preserve">switch </w:t>
       </w:r>
+      <w:proofErr w:type="spellStart"/>
+      <w:proofErr w:type="gramStart"/>
       <w:r>
         <w:rPr>
           <w:rFonts w:ascii="Consolas" w:eastAsia="Times New Roman" w:hAnsi="Consolas" w:cs="Times New Roman"/>
@@ -10229,8 +11696,54 @@
           <w:szCs w:val="21"/>
           <w:lang w:val="en-US" w:eastAsia="pt-BR"/>
         </w:rPr>
-        <w:t>app.specData(app.traceInfo.SelectedNode).MetaData.TraceMode</w:t>
-      </w:r>
+        <w:t>app.specData</w:t>
+      </w:r>
+      <w:proofErr w:type="spellEnd"/>
+      <w:proofErr w:type="gramEnd"/>
+      <w:r>
+        <w:rPr>
+          <w:rFonts w:ascii="Consolas" w:eastAsia="Times New Roman" w:hAnsi="Consolas" w:cs="Times New Roman"/>
+          <w:color w:val="000000"/>
+          <w:sz w:val="21"/>
+          <w:szCs w:val="21"/>
+          <w:lang w:val="en-US" w:eastAsia="pt-BR"/>
+        </w:rPr>
+        <w:t>(</w:t>
+      </w:r>
+      <w:proofErr w:type="spellStart"/>
+      <w:r>
+        <w:rPr>
+          <w:rFonts w:ascii="Consolas" w:eastAsia="Times New Roman" w:hAnsi="Consolas" w:cs="Times New Roman"/>
+          <w:color w:val="000000"/>
+          <w:sz w:val="21"/>
+          <w:szCs w:val="21"/>
+          <w:lang w:val="en-US" w:eastAsia="pt-BR"/>
+        </w:rPr>
+        <w:t>app.traceInfo.SelectedNode</w:t>
+      </w:r>
+      <w:proofErr w:type="spellEnd"/>
+      <w:r>
+        <w:rPr>
+          <w:rFonts w:ascii="Consolas" w:eastAsia="Times New Roman" w:hAnsi="Consolas" w:cs="Times New Roman"/>
+          <w:color w:val="000000"/>
+          <w:sz w:val="21"/>
+          <w:szCs w:val="21"/>
+          <w:lang w:val="en-US" w:eastAsia="pt-BR"/>
+        </w:rPr>
+        <w:t>).</w:t>
+      </w:r>
+      <w:proofErr w:type="spellStart"/>
+      <w:r>
+        <w:rPr>
+          <w:rFonts w:ascii="Consolas" w:eastAsia="Times New Roman" w:hAnsi="Consolas" w:cs="Times New Roman"/>
+          <w:color w:val="000000"/>
+          <w:sz w:val="21"/>
+          <w:szCs w:val="21"/>
+          <w:lang w:val="en-US" w:eastAsia="pt-BR"/>
+        </w:rPr>
+        <w:t>MetaData.TraceMode</w:t>
+      </w:r>
+      <w:proofErr w:type="spellEnd"/>
     </w:p>
     <w:p>
       <w:pPr>
@@ -10271,7 +11784,29 @@
           <w:szCs w:val="21"/>
           <w:lang w:val="en-US" w:eastAsia="pt-BR"/>
         </w:rPr>
-        <w:t xml:space="preserve">0; traceMode = </w:t>
+        <w:t xml:space="preserve">0; </w:t>
+      </w:r>
+      <w:proofErr w:type="spellStart"/>
+      <w:r>
+        <w:rPr>
+          <w:rFonts w:ascii="Consolas" w:eastAsia="Times New Roman" w:hAnsi="Consolas" w:cs="Times New Roman"/>
+          <w:color w:val="000000"/>
+          <w:sz w:val="21"/>
+          <w:szCs w:val="21"/>
+          <w:lang w:val="en-US" w:eastAsia="pt-BR"/>
+        </w:rPr>
+        <w:t>traceMode</w:t>
+      </w:r>
+      <w:proofErr w:type="spellEnd"/>
+      <w:r>
+        <w:rPr>
+          <w:rFonts w:ascii="Consolas" w:eastAsia="Times New Roman" w:hAnsi="Consolas" w:cs="Times New Roman"/>
+          <w:color w:val="000000"/>
+          <w:sz w:val="21"/>
+          <w:szCs w:val="21"/>
+          <w:lang w:val="en-US" w:eastAsia="pt-BR"/>
+        </w:rPr>
+        <w:t xml:space="preserve"> = </w:t>
       </w:r>
       <w:r>
         <w:rPr>
@@ -10281,7 +11816,29 @@
           <w:szCs w:val="21"/>
           <w:lang w:val="en-US" w:eastAsia="pt-BR"/>
         </w:rPr>
-        <w:t>'ClearWrite'</w:t>
+        <w:t>'</w:t>
+      </w:r>
+      <w:proofErr w:type="spellStart"/>
+      <w:r>
+        <w:rPr>
+          <w:rFonts w:ascii="Consolas" w:eastAsia="Times New Roman" w:hAnsi="Consolas" w:cs="Times New Roman"/>
+          <w:color w:val="AA04F9"/>
+          <w:sz w:val="21"/>
+          <w:szCs w:val="21"/>
+          <w:lang w:val="en-US" w:eastAsia="pt-BR"/>
+        </w:rPr>
+        <w:t>ClearWrite</w:t>
+      </w:r>
+      <w:proofErr w:type="spellEnd"/>
+      <w:r>
+        <w:rPr>
+          <w:rFonts w:ascii="Consolas" w:eastAsia="Times New Roman" w:hAnsi="Consolas" w:cs="Times New Roman"/>
+          <w:color w:val="AA04F9"/>
+          <w:sz w:val="21"/>
+          <w:szCs w:val="21"/>
+          <w:lang w:val="en-US" w:eastAsia="pt-BR"/>
+        </w:rPr>
+        <w:t>'</w:t>
       </w:r>
       <w:r>
         <w:rPr>
@@ -10333,7 +11890,29 @@
           <w:szCs w:val="21"/>
           <w:lang w:val="en-US" w:eastAsia="pt-BR"/>
         </w:rPr>
-        <w:t xml:space="preserve">1; traceMode = </w:t>
+        <w:t xml:space="preserve">1; </w:t>
+      </w:r>
+      <w:proofErr w:type="spellStart"/>
+      <w:r>
+        <w:rPr>
+          <w:rFonts w:ascii="Consolas" w:eastAsia="Times New Roman" w:hAnsi="Consolas" w:cs="Times New Roman"/>
+          <w:color w:val="000000"/>
+          <w:sz w:val="21"/>
+          <w:szCs w:val="21"/>
+          <w:lang w:val="en-US" w:eastAsia="pt-BR"/>
+        </w:rPr>
+        <w:t>traceMode</w:t>
+      </w:r>
+      <w:proofErr w:type="spellEnd"/>
+      <w:r>
+        <w:rPr>
+          <w:rFonts w:ascii="Consolas" w:eastAsia="Times New Roman" w:hAnsi="Consolas" w:cs="Times New Roman"/>
+          <w:color w:val="000000"/>
+          <w:sz w:val="21"/>
+          <w:szCs w:val="21"/>
+          <w:lang w:val="en-US" w:eastAsia="pt-BR"/>
+        </w:rPr>
+        <w:t xml:space="preserve"> = </w:t>
       </w:r>
       <w:r>
         <w:rPr>
@@ -10395,7 +11974,29 @@
           <w:szCs w:val="21"/>
           <w:lang w:val="en-US" w:eastAsia="pt-BR"/>
         </w:rPr>
-        <w:t xml:space="preserve">2; traceMode = </w:t>
+        <w:t xml:space="preserve">2; </w:t>
+      </w:r>
+      <w:proofErr w:type="spellStart"/>
+      <w:r>
+        <w:rPr>
+          <w:rFonts w:ascii="Consolas" w:eastAsia="Times New Roman" w:hAnsi="Consolas" w:cs="Times New Roman"/>
+          <w:color w:val="000000"/>
+          <w:sz w:val="21"/>
+          <w:szCs w:val="21"/>
+          <w:lang w:val="en-US" w:eastAsia="pt-BR"/>
+        </w:rPr>
+        <w:t>traceMode</w:t>
+      </w:r>
+      <w:proofErr w:type="spellEnd"/>
+      <w:r>
+        <w:rPr>
+          <w:rFonts w:ascii="Consolas" w:eastAsia="Times New Roman" w:hAnsi="Consolas" w:cs="Times New Roman"/>
+          <w:color w:val="000000"/>
+          <w:sz w:val="21"/>
+          <w:szCs w:val="21"/>
+          <w:lang w:val="en-US" w:eastAsia="pt-BR"/>
+        </w:rPr>
+        <w:t xml:space="preserve"> = </w:t>
       </w:r>
       <w:r>
         <w:rPr>
@@ -10405,7 +12006,29 @@
           <w:szCs w:val="21"/>
           <w:lang w:val="en-US" w:eastAsia="pt-BR"/>
         </w:rPr>
-        <w:t>'MaxHold'</w:t>
+        <w:t>'</w:t>
+      </w:r>
+      <w:proofErr w:type="spellStart"/>
+      <w:r>
+        <w:rPr>
+          <w:rFonts w:ascii="Consolas" w:eastAsia="Times New Roman" w:hAnsi="Consolas" w:cs="Times New Roman"/>
+          <w:color w:val="AA04F9"/>
+          <w:sz w:val="21"/>
+          <w:szCs w:val="21"/>
+          <w:lang w:val="en-US" w:eastAsia="pt-BR"/>
+        </w:rPr>
+        <w:t>MaxHold</w:t>
+      </w:r>
+      <w:proofErr w:type="spellEnd"/>
+      <w:r>
+        <w:rPr>
+          <w:rFonts w:ascii="Consolas" w:eastAsia="Times New Roman" w:hAnsi="Consolas" w:cs="Times New Roman"/>
+          <w:color w:val="AA04F9"/>
+          <w:sz w:val="21"/>
+          <w:szCs w:val="21"/>
+          <w:lang w:val="en-US" w:eastAsia="pt-BR"/>
+        </w:rPr>
+        <w:t>'</w:t>
       </w:r>
       <w:r>
         <w:rPr>
@@ -10457,7 +12080,29 @@
           <w:szCs w:val="21"/>
           <w:lang w:val="en-US" w:eastAsia="pt-BR"/>
         </w:rPr>
-        <w:t xml:space="preserve">3; traceMode = </w:t>
+        <w:t xml:space="preserve">3; </w:t>
+      </w:r>
+      <w:proofErr w:type="spellStart"/>
+      <w:r>
+        <w:rPr>
+          <w:rFonts w:ascii="Consolas" w:eastAsia="Times New Roman" w:hAnsi="Consolas" w:cs="Times New Roman"/>
+          <w:color w:val="000000"/>
+          <w:sz w:val="21"/>
+          <w:szCs w:val="21"/>
+          <w:lang w:val="en-US" w:eastAsia="pt-BR"/>
+        </w:rPr>
+        <w:t>traceMode</w:t>
+      </w:r>
+      <w:proofErr w:type="spellEnd"/>
+      <w:r>
+        <w:rPr>
+          <w:rFonts w:ascii="Consolas" w:eastAsia="Times New Roman" w:hAnsi="Consolas" w:cs="Times New Roman"/>
+          <w:color w:val="000000"/>
+          <w:sz w:val="21"/>
+          <w:szCs w:val="21"/>
+          <w:lang w:val="en-US" w:eastAsia="pt-BR"/>
+        </w:rPr>
+        <w:t xml:space="preserve"> = </w:t>
       </w:r>
       <w:r>
         <w:rPr>
@@ -10467,7 +12112,29 @@
           <w:szCs w:val="21"/>
           <w:lang w:val="en-US" w:eastAsia="pt-BR"/>
         </w:rPr>
-        <w:t>'MinHold'</w:t>
+        <w:t>'</w:t>
+      </w:r>
+      <w:proofErr w:type="spellStart"/>
+      <w:r>
+        <w:rPr>
+          <w:rFonts w:ascii="Consolas" w:eastAsia="Times New Roman" w:hAnsi="Consolas" w:cs="Times New Roman"/>
+          <w:color w:val="AA04F9"/>
+          <w:sz w:val="21"/>
+          <w:szCs w:val="21"/>
+          <w:lang w:val="en-US" w:eastAsia="pt-BR"/>
+        </w:rPr>
+        <w:t>MinHold</w:t>
+      </w:r>
+      <w:proofErr w:type="spellEnd"/>
+      <w:r>
+        <w:rPr>
+          <w:rFonts w:ascii="Consolas" w:eastAsia="Times New Roman" w:hAnsi="Consolas" w:cs="Times New Roman"/>
+          <w:color w:val="AA04F9"/>
+          <w:sz w:val="21"/>
+          <w:szCs w:val="21"/>
+          <w:lang w:val="en-US" w:eastAsia="pt-BR"/>
+        </w:rPr>
+        <w:t>'</w:t>
       </w:r>
       <w:r>
         <w:rPr>
@@ -10501,6 +12168,7 @@
         </w:rPr>
         <w:t xml:space="preserve">                </w:t>
       </w:r>
+      <w:proofErr w:type="spellStart"/>
       <w:r>
         <w:rPr>
           <w:rFonts w:ascii="Consolas" w:eastAsia="Times New Roman" w:hAnsi="Consolas" w:cs="Times New Roman"/>
@@ -10511,6 +12179,7 @@
         </w:rPr>
         <w:t>end</w:t>
       </w:r>
+      <w:proofErr w:type="spellEnd"/>
     </w:p>
     <w:p/>
     <w:p>
@@ -10539,7 +12208,23 @@
         </w:numPr>
       </w:pPr>
       <w:r>
-        <w:t>Processamento de traços (Média, MinHold e MaxHold).</w:t>
+        <w:t xml:space="preserve">Processamento de traços (Média, </w:t>
+      </w:r>
+      <w:proofErr w:type="spellStart"/>
+      <w:r>
+        <w:t>MinHold</w:t>
+      </w:r>
+      <w:proofErr w:type="spellEnd"/>
+      <w:r>
+        <w:t xml:space="preserve"> e </w:t>
+      </w:r>
+      <w:proofErr w:type="spellStart"/>
+      <w:r>
+        <w:t>MaxHold</w:t>
+      </w:r>
+      <w:proofErr w:type="spellEnd"/>
+      <w:r>
+        <w:t>).</w:t>
       </w:r>
     </w:p>
     <w:p>
@@ -10551,7 +12236,23 @@
         </w:numPr>
       </w:pPr>
       <w:r>
-        <w:t>Ocupação em tempo real (Threshold fixo e OffSet do Piso de Ruído).</w:t>
+        <w:t>Ocupação em tempo real (</w:t>
+      </w:r>
+      <w:proofErr w:type="spellStart"/>
+      <w:r>
+        <w:t>Threshold</w:t>
+      </w:r>
+      <w:proofErr w:type="spellEnd"/>
+      <w:r>
+        <w:t xml:space="preserve"> fixo e </w:t>
+      </w:r>
+      <w:proofErr w:type="spellStart"/>
+      <w:r>
+        <w:t>OffSet</w:t>
+      </w:r>
+      <w:proofErr w:type="spellEnd"/>
+      <w:r>
+        <w:t xml:space="preserve"> do Piso de Ruído).</w:t>
       </w:r>
     </w:p>
     <w:p>
@@ -10590,7 +12291,15 @@
         </w:numPr>
       </w:pPr>
       <w:r>
-        <w:t>Função Fcn_ReportGenerator.</w:t>
+        <w:t xml:space="preserve">Função </w:t>
+      </w:r>
+      <w:proofErr w:type="spellStart"/>
+      <w:r>
+        <w:t>Fcn_ReportGenerator</w:t>
+      </w:r>
+      <w:proofErr w:type="spellEnd"/>
+      <w:r>
+        <w:t>.</w:t>
       </w:r>
     </w:p>
     <w:p>
@@ -10602,7 +12311,15 @@
         </w:numPr>
       </w:pPr>
       <w:r>
-        <w:t>Função Fcn_Plot(app).</w:t>
+        <w:t xml:space="preserve">Função </w:t>
+      </w:r>
+      <w:proofErr w:type="spellStart"/>
+      <w:r>
+        <w:t>Fcn_Plot</w:t>
+      </w:r>
+      <w:proofErr w:type="spellEnd"/>
+      <w:r>
+        <w:t>(app).</w:t>
       </w:r>
     </w:p>
     <w:p>
@@ -10633,7 +12350,27 @@
           <w:szCs w:val="21"/>
           <w:lang w:eastAsia="pt-BR"/>
         </w:rPr>
-        <w:t>Peguei aquele arquivo que Lobão usou inicialmente p/ avaliar o tempo de leitura dos algoritmos em C++, Python e Matlab (SCAN_M_450470_rfeye002088_170426_171908.bin). O arquivo possui 39MB.</w:t>
+        <w:t xml:space="preserve">Peguei aquele arquivo que Lobão usou inicialmente p/ avaliar o tempo de leitura dos algoritmos em C++, Python e </w:t>
+      </w:r>
+      <w:proofErr w:type="spellStart"/>
+      <w:r>
+        <w:rPr>
+          <w:rFonts w:ascii="Segoe UI" w:eastAsia="Times New Roman" w:hAnsi="Segoe UI" w:cs="Segoe UI"/>
+          <w:sz w:val="21"/>
+          <w:szCs w:val="21"/>
+          <w:lang w:eastAsia="pt-BR"/>
+        </w:rPr>
+        <w:t>Matlab</w:t>
+      </w:r>
+      <w:proofErr w:type="spellEnd"/>
+      <w:r>
+        <w:rPr>
+          <w:rFonts w:ascii="Segoe UI" w:eastAsia="Times New Roman" w:hAnsi="Segoe UI" w:cs="Segoe UI"/>
+          <w:sz w:val="21"/>
+          <w:szCs w:val="21"/>
+          <w:lang w:eastAsia="pt-BR"/>
+        </w:rPr>
+        <w:t xml:space="preserve"> (SCAN_M_450470_rfeye002088_170426_171908.bin). O arquivo possui 39MB.</w:t>
       </w:r>
     </w:p>
     <w:p>
@@ -10653,7 +12390,47 @@
           <w:szCs w:val="21"/>
           <w:lang w:eastAsia="pt-BR"/>
         </w:rPr>
-        <w:t xml:space="preserve">Li o arquivo, registrando-o na specData (a variável do appAnalise). Depois escrevi essa variável num CRFS BIN (v.5) e num SM1809. E li esses novos arquivos. </w:t>
+        <w:t xml:space="preserve">Li o arquivo, registrando-o na </w:t>
+      </w:r>
+      <w:proofErr w:type="spellStart"/>
+      <w:r>
+        <w:rPr>
+          <w:rFonts w:ascii="Segoe UI" w:eastAsia="Times New Roman" w:hAnsi="Segoe UI" w:cs="Segoe UI"/>
+          <w:sz w:val="21"/>
+          <w:szCs w:val="21"/>
+          <w:lang w:eastAsia="pt-BR"/>
+        </w:rPr>
+        <w:t>specData</w:t>
+      </w:r>
+      <w:proofErr w:type="spellEnd"/>
+      <w:r>
+        <w:rPr>
+          <w:rFonts w:ascii="Segoe UI" w:eastAsia="Times New Roman" w:hAnsi="Segoe UI" w:cs="Segoe UI"/>
+          <w:sz w:val="21"/>
+          <w:szCs w:val="21"/>
+          <w:lang w:eastAsia="pt-BR"/>
+        </w:rPr>
+        <w:t xml:space="preserve"> (a variável do </w:t>
+      </w:r>
+      <w:proofErr w:type="spellStart"/>
+      <w:r>
+        <w:rPr>
+          <w:rFonts w:ascii="Segoe UI" w:eastAsia="Times New Roman" w:hAnsi="Segoe UI" w:cs="Segoe UI"/>
+          <w:sz w:val="21"/>
+          <w:szCs w:val="21"/>
+          <w:lang w:eastAsia="pt-BR"/>
+        </w:rPr>
+        <w:t>appAnalise</w:t>
+      </w:r>
+      <w:proofErr w:type="spellEnd"/>
+      <w:r>
+        <w:rPr>
+          <w:rFonts w:ascii="Segoe UI" w:eastAsia="Times New Roman" w:hAnsi="Segoe UI" w:cs="Segoe UI"/>
+          <w:sz w:val="21"/>
+          <w:szCs w:val="21"/>
+          <w:lang w:eastAsia="pt-BR"/>
+        </w:rPr>
+        <w:t xml:space="preserve">). Depois escrevi essa variável num CRFS BIN (v.5) e num SM1809. E li esses novos arquivos. </w:t>
       </w:r>
     </w:p>
     <w:tbl>
@@ -11645,35 +13422,55 @@
                 <w:lang w:val="en-US"/>
               </w:rPr>
             </w:pPr>
+            <w:proofErr w:type="gramStart"/>
             <w:r>
               <w:rPr>
                 <w:sz w:val="18"/>
                 <w:szCs w:val="18"/>
                 <w:lang w:val="en-US"/>
               </w:rPr>
-              <w:t>set(app.</w:t>
-            </w:r>
-            <w:r>
-              <w:rPr>
-                <w:lang w:val="en-US"/>
-              </w:rPr>
-              <w:t xml:space="preserve"> </w:t>
-            </w:r>
+              <w:t>set(</w:t>
+            </w:r>
+            <w:proofErr w:type="gramEnd"/>
             <w:r>
               <w:rPr>
                 <w:sz w:val="18"/>
                 <w:szCs w:val="18"/>
                 <w:lang w:val="en-US"/>
               </w:rPr>
-              <w:t>Playback_peakRadioGroup.C</w:t>
-            </w:r>
+              <w:t>app.</w:t>
+            </w:r>
+            <w:r>
+              <w:rPr>
+                <w:lang w:val="en-US"/>
+              </w:rPr>
+              <w:t xml:space="preserve"> </w:t>
+            </w:r>
+            <w:proofErr w:type="spellStart"/>
             <w:r>
               <w:rPr>
                 <w:sz w:val="18"/>
                 <w:szCs w:val="18"/>
                 <w:lang w:val="en-US"/>
               </w:rPr>
-              <w:t>hildren, ‘Enable’, 1)</w:t>
+              <w:t>Playback_peakRadioGroup.C</w:t>
+            </w:r>
+            <w:r>
+              <w:rPr>
+                <w:sz w:val="18"/>
+                <w:szCs w:val="18"/>
+                <w:lang w:val="en-US"/>
+              </w:rPr>
+              <w:t>hildren</w:t>
+            </w:r>
+            <w:proofErr w:type="spellEnd"/>
+            <w:r>
+              <w:rPr>
+                <w:sz w:val="18"/>
+                <w:szCs w:val="18"/>
+                <w:lang w:val="en-US"/>
+              </w:rPr>
+              <w:t>, ‘Enable’, 1)</w:t>
             </w:r>
           </w:p>
           <w:p>
@@ -11684,6 +13481,7 @@
                 <w:lang w:val="en-US"/>
               </w:rPr>
             </w:pPr>
+            <w:proofErr w:type="gramStart"/>
             <w:r>
               <w:rPr>
                 <w:sz w:val="18"/>
@@ -11698,29 +13496,48 @@
                 <w:szCs w:val="18"/>
                 <w:lang w:val="en-US"/>
               </w:rPr>
-              <w:t>et(app.</w:t>
-            </w:r>
-            <w:r>
-              <w:rPr>
-                <w:lang w:val="en-US"/>
-              </w:rPr>
-              <w:t xml:space="preserve"> </w:t>
-            </w:r>
+              <w:t>et(</w:t>
+            </w:r>
+            <w:proofErr w:type="gramEnd"/>
             <w:r>
               <w:rPr>
                 <w:sz w:val="18"/>
                 <w:szCs w:val="18"/>
                 <w:lang w:val="en-US"/>
               </w:rPr>
-              <w:t>Playback_peakGrid.</w:t>
-            </w:r>
+              <w:t>app.</w:t>
+            </w:r>
+            <w:r>
+              <w:rPr>
+                <w:lang w:val="en-US"/>
+              </w:rPr>
+              <w:t xml:space="preserve"> </w:t>
+            </w:r>
+            <w:proofErr w:type="spellStart"/>
             <w:r>
               <w:rPr>
                 <w:sz w:val="18"/>
                 <w:szCs w:val="18"/>
                 <w:lang w:val="en-US"/>
               </w:rPr>
-              <w:t>Children, ‘Enable’, 0)</w:t>
+              <w:t>Playback_peakGrid.</w:t>
+            </w:r>
+            <w:r>
+              <w:rPr>
+                <w:sz w:val="18"/>
+                <w:szCs w:val="18"/>
+                <w:lang w:val="en-US"/>
+              </w:rPr>
+              <w:t>Children</w:t>
+            </w:r>
+            <w:proofErr w:type="spellEnd"/>
+            <w:r>
+              <w:rPr>
+                <w:sz w:val="18"/>
+                <w:szCs w:val="18"/>
+                <w:lang w:val="en-US"/>
+              </w:rPr>
+              <w:t>, ‘Enable’, 0)</w:t>
             </w:r>
           </w:p>
           <w:p>
@@ -11832,35 +13649,55 @@
                 <w:lang w:val="en-US"/>
               </w:rPr>
             </w:pPr>
+            <w:proofErr w:type="gramStart"/>
             <w:r>
               <w:rPr>
                 <w:sz w:val="18"/>
                 <w:szCs w:val="18"/>
                 <w:lang w:val="en-US"/>
               </w:rPr>
-              <w:t>set(app.</w:t>
-            </w:r>
-            <w:r>
-              <w:rPr>
-                <w:lang w:val="en-US"/>
-              </w:rPr>
-              <w:t xml:space="preserve"> </w:t>
-            </w:r>
+              <w:t>set(</w:t>
+            </w:r>
+            <w:proofErr w:type="gramEnd"/>
             <w:r>
               <w:rPr>
                 <w:sz w:val="18"/>
                 <w:szCs w:val="18"/>
                 <w:lang w:val="en-US"/>
               </w:rPr>
-              <w:t>Playback_peakRadioGroup.C</w:t>
-            </w:r>
+              <w:t>app.</w:t>
+            </w:r>
+            <w:r>
+              <w:rPr>
+                <w:lang w:val="en-US"/>
+              </w:rPr>
+              <w:t xml:space="preserve"> </w:t>
+            </w:r>
+            <w:proofErr w:type="spellStart"/>
             <w:r>
               <w:rPr>
                 <w:sz w:val="18"/>
                 <w:szCs w:val="18"/>
                 <w:lang w:val="en-US"/>
               </w:rPr>
-              <w:t>hildren, ‘Enable’, 0)</w:t>
+              <w:t>Playback_peakRadioGroup.C</w:t>
+            </w:r>
+            <w:r>
+              <w:rPr>
+                <w:sz w:val="18"/>
+                <w:szCs w:val="18"/>
+                <w:lang w:val="en-US"/>
+              </w:rPr>
+              <w:t>hildren</w:t>
+            </w:r>
+            <w:proofErr w:type="spellEnd"/>
+            <w:r>
+              <w:rPr>
+                <w:sz w:val="18"/>
+                <w:szCs w:val="18"/>
+                <w:lang w:val="en-US"/>
+              </w:rPr>
+              <w:t>, ‘Enable’, 0)</w:t>
             </w:r>
           </w:p>
           <w:p>
@@ -11871,35 +13708,55 @@
                 <w:lang w:val="en-US"/>
               </w:rPr>
             </w:pPr>
+            <w:proofErr w:type="gramStart"/>
             <w:r>
               <w:rPr>
                 <w:sz w:val="18"/>
                 <w:szCs w:val="18"/>
                 <w:lang w:val="en-US"/>
               </w:rPr>
-              <w:t>set(app.</w:t>
-            </w:r>
-            <w:r>
-              <w:rPr>
-                <w:lang w:val="en-US"/>
-              </w:rPr>
-              <w:t xml:space="preserve"> </w:t>
-            </w:r>
+              <w:t>set(</w:t>
+            </w:r>
+            <w:proofErr w:type="gramEnd"/>
             <w:r>
               <w:rPr>
                 <w:sz w:val="18"/>
                 <w:szCs w:val="18"/>
                 <w:lang w:val="en-US"/>
               </w:rPr>
-              <w:t>Playback_peakGrid</w:t>
-            </w:r>
+              <w:t>app.</w:t>
+            </w:r>
+            <w:r>
+              <w:rPr>
+                <w:lang w:val="en-US"/>
+              </w:rPr>
+              <w:t xml:space="preserve"> </w:t>
+            </w:r>
+            <w:proofErr w:type="spellStart"/>
             <w:r>
               <w:rPr>
                 <w:sz w:val="18"/>
                 <w:szCs w:val="18"/>
                 <w:lang w:val="en-US"/>
               </w:rPr>
-              <w:t>.Children, ‘Enable’, 0)</w:t>
+              <w:t>Playback_peakGrid</w:t>
+            </w:r>
+            <w:r>
+              <w:rPr>
+                <w:sz w:val="18"/>
+                <w:szCs w:val="18"/>
+                <w:lang w:val="en-US"/>
+              </w:rPr>
+              <w:t>.Children</w:t>
+            </w:r>
+            <w:proofErr w:type="spellEnd"/>
+            <w:r>
+              <w:rPr>
+                <w:sz w:val="18"/>
+                <w:szCs w:val="18"/>
+                <w:lang w:val="en-US"/>
+              </w:rPr>
+              <w:t>, ‘Enable’, 0)</w:t>
             </w:r>
           </w:p>
           <w:p>
@@ -11969,13 +13826,23 @@
               </w:rPr>
               <w:t xml:space="preserve"> </w:t>
             </w:r>
+            <w:proofErr w:type="spellStart"/>
             <w:r>
               <w:rPr>
                 <w:sz w:val="18"/>
                 <w:szCs w:val="18"/>
                 <w:lang w:val="en-US"/>
               </w:rPr>
-              <w:t>Playback_occCheckBox.Value = 0</w:t>
+              <w:t>Playback_occCheckBox.Value</w:t>
+            </w:r>
+            <w:proofErr w:type="spellEnd"/>
+            <w:r>
+              <w:rPr>
+                <w:sz w:val="18"/>
+                <w:szCs w:val="18"/>
+                <w:lang w:val="en-US"/>
+              </w:rPr>
+              <w:t xml:space="preserve"> = 0</w:t>
             </w:r>
           </w:p>
           <w:p>
@@ -11986,27 +13853,29 @@
                 <w:lang w:val="en-US"/>
               </w:rPr>
             </w:pPr>
+            <w:proofErr w:type="gramStart"/>
             <w:r>
               <w:rPr>
                 <w:sz w:val="18"/>
                 <w:szCs w:val="18"/>
                 <w:lang w:val="en-US"/>
               </w:rPr>
-              <w:t>set(app.</w:t>
-            </w:r>
-            <w:r>
-              <w:rPr>
-                <w:lang w:val="en-US"/>
-              </w:rPr>
-              <w:t xml:space="preserve"> </w:t>
-            </w:r>
+              <w:t>set(</w:t>
+            </w:r>
+            <w:proofErr w:type="gramEnd"/>
             <w:r>
               <w:rPr>
                 <w:sz w:val="18"/>
                 <w:szCs w:val="18"/>
                 <w:lang w:val="en-US"/>
               </w:rPr>
-              <w:t>Playback_occGrid1.C</w:t>
+              <w:t>app.</w:t>
+            </w:r>
+            <w:r>
+              <w:rPr>
+                <w:lang w:val="en-US"/>
+              </w:rPr>
+              <w:t xml:space="preserve"> </w:t>
             </w:r>
             <w:r>
               <w:rPr>
@@ -12014,6 +13883,14 @@
                 <w:szCs w:val="18"/>
                 <w:lang w:val="en-US"/>
               </w:rPr>
+              <w:t>Playback_occGrid1.C</w:t>
+            </w:r>
+            <w:r>
+              <w:rPr>
+                <w:sz w:val="18"/>
+                <w:szCs w:val="18"/>
+                <w:lang w:val="en-US"/>
+              </w:rPr>
               <w:t>hildren, ‘Enable’, 0)</w:t>
             </w:r>
           </w:p>
@@ -12025,13 +13902,23 @@
                 <w:lang w:val="en-US"/>
               </w:rPr>
             </w:pPr>
+            <w:proofErr w:type="gramStart"/>
             <w:r>
               <w:rPr>
                 <w:sz w:val="18"/>
                 <w:szCs w:val="18"/>
                 <w:lang w:val="en-US"/>
               </w:rPr>
-              <w:t>set(app.</w:t>
+              <w:t>set(</w:t>
+            </w:r>
+            <w:proofErr w:type="gramEnd"/>
+            <w:r>
+              <w:rPr>
+                <w:sz w:val="18"/>
+                <w:szCs w:val="18"/>
+                <w:lang w:val="en-US"/>
+              </w:rPr>
+              <w:t>app.</w:t>
             </w:r>
             <w:r>
               <w:rPr>
@@ -12116,21 +14003,24 @@
                 <w:lang w:val="en-US"/>
               </w:rPr>
             </w:pPr>
+            <w:proofErr w:type="gramStart"/>
             <w:r>
               <w:rPr>
                 <w:sz w:val="18"/>
                 <w:szCs w:val="18"/>
                 <w:lang w:val="en-US"/>
               </w:rPr>
-              <w:t>set(app.</w:t>
-            </w:r>
+              <w:t>set(</w:t>
+            </w:r>
+            <w:proofErr w:type="spellStart"/>
+            <w:proofErr w:type="gramEnd"/>
             <w:r>
               <w:rPr>
                 <w:sz w:val="18"/>
                 <w:szCs w:val="18"/>
                 <w:lang w:val="en-US"/>
               </w:rPr>
-              <w:t>Playback_occCheckBox</w:t>
+              <w:t>app.</w:t>
             </w:r>
             <w:r>
               <w:rPr>
@@ -12138,6 +14028,15 @@
                 <w:szCs w:val="18"/>
                 <w:lang w:val="en-US"/>
               </w:rPr>
+              <w:t>Playback_occCheckBox</w:t>
+            </w:r>
+            <w:proofErr w:type="spellEnd"/>
+            <w:r>
+              <w:rPr>
+                <w:sz w:val="18"/>
+                <w:szCs w:val="18"/>
+                <w:lang w:val="en-US"/>
+              </w:rPr>
               <w:t>, ‘Enable’, 0, ‘Value’, 0)</w:t>
             </w:r>
           </w:p>
@@ -12149,27 +14048,29 @@
                 <w:lang w:val="en-US"/>
               </w:rPr>
             </w:pPr>
+            <w:proofErr w:type="gramStart"/>
             <w:r>
               <w:rPr>
                 <w:sz w:val="18"/>
                 <w:szCs w:val="18"/>
                 <w:lang w:val="en-US"/>
               </w:rPr>
-              <w:t>set(app.</w:t>
-            </w:r>
-            <w:r>
-              <w:rPr>
-                <w:lang w:val="en-US"/>
-              </w:rPr>
-              <w:t xml:space="preserve"> </w:t>
-            </w:r>
+              <w:t>set(</w:t>
+            </w:r>
+            <w:proofErr w:type="gramEnd"/>
             <w:r>
               <w:rPr>
                 <w:sz w:val="18"/>
                 <w:szCs w:val="18"/>
                 <w:lang w:val="en-US"/>
               </w:rPr>
-              <w:t>Playback_occGrid1.C</w:t>
+              <w:t>app.</w:t>
+            </w:r>
+            <w:r>
+              <w:rPr>
+                <w:lang w:val="en-US"/>
+              </w:rPr>
+              <w:t xml:space="preserve"> </w:t>
             </w:r>
             <w:r>
               <w:rPr>
@@ -12177,6 +14078,14 @@
                 <w:szCs w:val="18"/>
                 <w:lang w:val="en-US"/>
               </w:rPr>
+              <w:t>Playback_occGrid1.C</w:t>
+            </w:r>
+            <w:r>
+              <w:rPr>
+                <w:sz w:val="18"/>
+                <w:szCs w:val="18"/>
+                <w:lang w:val="en-US"/>
+              </w:rPr>
               <w:t>hildren, ‘Enable’, 0)</w:t>
             </w:r>
           </w:p>
@@ -12188,13 +14097,23 @@
                 <w:lang w:val="en-US"/>
               </w:rPr>
             </w:pPr>
+            <w:proofErr w:type="gramStart"/>
             <w:r>
               <w:rPr>
                 <w:sz w:val="18"/>
                 <w:szCs w:val="18"/>
                 <w:lang w:val="en-US"/>
               </w:rPr>
-              <w:t>set(app.</w:t>
+              <w:t>set(</w:t>
+            </w:r>
+            <w:proofErr w:type="gramEnd"/>
+            <w:r>
+              <w:rPr>
+                <w:sz w:val="18"/>
+                <w:szCs w:val="18"/>
+                <w:lang w:val="en-US"/>
+              </w:rPr>
+              <w:t>app.</w:t>
             </w:r>
             <w:r>
               <w:rPr>
@@ -12242,6 +14161,7 @@
                 <w:szCs w:val="18"/>
               </w:rPr>
             </w:pPr>
+            <w:proofErr w:type="spellStart"/>
             <w:r>
               <w:rPr>
                 <w:sz w:val="18"/>
@@ -12249,6 +14169,7 @@
               </w:rPr>
               <w:t>Waterfall</w:t>
             </w:r>
+            <w:proofErr w:type="spellEnd"/>
           </w:p>
         </w:tc>
         <w:tc>
@@ -12267,7 +14188,23 @@
                 <w:sz w:val="18"/>
                 <w:szCs w:val="18"/>
               </w:rPr>
-              <w:t>app. Playback_wfCheckBox.Value = 0</w:t>
+              <w:t xml:space="preserve">app. </w:t>
+            </w:r>
+            <w:proofErr w:type="spellStart"/>
+            <w:r>
+              <w:rPr>
+                <w:sz w:val="18"/>
+                <w:szCs w:val="18"/>
+              </w:rPr>
+              <w:t>Playback_wfCheckBox.Value</w:t>
+            </w:r>
+            <w:proofErr w:type="spellEnd"/>
+            <w:r>
+              <w:rPr>
+                <w:sz w:val="18"/>
+                <w:szCs w:val="18"/>
+              </w:rPr>
+              <w:t xml:space="preserve"> = 0</w:t>
             </w:r>
           </w:p>
         </w:tc>
@@ -12288,6 +14225,115 @@
     </w:tbl>
     <w:p/>
     <w:p>
+      <w:pPr>
+        <w:jc w:val="center"/>
+      </w:pPr>
+      <w:r>
+        <w:rPr>
+          <w:noProof/>
+        </w:rPr>
+        <w:drawing>
+          <wp:inline distT="0" distB="0" distL="0" distR="0" wp14:anchorId="052DE740" wp14:editId="0D132635">
+            <wp:extent cx="5803780" cy="3685900"/>
+            <wp:effectExtent l="19050" t="19050" r="26035" b="10160"/>
+            <wp:docPr id="7" name="Imagem 7"/>
+            <wp:cNvGraphicFramePr>
+              <a:graphicFrameLocks xmlns:a="http://schemas.openxmlformats.org/drawingml/2006/main" noChangeAspect="1"/>
+            </wp:cNvGraphicFramePr>
+            <a:graphic xmlns:a="http://schemas.openxmlformats.org/drawingml/2006/main">
+              <a:graphicData uri="http://schemas.openxmlformats.org/drawingml/2006/picture">
+                <pic:pic xmlns:pic="http://schemas.openxmlformats.org/drawingml/2006/picture">
+                  <pic:nvPicPr>
+                    <pic:cNvPr id="0" name="Picture 5"/>
+                    <pic:cNvPicPr>
+                      <a:picLocks noChangeAspect="1" noChangeArrowheads="1"/>
+                    </pic:cNvPicPr>
+                  </pic:nvPicPr>
+                  <pic:blipFill>
+                    <a:blip r:embed="rId32">
+                      <a:extLst>
+                        <a:ext uri="{28A0092B-C50C-407E-A947-70E740481C1C}">
+                          <a14:useLocalDpi xmlns:a14="http://schemas.microsoft.com/office/drawing/2010/main" val="0"/>
+                        </a:ext>
+                      </a:extLst>
+                    </a:blip>
+                    <a:srcRect/>
+                    <a:stretch>
+                      <a:fillRect/>
+                    </a:stretch>
+                  </pic:blipFill>
+                  <pic:spPr bwMode="auto">
+                    <a:xfrm>
+                      <a:off x="0" y="0"/>
+                      <a:ext cx="5813037" cy="3691779"/>
+                    </a:xfrm>
+                    <a:prstGeom prst="rect">
+                      <a:avLst/>
+                    </a:prstGeom>
+                    <a:noFill/>
+                    <a:ln>
+                      <a:solidFill>
+                        <a:schemeClr val="accent1"/>
+                      </a:solidFill>
+                    </a:ln>
+                  </pic:spPr>
+                </pic:pic>
+              </a:graphicData>
+            </a:graphic>
+          </wp:inline>
+        </w:drawing>
+      </w:r>
+    </w:p>
+    <w:p>
+      <w:r>
+        <w:t xml:space="preserve">A depender da quantidade de arquivos inseridos no </w:t>
+      </w:r>
+      <w:proofErr w:type="spellStart"/>
+      <w:r>
+        <w:t>appAnálise</w:t>
+      </w:r>
+      <w:proofErr w:type="spellEnd"/>
+      <w:r>
+        <w:t xml:space="preserve"> e do número de traços e pontos de varredura, pode ser dado erro “Out </w:t>
+      </w:r>
+      <w:proofErr w:type="spellStart"/>
+      <w:r>
+        <w:t>of</w:t>
+      </w:r>
+      <w:proofErr w:type="spellEnd"/>
+      <w:r>
+        <w:t xml:space="preserve"> </w:t>
+      </w:r>
+      <w:proofErr w:type="spellStart"/>
+      <w:r>
+        <w:t>memory</w:t>
+      </w:r>
+      <w:proofErr w:type="spellEnd"/>
+      <w:r>
+        <w:t>”</w:t>
+      </w:r>
+      <w:r>
+        <w:t>.</w:t>
+      </w:r>
+      <w:r>
+        <w:t xml:space="preserve"> Esse estouro de </w:t>
+      </w:r>
+      <w:proofErr w:type="spellStart"/>
+      <w:r>
+        <w:t>memório</w:t>
+      </w:r>
+      <w:proofErr w:type="spellEnd"/>
+      <w:r>
+        <w:t xml:space="preserve"> é mais comum quando da leitura de arquivos </w:t>
+      </w:r>
+      <w:r>
+        <w:t>comprimidos do CRFS BIN, os quais podem ter, por exemplo, 150 mil traços, cada um com 15 mil pontos por varredura.</w:t>
+      </w:r>
+      <w:r>
+        <w:t xml:space="preserve"> </w:t>
+      </w:r>
+    </w:p>
+    <w:p>
       <w:r>
         <w:rPr>
           <w:highlight w:val="yellow"/>
@@ -12296,20 +14342,6 @@
       </w:r>
       <w:r>
         <w:t>.</w:t>
-      </w:r>
-    </w:p>
-    <w:p/>
-    <w:p>
-      <w:pPr>
-        <w:rPr>
-          <w:rFonts w:asciiTheme="majorHAnsi" w:eastAsiaTheme="majorEastAsia" w:hAnsiTheme="majorHAnsi" w:cstheme="majorBidi"/>
-          <w:color w:val="2F5496" w:themeColor="accent1" w:themeShade="BF"/>
-          <w:sz w:val="26"/>
-          <w:szCs w:val="26"/>
-        </w:rPr>
-      </w:pPr>
-      <w:r>
-        <w:br w:type="page"/>
       </w:r>
     </w:p>
     <w:p>
@@ -12321,6 +14353,8 @@
           <w:u w:val="single"/>
         </w:rPr>
       </w:pPr>
+      <w:bookmarkStart w:id="0" w:name="_GoBack"/>
+      <w:bookmarkEnd w:id="0"/>
       <w:r>
         <w:lastRenderedPageBreak/>
         <w:t xml:space="preserve">Item </w:t>
@@ -12392,7 +14426,7 @@
                     </pic:cNvPicPr>
                   </pic:nvPicPr>
                   <pic:blipFill>
-                    <a:blip r:embed="rId32">
+                    <a:blip r:embed="rId33">
                       <a:extLst>
                         <a:ext uri="{28A0092B-C50C-407E-A947-70E740481C1C}">
                           <a14:useLocalDpi xmlns:a14="http://schemas.microsoft.com/office/drawing/2010/main" val="0"/>
@@ -12449,7 +14483,7 @@
         </w:rPr>
         <w:t xml:space="preserve">: Cria uma pasta que funcionará como repositório local, além de indicar o link pro projeto do GitHub - </w:t>
       </w:r>
-      <w:hyperlink r:id="rId33" w:history="1">
+      <w:hyperlink r:id="rId34" w:history="1">
         <w:r>
           <w:rPr>
             <w:rStyle w:val="Hyperlink"/>
@@ -12484,7 +14518,7 @@
                     <pic:cNvPicPr/>
                   </pic:nvPicPr>
                   <pic:blipFill>
-                    <a:blip r:embed="rId34"/>
+                    <a:blip r:embed="rId35"/>
                     <a:stretch>
                       <a:fillRect/>
                     </a:stretch>
@@ -12534,7 +14568,39 @@
           <w:sz w:val="18"/>
           <w:szCs w:val="18"/>
         </w:rPr>
-        <w:t xml:space="preserve"> Executar o arquivo Main.mlapp, acessando a opção Run com o botão direito do mouse.</w:t>
+        <w:t xml:space="preserve"> Executar o arquivo </w:t>
+      </w:r>
+      <w:proofErr w:type="spellStart"/>
+      <w:r>
+        <w:rPr>
+          <w:sz w:val="18"/>
+          <w:szCs w:val="18"/>
+        </w:rPr>
+        <w:t>Main.mlapp</w:t>
+      </w:r>
+      <w:proofErr w:type="spellEnd"/>
+      <w:r>
+        <w:rPr>
+          <w:sz w:val="18"/>
+          <w:szCs w:val="18"/>
+        </w:rPr>
+        <w:t xml:space="preserve">, acessando a opção </w:t>
+      </w:r>
+      <w:proofErr w:type="spellStart"/>
+      <w:r>
+        <w:rPr>
+          <w:sz w:val="18"/>
+          <w:szCs w:val="18"/>
+        </w:rPr>
+        <w:t>Run</w:t>
+      </w:r>
+      <w:proofErr w:type="spellEnd"/>
+      <w:r>
+        <w:rPr>
+          <w:sz w:val="18"/>
+          <w:szCs w:val="18"/>
+        </w:rPr>
+        <w:t xml:space="preserve"> com o botão direito do mouse.</w:t>
       </w:r>
     </w:p>
     <w:p>
@@ -12563,7 +14629,7 @@
                     </pic:cNvPicPr>
                   </pic:nvPicPr>
                   <pic:blipFill>
-                    <a:blip r:embed="rId35" cstate="print">
+                    <a:blip r:embed="rId36" cstate="print">
                       <a:extLst>
                         <a:ext uri="{28A0092B-C50C-407E-A947-70E740481C1C}">
                           <a14:useLocalDpi xmlns:a14="http://schemas.microsoft.com/office/drawing/2010/main" val="0"/>
@@ -12607,7 +14673,15 @@
         <w:t>5</w:t>
       </w:r>
       <w:r>
-        <w:t>: Da compatibilidade com outras versões do Matlab.</w:t>
+        <w:t xml:space="preserve">: Da compatibilidade com outras versões do </w:t>
+      </w:r>
+      <w:proofErr w:type="spellStart"/>
+      <w:r>
+        <w:t>Matlab</w:t>
+      </w:r>
+      <w:proofErr w:type="spellEnd"/>
+      <w:r>
+        <w:t>.</w:t>
       </w:r>
     </w:p>
     <w:p>
@@ -12637,14 +14711,46 @@
           <w:sz w:val="18"/>
           <w:szCs w:val="18"/>
         </w:rPr>
-        <w:t xml:space="preserve"> o appAnálise, em versão datada de 11/02/2021, </w:t>
-      </w:r>
+        <w:t xml:space="preserve"> o </w:t>
+      </w:r>
+      <w:proofErr w:type="spellStart"/>
       <w:r>
         <w:rPr>
           <w:sz w:val="18"/>
           <w:szCs w:val="18"/>
         </w:rPr>
-        <w:t>na versão anterior do Matlab, a R2020a (Update 6):</w:t>
+        <w:t>appAnálise</w:t>
+      </w:r>
+      <w:proofErr w:type="spellEnd"/>
+      <w:r>
+        <w:rPr>
+          <w:sz w:val="18"/>
+          <w:szCs w:val="18"/>
+        </w:rPr>
+        <w:t xml:space="preserve">, em versão datada de 11/02/2021, </w:t>
+      </w:r>
+      <w:r>
+        <w:rPr>
+          <w:sz w:val="18"/>
+          <w:szCs w:val="18"/>
+        </w:rPr>
+        <w:t xml:space="preserve">na versão anterior do </w:t>
+      </w:r>
+      <w:proofErr w:type="spellStart"/>
+      <w:r>
+        <w:rPr>
+          <w:sz w:val="18"/>
+          <w:szCs w:val="18"/>
+        </w:rPr>
+        <w:t>Matlab</w:t>
+      </w:r>
+      <w:proofErr w:type="spellEnd"/>
+      <w:r>
+        <w:rPr>
+          <w:sz w:val="18"/>
+          <w:szCs w:val="18"/>
+        </w:rPr>
+        <w:t>, a R2020a (Update 6):</w:t>
       </w:r>
     </w:p>
     <w:p>
@@ -12671,7 +14777,29 @@
           <w:szCs w:val="18"/>
           <w:lang w:val="en-US"/>
         </w:rPr>
-        <w:t>Unrecognized property Icon for class UIFigure.</w:t>
+        <w:t xml:space="preserve">Unrecognized property Icon for class </w:t>
+      </w:r>
+      <w:proofErr w:type="spellStart"/>
+      <w:r>
+        <w:rPr>
+          <w:i/>
+          <w:iCs/>
+          <w:sz w:val="18"/>
+          <w:szCs w:val="18"/>
+          <w:lang w:val="en-US"/>
+        </w:rPr>
+        <w:t>UIFigure</w:t>
+      </w:r>
+      <w:proofErr w:type="spellEnd"/>
+      <w:r>
+        <w:rPr>
+          <w:i/>
+          <w:iCs/>
+          <w:sz w:val="18"/>
+          <w:szCs w:val="18"/>
+          <w:lang w:val="en-US"/>
+        </w:rPr>
+        <w:t>.</w:t>
       </w:r>
     </w:p>
     <w:p>
@@ -12698,7 +14826,29 @@
           <w:szCs w:val="18"/>
           <w:lang w:val="en-US"/>
         </w:rPr>
-        <w:t>Unrecognized property TitleHorizontalAlignment for class Axes.</w:t>
+        <w:t xml:space="preserve">Unrecognized property </w:t>
+      </w:r>
+      <w:proofErr w:type="spellStart"/>
+      <w:r>
+        <w:rPr>
+          <w:i/>
+          <w:iCs/>
+          <w:sz w:val="18"/>
+          <w:szCs w:val="18"/>
+          <w:lang w:val="en-US"/>
+        </w:rPr>
+        <w:t>TitleHorizontalAlignment</w:t>
+      </w:r>
+      <w:proofErr w:type="spellEnd"/>
+      <w:r>
+        <w:rPr>
+          <w:i/>
+          <w:iCs/>
+          <w:sz w:val="18"/>
+          <w:szCs w:val="18"/>
+          <w:lang w:val="en-US"/>
+        </w:rPr>
+        <w:t xml:space="preserve"> for class Axes.</w:t>
       </w:r>
     </w:p>
     <w:p>
@@ -12752,7 +14902,53 @@
           <w:szCs w:val="18"/>
           <w:lang w:val="en-US"/>
         </w:rPr>
-        <w:t>Error using images.roi.Rectangle/set: Unrecognized property EdgeAlpha for class Rectangle.</w:t>
+        <w:t xml:space="preserve">Error using </w:t>
+      </w:r>
+      <w:proofErr w:type="spellStart"/>
+      <w:proofErr w:type="gramStart"/>
+      <w:r>
+        <w:rPr>
+          <w:i/>
+          <w:iCs/>
+          <w:sz w:val="18"/>
+          <w:szCs w:val="18"/>
+          <w:lang w:val="en-US"/>
+        </w:rPr>
+        <w:t>images.roi.Rectangle</w:t>
+      </w:r>
+      <w:proofErr w:type="spellEnd"/>
+      <w:proofErr w:type="gramEnd"/>
+      <w:r>
+        <w:rPr>
+          <w:i/>
+          <w:iCs/>
+          <w:sz w:val="18"/>
+          <w:szCs w:val="18"/>
+          <w:lang w:val="en-US"/>
+        </w:rPr>
+        <w:t xml:space="preserve">/set: Unrecognized property </w:t>
+      </w:r>
+      <w:proofErr w:type="spellStart"/>
+      <w:r>
+        <w:rPr>
+          <w:i/>
+          <w:iCs/>
+          <w:sz w:val="18"/>
+          <w:szCs w:val="18"/>
+          <w:lang w:val="en-US"/>
+        </w:rPr>
+        <w:t>EdgeAlpha</w:t>
+      </w:r>
+      <w:proofErr w:type="spellEnd"/>
+      <w:r>
+        <w:rPr>
+          <w:i/>
+          <w:iCs/>
+          <w:sz w:val="18"/>
+          <w:szCs w:val="18"/>
+          <w:lang w:val="en-US"/>
+        </w:rPr>
+        <w:t xml:space="preserve"> for class Rectangle.</w:t>
       </w:r>
     </w:p>
     <w:p>
@@ -12789,8 +14985,25 @@
           <w:sz w:val="18"/>
           <w:szCs w:val="18"/>
         </w:rPr>
-        <w:t xml:space="preserve">Todos os erros estão relacionados a inovações trazidas no Matlab R2020b. O ícone do app é o mais simples, sendo resolvido pelo próprio App Designer. Os outros devem passar por edição. Em relação ao título, a função </w:t>
-      </w:r>
+        <w:t xml:space="preserve">Todos os erros estão relacionados a inovações trazidas no </w:t>
+      </w:r>
+      <w:proofErr w:type="spellStart"/>
+      <w:r>
+        <w:rPr>
+          <w:sz w:val="18"/>
+          <w:szCs w:val="18"/>
+        </w:rPr>
+        <w:t>Matlab</w:t>
+      </w:r>
+      <w:proofErr w:type="spellEnd"/>
+      <w:r>
+        <w:rPr>
+          <w:sz w:val="18"/>
+          <w:szCs w:val="18"/>
+        </w:rPr>
+        <w:t xml:space="preserve"> R2020b. O ícone do app é o mais simples, sendo resolvido pelo próprio App Designer. Os outros devem passar por edição. Em relação ao título, a função </w:t>
+      </w:r>
+      <w:proofErr w:type="spellStart"/>
       <w:r>
         <w:rPr>
           <w:i/>
@@ -12800,12 +15013,29 @@
         </w:rPr>
         <w:t>title</w:t>
       </w:r>
+      <w:proofErr w:type="spellEnd"/>
       <w:r>
         <w:rPr>
           <w:sz w:val="18"/>
           <w:szCs w:val="18"/>
         </w:rPr>
-        <w:t xml:space="preserve"> não aceita Subtítulo, assim como alinhamento. O mesmo pra ROI que não possui a propriedade do EdgeAlpha. No mais, aparentemente, o app funciona como esperado.</w:t>
+        <w:t xml:space="preserve"> não aceita Subtítulo, assim como alinhamento. O mesmo pra ROI que não possui a propriedade do </w:t>
+      </w:r>
+      <w:proofErr w:type="spellStart"/>
+      <w:r>
+        <w:rPr>
+          <w:sz w:val="18"/>
+          <w:szCs w:val="18"/>
+        </w:rPr>
+        <w:t>EdgeAlpha</w:t>
+      </w:r>
+      <w:proofErr w:type="spellEnd"/>
+      <w:r>
+        <w:rPr>
+          <w:sz w:val="18"/>
+          <w:szCs w:val="18"/>
+        </w:rPr>
+        <w:t>. No mais, aparentemente, o app funciona como esperado.</w:t>
       </w:r>
     </w:p>
     <w:p/>
@@ -12845,28 +15075,28 @@
         <v:path o:extrusionok="f" gradientshapeok="t" o:connecttype="rect"/>
         <o:lock v:ext="edit" aspectratio="t"/>
       </v:shapetype>
-      <v:shape id="_x0000_i1030" type="#_x0000_t75" style="width:241.35pt;height:241.35pt;visibility:visible;mso-wrap-style:square" o:bullet="t">
+      <v:shape id="_x0000_i1026" type="#_x0000_t75" style="width:241.15pt;height:241.15pt;visibility:visible;mso-wrap-style:square" o:bullet="t">
         <v:imagedata r:id="rId1" o:title=""/>
       </v:shape>
     </w:pict>
   </w:numPicBullet>
   <w:numPicBullet w:numPicBulletId="1">
     <w:pict>
-      <v:shape id="_x0000_i1031" type="#_x0000_t75" style="width:97.35pt;height:97.35pt;flip:x;visibility:visible;mso-wrap-style:square" o:bullet="t">
+      <v:shape id="_x0000_i1027" type="#_x0000_t75" style="width:97.15pt;height:97.15pt;flip:x;visibility:visible;mso-wrap-style:square" o:bullet="t">
         <v:imagedata r:id="rId2" o:title=""/>
       </v:shape>
     </w:pict>
   </w:numPicBullet>
   <w:numPicBullet w:numPicBulletId="2">
     <w:pict>
-      <v:shape id="_x0000_i1032" type="#_x0000_t75" style="width:385.35pt;height:385.35pt;flip:x;visibility:visible;mso-wrap-style:square" o:bullet="t">
+      <v:shape id="_x0000_i1028" type="#_x0000_t75" style="width:385.15pt;height:385.15pt;flip:x;visibility:visible;mso-wrap-style:square" o:bullet="t">
         <v:imagedata r:id="rId3" o:title=""/>
       </v:shape>
     </w:pict>
   </w:numPicBullet>
   <w:numPicBullet w:numPicBulletId="3">
     <w:pict>
-      <v:shape id="_x0000_i1033" type="#_x0000_t75" style="width:385.35pt;height:385.35pt;visibility:visible;mso-wrap-style:square" o:bullet="t">
+      <v:shape id="_x0000_i1029" type="#_x0000_t75" style="width:385.15pt;height:385.15pt;visibility:visible;mso-wrap-style:square" o:bullet="t">
         <v:imagedata r:id="rId4" o:title=""/>
       </v:shape>
     </w:pict>
@@ -16841,18 +19071,18 @@
 </file>
 
 <file path=customXml/item2.xml><?xml version="1.0" encoding="utf-8"?>
+<p:properties xmlns:p="http://schemas.microsoft.com/office/2006/metadata/properties" xmlns:xsi="http://www.w3.org/2001/XMLSchema-instance" xmlns:pc="http://schemas.microsoft.com/office/infopath/2007/PartnerControls">
+  <documentManagement/>
+</p:properties>
+</file>
+
+<file path=customXml/item3.xml><?xml version="1.0" encoding="utf-8"?>
 <?mso-contentType ?>
 <FormTemplates xmlns="http://schemas.microsoft.com/sharepoint/v3/contenttype/forms">
   <Display>DocumentLibraryForm</Display>
   <Edit>DocumentLibraryForm</Edit>
   <New>DocumentLibraryForm</New>
 </FormTemplates>
-</file>
-
-<file path=customXml/item3.xml><?xml version="1.0" encoding="utf-8"?>
-<p:properties xmlns:p="http://schemas.microsoft.com/office/2006/metadata/properties" xmlns:xsi="http://www.w3.org/2001/XMLSchema-instance" xmlns:pc="http://schemas.microsoft.com/office/infopath/2007/PartnerControls">
-  <documentManagement/>
-</p:properties>
 </file>
 
 <file path=customXml/itemProps1.xml><?xml version="1.0" encoding="utf-8"?>
@@ -16875,18 +19105,26 @@
 </file>
 
 <file path=customXml/itemProps2.xml><?xml version="1.0" encoding="utf-8"?>
+<ds:datastoreItem xmlns:ds="http://schemas.openxmlformats.org/officeDocument/2006/customXml" ds:itemID="{4FBF8BF7-5366-47F8-9B4B-B5A9CF0AEF7B}">
+  <ds:schemaRefs>
+    <ds:schemaRef ds:uri="http://www.w3.org/XML/1998/namespace"/>
+    <ds:schemaRef ds:uri="http://schemas.microsoft.com/office/2006/documentManagement/types"/>
+    <ds:schemaRef ds:uri="http://schemas.microsoft.com/office/2006/metadata/properties"/>
+    <ds:schemaRef ds:uri="http://purl.org/dc/dcmitype/"/>
+    <ds:schemaRef ds:uri="http://schemas.microsoft.com/office/infopath/2007/PartnerControls"/>
+    <ds:schemaRef ds:uri="http://schemas.openxmlformats.org/package/2006/metadata/core-properties"/>
+    <ds:schemaRef ds:uri="http://purl.org/dc/terms/"/>
+    <ds:schemaRef ds:uri="88fb43ac-c11c-4a9a-83c5-985e33a5263d"/>
+    <ds:schemaRef ds:uri="1e6eac8e-04da-45f0-8b57-07b655440725"/>
+    <ds:schemaRef ds:uri="http://purl.org/dc/elements/1.1/"/>
+  </ds:schemaRefs>
+</ds:datastoreItem>
+</file>
+
+<file path=customXml/itemProps3.xml><?xml version="1.0" encoding="utf-8"?>
 <ds:datastoreItem xmlns:ds="http://schemas.openxmlformats.org/officeDocument/2006/customXml" ds:itemID="{CAA6A2A9-C064-4ED6-A736-8E3938FD5A19}">
   <ds:schemaRefs>
     <ds:schemaRef ds:uri="http://schemas.microsoft.com/sharepoint/v3/contenttype/forms"/>
   </ds:schemaRefs>
 </ds:datastoreItem>
-</file>
-
-<file path=customXml/itemProps3.xml><?xml version="1.0" encoding="utf-8"?>
-<ds:datastoreItem xmlns:ds="http://schemas.openxmlformats.org/officeDocument/2006/customXml" ds:itemID="{4FBF8BF7-5366-47F8-9B4B-B5A9CF0AEF7B}">
-  <ds:schemaRefs>
-    <ds:schemaRef ds:uri="http://schemas.microsoft.com/office/2006/metadata/properties"/>
-    <ds:schemaRef ds:uri="http://schemas.microsoft.com/office/infopath/2007/PartnerControls"/>
-  </ds:schemaRefs>
-</ds:datastoreItem>
 </file>
</xml_diff>

<commit_message>
Revisão do appAnálise. Parte 1 de 3.
</commit_message>
<xml_diff>
--- a/Documentação.docx
+++ b/Documentação.docx
@@ -1,6 +1,6 @@
 
 <file path=word/document.xml><?xml version="1.0" encoding="utf-8"?>
-<w:document xmlns:wpc="http://schemas.microsoft.com/office/word/2010/wordprocessingCanvas" xmlns:cx="http://schemas.microsoft.com/office/drawing/2014/chartex" xmlns:cx1="http://schemas.microsoft.com/office/drawing/2015/9/8/chartex" xmlns:cx2="http://schemas.microsoft.com/office/drawing/2015/10/21/chartex" xmlns:cx3="http://schemas.microsoft.com/office/drawing/2016/5/9/chartex" xmlns:cx4="http://schemas.microsoft.com/office/drawing/2016/5/10/chartex" xmlns:cx5="http://schemas.microsoft.com/office/drawing/2016/5/11/chartex" xmlns:cx6="http://schemas.microsoft.com/office/drawing/2016/5/12/chartex" xmlns:cx7="http://schemas.microsoft.com/office/drawing/2016/5/13/chartex" xmlns:cx8="http://schemas.microsoft.com/office/drawing/2016/5/14/chartex" xmlns:mc="http://schemas.openxmlformats.org/markup-compatibility/2006" xmlns:aink="http://schemas.microsoft.com/office/drawing/2016/ink" xmlns:am3d="http://schemas.microsoft.com/office/drawing/2017/model3d" xmlns:o="urn:schemas-microsoft-com:office:office" xmlns:r="http://schemas.openxmlformats.org/officeDocument/2006/relationships" xmlns:m="http://schemas.openxmlformats.org/officeDocument/2006/math" xmlns:v="urn:schemas-microsoft-com:vml" xmlns:wp14="http://schemas.microsoft.com/office/word/2010/wordprocessingDrawing" xmlns:wp="http://schemas.openxmlformats.org/drawingml/2006/wordprocessingDrawing" xmlns:w10="urn:schemas-microsoft-com:office:word" xmlns:w="http://schemas.openxmlformats.org/wordprocessingml/2006/main" xmlns:w14="http://schemas.microsoft.com/office/word/2010/wordml" xmlns:w15="http://schemas.microsoft.com/office/word/2012/wordml" xmlns:w16cid="http://schemas.microsoft.com/office/word/2016/wordml/cid" xmlns:w16se="http://schemas.microsoft.com/office/word/2015/wordml/symex" xmlns:wpg="http://schemas.microsoft.com/office/word/2010/wordprocessingGroup" xmlns:wpi="http://schemas.microsoft.com/office/word/2010/wordprocessingInk" xmlns:wne="http://schemas.microsoft.com/office/word/2006/wordml" xmlns:wps="http://schemas.microsoft.com/office/word/2010/wordprocessingShape" mc:Ignorable="w14 w15 w16se w16cid wp14">
+<w:document xmlns:wpc="http://schemas.microsoft.com/office/word/2010/wordprocessingCanvas" xmlns:cx="http://schemas.microsoft.com/office/drawing/2014/chartex" xmlns:cx1="http://schemas.microsoft.com/office/drawing/2015/9/8/chartex" xmlns:cx2="http://schemas.microsoft.com/office/drawing/2015/10/21/chartex" xmlns:cx3="http://schemas.microsoft.com/office/drawing/2016/5/9/chartex" xmlns:cx4="http://schemas.microsoft.com/office/drawing/2016/5/10/chartex" xmlns:cx5="http://schemas.microsoft.com/office/drawing/2016/5/11/chartex" xmlns:cx6="http://schemas.microsoft.com/office/drawing/2016/5/12/chartex" xmlns:cx7="http://schemas.microsoft.com/office/drawing/2016/5/13/chartex" xmlns:cx8="http://schemas.microsoft.com/office/drawing/2016/5/14/chartex" xmlns:mc="http://schemas.openxmlformats.org/markup-compatibility/2006" xmlns:aink="http://schemas.microsoft.com/office/drawing/2016/ink" xmlns:am3d="http://schemas.microsoft.com/office/drawing/2017/model3d" xmlns:o="urn:schemas-microsoft-com:office:office" xmlns:r="http://schemas.openxmlformats.org/officeDocument/2006/relationships" xmlns:m="http://schemas.openxmlformats.org/officeDocument/2006/math" xmlns:v="urn:schemas-microsoft-com:vml" xmlns:wp14="http://schemas.microsoft.com/office/word/2010/wordprocessingDrawing" xmlns:wp="http://schemas.openxmlformats.org/drawingml/2006/wordprocessingDrawing" xmlns:w10="urn:schemas-microsoft-com:office:word" xmlns:w="http://schemas.openxmlformats.org/wordprocessingml/2006/main" xmlns:w14="http://schemas.microsoft.com/office/word/2010/wordml" xmlns:w15="http://schemas.microsoft.com/office/word/2012/wordml" xmlns:w16cex="http://schemas.microsoft.com/office/word/2018/wordml/cex" xmlns:w16cid="http://schemas.microsoft.com/office/word/2016/wordml/cid" xmlns:w16="http://schemas.microsoft.com/office/word/2018/wordml" xmlns:w16se="http://schemas.microsoft.com/office/word/2015/wordml/symex" xmlns:wpg="http://schemas.microsoft.com/office/word/2010/wordprocessingGroup" xmlns:wpi="http://schemas.microsoft.com/office/word/2010/wordprocessingInk" xmlns:wne="http://schemas.microsoft.com/office/word/2006/wordml" xmlns:wps="http://schemas.microsoft.com/office/word/2010/wordprocessingShape" mc:Ignorable="w14 w15 w16se w16cid w16 w16cex wp14">
   <w:body>
     <w:p>
       <w:pPr>
@@ -170,37 +170,6 @@
     </w:p>
     <w:p>
       <w:pPr>
-        <w:pStyle w:val="PargrafodaLista"/>
-        <w:numPr>
-          <w:ilvl w:val="0"/>
-          <w:numId w:val="6"/>
-        </w:numPr>
-        <w:jc w:val="both"/>
-      </w:pPr>
-      <w:r>
-        <w:t xml:space="preserve">Da </w:t>
-      </w:r>
-      <w:r>
-        <w:rPr>
-          <w:b/>
-          <w:bCs/>
-        </w:rPr>
-        <w:t xml:space="preserve">compatibilidade </w:t>
-      </w:r>
-      <w:r>
-        <w:t xml:space="preserve">com outras versões do </w:t>
-      </w:r>
-      <w:proofErr w:type="spellStart"/>
-      <w:r>
-        <w:t>Matlab</w:t>
-      </w:r>
-      <w:proofErr w:type="spellEnd"/>
-      <w:r>
-        <w:t>.</w:t>
-      </w:r>
-    </w:p>
-    <w:p>
-      <w:pPr>
         <w:pStyle w:val="Ttulo2"/>
         <w:rPr>
           <w:sz w:val="22"/>
@@ -233,16 +202,31 @@
           <w:numId w:val="23"/>
         </w:numPr>
         <w:jc w:val="both"/>
-      </w:pPr>
-      <w:r>
-        <w:t xml:space="preserve">A aplicação começou a ser desenvolvida na versão </w:t>
+        <w:rPr>
+          <w:color w:val="000000" w:themeColor="text1"/>
+        </w:rPr>
+      </w:pPr>
+      <w:r>
+        <w:t xml:space="preserve">A aplicação </w:t>
+      </w:r>
+      <w:r>
+        <w:t>está sendo</w:t>
+      </w:r>
+      <w:r>
+        <w:t xml:space="preserve"> desenvolvida na </w:t>
+      </w:r>
+      <w:r>
+        <w:rPr>
+          <w:color w:val="000000" w:themeColor="text1"/>
+        </w:rPr>
+        <w:t xml:space="preserve">versão </w:t>
       </w:r>
       <w:proofErr w:type="spellStart"/>
       <w:r>
         <w:rPr>
           <w:b/>
           <w:bCs/>
-          <w:color w:val="FF0000"/>
+          <w:color w:val="000000" w:themeColor="text1"/>
         </w:rPr>
         <w:t>Matlab</w:t>
       </w:r>
@@ -251,106 +235,22 @@
         <w:rPr>
           <w:b/>
           <w:bCs/>
-          <w:color w:val="FF0000"/>
-        </w:rPr>
-        <w:t xml:space="preserve"> 2020b</w:t>
-      </w:r>
-      <w:r>
-        <w:t>, não tendo sido migrad</w:t>
-      </w:r>
-      <w:r>
-        <w:t>o</w:t>
-      </w:r>
-      <w:r>
-        <w:t xml:space="preserve"> o ambiente de desenvolvimento para a </w:t>
-      </w:r>
-      <w:r>
-        <w:t xml:space="preserve">nova </w:t>
-      </w:r>
-      <w:r>
-        <w:t>versão</w:t>
-      </w:r>
-      <w:r>
-        <w:t xml:space="preserve"> do</w:t>
-      </w:r>
-      <w:r>
-        <w:t xml:space="preserve"> </w:t>
-      </w:r>
-      <w:proofErr w:type="spellStart"/>
-      <w:r>
-        <w:t>Matlab</w:t>
-      </w:r>
-      <w:proofErr w:type="spellEnd"/>
-      <w:r>
-        <w:t xml:space="preserve">, recentemente lançada no mês de Março/2021 – o </w:t>
-      </w:r>
-      <w:proofErr w:type="spellStart"/>
+          <w:color w:val="000000" w:themeColor="text1"/>
+        </w:rPr>
+        <w:t xml:space="preserve"> 202</w:t>
+      </w:r>
       <w:r>
         <w:rPr>
           <w:b/>
           <w:bCs/>
-          <w:color w:val="FF0000"/>
-        </w:rPr>
-        <w:t>Matlab</w:t>
-      </w:r>
-      <w:proofErr w:type="spellEnd"/>
-      <w:r>
-        <w:rPr>
-          <w:b/>
-          <w:bCs/>
-          <w:color w:val="FF0000"/>
-        </w:rPr>
-        <w:t xml:space="preserve"> 2021A</w:t>
-      </w:r>
-      <w:r>
-        <w:t xml:space="preserve">. Isto porque </w:t>
-      </w:r>
-      <w:r>
-        <w:rPr>
-          <w:b/>
-          <w:bCs/>
-          <w:color w:val="FF0000"/>
-        </w:rPr>
-        <w:t>uma das funções em uso</w:t>
-      </w:r>
-      <w:r>
-        <w:t xml:space="preserve">, a que converte o vetor numa </w:t>
-      </w:r>
-      <w:proofErr w:type="spellStart"/>
-      <w:r>
-        <w:t>string</w:t>
-      </w:r>
-      <w:proofErr w:type="spellEnd"/>
-      <w:r>
-        <w:t xml:space="preserve"> base 64, possibilitando geração do relatório em um único documento HTML</w:t>
-      </w:r>
-      <w:r>
-        <w:rPr>
-          <w:b/>
-          <w:bCs/>
-          <w:color w:val="FF0000"/>
-        </w:rPr>
-        <w:t xml:space="preserve">, está com </w:t>
-      </w:r>
-      <w:r>
-        <w:rPr>
-          <w:b/>
-          <w:bCs/>
-          <w:i/>
-          <w:iCs/>
-          <w:color w:val="FF0000"/>
-        </w:rPr>
-        <w:t>bug</w:t>
-      </w:r>
-      <w:r>
-        <w:t xml:space="preserve">, o qual já foi relatado à </w:t>
-      </w:r>
-      <w:proofErr w:type="spellStart"/>
-      <w:r>
-        <w:t>Mathworks</w:t>
-      </w:r>
-      <w:proofErr w:type="spellEnd"/>
-      <w:r>
+          <w:color w:val="000000" w:themeColor="text1"/>
+        </w:rPr>
+        <w:t>1a</w:t>
+      </w:r>
+      <w:r>
+        <w:rPr>
+          <w:color w:val="000000" w:themeColor="text1"/>
+        </w:rPr>
         <w:t>.</w:t>
       </w:r>
     </w:p>
@@ -364,10 +264,38 @@
         <w:jc w:val="both"/>
       </w:pPr>
       <w:r>
-        <w:t>Em implementação</w:t>
-      </w:r>
-      <w:r>
-        <w:t>, no modo RELATÓRIO, a edição das informações preenchidas automaticamente pelo algoritmo.</w:t>
+        <w:t xml:space="preserve">Em implementação, no modo FISCALIZA, </w:t>
+      </w:r>
+      <w:r>
+        <w:t xml:space="preserve">a integração </w:t>
+      </w:r>
+      <w:proofErr w:type="spellStart"/>
+      <w:r>
+        <w:t>appAnálise</w:t>
+      </w:r>
+      <w:proofErr w:type="spellEnd"/>
+      <w:r>
+        <w:t>/</w:t>
+      </w:r>
+      <w:r>
+        <w:t>Fiscaliza</w:t>
+      </w:r>
+      <w:r>
+        <w:t xml:space="preserve">, o que possibilitará a carga automática do relatório de monitoração </w:t>
+      </w:r>
+      <w:proofErr w:type="spellStart"/>
+      <w:r>
+        <w:t>no</w:t>
+      </w:r>
+      <w:proofErr w:type="spellEnd"/>
+      <w:r>
+        <w:t xml:space="preserve"> SEI e o preenchimento </w:t>
+      </w:r>
+      <w:r>
+        <w:t>da inspeção do Fiscaliza, alterando o seu estado de “Rascunho” para “Relatada”</w:t>
+      </w:r>
+      <w:r>
+        <w:t>.</w:t>
       </w:r>
     </w:p>
     <w:p>
@@ -380,51 +308,10 @@
         <w:jc w:val="both"/>
       </w:pPr>
       <w:r>
-        <w:t xml:space="preserve">Em implementação, no modo FISCALIZA, </w:t>
-      </w:r>
-      <w:r>
-        <w:t xml:space="preserve">a integração </w:t>
-      </w:r>
-      <w:proofErr w:type="spellStart"/>
-      <w:r>
-        <w:t>appAnálise</w:t>
-      </w:r>
-      <w:proofErr w:type="spellEnd"/>
-      <w:r>
-        <w:t>/</w:t>
-      </w:r>
-      <w:r>
-        <w:t>Fiscaliza</w:t>
-      </w:r>
-      <w:r>
-        <w:t xml:space="preserve">, o que possibilitará a carga automática do relatório de monitoração </w:t>
-      </w:r>
-      <w:proofErr w:type="spellStart"/>
-      <w:r>
-        <w:t>no</w:t>
-      </w:r>
-      <w:proofErr w:type="spellEnd"/>
-      <w:r>
-        <w:t xml:space="preserve"> SEI e o preenchimento </w:t>
-      </w:r>
-      <w:r>
-        <w:t>da inspeção do Fiscaliza, alterando o seu estado de “Rascunho” para “Relatada”</w:t>
-      </w:r>
-      <w:r>
-        <w:t>.</w:t>
-      </w:r>
-    </w:p>
-    <w:p>
-      <w:pPr>
-        <w:pStyle w:val="PargrafodaLista"/>
-        <w:numPr>
-          <w:ilvl w:val="0"/>
-          <w:numId w:val="23"/>
-        </w:numPr>
-        <w:jc w:val="both"/>
-      </w:pPr>
-      <w:r>
-        <w:t xml:space="preserve">Ainda está pendente de implementação a criação de </w:t>
+        <w:t>Em implementação funcionalidade que possibilita</w:t>
+      </w:r>
+      <w:r>
+        <w:t xml:space="preserve"> criação de </w:t>
       </w:r>
       <w:r>
         <w:t>máscara</w:t>
@@ -10143,6 +10030,7 @@
         <w:t>AutoPeak</w:t>
       </w:r>
       <w:proofErr w:type="spellEnd"/>
+      <w:proofErr w:type="gramStart"/>
       <w:r>
         <w:rPr>
           <w:rFonts w:ascii="Consolas" w:eastAsia="Times New Roman" w:hAnsi="Consolas" w:cs="Times New Roman"/>
@@ -10163,6 +10051,7 @@
         </w:rPr>
         <w:t>;</w:t>
       </w:r>
+      <w:proofErr w:type="gramEnd"/>
     </w:p>
     <w:p>
       <w:pPr>
@@ -10227,6 +10116,7 @@
         <w:t>PositivePeak</w:t>
       </w:r>
       <w:proofErr w:type="spellEnd"/>
+      <w:proofErr w:type="gramStart"/>
       <w:r>
         <w:rPr>
           <w:rFonts w:ascii="Consolas" w:eastAsia="Times New Roman" w:hAnsi="Consolas" w:cs="Times New Roman"/>
@@ -10247,6 +10137,7 @@
         </w:rPr>
         <w:t>;</w:t>
       </w:r>
+      <w:proofErr w:type="gramEnd"/>
     </w:p>
     <w:p>
       <w:pPr>
@@ -10311,6 +10202,7 @@
         <w:t>NegativePeak</w:t>
       </w:r>
       <w:proofErr w:type="spellEnd"/>
+      <w:proofErr w:type="gramStart"/>
       <w:r>
         <w:rPr>
           <w:rFonts w:ascii="Consolas" w:eastAsia="Times New Roman" w:hAnsi="Consolas" w:cs="Times New Roman"/>
@@ -10331,6 +10223,7 @@
         </w:rPr>
         <w:t>;</w:t>
       </w:r>
+      <w:proofErr w:type="gramEnd"/>
     </w:p>
     <w:p>
       <w:pPr>
@@ -10381,7 +10274,18 @@
           <w:szCs w:val="21"/>
           <w:lang w:val="en-US" w:eastAsia="pt-BR"/>
         </w:rPr>
-        <w:t>'Sample'</w:t>
+        <w:t>'Sample</w:t>
+      </w:r>
+      <w:proofErr w:type="gramStart"/>
+      <w:r>
+        <w:rPr>
+          <w:rFonts w:ascii="Consolas" w:eastAsia="Times New Roman" w:hAnsi="Consolas" w:cs="Times New Roman"/>
+          <w:color w:val="AA04F9"/>
+          <w:sz w:val="21"/>
+          <w:szCs w:val="21"/>
+          <w:lang w:val="en-US" w:eastAsia="pt-BR"/>
+        </w:rPr>
+        <w:t>'</w:t>
       </w:r>
       <w:r>
         <w:rPr>
@@ -10393,6 +10297,7 @@
         </w:rPr>
         <w:t>;</w:t>
       </w:r>
+      <w:proofErr w:type="gramEnd"/>
     </w:p>
     <w:p>
       <w:pPr>
@@ -10443,7 +10348,18 @@
           <w:szCs w:val="21"/>
           <w:lang w:val="en-US" w:eastAsia="pt-BR"/>
         </w:rPr>
-        <w:t>'RMS'</w:t>
+        <w:t>'RMS</w:t>
+      </w:r>
+      <w:proofErr w:type="gramStart"/>
+      <w:r>
+        <w:rPr>
+          <w:rFonts w:ascii="Consolas" w:eastAsia="Times New Roman" w:hAnsi="Consolas" w:cs="Times New Roman"/>
+          <w:color w:val="AA04F9"/>
+          <w:sz w:val="21"/>
+          <w:szCs w:val="21"/>
+          <w:lang w:val="en-US" w:eastAsia="pt-BR"/>
+        </w:rPr>
+        <w:t>'</w:t>
       </w:r>
       <w:r>
         <w:rPr>
@@ -10455,6 +10371,7 @@
         </w:rPr>
         <w:t>;</w:t>
       </w:r>
+      <w:proofErr w:type="gramEnd"/>
     </w:p>
     <w:p>
       <w:pPr>
@@ -10505,7 +10422,18 @@
           <w:szCs w:val="21"/>
           <w:lang w:val="en-US" w:eastAsia="pt-BR"/>
         </w:rPr>
-        <w:t>'Average'</w:t>
+        <w:t>'Average</w:t>
+      </w:r>
+      <w:proofErr w:type="gramStart"/>
+      <w:r>
+        <w:rPr>
+          <w:rFonts w:ascii="Consolas" w:eastAsia="Times New Roman" w:hAnsi="Consolas" w:cs="Times New Roman"/>
+          <w:color w:val="AA04F9"/>
+          <w:sz w:val="21"/>
+          <w:szCs w:val="21"/>
+          <w:lang w:val="en-US" w:eastAsia="pt-BR"/>
+        </w:rPr>
+        <w:t>'</w:t>
       </w:r>
       <w:r>
         <w:rPr>
@@ -10517,6 +10445,7 @@
         </w:rPr>
         <w:t>;</w:t>
       </w:r>
+      <w:proofErr w:type="gramEnd"/>
     </w:p>
     <w:p>
       <w:pPr>
@@ -10880,7 +10809,18 @@
           <w:szCs w:val="21"/>
           <w:lang w:val="en-US" w:eastAsia="pt-BR"/>
         </w:rPr>
-        <w:t>'Single Measurement'</w:t>
+        <w:t>'Single Measurement</w:t>
+      </w:r>
+      <w:proofErr w:type="gramStart"/>
+      <w:r>
+        <w:rPr>
+          <w:rFonts w:ascii="Consolas" w:eastAsia="Times New Roman" w:hAnsi="Consolas" w:cs="Times New Roman"/>
+          <w:color w:val="AA04F9"/>
+          <w:sz w:val="21"/>
+          <w:szCs w:val="21"/>
+          <w:lang w:val="en-US" w:eastAsia="pt-BR"/>
+        </w:rPr>
+        <w:t>'</w:t>
       </w:r>
       <w:r>
         <w:rPr>
@@ -10892,6 +10832,7 @@
         </w:rPr>
         <w:t>;</w:t>
       </w:r>
+      <w:proofErr w:type="gramEnd"/>
     </w:p>
     <w:p>
       <w:pPr>
@@ -10964,7 +10905,18 @@
           <w:szCs w:val="21"/>
           <w:lang w:val="en-US" w:eastAsia="pt-BR"/>
         </w:rPr>
-        <w:t>'Mean'</w:t>
+        <w:t>'Mean</w:t>
+      </w:r>
+      <w:proofErr w:type="gramStart"/>
+      <w:r>
+        <w:rPr>
+          <w:rFonts w:ascii="Consolas" w:eastAsia="Times New Roman" w:hAnsi="Consolas" w:cs="Times New Roman"/>
+          <w:color w:val="AA04F9"/>
+          <w:sz w:val="21"/>
+          <w:szCs w:val="21"/>
+          <w:lang w:val="en-US" w:eastAsia="pt-BR"/>
+        </w:rPr>
+        <w:t>'</w:t>
       </w:r>
       <w:r>
         <w:rPr>
@@ -10976,6 +10928,7 @@
         </w:rPr>
         <w:t>;</w:t>
       </w:r>
+      <w:proofErr w:type="gramEnd"/>
     </w:p>
     <w:p>
       <w:pPr>
@@ -11048,7 +11001,18 @@
           <w:szCs w:val="21"/>
           <w:lang w:val="en-US" w:eastAsia="pt-BR"/>
         </w:rPr>
-        <w:t>'Peak'</w:t>
+        <w:t>'Peak</w:t>
+      </w:r>
+      <w:proofErr w:type="gramStart"/>
+      <w:r>
+        <w:rPr>
+          <w:rFonts w:ascii="Consolas" w:eastAsia="Times New Roman" w:hAnsi="Consolas" w:cs="Times New Roman"/>
+          <w:color w:val="AA04F9"/>
+          <w:sz w:val="21"/>
+          <w:szCs w:val="21"/>
+          <w:lang w:val="en-US" w:eastAsia="pt-BR"/>
+        </w:rPr>
+        <w:t>'</w:t>
       </w:r>
       <w:r>
         <w:rPr>
@@ -11060,6 +11024,7 @@
         </w:rPr>
         <w:t>;</w:t>
       </w:r>
+      <w:proofErr w:type="gramEnd"/>
     </w:p>
     <w:p>
       <w:pPr>
@@ -11132,7 +11097,18 @@
           <w:szCs w:val="21"/>
           <w:lang w:val="en-US" w:eastAsia="pt-BR"/>
         </w:rPr>
-        <w:t>'Minimum'</w:t>
+        <w:t>'Minimum</w:t>
+      </w:r>
+      <w:proofErr w:type="gramStart"/>
+      <w:r>
+        <w:rPr>
+          <w:rFonts w:ascii="Consolas" w:eastAsia="Times New Roman" w:hAnsi="Consolas" w:cs="Times New Roman"/>
+          <w:color w:val="AA04F9"/>
+          <w:sz w:val="21"/>
+          <w:szCs w:val="21"/>
+          <w:lang w:val="en-US" w:eastAsia="pt-BR"/>
+        </w:rPr>
+        <w:t>'</w:t>
       </w:r>
       <w:r>
         <w:rPr>
@@ -11144,6 +11120,7 @@
         </w:rPr>
         <w:t>;</w:t>
       </w:r>
+      <w:proofErr w:type="gramEnd"/>
     </w:p>
     <w:p>
       <w:pPr>
@@ -11395,6 +11372,7 @@
         <w:t>ClearWrite</w:t>
       </w:r>
       <w:proofErr w:type="spellEnd"/>
+      <w:proofErr w:type="gramStart"/>
       <w:r>
         <w:rPr>
           <w:rFonts w:ascii="Consolas" w:eastAsia="Times New Roman" w:hAnsi="Consolas" w:cs="Times New Roman"/>
@@ -11415,6 +11393,7 @@
         </w:rPr>
         <w:t>;</w:t>
       </w:r>
+      <w:proofErr w:type="gramEnd"/>
     </w:p>
     <w:p>
       <w:pPr>
@@ -11487,7 +11466,18 @@
           <w:szCs w:val="21"/>
           <w:lang w:val="en-US" w:eastAsia="pt-BR"/>
         </w:rPr>
-        <w:t>'Average'</w:t>
+        <w:t>'Average</w:t>
+      </w:r>
+      <w:proofErr w:type="gramStart"/>
+      <w:r>
+        <w:rPr>
+          <w:rFonts w:ascii="Consolas" w:eastAsia="Times New Roman" w:hAnsi="Consolas" w:cs="Times New Roman"/>
+          <w:color w:val="AA04F9"/>
+          <w:sz w:val="21"/>
+          <w:szCs w:val="21"/>
+          <w:lang w:val="en-US" w:eastAsia="pt-BR"/>
+        </w:rPr>
+        <w:t>'</w:t>
       </w:r>
       <w:r>
         <w:rPr>
@@ -11499,6 +11489,7 @@
         </w:rPr>
         <w:t>;</w:t>
       </w:r>
+      <w:proofErr w:type="gramEnd"/>
     </w:p>
     <w:p>
       <w:pPr>
@@ -11585,6 +11576,7 @@
         <w:t>MaxHold</w:t>
       </w:r>
       <w:proofErr w:type="spellEnd"/>
+      <w:proofErr w:type="gramStart"/>
       <w:r>
         <w:rPr>
           <w:rFonts w:ascii="Consolas" w:eastAsia="Times New Roman" w:hAnsi="Consolas" w:cs="Times New Roman"/>
@@ -11605,6 +11597,7 @@
         </w:rPr>
         <w:t>;</w:t>
       </w:r>
+      <w:proofErr w:type="gramEnd"/>
     </w:p>
     <w:p>
       <w:pPr>
@@ -11691,6 +11684,7 @@
         <w:t>MinHold</w:t>
       </w:r>
       <w:proofErr w:type="spellEnd"/>
+      <w:proofErr w:type="gramStart"/>
       <w:r>
         <w:rPr>
           <w:rFonts w:ascii="Consolas" w:eastAsia="Times New Roman" w:hAnsi="Consolas" w:cs="Times New Roman"/>
@@ -11711,6 +11705,7 @@
         </w:rPr>
         <w:t>;</w:t>
       </w:r>
+      <w:proofErr w:type="gramEnd"/>
     </w:p>
     <w:p>
       <w:pPr>
@@ -13490,39 +13485,59 @@
                 <w:szCs w:val="18"/>
                 <w:lang w:val="en-US"/>
               </w:rPr>
-              <w:t>.Enable = 1;</w:t>
-            </w:r>
-          </w:p>
-          <w:p>
-            <w:pPr>
+              <w:t xml:space="preserve">.Enable = </w:t>
+            </w:r>
+            <w:proofErr w:type="gramStart"/>
+            <w:r>
               <w:rPr>
                 <w:sz w:val="18"/>
                 <w:szCs w:val="18"/>
                 <w:lang w:val="en-US"/>
               </w:rPr>
-            </w:pPr>
-            <w:r>
+              <w:t>1;</w:t>
+            </w:r>
+            <w:proofErr w:type="gramEnd"/>
+          </w:p>
+          <w:p>
+            <w:pPr>
               <w:rPr>
                 <w:sz w:val="18"/>
                 <w:szCs w:val="18"/>
                 <w:lang w:val="en-US"/>
               </w:rPr>
-              <w:t>app.</w:t>
-            </w:r>
-            <w:r>
-              <w:rPr>
-                <w:lang w:val="en-US"/>
-              </w:rPr>
-              <w:t xml:space="preserve"> </w:t>
-            </w:r>
+            </w:pPr>
             <w:r>
               <w:rPr>
                 <w:sz w:val="18"/>
                 <w:szCs w:val="18"/>
                 <w:lang w:val="en-US"/>
               </w:rPr>
-              <w:t>Playback_peakRadio1.Value = 1;</w:t>
-            </w:r>
+              <w:t>app.</w:t>
+            </w:r>
+            <w:r>
+              <w:rPr>
+                <w:lang w:val="en-US"/>
+              </w:rPr>
+              <w:t xml:space="preserve"> </w:t>
+            </w:r>
+            <w:r>
+              <w:rPr>
+                <w:sz w:val="18"/>
+                <w:szCs w:val="18"/>
+                <w:lang w:val="en-US"/>
+              </w:rPr>
+              <w:t xml:space="preserve">Playback_peakRadio1.Value = </w:t>
+            </w:r>
+            <w:proofErr w:type="gramStart"/>
+            <w:r>
+              <w:rPr>
+                <w:sz w:val="18"/>
+                <w:szCs w:val="18"/>
+                <w:lang w:val="en-US"/>
+              </w:rPr>
+              <w:t>1;</w:t>
+            </w:r>
+            <w:proofErr w:type="gramEnd"/>
           </w:p>
           <w:p>
             <w:pPr>
@@ -13748,8 +13763,18 @@
                 <w:szCs w:val="18"/>
                 <w:lang w:val="en-US"/>
               </w:rPr>
-              <w:t>Playback_peakLabel0.Enable = 0;</w:t>
-            </w:r>
+              <w:t xml:space="preserve">Playback_peakLabel0.Enable = </w:t>
+            </w:r>
+            <w:proofErr w:type="gramStart"/>
+            <w:r>
+              <w:rPr>
+                <w:sz w:val="18"/>
+                <w:szCs w:val="18"/>
+                <w:lang w:val="en-US"/>
+              </w:rPr>
+              <w:t>0;</w:t>
+            </w:r>
+            <w:proofErr w:type="gramEnd"/>
           </w:p>
           <w:p>
             <w:pPr>
@@ -15110,7 +15135,6 @@
                                         <w:szCs w:val="14"/>
                                       </w:rPr>
                                     </w:pPr>
-                                    <w:proofErr w:type="spellStart"/>
                                     <w:r>
                                       <w:rPr>
                                         <w:i/>
@@ -15120,7 +15144,6 @@
                                       </w:rPr>
                                       <w:t>String</w:t>
                                     </w:r>
-                                    <w:proofErr w:type="spellEnd"/>
                                     <w:r>
                                       <w:rPr>
                                         <w:sz w:val="14"/>
@@ -15145,39 +15168,8 @@
                                         <w:sz w:val="14"/>
                                         <w:szCs w:val="14"/>
                                       </w:rPr>
-                                      <w:t>“</w:t>
+                                      <w:t>“rfLOOK BIN v.1  ”</w:t>
                                     </w:r>
-                                    <w:proofErr w:type="spellStart"/>
-                                    <w:r>
-                                      <w:rPr>
-                                        <w:b/>
-                                        <w:bCs/>
-                                        <w:sz w:val="14"/>
-                                        <w:szCs w:val="14"/>
-                                      </w:rPr>
-                                      <w:t>rfLOOK</w:t>
-                                    </w:r>
-                                    <w:proofErr w:type="spellEnd"/>
-                                    <w:r>
-                                      <w:rPr>
-                                        <w:b/>
-                                        <w:bCs/>
-                                        <w:sz w:val="14"/>
-                                        <w:szCs w:val="14"/>
-                                      </w:rPr>
-                                      <w:t xml:space="preserve"> BIN </w:t>
-                                    </w:r>
-                                    <w:proofErr w:type="gramStart"/>
-                                    <w:r>
-                                      <w:rPr>
-                                        <w:b/>
-                                        <w:bCs/>
-                                        <w:sz w:val="14"/>
-                                        <w:szCs w:val="14"/>
-                                      </w:rPr>
-                                      <w:t>v.1  ”</w:t>
-                                    </w:r>
-                                    <w:proofErr w:type="gramEnd"/>
                                   </w:p>
                                 </w:txbxContent>
                               </wps:txbx>
@@ -15196,7 +15188,7 @@
                 </mc:Choice>
                 <mc:Fallback>
                   <w:pict>
-                    <v:group w14:anchorId="67FE35C3" id="Agrupar 59" o:spid="_x0000_s1034" style="position:absolute;margin-left:-.15pt;margin-top:.05pt;width:95.6pt;height:251pt;z-index:251789312" coordsize="12143,31877" o:gfxdata="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">
+                    <v:group w14:anchorId="67FE35C3" id="Agrupar 59" o:spid="_x0000_s1034" style="position:absolute;margin-left:-.15pt;margin-top:.05pt;width:95.6pt;height:251pt;z-index:251789312" coordsize="12143,31877" o:gfxdata="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">
                       <v:shapetype id="_x0000_t109" coordsize="21600,21600" o:spt="109" path="m,l,21600r21600,l21600,xe">
                         <v:stroke joinstyle="miter"/>
                         <v:path gradientshapeok="t" o:connecttype="rect"/>
@@ -15244,7 +15236,6 @@
                                   <w:szCs w:val="14"/>
                                 </w:rPr>
                               </w:pPr>
-                              <w:proofErr w:type="spellStart"/>
                               <w:r>
                                 <w:rPr>
                                   <w:i/>
@@ -15254,7 +15245,6 @@
                                 </w:rPr>
                                 <w:t>String</w:t>
                               </w:r>
-                              <w:proofErr w:type="spellEnd"/>
                               <w:r>
                                 <w:rPr>
                                   <w:sz w:val="14"/>
@@ -15279,39 +15269,8 @@
                                   <w:sz w:val="14"/>
                                   <w:szCs w:val="14"/>
                                 </w:rPr>
-                                <w:t>“</w:t>
+                                <w:t>“rfLOOK BIN v.1  ”</w:t>
                               </w:r>
-                              <w:proofErr w:type="spellStart"/>
-                              <w:r>
-                                <w:rPr>
-                                  <w:b/>
-                                  <w:bCs/>
-                                  <w:sz w:val="14"/>
-                                  <w:szCs w:val="14"/>
-                                </w:rPr>
-                                <w:t>rfLOOK</w:t>
-                              </w:r>
-                              <w:proofErr w:type="spellEnd"/>
-                              <w:r>
-                                <w:rPr>
-                                  <w:b/>
-                                  <w:bCs/>
-                                  <w:sz w:val="14"/>
-                                  <w:szCs w:val="14"/>
-                                </w:rPr>
-                                <w:t xml:space="preserve"> BIN </w:t>
-                              </w:r>
-                              <w:proofErr w:type="gramStart"/>
-                              <w:r>
-                                <w:rPr>
-                                  <w:b/>
-                                  <w:bCs/>
-                                  <w:sz w:val="14"/>
-                                  <w:szCs w:val="14"/>
-                                </w:rPr>
-                                <w:t>v.1  ”</w:t>
-                              </w:r>
-                              <w:proofErr w:type="gramEnd"/>
                             </w:p>
                           </w:txbxContent>
                         </v:textbox>
@@ -15643,7 +15602,6 @@
                                       </w:rPr>
                                       <w:br/>
                                     </w:r>
-                                    <w:proofErr w:type="spellStart"/>
                                     <w:r>
                                       <w:rPr>
                                         <w:sz w:val="14"/>
@@ -15652,7 +15610,6 @@
                                       </w:rPr>
                                       <w:t>ScriptName</w:t>
                                     </w:r>
-                                    <w:proofErr w:type="spellEnd"/>
                                   </w:p>
                                   <w:p>
                                     <w:pPr>
@@ -15717,7 +15674,6 @@
                                         <w:lang w:val="en-US"/>
                                       </w:rPr>
                                     </w:pPr>
-                                    <w:proofErr w:type="spellStart"/>
                                     <w:r>
                                       <w:rPr>
                                         <w:sz w:val="14"/>
@@ -15726,7 +15682,6 @@
                                       </w:rPr>
                                       <w:t>SweepTime</w:t>
                                     </w:r>
-                                    <w:proofErr w:type="spellEnd"/>
                                   </w:p>
                                   <w:p>
                                     <w:pPr>
@@ -15737,7 +15692,6 @@
                                         <w:lang w:val="en-US"/>
                                       </w:rPr>
                                     </w:pPr>
-                                    <w:proofErr w:type="spellStart"/>
                                     <w:r>
                                       <w:rPr>
                                         <w:sz w:val="14"/>
@@ -15746,7 +15700,6 @@
                                       </w:rPr>
                                       <w:t>SweepPoints</w:t>
                                     </w:r>
-                                    <w:proofErr w:type="spellEnd"/>
                                   </w:p>
                                   <w:p>
                                     <w:pPr>
@@ -15757,7 +15710,6 @@
                                         <w:lang w:val="en-US"/>
                                       </w:rPr>
                                     </w:pPr>
-                                    <w:proofErr w:type="spellStart"/>
                                     <w:r>
                                       <w:rPr>
                                         <w:sz w:val="14"/>
@@ -15766,7 +15718,6 @@
                                       </w:rPr>
                                       <w:t>revisitTime</w:t>
                                     </w:r>
-                                    <w:proofErr w:type="spellEnd"/>
                                   </w:p>
                                   <w:p>
                                     <w:pPr>
@@ -15777,7 +15728,6 @@
                                         <w:lang w:val="en-US"/>
                                       </w:rPr>
                                     </w:pPr>
-                                    <w:proofErr w:type="spellStart"/>
                                     <w:r>
                                       <w:rPr>
                                         <w:sz w:val="14"/>
@@ -15786,7 +15736,6 @@
                                       </w:rPr>
                                       <w:t>integrationTime</w:t>
                                     </w:r>
-                                    <w:proofErr w:type="spellEnd"/>
                                   </w:p>
                                   <w:p>
                                     <w:pPr>
@@ -15815,7 +15764,6 @@
                                         <w:lang w:val="en-US"/>
                                       </w:rPr>
                                     </w:pPr>
-                                    <w:proofErr w:type="spellStart"/>
                                     <w:r>
                                       <w:rPr>
                                         <w:sz w:val="14"/>
@@ -15824,7 +15772,6 @@
                                       </w:rPr>
                                       <w:t>TraceMode</w:t>
                                     </w:r>
-                                    <w:proofErr w:type="spellEnd"/>
                                   </w:p>
                                   <w:p>
                                     <w:pPr>
@@ -15907,7 +15854,6 @@
                                         <w:lang w:val="en-US"/>
                                       </w:rPr>
                                     </w:pPr>
-                                    <w:proofErr w:type="spellStart"/>
                                     <w:r>
                                       <w:rPr>
                                         <w:sz w:val="14"/>
@@ -15916,7 +15862,6 @@
                                       </w:rPr>
                                       <w:t>AntennaID</w:t>
                                     </w:r>
-                                    <w:proofErr w:type="spellEnd"/>
                                   </w:p>
                                 </w:txbxContent>
                               </wps:txbx>
@@ -16030,7 +15975,7 @@
                 </mc:Choice>
                 <mc:Fallback>
                   <w:pict>
-                    <v:group w14:anchorId="1AFA4DF5" id="Agrupar 25" o:spid="_x0000_s1037" style="position:absolute;margin-left:-.2pt;margin-top:.2pt;width:95.6pt;height:251pt;z-index:251791360" coordsize="12143,31877" o:gfxdata="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">
+                    <v:group w14:anchorId="1AFA4DF5" id="Agrupar 25" o:spid="_x0000_s1037" style="position:absolute;margin-left:-.2pt;margin-top:.2pt;width:95.6pt;height:251pt;z-index:251791360" coordsize="12143,31877" o:gfxdata="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">
                       <v:shape id="Fluxograma: Processo 18" o:spid="_x0000_s1038" type="#_x0000_t109" style="position:absolute;width:12143;height:31877;visibility:visible;mso-wrap-style:square;v-text-anchor:top" o:gfxdata="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" fillcolor="#82a0d7 [2164]" strokecolor="#4472c4 [3204]" strokeweight=".5pt">
                         <v:fill color2="#678ccf [2612]" rotate="t" colors="0 #a8b7df;.5 #9aabd9;1 #879ed7" focus="100%" type="gradient">
                           <o:fill v:ext="view" type="gradientUnscaled"/>
@@ -16158,7 +16103,6 @@
                                 </w:rPr>
                                 <w:br/>
                               </w:r>
-                              <w:proofErr w:type="spellStart"/>
                               <w:r>
                                 <w:rPr>
                                   <w:sz w:val="14"/>
@@ -16167,7 +16111,6 @@
                                 </w:rPr>
                                 <w:t>ScriptName</w:t>
                               </w:r>
-                              <w:proofErr w:type="spellEnd"/>
                             </w:p>
                             <w:p>
                               <w:pPr>
@@ -16232,7 +16175,6 @@
                                   <w:lang w:val="en-US"/>
                                 </w:rPr>
                               </w:pPr>
-                              <w:proofErr w:type="spellStart"/>
                               <w:r>
                                 <w:rPr>
                                   <w:sz w:val="14"/>
@@ -16241,7 +16183,6 @@
                                 </w:rPr>
                                 <w:t>SweepTime</w:t>
                               </w:r>
-                              <w:proofErr w:type="spellEnd"/>
                             </w:p>
                             <w:p>
                               <w:pPr>
@@ -16252,7 +16193,6 @@
                                   <w:lang w:val="en-US"/>
                                 </w:rPr>
                               </w:pPr>
-                              <w:proofErr w:type="spellStart"/>
                               <w:r>
                                 <w:rPr>
                                   <w:sz w:val="14"/>
@@ -16261,7 +16201,6 @@
                                 </w:rPr>
                                 <w:t>SweepPoints</w:t>
                               </w:r>
-                              <w:proofErr w:type="spellEnd"/>
                             </w:p>
                             <w:p>
                               <w:pPr>
@@ -16272,7 +16211,6 @@
                                   <w:lang w:val="en-US"/>
                                 </w:rPr>
                               </w:pPr>
-                              <w:proofErr w:type="spellStart"/>
                               <w:r>
                                 <w:rPr>
                                   <w:sz w:val="14"/>
@@ -16281,7 +16219,6 @@
                                 </w:rPr>
                                 <w:t>revisitTime</w:t>
                               </w:r>
-                              <w:proofErr w:type="spellEnd"/>
                             </w:p>
                             <w:p>
                               <w:pPr>
@@ -16292,7 +16229,6 @@
                                   <w:lang w:val="en-US"/>
                                 </w:rPr>
                               </w:pPr>
-                              <w:proofErr w:type="spellStart"/>
                               <w:r>
                                 <w:rPr>
                                   <w:sz w:val="14"/>
@@ -16301,7 +16237,6 @@
                                 </w:rPr>
                                 <w:t>integrationTime</w:t>
                               </w:r>
-                              <w:proofErr w:type="spellEnd"/>
                             </w:p>
                             <w:p>
                               <w:pPr>
@@ -16330,7 +16265,6 @@
                                   <w:lang w:val="en-US"/>
                                 </w:rPr>
                               </w:pPr>
-                              <w:proofErr w:type="spellStart"/>
                               <w:r>
                                 <w:rPr>
                                   <w:sz w:val="14"/>
@@ -16339,7 +16273,6 @@
                                 </w:rPr>
                                 <w:t>TraceMode</w:t>
                               </w:r>
-                              <w:proofErr w:type="spellEnd"/>
                             </w:p>
                             <w:p>
                               <w:pPr>
@@ -16422,7 +16355,6 @@
                                   <w:lang w:val="en-US"/>
                                 </w:rPr>
                               </w:pPr>
-                              <w:proofErr w:type="spellStart"/>
                               <w:r>
                                 <w:rPr>
                                   <w:sz w:val="14"/>
@@ -16431,7 +16363,6 @@
                                 </w:rPr>
                                 <w:t>AntennaID</w:t>
                               </w:r>
-                              <w:proofErr w:type="spellEnd"/>
                             </w:p>
                           </w:txbxContent>
                         </v:textbox>
@@ -16800,7 +16731,6 @@
                                       </w:rPr>
                                       <w:br/>
                                     </w:r>
-                                    <w:proofErr w:type="spellStart"/>
                                     <w:r>
                                       <w:rPr>
                                         <w:sz w:val="14"/>
@@ -16809,7 +16739,6 @@
                                       </w:rPr>
                                       <w:t>TimeStamp</w:t>
                                     </w:r>
-                                    <w:proofErr w:type="spellEnd"/>
                                   </w:p>
                                   <w:p>
                                     <w:pPr>
@@ -17013,7 +16942,7 @@
                 </mc:Choice>
                 <mc:Fallback>
                   <w:pict>
-                    <v:group w14:anchorId="21C15CF9" id="Agrupar 27" o:spid="_x0000_s1042" style="position:absolute;margin-left:-.4pt;margin-top:.2pt;width:95.6pt;height:251pt;z-index:251793408" coordsize="12143,31877" o:gfxdata="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">
+                    <v:group w14:anchorId="21C15CF9" id="Agrupar 27" o:spid="_x0000_s1042" style="position:absolute;margin-left:-.4pt;margin-top:.2pt;width:95.6pt;height:251pt;z-index:251793408" coordsize="12143,31877" o:gfxdata="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">
                       <v:shape id="Fluxograma: Processo 28" o:spid="_x0000_s1043" type="#_x0000_t109" style="position:absolute;width:12143;height:31877;visibility:visible;mso-wrap-style:square;v-text-anchor:top" o:gfxdata="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" fillcolor="#82a0d7 [2164]" strokecolor="#4472c4 [3204]" strokeweight=".5pt">
                         <v:fill color2="#678ccf [2612]" rotate="t" colors="0 #a8b7df;.5 #9aabd9;1 #879ed7" focus="100%" type="gradient">
                           <o:fill v:ext="view" type="gradientUnscaled"/>
@@ -17141,7 +17070,6 @@
                                 </w:rPr>
                                 <w:br/>
                               </w:r>
-                              <w:proofErr w:type="spellStart"/>
                               <w:r>
                                 <w:rPr>
                                   <w:sz w:val="14"/>
@@ -17150,7 +17078,6 @@
                                 </w:rPr>
                                 <w:t>TimeStamp</w:t>
                               </w:r>
-                              <w:proofErr w:type="spellEnd"/>
                             </w:p>
                             <w:p>
                               <w:pPr>
@@ -17593,7 +17520,6 @@
                                         <w:lang w:val="en-US"/>
                                       </w:rPr>
                                     </w:pPr>
-                                    <w:proofErr w:type="spellStart"/>
                                     <w:r>
                                       <w:rPr>
                                         <w:sz w:val="14"/>
@@ -17602,7 +17528,6 @@
                                       </w:rPr>
                                       <w:t>TimeStamp</w:t>
                                     </w:r>
-                                    <w:proofErr w:type="spellEnd"/>
                                   </w:p>
                                   <w:p>
                                     <w:pPr>
@@ -17752,7 +17677,7 @@
                 </mc:Choice>
                 <mc:Fallback>
                   <w:pict>
-                    <v:group w14:anchorId="60BBA230" id="Agrupar 34" o:spid="_x0000_s1047" style="position:absolute;margin-left:-.1pt;margin-top:.2pt;width:95.6pt;height:251pt;z-index:251795456" coordsize="12143,31877" o:gfxdata="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">
+                    <v:group w14:anchorId="60BBA230" id="Agrupar 34" o:spid="_x0000_s1047" style="position:absolute;margin-left:-.1pt;margin-top:.2pt;width:95.6pt;height:251pt;z-index:251795456" coordsize="12143,31877" o:gfxdata="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">
                       <v:shape id="Fluxograma: Processo 35" o:spid="_x0000_s1048" type="#_x0000_t109" style="position:absolute;width:12143;height:31877;visibility:visible;mso-wrap-style:square;v-text-anchor:top" o:gfxdata="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" fillcolor="#82a0d7 [2164]" strokecolor="#4472c4 [3204]" strokeweight=".5pt">
                         <v:fill color2="#678ccf [2612]" rotate="t" colors="0 #a8b7df;.5 #9aabd9;1 #879ed7" focus="100%" type="gradient">
                           <o:fill v:ext="view" type="gradientUnscaled"/>
@@ -17864,7 +17789,6 @@
                                   <w:lang w:val="en-US"/>
                                 </w:rPr>
                               </w:pPr>
-                              <w:proofErr w:type="spellStart"/>
                               <w:r>
                                 <w:rPr>
                                   <w:sz w:val="14"/>
@@ -17873,7 +17797,6 @@
                                 </w:rPr>
                                 <w:t>TimeStamp</w:t>
                               </w:r>
-                              <w:proofErr w:type="spellEnd"/>
                             </w:p>
                             <w:p>
                               <w:pPr>
@@ -18000,8 +17923,6 @@
         </w:rPr>
         <w:t>: Metadados</w:t>
       </w:r>
-      <w:bookmarkStart w:id="0" w:name="_GoBack"/>
-      <w:bookmarkEnd w:id="0"/>
     </w:p>
     <w:tbl>
       <w:tblPr>
@@ -30911,386 +30832,6 @@
         </w:drawing>
       </w:r>
     </w:p>
-    <w:p>
-      <w:pPr>
-        <w:pStyle w:val="Ttulo2"/>
-      </w:pPr>
-      <w:r>
-        <w:t xml:space="preserve">Item </w:t>
-      </w:r>
-      <w:r>
-        <w:t>5</w:t>
-      </w:r>
-      <w:r>
-        <w:t xml:space="preserve">: Da compatibilidade com outras versões do </w:t>
-      </w:r>
-      <w:proofErr w:type="spellStart"/>
-      <w:r>
-        <w:t>Matlab</w:t>
-      </w:r>
-      <w:proofErr w:type="spellEnd"/>
-      <w:r>
-        <w:t>.</w:t>
-      </w:r>
-    </w:p>
-    <w:p>
-      <w:pPr>
-        <w:jc w:val="both"/>
-        <w:rPr>
-          <w:sz w:val="18"/>
-          <w:szCs w:val="18"/>
-        </w:rPr>
-      </w:pPr>
-      <w:r>
-        <w:rPr>
-          <w:sz w:val="18"/>
-          <w:szCs w:val="18"/>
-        </w:rPr>
-        <w:t xml:space="preserve">Alarmes quando </w:t>
-      </w:r>
-      <w:r>
-        <w:rPr>
-          <w:sz w:val="18"/>
-          <w:szCs w:val="18"/>
-        </w:rPr>
-        <w:t>executado</w:t>
-      </w:r>
-      <w:r>
-        <w:rPr>
-          <w:sz w:val="18"/>
-          <w:szCs w:val="18"/>
-        </w:rPr>
-        <w:t xml:space="preserve"> o </w:t>
-      </w:r>
-      <w:proofErr w:type="spellStart"/>
-      <w:r>
-        <w:rPr>
-          <w:sz w:val="18"/>
-          <w:szCs w:val="18"/>
-        </w:rPr>
-        <w:t>appAnálise</w:t>
-      </w:r>
-      <w:proofErr w:type="spellEnd"/>
-      <w:r>
-        <w:rPr>
-          <w:sz w:val="18"/>
-          <w:szCs w:val="18"/>
-        </w:rPr>
-        <w:t xml:space="preserve">, em versão datada de 11/02/2021, </w:t>
-      </w:r>
-      <w:r>
-        <w:rPr>
-          <w:sz w:val="18"/>
-          <w:szCs w:val="18"/>
-        </w:rPr>
-        <w:t xml:space="preserve">na versão anterior do </w:t>
-      </w:r>
-      <w:proofErr w:type="spellStart"/>
-      <w:r>
-        <w:rPr>
-          <w:sz w:val="18"/>
-          <w:szCs w:val="18"/>
-        </w:rPr>
-        <w:t>Matlab</w:t>
-      </w:r>
-      <w:proofErr w:type="spellEnd"/>
-      <w:r>
-        <w:rPr>
-          <w:sz w:val="18"/>
-          <w:szCs w:val="18"/>
-        </w:rPr>
-        <w:t>, a R2020a (Update 6):</w:t>
-      </w:r>
-    </w:p>
-    <w:p>
-      <w:pPr>
-        <w:pStyle w:val="PargrafodaLista"/>
-        <w:numPr>
-          <w:ilvl w:val="0"/>
-          <w:numId w:val="2"/>
-        </w:numPr>
-        <w:jc w:val="both"/>
-        <w:rPr>
-          <w:i/>
-          <w:iCs/>
-          <w:sz w:val="18"/>
-          <w:szCs w:val="18"/>
-          <w:lang w:val="en-US"/>
-        </w:rPr>
-      </w:pPr>
-      <w:r>
-        <w:rPr>
-          <w:i/>
-          <w:iCs/>
-          <w:sz w:val="18"/>
-          <w:szCs w:val="18"/>
-          <w:lang w:val="en-US"/>
-        </w:rPr>
-        <w:lastRenderedPageBreak/>
-        <w:t xml:space="preserve">Unrecognized property Icon for class </w:t>
-      </w:r>
-      <w:proofErr w:type="spellStart"/>
-      <w:r>
-        <w:rPr>
-          <w:i/>
-          <w:iCs/>
-          <w:sz w:val="18"/>
-          <w:szCs w:val="18"/>
-          <w:lang w:val="en-US"/>
-        </w:rPr>
-        <w:t>UIFigure</w:t>
-      </w:r>
-      <w:proofErr w:type="spellEnd"/>
-      <w:r>
-        <w:rPr>
-          <w:i/>
-          <w:iCs/>
-          <w:sz w:val="18"/>
-          <w:szCs w:val="18"/>
-          <w:lang w:val="en-US"/>
-        </w:rPr>
-        <w:t>.</w:t>
-      </w:r>
-    </w:p>
-    <w:p>
-      <w:pPr>
-        <w:pStyle w:val="PargrafodaLista"/>
-        <w:numPr>
-          <w:ilvl w:val="0"/>
-          <w:numId w:val="2"/>
-        </w:numPr>
-        <w:jc w:val="both"/>
-        <w:rPr>
-          <w:i/>
-          <w:iCs/>
-          <w:sz w:val="18"/>
-          <w:szCs w:val="18"/>
-          <w:lang w:val="en-US"/>
-        </w:rPr>
-      </w:pPr>
-      <w:r>
-        <w:rPr>
-          <w:i/>
-          <w:iCs/>
-          <w:sz w:val="18"/>
-          <w:szCs w:val="18"/>
-          <w:lang w:val="en-US"/>
-        </w:rPr>
-        <w:t xml:space="preserve">Unrecognized property </w:t>
-      </w:r>
-      <w:proofErr w:type="spellStart"/>
-      <w:r>
-        <w:rPr>
-          <w:i/>
-          <w:iCs/>
-          <w:sz w:val="18"/>
-          <w:szCs w:val="18"/>
-          <w:lang w:val="en-US"/>
-        </w:rPr>
-        <w:t>TitleHorizontalAlignment</w:t>
-      </w:r>
-      <w:proofErr w:type="spellEnd"/>
-      <w:r>
-        <w:rPr>
-          <w:i/>
-          <w:iCs/>
-          <w:sz w:val="18"/>
-          <w:szCs w:val="18"/>
-          <w:lang w:val="en-US"/>
-        </w:rPr>
-        <w:t xml:space="preserve"> for class Axes.</w:t>
-      </w:r>
-    </w:p>
-    <w:p>
-      <w:pPr>
-        <w:pStyle w:val="PargrafodaLista"/>
-        <w:numPr>
-          <w:ilvl w:val="0"/>
-          <w:numId w:val="2"/>
-        </w:numPr>
-        <w:jc w:val="both"/>
-        <w:rPr>
-          <w:i/>
-          <w:iCs/>
-          <w:sz w:val="18"/>
-          <w:szCs w:val="18"/>
-          <w:lang w:val="en-US"/>
-        </w:rPr>
-      </w:pPr>
-      <w:r>
-        <w:rPr>
-          <w:i/>
-          <w:iCs/>
-          <w:sz w:val="18"/>
-          <w:szCs w:val="18"/>
-          <w:lang w:val="en-US"/>
-        </w:rPr>
-        <w:t>Error using title: Incorrect number of input arguments</w:t>
-      </w:r>
-    </w:p>
-    <w:p>
-      <w:pPr>
-        <w:pStyle w:val="PargrafodaLista"/>
-        <w:numPr>
-          <w:ilvl w:val="0"/>
-          <w:numId w:val="2"/>
-        </w:numPr>
-        <w:jc w:val="both"/>
-        <w:rPr>
-          <w:i/>
-          <w:iCs/>
-          <w:sz w:val="18"/>
-          <w:szCs w:val="18"/>
-          <w:lang w:val="en-US"/>
-        </w:rPr>
-      </w:pPr>
-      <w:r>
-        <w:rPr>
-          <w:i/>
-          <w:iCs/>
-          <w:sz w:val="18"/>
-          <w:szCs w:val="18"/>
-          <w:lang w:val="en-US"/>
-        </w:rPr>
-        <w:t xml:space="preserve">Error using </w:t>
-      </w:r>
-      <w:proofErr w:type="spellStart"/>
-      <w:proofErr w:type="gramStart"/>
-      <w:r>
-        <w:rPr>
-          <w:i/>
-          <w:iCs/>
-          <w:sz w:val="18"/>
-          <w:szCs w:val="18"/>
-          <w:lang w:val="en-US"/>
-        </w:rPr>
-        <w:t>images.roi.Rectangle</w:t>
-      </w:r>
-      <w:proofErr w:type="spellEnd"/>
-      <w:proofErr w:type="gramEnd"/>
-      <w:r>
-        <w:rPr>
-          <w:i/>
-          <w:iCs/>
-          <w:sz w:val="18"/>
-          <w:szCs w:val="18"/>
-          <w:lang w:val="en-US"/>
-        </w:rPr>
-        <w:t xml:space="preserve">/set: Unrecognized property </w:t>
-      </w:r>
-      <w:proofErr w:type="spellStart"/>
-      <w:r>
-        <w:rPr>
-          <w:i/>
-          <w:iCs/>
-          <w:sz w:val="18"/>
-          <w:szCs w:val="18"/>
-          <w:lang w:val="en-US"/>
-        </w:rPr>
-        <w:t>EdgeAlpha</w:t>
-      </w:r>
-      <w:proofErr w:type="spellEnd"/>
-      <w:r>
-        <w:rPr>
-          <w:i/>
-          <w:iCs/>
-          <w:sz w:val="18"/>
-          <w:szCs w:val="18"/>
-          <w:lang w:val="en-US"/>
-        </w:rPr>
-        <w:t xml:space="preserve"> for class Rectangle.</w:t>
-      </w:r>
-    </w:p>
-    <w:p>
-      <w:pPr>
-        <w:jc w:val="both"/>
-        <w:rPr>
-          <w:sz w:val="18"/>
-          <w:szCs w:val="18"/>
-        </w:rPr>
-      </w:pPr>
-      <w:r>
-        <w:rPr>
-          <w:sz w:val="18"/>
-          <w:szCs w:val="18"/>
-        </w:rPr>
-        <w:t>Comentário:</w:t>
-      </w:r>
-    </w:p>
-    <w:p>
-      <w:pPr>
-        <w:pStyle w:val="PargrafodaLista"/>
-        <w:numPr>
-          <w:ilvl w:val="0"/>
-          <w:numId w:val="3"/>
-        </w:numPr>
-        <w:jc w:val="both"/>
-        <w:rPr>
-          <w:sz w:val="18"/>
-          <w:szCs w:val="18"/>
-        </w:rPr>
-      </w:pPr>
-      <w:r>
-        <w:rPr>
-          <w:sz w:val="18"/>
-          <w:szCs w:val="18"/>
-        </w:rPr>
-        <w:t xml:space="preserve">Todos os erros estão relacionados a inovações trazidas no </w:t>
-      </w:r>
-      <w:proofErr w:type="spellStart"/>
-      <w:r>
-        <w:rPr>
-          <w:sz w:val="18"/>
-          <w:szCs w:val="18"/>
-        </w:rPr>
-        <w:t>Matlab</w:t>
-      </w:r>
-      <w:proofErr w:type="spellEnd"/>
-      <w:r>
-        <w:rPr>
-          <w:sz w:val="18"/>
-          <w:szCs w:val="18"/>
-        </w:rPr>
-        <w:t xml:space="preserve"> R2020b. O ícone do app é o mais simples, sendo resolvido pelo próprio App Designer. Os outros devem passar por edição. Em relação ao título, a função </w:t>
-      </w:r>
-      <w:proofErr w:type="spellStart"/>
-      <w:r>
-        <w:rPr>
-          <w:i/>
-          <w:iCs/>
-          <w:sz w:val="18"/>
-          <w:szCs w:val="18"/>
-        </w:rPr>
-        <w:t>title</w:t>
-      </w:r>
-      <w:proofErr w:type="spellEnd"/>
-      <w:r>
-        <w:rPr>
-          <w:sz w:val="18"/>
-          <w:szCs w:val="18"/>
-        </w:rPr>
-        <w:t xml:space="preserve"> não aceita Subtítulo, assim como alinhamento. O mesmo pra ROI que não possui a propriedade do </w:t>
-      </w:r>
-      <w:proofErr w:type="spellStart"/>
-      <w:r>
-        <w:rPr>
-          <w:sz w:val="18"/>
-          <w:szCs w:val="18"/>
-        </w:rPr>
-        <w:t>EdgeAlpha</w:t>
-      </w:r>
-      <w:proofErr w:type="spellEnd"/>
-      <w:r>
-        <w:rPr>
-          <w:sz w:val="18"/>
-          <w:szCs w:val="18"/>
-        </w:rPr>
-        <w:t>. No mais, aparentemente, o app funciona como esperado.</w:t>
-      </w:r>
-    </w:p>
-    <w:p/>
-    <w:p/>
-    <w:p/>
     <w:p/>
     <w:sectPr>
       <w:pgSz w:w="11906" w:h="16838"/>
@@ -31303,7 +30844,7 @@
 </file>
 
 <file path=word/numbering.xml><?xml version="1.0" encoding="utf-8"?>
-<w:numbering xmlns:wpc="http://schemas.microsoft.com/office/word/2010/wordprocessingCanvas" xmlns:cx="http://schemas.microsoft.com/office/drawing/2014/chartex" xmlns:cx1="http://schemas.microsoft.com/office/drawing/2015/9/8/chartex" xmlns:cx2="http://schemas.microsoft.com/office/drawing/2015/10/21/chartex" xmlns:cx3="http://schemas.microsoft.com/office/drawing/2016/5/9/chartex" xmlns:cx4="http://schemas.microsoft.com/office/drawing/2016/5/10/chartex" xmlns:cx5="http://schemas.microsoft.com/office/drawing/2016/5/11/chartex" xmlns:cx6="http://schemas.microsoft.com/office/drawing/2016/5/12/chartex" xmlns:cx7="http://schemas.microsoft.com/office/drawing/2016/5/13/chartex" xmlns:cx8="http://schemas.microsoft.com/office/drawing/2016/5/14/chartex" xmlns:mc="http://schemas.openxmlformats.org/markup-compatibility/2006" xmlns:aink="http://schemas.microsoft.com/office/drawing/2016/ink" xmlns:am3d="http://schemas.microsoft.com/office/drawing/2017/model3d" xmlns:o="urn:schemas-microsoft-com:office:office" xmlns:r="http://schemas.openxmlformats.org/officeDocument/2006/relationships" xmlns:m="http://schemas.openxmlformats.org/officeDocument/2006/math" xmlns:v="urn:schemas-microsoft-com:vml" xmlns:wp14="http://schemas.microsoft.com/office/word/2010/wordprocessingDrawing" xmlns:wp="http://schemas.openxmlformats.org/drawingml/2006/wordprocessingDrawing" xmlns:w10="urn:schemas-microsoft-com:office:word" xmlns:w="http://schemas.openxmlformats.org/wordprocessingml/2006/main" xmlns:w14="http://schemas.microsoft.com/office/word/2010/wordml" xmlns:w15="http://schemas.microsoft.com/office/word/2012/wordml" xmlns:w16cid="http://schemas.microsoft.com/office/word/2016/wordml/cid" xmlns:w16se="http://schemas.microsoft.com/office/word/2015/wordml/symex" xmlns:wpg="http://schemas.microsoft.com/office/word/2010/wordprocessingGroup" xmlns:wpi="http://schemas.microsoft.com/office/word/2010/wordprocessingInk" xmlns:wne="http://schemas.microsoft.com/office/word/2006/wordml" xmlns:wps="http://schemas.microsoft.com/office/word/2010/wordprocessingShape" mc:Ignorable="w14 w15 w16se w16cid wp14">
+<w:numbering xmlns:wpc="http://schemas.microsoft.com/office/word/2010/wordprocessingCanvas" xmlns:cx="http://schemas.microsoft.com/office/drawing/2014/chartex" xmlns:cx1="http://schemas.microsoft.com/office/drawing/2015/9/8/chartex" xmlns:cx2="http://schemas.microsoft.com/office/drawing/2015/10/21/chartex" xmlns:cx3="http://schemas.microsoft.com/office/drawing/2016/5/9/chartex" xmlns:cx4="http://schemas.microsoft.com/office/drawing/2016/5/10/chartex" xmlns:cx5="http://schemas.microsoft.com/office/drawing/2016/5/11/chartex" xmlns:cx6="http://schemas.microsoft.com/office/drawing/2016/5/12/chartex" xmlns:cx7="http://schemas.microsoft.com/office/drawing/2016/5/13/chartex" xmlns:cx8="http://schemas.microsoft.com/office/drawing/2016/5/14/chartex" xmlns:mc="http://schemas.openxmlformats.org/markup-compatibility/2006" xmlns:aink="http://schemas.microsoft.com/office/drawing/2016/ink" xmlns:am3d="http://schemas.microsoft.com/office/drawing/2017/model3d" xmlns:o="urn:schemas-microsoft-com:office:office" xmlns:r="http://schemas.openxmlformats.org/officeDocument/2006/relationships" xmlns:m="http://schemas.openxmlformats.org/officeDocument/2006/math" xmlns:v="urn:schemas-microsoft-com:vml" xmlns:wp14="http://schemas.microsoft.com/office/word/2010/wordprocessingDrawing" xmlns:wp="http://schemas.openxmlformats.org/drawingml/2006/wordprocessingDrawing" xmlns:w10="urn:schemas-microsoft-com:office:word" xmlns:w="http://schemas.openxmlformats.org/wordprocessingml/2006/main" xmlns:w14="http://schemas.microsoft.com/office/word/2010/wordml" xmlns:w15="http://schemas.microsoft.com/office/word/2012/wordml" xmlns:w16cex="http://schemas.microsoft.com/office/word/2018/wordml/cex" xmlns:w16cid="http://schemas.microsoft.com/office/word/2016/wordml/cid" xmlns:w16="http://schemas.microsoft.com/office/word/2018/wordml" xmlns:w16se="http://schemas.microsoft.com/office/word/2015/wordml/symex" xmlns:wpg="http://schemas.microsoft.com/office/word/2010/wordprocessingGroup" xmlns:wpi="http://schemas.microsoft.com/office/word/2010/wordprocessingInk" xmlns:wne="http://schemas.microsoft.com/office/word/2006/wordml" xmlns:wps="http://schemas.microsoft.com/office/word/2010/wordprocessingShape" mc:Ignorable="w14 w15 w16se w16cid w16 w16cex wp14">
   <w:numPicBullet w:numPicBulletId="0">
     <w:pict>
       <v:shapetype id="_x0000_t75" coordsize="21600,21600" o:spt="75" o:preferrelative="t" path="m@4@5l@4@11@9@11@9@5xe" filled="f" stroked="f">
@@ -31325,28 +30866,28 @@
         <v:path o:extrusionok="f" gradientshapeok="t" o:connecttype="rect"/>
         <o:lock v:ext="edit" aspectratio="t"/>
       </v:shapetype>
-      <v:shape id="_x0000_i1030" type="#_x0000_t75" style="width:240.15pt;height:240.15pt;visibility:visible;mso-wrap-style:square" o:bullet="t">
+      <v:shape id="_x0000_i1026" type="#_x0000_t75" style="width:240.7pt;height:240.7pt;visibility:visible;mso-wrap-style:square" o:bullet="t">
         <v:imagedata r:id="rId1" o:title=""/>
       </v:shape>
     </w:pict>
   </w:numPicBullet>
   <w:numPicBullet w:numPicBulletId="1">
     <w:pict>
-      <v:shape id="_x0000_i1031" type="#_x0000_t75" style="width:96.15pt;height:96.15pt;flip:x;visibility:visible;mso-wrap-style:square" o:bullet="t">
+      <v:shape id="_x0000_i1027" type="#_x0000_t75" style="width:96.7pt;height:96.7pt;flip:x;visibility:visible;mso-wrap-style:square" o:bullet="t">
         <v:imagedata r:id="rId2" o:title=""/>
       </v:shape>
     </w:pict>
   </w:numPicBullet>
   <w:numPicBullet w:numPicBulletId="2">
     <w:pict>
-      <v:shape id="_x0000_i1032" type="#_x0000_t75" style="width:384.15pt;height:384.15pt;flip:x;visibility:visible;mso-wrap-style:square" o:bullet="t">
+      <v:shape id="_x0000_i1028" type="#_x0000_t75" style="width:384.7pt;height:384.7pt;flip:x;visibility:visible;mso-wrap-style:square" o:bullet="t">
         <v:imagedata r:id="rId3" o:title=""/>
       </v:shape>
     </w:pict>
   </w:numPicBullet>
   <w:numPicBullet w:numPicBulletId="3">
     <w:pict>
-      <v:shape id="_x0000_i1033" type="#_x0000_t75" style="width:384.15pt;height:384.15pt;visibility:visible;mso-wrap-style:square" o:bullet="t">
+      <v:shape id="_x0000_i1029" type="#_x0000_t75" style="width:384.7pt;height:384.7pt;visibility:visible;mso-wrap-style:square" o:bullet="t">
         <v:imagedata r:id="rId4" o:title=""/>
       </v:shape>
     </w:pict>
@@ -34646,7 +34187,7 @@
 </file>
 
 <file path=word/styles.xml><?xml version="1.0" encoding="utf-8"?>
-<w:styles xmlns:mc="http://schemas.openxmlformats.org/markup-compatibility/2006" xmlns:r="http://schemas.openxmlformats.org/officeDocument/2006/relationships" xmlns:w="http://schemas.openxmlformats.org/wordprocessingml/2006/main" xmlns:w14="http://schemas.microsoft.com/office/word/2010/wordml" xmlns:w15="http://schemas.microsoft.com/office/word/2012/wordml" xmlns:w16cid="http://schemas.microsoft.com/office/word/2016/wordml/cid" xmlns:w16se="http://schemas.microsoft.com/office/word/2015/wordml/symex" mc:Ignorable="w14 w15 w16se w16cid">
+<w:styles xmlns:mc="http://schemas.openxmlformats.org/markup-compatibility/2006" xmlns:r="http://schemas.openxmlformats.org/officeDocument/2006/relationships" xmlns:w="http://schemas.openxmlformats.org/wordprocessingml/2006/main" xmlns:w14="http://schemas.microsoft.com/office/word/2010/wordml" xmlns:w15="http://schemas.microsoft.com/office/word/2012/wordml" xmlns:w16cex="http://schemas.microsoft.com/office/word/2018/wordml/cex" xmlns:w16cid="http://schemas.microsoft.com/office/word/2016/wordml/cid" xmlns:w16="http://schemas.microsoft.com/office/word/2018/wordml" xmlns:w16se="http://schemas.microsoft.com/office/word/2015/wordml/symex" mc:Ignorable="w14 w15 w16se w16cid w16 w16cex">
   <w:docDefaults>
     <w:rPrDefault>
       <w:rPr>
@@ -34662,7 +34203,7 @@
       </w:pPr>
     </w:pPrDefault>
   </w:docDefaults>
-  <w:latentStyles w:defLockedState="0" w:defUIPriority="99" w:defSemiHidden="0" w:defUnhideWhenUsed="0" w:defQFormat="0" w:count="377">
+  <w:latentStyles w:defLockedState="0" w:defUIPriority="99" w:defSemiHidden="0" w:defUnhideWhenUsed="0" w:defQFormat="0" w:count="376">
     <w:lsdException w:name="Normal" w:uiPriority="0" w:qFormat="1"/>
     <w:lsdException w:name="heading 1" w:uiPriority="9" w:qFormat="1"/>
     <w:lsdException w:name="heading 2" w:semiHidden="1" w:uiPriority="9" w:unhideWhenUsed="1" w:qFormat="1"/>
@@ -35039,7 +34580,6 @@
     <w:lsdException w:name="Hashtag" w:semiHidden="1" w:unhideWhenUsed="1"/>
     <w:lsdException w:name="Unresolved Mention" w:semiHidden="1" w:unhideWhenUsed="1"/>
     <w:lsdException w:name="Smart Link" w:semiHidden="1" w:unhideWhenUsed="1"/>
-    <w:lsdException w:name="Smart Link Error" w:semiHidden="1" w:unhideWhenUsed="1"/>
   </w:latentStyles>
   <w:style w:type="paragraph" w:default="1" w:styleId="Normal">
     <w:name w:val="Normal"/>

</xml_diff>